<commit_message>
Small clarifications and updates
</commit_message>
<xml_diff>
--- a/vcc/Docs/SyntaxUpdate/VCC Syntax Refresh.docx
+++ b/vcc/Docs/SyntaxUpdate/VCC Syntax Refresh.docx
@@ -34,7 +34,23 @@
     </w:p>
     <w:p>
       <w:r>
-        <w:t xml:space="preserve">This document describes our initial thoughts about updating the annotation language of VCC to make it simpler and more consistent. Our starting point is the existing ACLS specification (ANSI/ISO C Specification Language), which is used by the </w:t>
+        <w:t>This document describes our initial thoughts about updating the annotation language of VCC to make it simpler and more consistent. Our starting point is the existing AC</w:t>
+      </w:r>
+      <w:del w:id="0" w:author="Michal Moskal" w:date="2010-01-27T11:38:00Z">
+        <w:r>
+          <w:delText>L</w:delText>
+        </w:r>
+      </w:del>
+      <w:r>
+        <w:t>S</w:t>
+      </w:r>
+      <w:ins w:id="1" w:author="Michal Moskal" w:date="2010-01-27T11:38:00Z">
+        <w:r>
+          <w:t>L</w:t>
+        </w:r>
+      </w:ins>
+      <w:r>
+        <w:t xml:space="preserve"> specification (ANSI/ISO C Specification Language), which is used by the </w:t>
       </w:r>
       <w:proofErr w:type="spellStart"/>
       <w:r>
@@ -60,7 +76,20 @@
     </w:p>
     <w:p>
       <w:r>
-        <w:t>This document follows the structure of the ACLS spec and outlines the major differences and how to plan (if any) to resolve them with the ACSL standard.</w:t>
+        <w:t xml:space="preserve">This document follows the structure of the </w:t>
+      </w:r>
+      <w:ins w:id="2" w:author="Michal Moskal" w:date="2010-01-27T11:38:00Z">
+        <w:r>
+          <w:t xml:space="preserve">ACSL </w:t>
+        </w:r>
+      </w:ins>
+      <w:del w:id="3" w:author="Michal Moskal" w:date="2010-01-27T11:38:00Z">
+        <w:r>
+          <w:delText xml:space="preserve">ACLS </w:delText>
+        </w:r>
+      </w:del>
+      <w:r>
+        <w:t>spec and outlines the major differences and how to plan (if any) to resolve them with the ACSL standard.</w:t>
       </w:r>
     </w:p>
     <w:p>
@@ -130,18 +159,124 @@
       </w:r>
     </w:p>
     <w:p>
+      <w:pPr>
+        <w:rPr>
+          <w:ins w:id="4" w:author="Michal Moskal" w:date="2010-01-27T11:17:00Z"/>
+        </w:rPr>
+      </w:pPr>
       <w:r>
         <w:t>This allows preprocessing to work as usual</w:t>
       </w:r>
-      <w:r>
-        <w:t>. Multi-line annotations are allowed and need to be separated by semicolon:</w:t>
-      </w:r>
+      <w:ins w:id="5" w:author="Michal Moskal" w:date="2010-01-27T11:16:00Z">
+        <w:r>
+          <w:t>, in particular macros like</w:t>
+        </w:r>
+      </w:ins>
+      <w:ins w:id="6" w:author="Michal Moskal" w:date="2010-01-27T11:17:00Z">
+        <w:r>
+          <w:t>:</w:t>
+        </w:r>
+      </w:ins>
     </w:p>
     <w:p>
       <w:pPr>
         <w:pStyle w:val="Code"/>
+        <w:rPr>
+          <w:ins w:id="7" w:author="Michal Moskal" w:date="2010-01-27T11:17:00Z"/>
+        </w:rPr>
+        <w:pPrChange w:id="8" w:author="Michal Moskal" w:date="2010-01-27T11:17:00Z">
+          <w:pPr/>
+        </w:pPrChange>
+      </w:pPr>
+      <w:ins w:id="9" w:author="Michal Moskal" w:date="2010-01-27T11:17:00Z">
+        <w:r>
+          <w:t>#define READER_</w:t>
+        </w:r>
+        <w:proofErr w:type="gramStart"/>
+        <w:r>
+          <w:t>COUNT(</w:t>
+        </w:r>
+        <w:proofErr w:type="gramEnd"/>
+        <w:r>
+          <w:t>n) (</w:t>
+        </w:r>
+      </w:ins>
+      <w:ins w:id="10" w:author="Michal Moskal" w:date="2010-01-27T11:18:00Z">
+        <w:r>
+          <w:t>(</w:t>
+        </w:r>
+      </w:ins>
+      <w:ins w:id="11" w:author="Michal Moskal" w:date="2010-01-27T11:17:00Z">
+        <w:r>
+          <w:t>n</w:t>
+        </w:r>
+      </w:ins>
+      <w:ins w:id="12" w:author="Michal Moskal" w:date="2010-01-27T11:18:00Z">
+        <w:r>
+          <w:t>)</w:t>
+        </w:r>
+      </w:ins>
+      <w:ins w:id="13" w:author="Michal Moskal" w:date="2010-01-27T11:17:00Z">
+        <w:r>
+          <w:t xml:space="preserve"> &gt;&gt; 1)</w:t>
+        </w:r>
+      </w:ins>
+    </w:p>
+    <w:p>
+      <w:pPr>
+        <w:rPr>
+          <w:del w:id="14" w:author="Michal Moskal" w:date="2010-01-27T11:17:00Z"/>
+        </w:rPr>
       </w:pPr>
       <w:proofErr w:type="gramStart"/>
+      <w:ins w:id="15" w:author="Michal Moskal" w:date="2010-01-27T11:17:00Z">
+        <w:r>
+          <w:t>can</w:t>
+        </w:r>
+        <w:proofErr w:type="gramEnd"/>
+        <w:r>
+          <w:t xml:space="preserve"> be freely</w:t>
+        </w:r>
+      </w:ins>
+      <w:del w:id="16" w:author="Michal Moskal" w:date="2010-01-27T11:16:00Z">
+        <w:r>
+          <w:delText>.</w:delText>
+        </w:r>
+        <w:r>
+          <w:delText xml:space="preserve"> </w:delText>
+        </w:r>
+      </w:del>
+    </w:p>
+    <w:p>
+      <w:pPr>
+        <w:rPr>
+          <w:ins w:id="17" w:author="Michal Moskal" w:date="2010-01-27T11:17:00Z"/>
+        </w:rPr>
+      </w:pPr>
+      <w:ins w:id="18" w:author="Michal Moskal" w:date="2010-01-27T11:18:00Z">
+        <w:r>
+          <w:t xml:space="preserve"> </w:t>
+        </w:r>
+        <w:proofErr w:type="gramStart"/>
+        <w:r>
+          <w:t>used</w:t>
+        </w:r>
+        <w:proofErr w:type="gramEnd"/>
+        <w:r>
+          <w:t xml:space="preserve"> in the specifications.</w:t>
+        </w:r>
+      </w:ins>
+    </w:p>
+    <w:p>
+      <w:r>
+        <w:t>Multi-line annotations are allowed and need to be separated by semicolon:</w:t>
+      </w:r>
+    </w:p>
+    <w:p>
+      <w:pPr>
+        <w:pStyle w:val="Code"/>
+      </w:pPr>
+      <w:proofErr w:type="gramStart"/>
       <w:r>
         <w:t>spec(</w:t>
       </w:r>
@@ -164,7 +299,31 @@
         <w:t>e</w:t>
       </w:r>
       <w:r>
-        <w:t xml:space="preserve"> free to #define a synonym for spec and, e.g., use ‘_’ to reduce the visual clutter.</w:t>
+        <w:t xml:space="preserve"> free to </w:t>
+      </w:r>
+      <w:r>
+        <w:rPr>
+          <w:rStyle w:val="CodeChar"/>
+          <w:rPrChange w:id="19" w:author="Michal Moskal" w:date="2010-01-27T11:18:00Z">
+            <w:rPr/>
+          </w:rPrChange>
+        </w:rPr>
+        <w:t>#define</w:t>
+      </w:r>
+      <w:r>
+        <w:t xml:space="preserve"> a synonym for spec and, e.g., use ‘</w:t>
+      </w:r>
+      <w:r>
+        <w:rPr>
+          <w:rStyle w:val="CodeChar"/>
+          <w:rPrChange w:id="20" w:author="Michal Moskal" w:date="2010-01-27T11:18:00Z">
+            <w:rPr/>
+          </w:rPrChange>
+        </w:rPr>
+        <w:t>_</w:t>
+      </w:r>
+      <w:r>
+        <w:t>’ to reduce the visual clutter.</w:t>
       </w:r>
     </w:p>
     <w:p>
@@ -198,15 +357,39 @@
         <w:t xml:space="preserve">; we </w:t>
       </w:r>
       <w:r>
-        <w:t>might want to consider VS editor support to replace \</w:t>
+        <w:t xml:space="preserve">might want to consider VS editor support to replace </w:t>
+      </w:r>
+      <w:r>
+        <w:rPr>
+          <w:rStyle w:val="CodeChar"/>
+          <w:rPrChange w:id="21" w:author="Michal Moskal" w:date="2010-01-27T11:19:00Z">
+            <w:rPr/>
+          </w:rPrChange>
+        </w:rPr>
+        <w:t>\</w:t>
       </w:r>
       <w:proofErr w:type="spellStart"/>
       <w:r>
+        <w:rPr>
+          <w:rStyle w:val="CodeChar"/>
+          <w:rPrChange w:id="22" w:author="Michal Moskal" w:date="2010-01-27T11:19:00Z">
+            <w:rPr/>
+          </w:rPrChange>
+        </w:rPr>
         <w:t>forall</w:t>
       </w:r>
       <w:proofErr w:type="spellEnd"/>
       <w:r>
-        <w:t xml:space="preserve"> etc. with these special forms using an ‘autocorrect’ approach.</w:t>
+        <w:rPr>
+          <w:rStyle w:val="CodeChar"/>
+          <w:rPrChange w:id="23" w:author="Michal Moskal" w:date="2010-01-27T11:19:00Z">
+            <w:rPr/>
+          </w:rPrChange>
+        </w:rPr>
+        <w:t xml:space="preserve"> </w:t>
+      </w:r>
+      <w:r>
+        <w:t>etc. with these special forms using an ‘autocorrect’ approach.</w:t>
       </w:r>
     </w:p>
     <w:p>
@@ -220,10 +403,25 @@
         <w:t>fiers can start with the backslash character and any annotation-specific keyword does so</w:t>
       </w:r>
       <w:r>
-        <w:t xml:space="preserve"> (see ‘\</w:t>
+        <w:t xml:space="preserve"> (see ‘</w:t>
+      </w:r>
+      <w:r>
+        <w:rPr>
+          <w:rStyle w:val="CodeChar"/>
+          <w:rPrChange w:id="24" w:author="Michal Moskal" w:date="2010-01-27T11:19:00Z">
+            <w:rPr/>
+          </w:rPrChange>
+        </w:rPr>
+        <w:t>\</w:t>
       </w:r>
       <w:proofErr w:type="spellStart"/>
       <w:r>
+        <w:rPr>
+          <w:rStyle w:val="CodeChar"/>
+          <w:rPrChange w:id="25" w:author="Michal Moskal" w:date="2010-01-27T11:19:00Z">
+            <w:rPr/>
+          </w:rPrChange>
+        </w:rPr>
         <w:t>forall</w:t>
       </w:r>
       <w:proofErr w:type="spellEnd"/>
@@ -231,7 +429,31 @@
         <w:t>’ below)</w:t>
       </w:r>
       <w:r>
-        <w:t>, except when the keyword is at the start of a spec block (like the ‘requires’ in the example above) or after a semicolon that starts new annotation (like the ‘ensures’ above).</w:t>
+        <w:t>, except when the keyword is at the start of a spec block (like the ‘</w:t>
+      </w:r>
+      <w:r>
+        <w:rPr>
+          <w:rStyle w:val="CodeChar"/>
+          <w:rPrChange w:id="26" w:author="Michal Moskal" w:date="2010-01-27T11:19:00Z">
+            <w:rPr/>
+          </w:rPrChange>
+        </w:rPr>
+        <w:t>requires</w:t>
+      </w:r>
+      <w:r>
+        <w:t>’ in the example above) or after a semicolon that starts new annotation (like the ‘</w:t>
+      </w:r>
+      <w:r>
+        <w:rPr>
+          <w:rStyle w:val="CodeChar"/>
+          <w:rPrChange w:id="27" w:author="Michal Moskal" w:date="2010-01-27T11:19:00Z">
+            <w:rPr/>
+          </w:rPrChange>
+        </w:rPr>
+        <w:t>ensures</w:t>
+      </w:r>
+      <w:r>
+        <w:t>’ above).</w:t>
       </w:r>
     </w:p>
     <w:p>
@@ -239,6 +461,7 @@
         <w:pStyle w:val="Heading3"/>
       </w:pPr>
       <w:r>
+        <w:lastRenderedPageBreak/>
         <w:t>2.2 Logic expressions</w:t>
       </w:r>
     </w:p>
@@ -250,8 +473,26 @@
           <w:numId w:val="1"/>
         </w:numPr>
       </w:pPr>
-      <w:r>
-        <w:t xml:space="preserve">We do </w:t>
+      <w:ins w:id="28" w:author="Michal Moskal" w:date="2010-01-27T11:19:00Z">
+        <w:r>
+          <w:t xml:space="preserve">Unlike ACSL, </w:t>
+        </w:r>
+      </w:ins>
+      <w:del w:id="29" w:author="Michal Moskal" w:date="2010-01-27T11:20:00Z">
+        <w:r>
+          <w:delText xml:space="preserve">We </w:delText>
+        </w:r>
+      </w:del>
+      <w:ins w:id="30" w:author="Michal Moskal" w:date="2010-01-27T11:20:00Z">
+        <w:r>
+          <w:t>w</w:t>
+        </w:r>
+        <w:r>
+          <w:t xml:space="preserve">e </w:t>
+        </w:r>
+      </w:ins>
+      <w:r>
+        <w:t xml:space="preserve">do </w:t>
       </w:r>
       <w:r>
         <w:rPr>
@@ -331,7 +572,6 @@
         </w:rPr>
       </w:pPr>
       <w:r>
-        <w:lastRenderedPageBreak/>
         <w:t>We allow triggers</w:t>
       </w:r>
       <w:r>
@@ -383,29 +623,75 @@
           <w:numId w:val="1"/>
         </w:numPr>
       </w:pPr>
-      <w:r>
-        <w:t xml:space="preserve"> We add the support for </w:t>
-      </w:r>
-      <w:r>
-        <w:rPr>
-          <w:rStyle w:val="CodeChar"/>
-        </w:rPr>
-        <w:t>\</w:t>
-      </w:r>
-      <w:proofErr w:type="gramStart"/>
-      <w:r>
-        <w:rPr>
-          <w:rStyle w:val="CodeChar"/>
-        </w:rPr>
-        <w:t>let</w:t>
+      <w:del w:id="31" w:author="Michal Moskal" w:date="2010-01-27T11:25:00Z">
+        <w:r>
+          <w:delText xml:space="preserve"> </w:delText>
+        </w:r>
+      </w:del>
+      <w:r>
+        <w:t xml:space="preserve">We add the support for </w:t>
+      </w:r>
+      <w:r>
+        <w:rPr>
+          <w:rStyle w:val="CodeChar"/>
+        </w:rPr>
+        <w:t>\let</w:t>
       </w:r>
       <w:r>
         <w:t xml:space="preserve"> </w:t>
       </w:r>
-      <w:r>
-        <w:t>.</w:t>
-      </w:r>
-      <w:proofErr w:type="gramEnd"/>
+      <w:ins w:id="32" w:author="Michal Moskal" w:date="2010-01-27T11:20:00Z">
+        <w:r>
+          <w:t xml:space="preserve">, for example </w:t>
+        </w:r>
+        <w:r>
+          <w:rPr>
+            <w:rStyle w:val="CodeChar"/>
+            <w:rPrChange w:id="33" w:author="Michal Moskal" w:date="2010-01-27T11:27:00Z">
+              <w:rPr/>
+            </w:rPrChange>
+          </w:rPr>
+          <w:t xml:space="preserve">\let </w:t>
+        </w:r>
+      </w:ins>
+      <w:ins w:id="34" w:author="Michal Moskal" w:date="2010-01-27T11:26:00Z">
+        <w:r>
+          <w:rPr>
+            <w:rStyle w:val="CodeChar"/>
+            <w:rPrChange w:id="35" w:author="Michal Moskal" w:date="2010-01-27T11:27:00Z">
+              <w:rPr/>
+            </w:rPrChange>
+          </w:rPr>
+          <w:t>x = f(y, 12); g(x</w:t>
+        </w:r>
+      </w:ins>
+      <w:ins w:id="36" w:author="Michal Moskal" w:date="2010-01-27T11:27:00Z">
+        <w:r>
+          <w:rPr>
+            <w:rStyle w:val="CodeChar"/>
+            <w:rPrChange w:id="37" w:author="Michal Moskal" w:date="2010-01-27T11:27:00Z">
+              <w:rPr/>
+            </w:rPrChange>
+          </w:rPr>
+          <w:t>, x</w:t>
+        </w:r>
+      </w:ins>
+      <w:ins w:id="38" w:author="Michal Moskal" w:date="2010-01-27T11:26:00Z">
+        <w:r>
+          <w:rPr>
+            <w:rStyle w:val="CodeChar"/>
+            <w:rPrChange w:id="39" w:author="Michal Moskal" w:date="2010-01-27T11:27:00Z">
+              <w:rPr/>
+            </w:rPrChange>
+          </w:rPr>
+          <w:t>)</w:t>
+        </w:r>
+      </w:ins>
+      <w:del w:id="40" w:author="Michal Moskal" w:date="2010-01-27T11:20:00Z">
+        <w:r>
+          <w:delText>.</w:delText>
+        </w:r>
+      </w:del>
     </w:p>
     <w:p>
       <w:pPr>
@@ -440,17 +726,32 @@
         </w:rPr>
         <w:t xml:space="preserve"> \with .id = v }</w:t>
       </w:r>
-      <w:r>
-        <w:t xml:space="preserve"> in addition to the use of ‘</w:t>
-      </w:r>
-      <w:r>
-        <w:rPr>
-          <w:rStyle w:val="CodeChar"/>
-        </w:rPr>
-        <w:t>for</w:t>
-      </w:r>
-      <w:r>
-        <w:t xml:space="preserve">’ from ACSL; this replaces our current syntax </w:t>
+      <w:del w:id="41" w:author="Michal Moskal" w:date="2010-01-27T11:27:00Z">
+        <w:r>
+          <w:delText xml:space="preserve"> in addition to the use of ‘</w:delText>
+        </w:r>
+        <w:r>
+          <w:rPr>
+            <w:rStyle w:val="CodeChar"/>
+          </w:rPr>
+          <w:delText>for</w:delText>
+        </w:r>
+        <w:r>
+          <w:delText>’ from ACSL</w:delText>
+        </w:r>
+      </w:del>
+      <w:ins w:id="42" w:author="Michal Moskal" w:date="2010-01-27T11:27:00Z">
+        <w:r>
+          <w:t xml:space="preserve">, </w:t>
+        </w:r>
+      </w:ins>
+      <w:del w:id="43" w:author="Michal Moskal" w:date="2010-01-27T11:27:00Z">
+        <w:r>
+          <w:delText xml:space="preserve">; </w:delText>
+        </w:r>
+      </w:del>
+      <w:r>
+        <w:t xml:space="preserve">this replaces our current syntax </w:t>
       </w:r>
       <w:r>
         <w:rPr>
@@ -461,6 +762,35 @@
       <w:r>
         <w:t>.</w:t>
       </w:r>
+      <w:ins w:id="44" w:author="Michal Moskal" w:date="2010-01-27T11:27:00Z">
+        <w:r>
+          <w:t xml:space="preserve"> ACSL uses </w:t>
+        </w:r>
+        <w:r>
+          <w:rPr>
+            <w:rStyle w:val="CodeChar"/>
+            <w:rPrChange w:id="45" w:author="Michal Moskal" w:date="2010-01-27T11:27:00Z">
+              <w:rPr/>
+            </w:rPrChange>
+          </w:rPr>
+          <w:t>for</w:t>
+        </w:r>
+        <w:r>
+          <w:t xml:space="preserve"> instead of </w:t>
+        </w:r>
+        <w:r>
+          <w:rPr>
+            <w:rStyle w:val="CodeChar"/>
+            <w:rPrChange w:id="46" w:author="Michal Moskal" w:date="2010-01-27T11:28:00Z">
+              <w:rPr/>
+            </w:rPrChange>
+          </w:rPr>
+          <w:t>\with</w:t>
+        </w:r>
+        <w:r>
+          <w:t>, we will also support that.</w:t>
+        </w:r>
+      </w:ins>
     </w:p>
     <w:p>
       <w:pPr>
@@ -471,7 +801,25 @@
         </w:numPr>
       </w:pPr>
       <w:r>
-        <w:t>We do not add the bitwise Boolean operators ‘</w:t>
+        <w:t>We do not add the</w:t>
+      </w:r>
+      <w:ins w:id="47" w:author="Michal Moskal" w:date="2010-01-27T11:25:00Z">
+        <w:r>
+          <w:t xml:space="preserve"> ACS</w:t>
+        </w:r>
+      </w:ins>
+      <w:ins w:id="48" w:author="Michal Moskal" w:date="2010-01-27T11:38:00Z">
+        <w:r>
+          <w:t>L</w:t>
+        </w:r>
+      </w:ins>
+      <w:ins w:id="49" w:author="Michal Moskal" w:date="2010-01-27T11:25:00Z">
+        <w:r>
+          <w:t>’s</w:t>
+        </w:r>
+      </w:ins>
+      <w:r>
+        <w:t xml:space="preserve"> bitwise Boolean operators ‘</w:t>
       </w:r>
       <w:r>
         <w:rPr>
@@ -499,9 +847,36 @@
           <w:ilvl w:val="0"/>
           <w:numId w:val="1"/>
         </w:numPr>
-      </w:pPr>
-      <w:r>
-        <w:t xml:space="preserve">We do not support consecutive comparison operators of the form </w:t>
+        <w:pPrChange w:id="50" w:author="Michal Moskal" w:date="2010-01-27T11:28:00Z">
+          <w:pPr>
+            <w:pStyle w:val="ListParagraph"/>
+            <w:numPr>
+              <w:numId w:val="1"/>
+            </w:numPr>
+            <w:ind w:hanging="360"/>
+          </w:pPr>
+        </w:pPrChange>
+      </w:pPr>
+      <w:ins w:id="51" w:author="Michal Moskal" w:date="2010-01-27T11:25:00Z">
+        <w:r>
+          <w:t xml:space="preserve">Unlike ACSL, </w:t>
+        </w:r>
+      </w:ins>
+      <w:del w:id="52" w:author="Michal Moskal" w:date="2010-01-27T11:25:00Z">
+        <w:r>
+          <w:delText xml:space="preserve">We </w:delText>
+        </w:r>
+      </w:del>
+      <w:ins w:id="53" w:author="Michal Moskal" w:date="2010-01-27T11:25:00Z">
+        <w:r>
+          <w:t>w</w:t>
+        </w:r>
+        <w:r>
+          <w:t xml:space="preserve">e </w:t>
+        </w:r>
+      </w:ins>
+      <w:r>
+        <w:t xml:space="preserve">do not support consecutive comparison operators of the form </w:t>
       </w:r>
       <w:r>
         <w:rPr>
@@ -516,7 +891,31 @@
         <w:t xml:space="preserve"> c</w:t>
       </w:r>
       <w:r>
-        <w:t xml:space="preserve"> because it makes moving code between implementation and spec harder.</w:t>
+        <w:t xml:space="preserve"> because </w:t>
+      </w:r>
+      <w:ins w:id="54" w:author="Michal Moskal" w:date="2010-01-27T11:28:00Z">
+        <w:r>
+          <w:t xml:space="preserve">the C semantics of that expression is confusingly different. </w:t>
+        </w:r>
+      </w:ins>
+      <w:del w:id="55" w:author="Michal Moskal" w:date="2010-01-27T11:28:00Z">
+        <w:r>
+          <w:delText xml:space="preserve">it </w:delText>
+        </w:r>
+      </w:del>
+      <w:ins w:id="56" w:author="Michal Moskal" w:date="2010-01-27T11:28:00Z">
+        <w:r>
+          <w:t>I</w:t>
+        </w:r>
+        <w:r>
+          <w:t xml:space="preserve">t </w:t>
+        </w:r>
+        <w:r>
+          <w:t xml:space="preserve">also </w:t>
+        </w:r>
+      </w:ins>
+      <w:r>
+        <w:t>makes moving code between implementation and spec harder.</w:t>
       </w:r>
     </w:p>
     <w:p>
@@ -534,10 +933,42 @@
         </w:rPr>
       </w:pPr>
       <w:r>
-        <w:t>ACLS diverges significantly from VCC in its use of</w:t>
-      </w:r>
-      <w:r>
-        <w:t xml:space="preserve"> mathematical integers. In ACLS specification, all machine integers types are implicitly converted to the mathematical integer type ‘</w:t>
+        <w:t>AC</w:t>
+      </w:r>
+      <w:del w:id="57" w:author="Michal Moskal" w:date="2010-01-27T11:38:00Z">
+        <w:r>
+          <w:delText>L</w:delText>
+        </w:r>
+      </w:del>
+      <w:r>
+        <w:t>S</w:t>
+      </w:r>
+      <w:ins w:id="58" w:author="Michal Moskal" w:date="2010-01-27T11:38:00Z">
+        <w:r>
+          <w:t>L</w:t>
+        </w:r>
+      </w:ins>
+      <w:r>
+        <w:t xml:space="preserve"> diverges significantly from VCC in its use of</w:t>
+      </w:r>
+      <w:r>
+        <w:t xml:space="preserve"> mathematical integers. In AC</w:t>
+      </w:r>
+      <w:del w:id="59" w:author="Michal Moskal" w:date="2010-01-27T11:39:00Z">
+        <w:r>
+          <w:delText>L</w:delText>
+        </w:r>
+      </w:del>
+      <w:r>
+        <w:t>S</w:t>
+      </w:r>
+      <w:ins w:id="60" w:author="Michal Moskal" w:date="2010-01-27T11:39:00Z">
+        <w:r>
+          <w:t>L</w:t>
+        </w:r>
+      </w:ins>
+      <w:r>
+        <w:t xml:space="preserve"> specification, all machine integers types are implicitly converted to the mathematical integer type ‘</w:t>
       </w:r>
       <w:r>
         <w:rPr>
@@ -815,6 +1246,7 @@
         <w:pStyle w:val="Heading3"/>
       </w:pPr>
       <w:r>
+        <w:lastRenderedPageBreak/>
         <w:t>2.2.8 Address operator</w:t>
       </w:r>
     </w:p>
@@ -852,7 +1284,6 @@
         </w:numPr>
       </w:pPr>
       <w:r>
-        <w:lastRenderedPageBreak/>
         <w:t>The ACSL annotations for termination seem to make sense but are orthogonal to our current efforts and can optionally be added in later. If so, support general termination measures, not only integers.</w:t>
       </w:r>
     </w:p>
@@ -865,7 +1296,20 @@
         </w:numPr>
       </w:pPr>
       <w:r>
-        <w:t>Named behaviors have low priority, but if we should adopt them, we would follow their example</w:t>
+        <w:t xml:space="preserve">Named behaviors have low priority, but if we should adopt them, we would follow </w:t>
+      </w:r>
+      <w:del w:id="61" w:author="Michal Moskal" w:date="2010-01-27T11:30:00Z">
+        <w:r>
+          <w:delText xml:space="preserve">their </w:delText>
+        </w:r>
+      </w:del>
+      <w:ins w:id="62" w:author="Michal Moskal" w:date="2010-01-27T11:30:00Z">
+        <w:r>
+          <w:t xml:space="preserve">ACSL’s </w:t>
+        </w:r>
+      </w:ins>
+      <w:r>
+        <w:t>example</w:t>
       </w:r>
     </w:p>
     <w:p>
@@ -877,7 +1321,20 @@
         </w:numPr>
       </w:pPr>
       <w:r>
-        <w:t xml:space="preserve">In ACSL, no writes clause means unspecified with a provision for tool inference should the function be defined. For use, no writes clause means </w:t>
+        <w:t xml:space="preserve">In ACSL, no writes clause means unspecified with a provision for tool inference should the function be defined. For </w:t>
+      </w:r>
+      <w:del w:id="63" w:author="Michal Moskal" w:date="2010-01-27T11:30:00Z">
+        <w:r>
+          <w:delText>use</w:delText>
+        </w:r>
+      </w:del>
+      <w:ins w:id="64" w:author="Michal Moskal" w:date="2010-01-27T11:30:00Z">
+        <w:r>
+          <w:t>VCC</w:t>
+        </w:r>
+      </w:ins>
+      <w:r>
+        <w:t xml:space="preserve">, no writes clause means </w:t>
       </w:r>
       <w:proofErr w:type="gramStart"/>
       <w:r>
@@ -909,7 +1366,55 @@
         </w:numPr>
       </w:pPr>
       <w:r>
-        <w:t>For framing, we would diverge from ACSL and write ‘writes p’ where they would write ‘assigns *p’; we think that the pointer-oriented approach is more suitable for our object-oriented memory model. We would use ‘writes’ instead of ‘assigns’ to disambiguate our approach from theirs.</w:t>
+        <w:t>For framing, we would diverge from ACSL and write ‘</w:t>
+      </w:r>
+      <w:r>
+        <w:rPr>
+          <w:rStyle w:val="CodeChar"/>
+          <w:rPrChange w:id="65" w:author="Michal Moskal" w:date="2010-01-27T11:31:00Z">
+            <w:rPr/>
+          </w:rPrChange>
+        </w:rPr>
+        <w:t>writes p</w:t>
+      </w:r>
+      <w:r>
+        <w:t>’ where they would write ‘</w:t>
+      </w:r>
+      <w:r>
+        <w:rPr>
+          <w:rStyle w:val="CodeChar"/>
+          <w:rPrChange w:id="66" w:author="Michal Moskal" w:date="2010-01-27T11:31:00Z">
+            <w:rPr/>
+          </w:rPrChange>
+        </w:rPr>
+        <w:t>assigns *p</w:t>
+      </w:r>
+      <w:r>
+        <w:t>’; we think that the pointer-oriented approach is more suitable for our object-oriented memory model. We would use ‘</w:t>
+      </w:r>
+      <w:r>
+        <w:rPr>
+          <w:rStyle w:val="CodeChar"/>
+          <w:rPrChange w:id="67" w:author="Michal Moskal" w:date="2010-01-27T11:31:00Z">
+            <w:rPr/>
+          </w:rPrChange>
+        </w:rPr>
+        <w:t>writes</w:t>
+      </w:r>
+      <w:r>
+        <w:t>’ instead of ‘</w:t>
+      </w:r>
+      <w:r>
+        <w:rPr>
+          <w:rStyle w:val="CodeChar"/>
+          <w:rPrChange w:id="68" w:author="Michal Moskal" w:date="2010-01-27T11:31:00Z">
+            <w:rPr/>
+          </w:rPrChange>
+        </w:rPr>
+        <w:t>assigns</w:t>
+      </w:r>
+      <w:r>
+        <w:t>’ to disambiguate our approach from theirs.</w:t>
       </w:r>
     </w:p>
     <w:p>
@@ -1085,11 +1590,38 @@
       </w:r>
       <w:proofErr w:type="gramStart"/>
       <w:r>
+        <w:rPr>
+          <w:rStyle w:val="CodeChar"/>
+          <w:rPrChange w:id="69" w:author="Michal Moskal" w:date="2010-01-27T11:32:00Z">
+            <w:rPr/>
+          </w:rPrChange>
+        </w:rPr>
         <w:t>spec(</w:t>
       </w:r>
       <w:proofErr w:type="gramEnd"/>
       <w:r>
-        <w:t xml:space="preserve"> assert p ) instead of assert(p) so we do not collide with </w:t>
+        <w:rPr>
+          <w:rStyle w:val="CodeChar"/>
+          <w:rPrChange w:id="70" w:author="Michal Moskal" w:date="2010-01-27T11:32:00Z">
+            <w:rPr/>
+          </w:rPrChange>
+        </w:rPr>
+        <w:t xml:space="preserve"> assert p ) </w:t>
+      </w:r>
+      <w:r>
+        <w:t xml:space="preserve">instead of </w:t>
+      </w:r>
+      <w:r>
+        <w:rPr>
+          <w:rStyle w:val="CodeChar"/>
+          <w:rPrChange w:id="71" w:author="Michal Moskal" w:date="2010-01-27T11:32:00Z">
+            <w:rPr/>
+          </w:rPrChange>
+        </w:rPr>
+        <w:t>assert(p)</w:t>
+      </w:r>
+      <w:r>
+        <w:t xml:space="preserve"> so we do not collide with </w:t>
       </w:r>
       <w:proofErr w:type="spellStart"/>
       <w:r>
@@ -1116,9 +1648,80 @@
           <w:numId w:val="4"/>
         </w:numPr>
       </w:pPr>
-      <w:r>
-        <w:t>Add an assume statement</w:t>
-      </w:r>
+      <w:ins w:id="72" w:author="Michal Moskal" w:date="2010-01-27T11:32:00Z">
+        <w:r>
+          <w:t xml:space="preserve">We will </w:t>
+        </w:r>
+      </w:ins>
+      <w:del w:id="73" w:author="Michal Moskal" w:date="2010-01-27T11:32:00Z">
+        <w:r>
+          <w:delText xml:space="preserve">Add </w:delText>
+        </w:r>
+      </w:del>
+      <w:ins w:id="74" w:author="Michal Moskal" w:date="2010-01-27T11:32:00Z">
+        <w:r>
+          <w:t>a</w:t>
+        </w:r>
+        <w:r>
+          <w:t xml:space="preserve">dd </w:t>
+        </w:r>
+      </w:ins>
+      <w:r>
+        <w:t xml:space="preserve">an </w:t>
+      </w:r>
+      <w:proofErr w:type="gramStart"/>
+      <w:ins w:id="75" w:author="Michal Moskal" w:date="2010-01-27T11:32:00Z">
+        <w:r>
+          <w:rPr>
+            <w:rStyle w:val="CodeChar"/>
+            <w:rPrChange w:id="76" w:author="Michal Moskal" w:date="2010-01-27T11:32:00Z">
+              <w:rPr/>
+            </w:rPrChange>
+          </w:rPr>
+          <w:t>spec(</w:t>
+        </w:r>
+        <w:proofErr w:type="gramEnd"/>
+        <w:r>
+          <w:rPr>
+            <w:rStyle w:val="CodeChar"/>
+            <w:rPrChange w:id="77" w:author="Michal Moskal" w:date="2010-01-27T11:32:00Z">
+              <w:rPr/>
+            </w:rPrChange>
+          </w:rPr>
+          <w:t xml:space="preserve"> </w:t>
+        </w:r>
+      </w:ins>
+      <w:r>
+        <w:rPr>
+          <w:rStyle w:val="CodeChar"/>
+          <w:rPrChange w:id="78" w:author="Michal Moskal" w:date="2010-01-27T11:32:00Z">
+            <w:rPr/>
+          </w:rPrChange>
+        </w:rPr>
+        <w:t xml:space="preserve">assume </w:t>
+      </w:r>
+      <w:ins w:id="79" w:author="Michal Moskal" w:date="2010-01-27T11:32:00Z">
+        <w:r>
+          <w:rPr>
+            <w:rStyle w:val="CodeChar"/>
+            <w:rPrChange w:id="80" w:author="Michal Moskal" w:date="2010-01-27T11:32:00Z">
+              <w:rPr/>
+            </w:rPrChange>
+          </w:rPr>
+          <w:t>... )</w:t>
+        </w:r>
+        <w:r>
+          <w:t xml:space="preserve"> </w:t>
+        </w:r>
+      </w:ins>
+      <w:r>
+        <w:t>statement</w:t>
+      </w:r>
+      <w:ins w:id="81" w:author="Michal Moskal" w:date="2010-01-27T11:32:00Z">
+        <w:r>
+          <w:t xml:space="preserve"> (absent from ACSL).</w:t>
+        </w:r>
+      </w:ins>
     </w:p>
     <w:p>
       <w:pPr>
@@ -1149,11 +1752,34 @@
         </w:numPr>
       </w:pPr>
       <w:r>
-        <w:t xml:space="preserve">It seems that we already implement the same notion of loop invariant as they </w:t>
-      </w:r>
+        <w:t xml:space="preserve">It seems that we already implement the same notion of loop invariant as </w:t>
+      </w:r>
+      <w:del w:id="82" w:author="Michal Moskal" w:date="2010-01-27T11:33:00Z">
+        <w:r>
+          <w:delText xml:space="preserve">they </w:delText>
+        </w:r>
+      </w:del>
+      <w:ins w:id="83" w:author="Michal Moskal" w:date="2010-01-27T11:33:00Z">
+        <w:r>
+          <w:t>ACSL</w:t>
+        </w:r>
+        <w:r>
+          <w:t xml:space="preserve"> </w:t>
+        </w:r>
+      </w:ins>
+      <w:del w:id="84" w:author="Michal Moskal" w:date="2010-01-27T11:33:00Z">
+        <w:r>
+          <w:delText>do</w:delText>
+        </w:r>
+      </w:del>
       <w:proofErr w:type="gramStart"/>
-      <w:r>
-        <w:t>do,</w:t>
+      <w:ins w:id="85" w:author="Michal Moskal" w:date="2010-01-27T11:33:00Z">
+        <w:r>
+          <w:t>specifies</w:t>
+        </w:r>
+      </w:ins>
+      <w:r>
+        <w:t>,</w:t>
       </w:r>
       <w:proofErr w:type="gramEnd"/>
       <w:r>
@@ -1189,8 +1815,18 @@
       </w:r>
       <w:proofErr w:type="spellEnd"/>
       <w:r>
-        <w:t xml:space="preserve"> – we should consider adding support for that, too.</w:t>
-      </w:r>
+        <w:t xml:space="preserve"> – we should consider adding support for that, too</w:t>
+      </w:r>
+      <w:ins w:id="86" w:author="Michal Moskal" w:date="2010-01-27T11:33:00Z">
+        <w:r>
+          <w:t xml:space="preserve"> (which we used to have in VCC1).</w:t>
+        </w:r>
+      </w:ins>
+      <w:del w:id="87" w:author="Michal Moskal" w:date="2010-01-27T11:33:00Z">
+        <w:r>
+          <w:delText>.</w:delText>
+        </w:r>
+      </w:del>
     </w:p>
     <w:p>
       <w:pPr>
@@ -1201,10 +1837,38 @@
         </w:numPr>
       </w:pPr>
       <w:r>
-        <w:t>ACSL’s approach of using \at with labels seems questionable: what if the label had not been passed on the way to the current state, or multiple times? Instead, we stick with our support of states as first-class citizens. We will need clean up our story regarding the use of old for locals</w:t>
-      </w:r>
-      <w:r>
-        <w:t xml:space="preserve"> and non-head parameters; also, the different semantics of \old in loops needs to be re-considered, I think.</w:t>
+        <w:t xml:space="preserve">ACSL’s approach of using </w:t>
+      </w:r>
+      <w:r>
+        <w:rPr>
+          <w:rStyle w:val="CodeChar"/>
+          <w:rPrChange w:id="88" w:author="Michal Moskal" w:date="2010-01-27T11:33:00Z">
+            <w:rPr/>
+          </w:rPrChange>
+        </w:rPr>
+        <w:t>\at</w:t>
+      </w:r>
+      <w:r>
+        <w:t xml:space="preserve"> with labels seems questionable: what if the label had not been passed on the way to the current state, or multiple times? Instead, we stick with our support of states as first-class citizens. We will need clean up our story regarding the use of old for locals</w:t>
+      </w:r>
+      <w:r>
+        <w:t xml:space="preserve"> </w:t>
+      </w:r>
+      <w:r>
+        <w:lastRenderedPageBreak/>
+        <w:t xml:space="preserve">and non-head parameters; also, the different semantics of </w:t>
+      </w:r>
+      <w:r>
+        <w:rPr>
+          <w:rStyle w:val="CodeChar"/>
+          <w:rPrChange w:id="89" w:author="Michal Moskal" w:date="2010-01-27T11:33:00Z">
+            <w:rPr/>
+          </w:rPrChange>
+        </w:rPr>
+        <w:t>\old</w:t>
+      </w:r>
+      <w:r>
+        <w:t xml:space="preserve"> in loops needs to be re-considered, I think.</w:t>
       </w:r>
     </w:p>
     <w:p>
@@ -1217,7 +1881,15 @@
     </w:p>
     <w:p>
       <w:r>
-        <w:t>We would change our current way of specifying pure functions to:</w:t>
+        <w:t xml:space="preserve">We would </w:t>
+      </w:r>
+      <w:ins w:id="90" w:author="Michal Moskal" w:date="2010-01-27T11:34:00Z">
+        <w:r>
+          <w:t xml:space="preserve">slightly </w:t>
+        </w:r>
+      </w:ins>
+      <w:r>
+        <w:t>change our current way of specifying pure functions to:</w:t>
       </w:r>
     </w:p>
     <w:p>
@@ -1226,7 +1898,6 @@
       </w:pPr>
       <w:proofErr w:type="gramStart"/>
       <w:r>
-        <w:lastRenderedPageBreak/>
         <w:t>spec(</w:t>
       </w:r>
       <w:proofErr w:type="gramEnd"/>
@@ -1271,44 +1942,183 @@
       </w:r>
     </w:p>
     <w:p>
+      <w:pPr>
+        <w:rPr>
+          <w:ins w:id="91" w:author="Michal Moskal" w:date="2010-01-27T11:34:00Z"/>
+        </w:rPr>
+      </w:pPr>
+      <w:ins w:id="92" w:author="Michal Moskal" w:date="2010-01-27T11:34:00Z">
+        <w:r>
+          <w:t xml:space="preserve">Note that </w:t>
+        </w:r>
+        <w:r>
+          <w:rPr>
+            <w:rStyle w:val="CodeChar"/>
+            <w:rPrChange w:id="93" w:author="Michal Moskal" w:date="2010-01-27T11:34:00Z">
+              <w:rPr/>
+            </w:rPrChange>
+          </w:rPr>
+          <w:t>pure</w:t>
+        </w:r>
+        <w:r>
+          <w:t xml:space="preserve"> is the specification keyword.</w:t>
+        </w:r>
+      </w:ins>
+    </w:p>
+    <w:p>
+      <w:pPr>
+        <w:rPr>
+          <w:ins w:id="94" w:author="Michal Moskal" w:date="2010-01-27T11:36:00Z"/>
+        </w:rPr>
+      </w:pPr>
       <w:r>
         <w:t xml:space="preserve">For the moment, </w:t>
       </w:r>
       <w:r>
         <w:t>such</w:t>
       </w:r>
-      <w:bookmarkStart w:id="0" w:name="_GoBack"/>
-      <w:bookmarkEnd w:id="0"/>
-      <w:r>
-        <w:t xml:space="preserve"> pure functions must not have a body. In the future, we may also consider allowing pure functions with bodies, which then provide a witness.  </w:t>
-      </w:r>
-      <w:r>
-        <w:t xml:space="preserve">For compatibility with ACSL, we could consider adding their syntax, too, but would prefer ours because we do not need an entirely new class of declarations. </w:t>
-      </w:r>
+      <w:r>
+        <w:t xml:space="preserve"> pure functions must not have a body. In the future, we may also consider allowing pure functions with bodies, which then provide a witness</w:t>
+      </w:r>
+      <w:ins w:id="95" w:author="Michal Moskal" w:date="2010-01-27T11:35:00Z">
+        <w:r>
+          <w:t xml:space="preserve">, and thus lifting the restriction that pure functions need to have an ensures clause of the form </w:t>
+        </w:r>
+        <w:r>
+          <w:rPr>
+            <w:rStyle w:val="CodeChar"/>
+            <w:rPrChange w:id="96" w:author="Michal Moskal" w:date="2010-01-27T11:35:00Z">
+              <w:rPr/>
+            </w:rPrChange>
+          </w:rPr>
+          <w:t>\result == ...</w:t>
+        </w:r>
+      </w:ins>
+      <w:r>
+        <w:t xml:space="preserve">.  </w:t>
+      </w:r>
+      <w:r>
+        <w:t>For compatibility with ACSL, we could consider adding their syntax, too</w:t>
+      </w:r>
+      <w:ins w:id="97" w:author="Michal Moskal" w:date="2010-01-27T11:36:00Z">
+        <w:r>
+          <w:t>:</w:t>
+        </w:r>
+      </w:ins>
+    </w:p>
+    <w:p>
+      <w:pPr>
+        <w:pStyle w:val="Code"/>
+        <w:rPr>
+          <w:ins w:id="98" w:author="Michal Moskal" w:date="2010-01-27T11:36:00Z"/>
+        </w:rPr>
+        <w:pPrChange w:id="99" w:author="Michal Moskal" w:date="2010-01-27T11:36:00Z">
+          <w:pPr/>
+        </w:pPrChange>
+      </w:pPr>
+      <w:proofErr w:type="gramStart"/>
+      <w:ins w:id="100" w:author="Michal Moskal" w:date="2010-01-27T11:36:00Z">
+        <w:r>
+          <w:t>spec(</w:t>
+        </w:r>
+        <w:proofErr w:type="gramEnd"/>
+        <w:r>
+          <w:t xml:space="preserve"> logic </w:t>
+        </w:r>
+        <w:proofErr w:type="spellStart"/>
+        <w:r>
+          <w:t>bool</w:t>
+        </w:r>
+        <w:proofErr w:type="spellEnd"/>
+        <w:r>
+          <w:t xml:space="preserve"> </w:t>
+        </w:r>
+        <w:proofErr w:type="spellStart"/>
+        <w:r>
+          <w:t>isPositive</w:t>
+        </w:r>
+        <w:proofErr w:type="spellEnd"/>
+        <w:r>
+          <w:t>(</w:t>
+        </w:r>
+        <w:proofErr w:type="spellStart"/>
+        <w:r>
+          <w:t>int</w:t>
+        </w:r>
+        <w:proofErr w:type="spellEnd"/>
+        <w:r>
+          <w:t xml:space="preserve"> x) = x &gt; 0; )</w:t>
+        </w:r>
+        <w:r>
+          <w:br/>
+          <w:t xml:space="preserve">spec( predicate </w:t>
+        </w:r>
+        <w:proofErr w:type="spellStart"/>
+        <w:r>
+          <w:t>isPositive</w:t>
+        </w:r>
+        <w:proofErr w:type="spellEnd"/>
+        <w:r>
+          <w:t>(</w:t>
+        </w:r>
+        <w:proofErr w:type="spellStart"/>
+        <w:r>
+          <w:t>int</w:t>
+        </w:r>
+        <w:proofErr w:type="spellEnd"/>
+        <w:r>
+          <w:t xml:space="preserve"> x) = x &gt; 0; )</w:t>
+        </w:r>
+      </w:ins>
+    </w:p>
+    <w:p>
+      <w:del w:id="101" w:author="Michal Moskal" w:date="2010-01-27T11:36:00Z">
+        <w:r>
+          <w:delText>, but</w:delText>
+        </w:r>
+      </w:del>
+      <w:ins w:id="102" w:author="Michal Moskal" w:date="2010-01-27T11:36:00Z">
+        <w:r>
+          <w:t>We</w:t>
+        </w:r>
+      </w:ins>
+      <w:r>
+        <w:t xml:space="preserve"> would prefer ours because we do not need an entirely new class of declarations</w:t>
+      </w:r>
+      <w:ins w:id="103" w:author="Michal Moskal" w:date="2010-01-27T11:35:00Z">
+        <w:r>
+          <w:t>.</w:t>
+        </w:r>
+      </w:ins>
+      <w:del w:id="104" w:author="Michal Moskal" w:date="2010-01-27T11:35:00Z">
+        <w:r>
+          <w:delText xml:space="preserve">. </w:delText>
+        </w:r>
+        <w:r>
+          <w:rPr>
+            <w:rStyle w:val="QuestionChar"/>
+          </w:rPr>
+          <w:delText>Are we limiting this to the from \result == … ?</w:delText>
+        </w:r>
+      </w:del>
       <w:r>
         <w:rPr>
           <w:rStyle w:val="QuestionChar"/>
         </w:rPr>
-        <w:t xml:space="preserve">Are we limiting this to the from \result == </w:t>
-      </w:r>
-      <w:proofErr w:type="gramStart"/>
-      <w:r>
-        <w:rPr>
-          <w:rStyle w:val="QuestionChar"/>
-        </w:rPr>
-        <w:t>… ?</w:t>
-      </w:r>
-      <w:proofErr w:type="gramEnd"/>
-      <w:r>
-        <w:rPr>
-          <w:rStyle w:val="QuestionChar"/>
-        </w:rPr>
         <w:t xml:space="preserve"> </w:t>
       </w:r>
     </w:p>
     <w:p>
       <w:r>
-        <w:t>We also want to support spec functions with bodies, which would be indicated by the use of the keyword ‘procedure’ as in:</w:t>
+        <w:t>We also want to support spec functions with bodies</w:t>
+      </w:r>
+      <w:ins w:id="105" w:author="Michal Moskal" w:date="2010-01-27T11:37:00Z">
+        <w:r>
+          <w:t xml:space="preserve"> (as we currently do)</w:t>
+        </w:r>
+      </w:ins>
+      <w:r>
+        <w:t>, which would be indicated by the use of the keyword ‘procedure’ as in:</w:t>
       </w:r>
     </w:p>
     <w:p>
@@ -1361,8 +2171,240 @@
       </w:r>
     </w:p>
     <w:p>
-      <w:r>
-        <w:t xml:space="preserve">Their use of lemmas is not suitable in our context, though we need ways of specifying axioms (which we should syntactically match to the rest of our syntax) and a way to achieve what we currently do with </w:t>
+      <w:pPr>
+        <w:rPr>
+          <w:ins w:id="106" w:author="Michal Moskal" w:date="2010-01-27T11:40:00Z"/>
+        </w:rPr>
+      </w:pPr>
+      <w:ins w:id="107" w:author="Michal Moskal" w:date="2010-01-27T11:39:00Z">
+        <w:r>
+          <w:t xml:space="preserve">Instead of ACSL’s </w:t>
+        </w:r>
+        <w:proofErr w:type="gramStart"/>
+        <w:r>
+          <w:rPr>
+            <w:rStyle w:val="CodeChar"/>
+            <w:rPrChange w:id="108" w:author="Michal Moskal" w:date="2010-01-27T11:40:00Z">
+              <w:rPr/>
+            </w:rPrChange>
+          </w:rPr>
+          <w:t>spec(</w:t>
+        </w:r>
+        <w:proofErr w:type="gramEnd"/>
+        <w:r>
+          <w:rPr>
+            <w:rStyle w:val="CodeChar"/>
+            <w:rPrChange w:id="109" w:author="Michal Moskal" w:date="2010-01-27T11:40:00Z">
+              <w:rPr/>
+            </w:rPrChange>
+          </w:rPr>
+          <w:t xml:space="preserve"> lemma </w:t>
+        </w:r>
+      </w:ins>
+      <w:ins w:id="110" w:author="Michal Moskal" w:date="2010-01-27T11:40:00Z">
+        <w:r>
+          <w:rPr>
+            <w:rStyle w:val="CodeChar"/>
+          </w:rPr>
+          <w:t xml:space="preserve">foo: </w:t>
+        </w:r>
+      </w:ins>
+      <w:ins w:id="111" w:author="Michal Moskal" w:date="2010-01-27T11:39:00Z">
+        <w:r>
+          <w:rPr>
+            <w:rStyle w:val="CodeChar"/>
+            <w:rPrChange w:id="112" w:author="Michal Moskal" w:date="2010-01-27T11:40:00Z">
+              <w:rPr/>
+            </w:rPrChange>
+          </w:rPr>
+          <w:t>\</w:t>
+        </w:r>
+        <w:proofErr w:type="spellStart"/>
+        <w:r>
+          <w:rPr>
+            <w:rStyle w:val="CodeChar"/>
+            <w:rPrChange w:id="113" w:author="Michal Moskal" w:date="2010-01-27T11:40:00Z">
+              <w:rPr/>
+            </w:rPrChange>
+          </w:rPr>
+          <w:t>forall</w:t>
+        </w:r>
+        <w:proofErr w:type="spellEnd"/>
+        <w:r>
+          <w:rPr>
+            <w:rStyle w:val="CodeChar"/>
+            <w:rPrChange w:id="114" w:author="Michal Moskal" w:date="2010-01-27T11:40:00Z">
+              <w:rPr/>
+            </w:rPrChange>
+          </w:rPr>
+          <w:t xml:space="preserve"> ... </w:t>
+        </w:r>
+      </w:ins>
+      <w:ins w:id="115" w:author="Michal Moskal" w:date="2010-01-27T11:40:00Z">
+        <w:r>
+          <w:rPr>
+            <w:rStyle w:val="CodeChar"/>
+            <w:rPrChange w:id="116" w:author="Michal Moskal" w:date="2010-01-27T11:40:00Z">
+              <w:rPr/>
+            </w:rPrChange>
+          </w:rPr>
+          <w:t>)</w:t>
+        </w:r>
+        <w:r>
+          <w:rPr>
+            <w:rStyle w:val="CodeChar"/>
+          </w:rPr>
+          <w:t xml:space="preserve"> </w:t>
+        </w:r>
+        <w:r>
+          <w:rPr>
+            <w:rPrChange w:id="117" w:author="Michal Moskal" w:date="2010-01-27T11:40:00Z">
+              <w:rPr>
+                <w:rStyle w:val="CodeChar"/>
+              </w:rPr>
+            </w:rPrChange>
+          </w:rPr>
+          <w:t>we would rather have something like:</w:t>
+        </w:r>
+      </w:ins>
+    </w:p>
+    <w:p>
+      <w:pPr>
+        <w:pStyle w:val="Code"/>
+        <w:rPr>
+          <w:ins w:id="118" w:author="Michal Moskal" w:date="2010-01-27T11:39:00Z"/>
+          <w:rPrChange w:id="119" w:author="Michal Moskal" w:date="2010-01-27T11:40:00Z">
+            <w:rPr>
+              <w:ins w:id="120" w:author="Michal Moskal" w:date="2010-01-27T11:39:00Z"/>
+            </w:rPr>
+          </w:rPrChange>
+        </w:rPr>
+        <w:pPrChange w:id="121" w:author="Michal Moskal" w:date="2010-01-27T11:41:00Z">
+          <w:pPr/>
+        </w:pPrChange>
+      </w:pPr>
+      <w:proofErr w:type="gramStart"/>
+      <w:ins w:id="122" w:author="Michal Moskal" w:date="2010-01-27T11:40:00Z">
+        <w:r>
+          <w:t>spec(</w:t>
+        </w:r>
+        <w:proofErr w:type="gramEnd"/>
+        <w:r>
+          <w:t xml:space="preserve"> procedure </w:t>
+        </w:r>
+        <w:proofErr w:type="spellStart"/>
+        <w:r>
+          <w:t>bool</w:t>
+        </w:r>
+        <w:proofErr w:type="spellEnd"/>
+        <w:r>
+          <w:t xml:space="preserve"> foo()</w:t>
+        </w:r>
+        <w:r>
+          <w:br/>
+          <w:t xml:space="preserve">                 ensures \</w:t>
+        </w:r>
+        <w:proofErr w:type="spellStart"/>
+        <w:r>
+          <w:t>forall</w:t>
+        </w:r>
+        <w:proofErr w:type="spellEnd"/>
+        <w:r>
+          <w:t xml:space="preserve"> ... </w:t>
+        </w:r>
+        <w:r>
+          <w:br/>
+          <w:t>{ //</w:t>
+        </w:r>
+      </w:ins>
+      <w:ins w:id="123" w:author="Michal Moskal" w:date="2010-01-27T11:41:00Z">
+        <w:r>
+          <w:t xml:space="preserve"> possible to put some guidance to the prover here</w:t>
+        </w:r>
+      </w:ins>
+      <w:ins w:id="124" w:author="Michal Moskal" w:date="2010-01-27T11:40:00Z">
+        <w:r>
+          <w:br/>
+          <w:t>} )</w:t>
+        </w:r>
+      </w:ins>
+    </w:p>
+    <w:p>
+      <w:pPr>
+        <w:rPr>
+          <w:ins w:id="125" w:author="Michal Moskal" w:date="2010-01-27T11:41:00Z"/>
+        </w:rPr>
+      </w:pPr>
+      <w:ins w:id="126" w:author="Michal Moskal" w:date="2010-01-27T11:41:00Z">
+        <w:r>
+          <w:t xml:space="preserve">We will have </w:t>
+        </w:r>
+        <w:proofErr w:type="gramStart"/>
+        <w:r>
+          <w:rPr>
+            <w:rStyle w:val="CodeChar"/>
+            <w:rPrChange w:id="127" w:author="Michal Moskal" w:date="2010-01-27T11:41:00Z">
+              <w:rPr/>
+            </w:rPrChange>
+          </w:rPr>
+          <w:t>spec(</w:t>
+        </w:r>
+        <w:proofErr w:type="gramEnd"/>
+        <w:r>
+          <w:rPr>
+            <w:rStyle w:val="CodeChar"/>
+            <w:rPrChange w:id="128" w:author="Michal Moskal" w:date="2010-01-27T11:41:00Z">
+              <w:rPr/>
+            </w:rPrChange>
+          </w:rPr>
+          <w:t xml:space="preserve"> axiom \</w:t>
+        </w:r>
+        <w:proofErr w:type="spellStart"/>
+        <w:r>
+          <w:rPr>
+            <w:rStyle w:val="CodeChar"/>
+            <w:rPrChange w:id="129" w:author="Michal Moskal" w:date="2010-01-27T11:41:00Z">
+              <w:rPr/>
+            </w:rPrChange>
+          </w:rPr>
+          <w:t>forall</w:t>
+        </w:r>
+        <w:proofErr w:type="spellEnd"/>
+        <w:r>
+          <w:rPr>
+            <w:rStyle w:val="CodeChar"/>
+            <w:rPrChange w:id="130" w:author="Michal Moskal" w:date="2010-01-27T11:41:00Z">
+              <w:rPr/>
+            </w:rPrChange>
+          </w:rPr>
+          <w:t xml:space="preserve"> ... )</w:t>
+        </w:r>
+        <w:r>
+          <w:rPr>
+            <w:rStyle w:val="CodeChar"/>
+          </w:rPr>
+          <w:t>.</w:t>
+        </w:r>
+      </w:ins>
+    </w:p>
+    <w:p>
+      <w:del w:id="131" w:author="Michal Moskal" w:date="2010-01-27T11:37:00Z">
+        <w:r>
+          <w:delText xml:space="preserve">Their </w:delText>
+        </w:r>
+      </w:del>
+      <w:del w:id="132" w:author="Michal Moskal" w:date="2010-01-27T11:42:00Z">
+        <w:r>
+          <w:delText>use of lemmas is not suitable in our context, though we need ways of specifying axioms (which we should syntactically match to the rest of our syntax) and</w:delText>
+        </w:r>
+      </w:del>
+      <w:ins w:id="133" w:author="Michal Moskal" w:date="2010-01-27T11:42:00Z">
+        <w:r>
+          <w:t>We also need</w:t>
+        </w:r>
+      </w:ins>
+      <w:r>
+        <w:t xml:space="preserve"> a way to achieve what we currently do with </w:t>
       </w:r>
       <w:proofErr w:type="spellStart"/>
       <w:r>
@@ -1401,6 +2443,9 @@
       </w:r>
       <w:r>
         <w:br/>
+      </w:r>
+      <w:r>
+        <w:lastRenderedPageBreak/>
         <w:t xml:space="preserve">  spec( assert {</w:t>
       </w:r>
       <w:proofErr w:type="spellStart"/>
@@ -1434,20 +2479,47 @@
     </w:p>
     <w:p>
       <w:r>
-        <w:t>Here, the {</w:t>
+        <w:t xml:space="preserve">Here, the </w:t>
+      </w:r>
+      <w:r>
+        <w:rPr>
+          <w:rStyle w:val="CodeChar"/>
+          <w:rPrChange w:id="134" w:author="Michal Moskal" w:date="2010-01-27T11:42:00Z">
+            <w:rPr/>
+          </w:rPrChange>
+        </w:rPr>
+        <w:t>{</w:t>
       </w:r>
       <w:proofErr w:type="spellStart"/>
       <w:proofErr w:type="gramStart"/>
       <w:r>
+        <w:rPr>
+          <w:rStyle w:val="CodeChar"/>
+          <w:rPrChange w:id="135" w:author="Michal Moskal" w:date="2010-01-27T11:42:00Z">
+            <w:rPr/>
+          </w:rPrChange>
+        </w:rPr>
         <w:t>bv</w:t>
       </w:r>
       <w:proofErr w:type="spellEnd"/>
       <w:proofErr w:type="gramEnd"/>
       <w:r>
-        <w:t>} serves as a pragma to VCC that suggest how the assert should be proved. One could think of other pragmas for similar purposes, thus we support them in this more general fashion.</w:t>
-      </w:r>
-    </w:p>
-    <w:p/>
+        <w:rPr>
+          <w:rStyle w:val="CodeChar"/>
+          <w:rPrChange w:id="136" w:author="Michal Moskal" w:date="2010-01-27T11:42:00Z">
+            <w:rPr/>
+          </w:rPrChange>
+        </w:rPr>
+        <w:t>}</w:t>
+      </w:r>
+      <w:r>
+        <w:t xml:space="preserve"> serves as a pragma to VCC that suggest how the assert should be proved. One could think of other pragmas for similar purposes, thus we support them in this more general fashion.</w:t>
+      </w:r>
+    </w:p>
+    <w:p>
+      <w:bookmarkStart w:id="137" w:name="_GoBack"/>
+      <w:bookmarkEnd w:id="137"/>
+    </w:p>
     <w:sectPr>
       <w:pgSz w:w="12240" w:h="15840"/>
       <w:pgMar w:top="1440" w:right="1440" w:bottom="1440" w:left="1440" w:header="720" w:footer="720" w:gutter="0"/>

</xml_diff>

<commit_message>
Add remarks about the final section of lang. spec.
</commit_message>
<xml_diff>
--- a/vcc/Docs/SyntaxUpdate/VCC Syntax Refresh.docx
+++ b/vcc/Docs/SyntaxUpdate/VCC Syntax Refresh.docx
@@ -62,7 +62,7 @@
       </w:r>
     </w:p>
     <w:p>
-      <w:hyperlink r:id="rId6" w:history="1">
+      <w:hyperlink r:id="rId7" w:history="1">
         <w:r>
           <w:rPr>
             <w:rStyle w:val="Hyperlink"/>
@@ -109,42 +109,169 @@
       <w:pPr>
         <w:pStyle w:val="Code"/>
       </w:pPr>
+      <w:ins w:id="4" w:author="Michal Moskal" w:date="2010-02-11T11:42:00Z">
+        <w:r>
+          <w:t>#</w:t>
+        </w:r>
+        <w:proofErr w:type="spellStart"/>
+        <w:r>
+          <w:t>ifdef</w:t>
+        </w:r>
+        <w:proofErr w:type="spellEnd"/>
+        <w:r>
+          <w:t xml:space="preserve"> </w:t>
+        </w:r>
+        <w:r>
+          <w:t>__VCC_DONT_DEFINE_UNDERSCORE</w:t>
+        </w:r>
+        <w:r>
+          <w:br/>
+        </w:r>
+      </w:ins>
+      <w:del w:id="5" w:author="Michal Moskal" w:date="2010-02-11T11:42:00Z">
+        <w:r>
+          <w:delText>#ifdef VERIFY</w:delText>
+        </w:r>
+        <w:r>
+          <w:br/>
+        </w:r>
+      </w:del>
+      <w:proofErr w:type="gramStart"/>
       <w:r>
         <w:t>#</w:t>
       </w:r>
+      <w:ins w:id="6" w:author="Michal Moskal" w:date="2010-02-11T11:43:00Z">
+        <w:r>
+          <w:t xml:space="preserve">  </w:t>
+        </w:r>
+      </w:ins>
+      <w:r>
+        <w:t>define</w:t>
+      </w:r>
+      <w:proofErr w:type="gramEnd"/>
+      <w:r>
+        <w:t xml:space="preserve"> </w:t>
+      </w:r>
+      <w:del w:id="7" w:author="Michal Moskal" w:date="2010-02-11T11:41:00Z">
+        <w:r>
+          <w:delText xml:space="preserve">spec </w:delText>
+        </w:r>
+      </w:del>
+      <w:ins w:id="8" w:author="Michal Moskal" w:date="2010-02-11T11:41:00Z">
+        <w:r>
+          <w:t xml:space="preserve">_ </w:t>
+        </w:r>
+      </w:ins>
+      <w:r>
+        <w:t>__</w:t>
+      </w:r>
       <w:proofErr w:type="spellStart"/>
       <w:r>
-        <w:t>ifdef</w:t>
+        <w:t>vcc_spec</w:t>
       </w:r>
       <w:proofErr w:type="spellEnd"/>
-      <w:r>
-        <w:t xml:space="preserve"> VERIFY</w:t>
-      </w:r>
+      <w:ins w:id="9" w:author="Michal Moskal" w:date="2010-02-11T11:43:00Z">
+        <w:r>
+          <w:br/>
+          <w:t>#</w:t>
+        </w:r>
+        <w:proofErr w:type="spellStart"/>
+        <w:r>
+          <w:t>endif</w:t>
+        </w:r>
+      </w:ins>
+      <w:proofErr w:type="spellEnd"/>
       <w:r>
         <w:br/>
-        <w:t>#define spec __</w:t>
-      </w:r>
-      <w:proofErr w:type="spellStart"/>
-      <w:r>
-        <w:t>vcc_spec</w:t>
-      </w:r>
-      <w:proofErr w:type="spellEnd"/>
-      <w:r>
-        <w:br/>
-        <w:t>#else</w:t>
-      </w:r>
-      <w:r>
-        <w:br/>
-        <w:t xml:space="preserve">#define </w:t>
-      </w:r>
-      <w:proofErr w:type="gramStart"/>
-      <w:r>
-        <w:t>spec(</w:t>
-      </w:r>
-      <w:proofErr w:type="gramEnd"/>
-      <w:r>
-        <w:t>…)</w:t>
-      </w:r>
+      </w:r>
+      <w:ins w:id="10" w:author="Michal Moskal" w:date="2010-02-11T11:42:00Z">
+        <w:r>
+          <w:t>#</w:t>
+        </w:r>
+        <w:proofErr w:type="spellStart"/>
+        <w:r>
+          <w:t>if</w:t>
+        </w:r>
+      </w:ins>
+      <w:ins w:id="11" w:author="Michal Moskal" w:date="2010-02-11T11:43:00Z">
+        <w:r>
+          <w:t>n</w:t>
+        </w:r>
+      </w:ins>
+      <w:ins w:id="12" w:author="Michal Moskal" w:date="2010-02-11T11:42:00Z">
+        <w:r>
+          <w:t>def</w:t>
+        </w:r>
+        <w:proofErr w:type="spellEnd"/>
+        <w:r>
+          <w:t xml:space="preserve"> </w:t>
+        </w:r>
+        <w:r>
+          <w:t>__</w:t>
+        </w:r>
+        <w:r>
+          <w:t>V</w:t>
+        </w:r>
+        <w:r>
+          <w:t>CC_V</w:t>
+        </w:r>
+        <w:r>
+          <w:t>ERIFY</w:t>
+        </w:r>
+        <w:r>
+          <w:br/>
+        </w:r>
+      </w:ins>
+      <w:del w:id="13" w:author="Michal Moskal" w:date="2010-02-11T11:43:00Z">
+        <w:r>
+          <w:delText>#else</w:delText>
+        </w:r>
+        <w:r>
+          <w:br/>
+        </w:r>
+      </w:del>
+      <w:r>
+        <w:t>#</w:t>
+      </w:r>
+      <w:ins w:id="14" w:author="Michal Moskal" w:date="2010-02-11T11:43:00Z">
+        <w:r>
+          <w:t xml:space="preserve">  </w:t>
+        </w:r>
+      </w:ins>
+      <w:r>
+        <w:t xml:space="preserve">define </w:t>
+      </w:r>
+      <w:del w:id="15" w:author="Michal Moskal" w:date="2010-02-11T11:42:00Z">
+        <w:r>
+          <w:delText>spec</w:delText>
+        </w:r>
+      </w:del>
+      <w:ins w:id="16" w:author="Michal Moskal" w:date="2010-02-11T11:43:00Z">
+        <w:r>
+          <w:t>__</w:t>
+        </w:r>
+        <w:proofErr w:type="spellStart"/>
+        <w:r>
+          <w:t>vcc_spec</w:t>
+        </w:r>
+        <w:proofErr w:type="spellEnd"/>
+        <w:r>
+          <w:t>(...</w:t>
+        </w:r>
+      </w:ins>
+      <w:del w:id="17" w:author="Michal Moskal" w:date="2010-02-11T11:43:00Z">
+        <w:r>
+          <w:delText>(…</w:delText>
+        </w:r>
+      </w:del>
+      <w:r>
+        <w:t>)</w:t>
+      </w:r>
+      <w:ins w:id="18" w:author="Michal Moskal" w:date="2010-02-11T11:43:00Z">
+        <w:r>
+          <w:t xml:space="preserve"> /* nothing */</w:t>
+        </w:r>
+      </w:ins>
       <w:r>
         <w:br/>
         <w:t>#</w:t>
@@ -161,18 +288,58 @@
     <w:p>
       <w:pPr>
         <w:rPr>
-          <w:ins w:id="4" w:author="Michal Moskal" w:date="2010-01-27T11:17:00Z"/>
+          <w:ins w:id="19" w:author="Michal Moskal" w:date="2010-02-11T11:42:00Z"/>
+        </w:rPr>
+      </w:pPr>
+      <w:ins w:id="20" w:author="Michal Moskal" w:date="2010-02-11T11:43:00Z">
+        <w:r>
+          <w:t xml:space="preserve">Thus, unless the user decides to use some other identifier, all the specifications will be inside </w:t>
+        </w:r>
+        <w:proofErr w:type="gramStart"/>
+        <w:r>
+          <w:rPr>
+            <w:rStyle w:val="CodeChar"/>
+            <w:rPrChange w:id="21" w:author="Michal Moskal" w:date="2010-02-11T11:44:00Z">
+              <w:rPr/>
+            </w:rPrChange>
+          </w:rPr>
+          <w:t>_(</w:t>
+        </w:r>
+        <w:proofErr w:type="gramEnd"/>
+        <w:r>
+          <w:rPr>
+            <w:rStyle w:val="CodeChar"/>
+            <w:rPrChange w:id="22" w:author="Michal Moskal" w:date="2010-02-11T11:44:00Z">
+              <w:rPr/>
+            </w:rPrChange>
+          </w:rPr>
+          <w:t>...)</w:t>
+        </w:r>
+        <w:r>
+          <w:t>.</w:t>
+        </w:r>
+      </w:ins>
+      <w:ins w:id="23" w:author="Michal Moskal" w:date="2010-02-11T11:45:00Z">
+        <w:r>
+          <w:t xml:space="preserve"> </w:t>
+        </w:r>
+      </w:ins>
+    </w:p>
+    <w:p>
+      <w:pPr>
+        <w:rPr>
+          <w:ins w:id="24" w:author="Michal Moskal" w:date="2010-01-27T11:17:00Z"/>
         </w:rPr>
       </w:pPr>
       <w:r>
         <w:t>This allows preprocessing to work as usual</w:t>
       </w:r>
-      <w:ins w:id="5" w:author="Michal Moskal" w:date="2010-01-27T11:16:00Z">
+      <w:ins w:id="25" w:author="Michal Moskal" w:date="2010-01-27T11:16:00Z">
         <w:r>
           <w:t>, in particular macros like</w:t>
         </w:r>
       </w:ins>
-      <w:ins w:id="6" w:author="Michal Moskal" w:date="2010-01-27T11:17:00Z">
+      <w:ins w:id="26" w:author="Michal Moskal" w:date="2010-01-27T11:17:00Z">
         <w:r>
           <w:t>:</w:t>
         </w:r>
@@ -182,13 +349,13 @@
       <w:pPr>
         <w:pStyle w:val="Code"/>
         <w:rPr>
-          <w:ins w:id="7" w:author="Michal Moskal" w:date="2010-01-27T11:17:00Z"/>
-        </w:rPr>
-        <w:pPrChange w:id="8" w:author="Michal Moskal" w:date="2010-01-27T11:17:00Z">
+          <w:ins w:id="27" w:author="Michal Moskal" w:date="2010-01-27T11:17:00Z"/>
+        </w:rPr>
+        <w:pPrChange w:id="28" w:author="Michal Moskal" w:date="2010-01-27T11:17:00Z">
           <w:pPr/>
         </w:pPrChange>
       </w:pPr>
-      <w:ins w:id="9" w:author="Michal Moskal" w:date="2010-01-27T11:17:00Z">
+      <w:ins w:id="29" w:author="Michal Moskal" w:date="2010-01-27T11:17:00Z">
         <w:r>
           <w:t>#define READER_</w:t>
         </w:r>
@@ -201,22 +368,22 @@
           <w:t>n) (</w:t>
         </w:r>
       </w:ins>
-      <w:ins w:id="10" w:author="Michal Moskal" w:date="2010-01-27T11:18:00Z">
+      <w:ins w:id="30" w:author="Michal Moskal" w:date="2010-01-27T11:18:00Z">
         <w:r>
           <w:t>(</w:t>
         </w:r>
       </w:ins>
-      <w:ins w:id="11" w:author="Michal Moskal" w:date="2010-01-27T11:17:00Z">
+      <w:ins w:id="31" w:author="Michal Moskal" w:date="2010-01-27T11:17:00Z">
         <w:r>
           <w:t>n</w:t>
         </w:r>
       </w:ins>
-      <w:ins w:id="12" w:author="Michal Moskal" w:date="2010-01-27T11:18:00Z">
+      <w:ins w:id="32" w:author="Michal Moskal" w:date="2010-01-27T11:18:00Z">
         <w:r>
           <w:t>)</w:t>
         </w:r>
       </w:ins>
-      <w:ins w:id="13" w:author="Michal Moskal" w:date="2010-01-27T11:17:00Z">
+      <w:ins w:id="33" w:author="Michal Moskal" w:date="2010-01-27T11:17:00Z">
         <w:r>
           <w:t xml:space="preserve"> &gt;&gt; 1)</w:t>
         </w:r>
@@ -225,11 +392,11 @@
     <w:p>
       <w:pPr>
         <w:rPr>
-          <w:del w:id="14" w:author="Michal Moskal" w:date="2010-01-27T11:17:00Z"/>
+          <w:del w:id="34" w:author="Michal Moskal" w:date="2010-01-27T11:17:00Z"/>
         </w:rPr>
       </w:pPr>
       <w:proofErr w:type="gramStart"/>
-      <w:ins w:id="15" w:author="Michal Moskal" w:date="2010-01-27T11:17:00Z">
+      <w:ins w:id="35" w:author="Michal Moskal" w:date="2010-01-27T11:17:00Z">
         <w:r>
           <w:t>can</w:t>
         </w:r>
@@ -238,7 +405,7 @@
           <w:t xml:space="preserve"> be freely</w:t>
         </w:r>
       </w:ins>
-      <w:del w:id="16" w:author="Michal Moskal" w:date="2010-01-27T11:16:00Z">
+      <w:del w:id="36" w:author="Michal Moskal" w:date="2010-01-27T11:16:00Z">
         <w:r>
           <w:delText>.</w:delText>
         </w:r>
@@ -250,10 +417,10 @@
     <w:p>
       <w:pPr>
         <w:rPr>
-          <w:ins w:id="17" w:author="Michal Moskal" w:date="2010-01-27T11:17:00Z"/>
-        </w:rPr>
-      </w:pPr>
-      <w:ins w:id="18" w:author="Michal Moskal" w:date="2010-01-27T11:18:00Z">
+          <w:ins w:id="37" w:author="Michal Moskal" w:date="2010-01-27T11:17:00Z"/>
+        </w:rPr>
+      </w:pPr>
+      <w:ins w:id="38" w:author="Michal Moskal" w:date="2010-01-27T11:18:00Z">
         <w:r>
           <w:t xml:space="preserve"> </w:t>
         </w:r>
@@ -276,9 +443,19 @@
       <w:pPr>
         <w:pStyle w:val="Code"/>
       </w:pPr>
+      <w:del w:id="39" w:author="Michal Moskal" w:date="2010-02-11T11:44:00Z">
+        <w:r>
+          <w:delText>spec</w:delText>
+        </w:r>
+      </w:del>
       <w:proofErr w:type="gramStart"/>
-      <w:r>
-        <w:t>spec(</w:t>
+      <w:ins w:id="40" w:author="Michal Moskal" w:date="2010-02-11T11:44:00Z">
+        <w:r>
+          <w:t>_</w:t>
+        </w:r>
+      </w:ins>
+      <w:r>
+        <w:t>(</w:t>
       </w:r>
       <w:proofErr w:type="gramEnd"/>
       <w:r>
@@ -288,165 +465,180 @@
         <w:br/>
       </w:r>
       <w:r>
-        <w:t xml:space="preserve">      ensures y &gt; 10 )</w:t>
-      </w:r>
-    </w:p>
-    <w:p>
-      <w:r>
-        <w:t>Users of VCC ar</w:t>
-      </w:r>
-      <w:r>
-        <w:t>e</w:t>
-      </w:r>
-      <w:r>
-        <w:t xml:space="preserve"> free to </w:t>
+        <w:t xml:space="preserve"> </w:t>
+      </w:r>
+      <w:del w:id="41" w:author="Michal Moskal" w:date="2010-02-11T11:44:00Z">
+        <w:r>
+          <w:delText xml:space="preserve">   </w:delText>
+        </w:r>
+      </w:del>
+      <w:r>
+        <w:t xml:space="preserve">  ensures y &gt; 10 )</w:t>
+      </w:r>
+    </w:p>
+    <w:p>
+      <w:pPr>
+        <w:rPr>
+          <w:del w:id="42" w:author="Michal Moskal" w:date="2010-02-11T11:44:00Z"/>
+        </w:rPr>
+      </w:pPr>
+      <w:del w:id="43" w:author="Michal Moskal" w:date="2010-02-11T11:44:00Z">
+        <w:r>
+          <w:delText>Users of VCC ar</w:delText>
+        </w:r>
+        <w:r>
+          <w:delText>e</w:delText>
+        </w:r>
+        <w:r>
+          <w:delText xml:space="preserve"> free to </w:delText>
+        </w:r>
+        <w:r>
+          <w:rPr>
+            <w:rStyle w:val="CodeChar"/>
+            <w:rPrChange w:id="44" w:author="Michal Moskal" w:date="2010-01-27T11:18:00Z">
+              <w:rPr/>
+            </w:rPrChange>
+          </w:rPr>
+          <w:delText>#define</w:delText>
+        </w:r>
+        <w:r>
+          <w:delText xml:space="preserve"> a synonym for spec and, e.g., use ‘</w:delText>
+        </w:r>
+        <w:r>
+          <w:rPr>
+            <w:rStyle w:val="CodeChar"/>
+            <w:rPrChange w:id="45" w:author="Michal Moskal" w:date="2010-01-27T11:18:00Z">
+              <w:rPr/>
+            </w:rPrChange>
+          </w:rPr>
+          <w:delText>_</w:delText>
+        </w:r>
+        <w:r>
+          <w:delText>’ to reduce the visual clutter.</w:delText>
+        </w:r>
+      </w:del>
+    </w:p>
+    <w:p>
+      <w:pPr>
+        <w:pStyle w:val="Heading3"/>
+      </w:pPr>
+      <w:r>
+        <w:t>2.1 Lexical rules</w:t>
+      </w:r>
+    </w:p>
+    <w:p>
+      <w:r>
+        <w:t xml:space="preserve">As ACSL, we will support the use of a number of Unicode chars in annotations (e.g. </w:t>
+      </w:r>
+      <w:r>
+        <w:rPr>
+          <w:rFonts w:cstheme="minorHAnsi"/>
+        </w:rPr>
+        <w:t>≤</w:t>
+      </w:r>
+      <w:r>
+        <w:t xml:space="preserve">, </w:t>
+      </w:r>
+      <w:r>
+        <w:rPr>
+          <w:rFonts w:ascii="Cambria Math" w:hAnsi="Cambria Math" w:cs="Cambria Math"/>
+        </w:rPr>
+        <w:t>∀, ∧, ⇒)</w:t>
+      </w:r>
+      <w:r>
+        <w:t xml:space="preserve">; we </w:t>
+      </w:r>
+      <w:r>
+        <w:t xml:space="preserve">might want to consider VS editor support to replace </w:t>
       </w:r>
       <w:r>
         <w:rPr>
           <w:rStyle w:val="CodeChar"/>
-          <w:rPrChange w:id="19" w:author="Michal Moskal" w:date="2010-01-27T11:18:00Z">
+          <w:rPrChange w:id="46" w:author="Michal Moskal" w:date="2010-01-27T11:19:00Z">
             <w:rPr/>
           </w:rPrChange>
         </w:rPr>
-        <w:t>#define</w:t>
-      </w:r>
-      <w:r>
-        <w:t xml:space="preserve"> a synonym for spec and, e.g., use ‘</w:t>
-      </w:r>
+        <w:t>\</w:t>
+      </w:r>
+      <w:proofErr w:type="spellStart"/>
       <w:r>
         <w:rPr>
           <w:rStyle w:val="CodeChar"/>
-          <w:rPrChange w:id="20" w:author="Michal Moskal" w:date="2010-01-27T11:18:00Z">
+          <w:rPrChange w:id="47" w:author="Michal Moskal" w:date="2010-01-27T11:19:00Z">
             <w:rPr/>
           </w:rPrChange>
         </w:rPr>
-        <w:t>_</w:t>
-      </w:r>
-      <w:r>
-        <w:t>’ to reduce the visual clutter.</w:t>
-      </w:r>
-    </w:p>
-    <w:p>
-      <w:pPr>
-        <w:pStyle w:val="Heading3"/>
-      </w:pPr>
-      <w:r>
-        <w:t>2.1 Lexical rules</w:t>
-      </w:r>
-    </w:p>
-    <w:p>
-      <w:r>
-        <w:t xml:space="preserve">As ACSL, we will support the use of a number of Unicode chars in annotations (e.g. </w:t>
-      </w:r>
-      <w:r>
-        <w:rPr>
-          <w:rFonts w:cstheme="minorHAnsi"/>
-        </w:rPr>
-        <w:t>≤</w:t>
-      </w:r>
-      <w:r>
-        <w:t xml:space="preserve">, </w:t>
-      </w:r>
-      <w:r>
-        <w:rPr>
-          <w:rFonts w:ascii="Cambria Math" w:hAnsi="Cambria Math" w:cs="Cambria Math"/>
-        </w:rPr>
-        <w:t>∀, ∧, ⇒)</w:t>
-      </w:r>
-      <w:r>
-        <w:t xml:space="preserve">; we </w:t>
-      </w:r>
-      <w:r>
-        <w:t xml:space="preserve">might want to consider VS editor support to replace </w:t>
-      </w:r>
+        <w:t>forall</w:t>
+      </w:r>
+      <w:proofErr w:type="spellEnd"/>
       <w:r>
         <w:rPr>
           <w:rStyle w:val="CodeChar"/>
-          <w:rPrChange w:id="21" w:author="Michal Moskal" w:date="2010-01-27T11:19:00Z">
+          <w:rPrChange w:id="48" w:author="Michal Moskal" w:date="2010-01-27T11:19:00Z">
             <w:rPr/>
           </w:rPrChange>
         </w:rPr>
-        <w:t>\</w:t>
-      </w:r>
-      <w:proofErr w:type="spellStart"/>
+        <w:t xml:space="preserve"> </w:t>
+      </w:r>
+      <w:r>
+        <w:t>etc. with these special forms using an ‘autocorrect’ approach.</w:t>
+      </w:r>
+    </w:p>
+    <w:p>
+      <w:r>
+        <w:t>Iden</w:t>
+      </w:r>
+      <w:r>
+        <w:t>ti</w:t>
+      </w:r>
+      <w:r>
+        <w:t>fiers can start with the backslash character and any annotation-specific keyword does so</w:t>
+      </w:r>
+      <w:r>
+        <w:t xml:space="preserve"> (see ‘</w:t>
+      </w:r>
       <w:r>
         <w:rPr>
           <w:rStyle w:val="CodeChar"/>
-          <w:rPrChange w:id="22" w:author="Michal Moskal" w:date="2010-01-27T11:19:00Z">
+          <w:rPrChange w:id="49" w:author="Michal Moskal" w:date="2010-01-27T11:19:00Z">
             <w:rPr/>
           </w:rPrChange>
         </w:rPr>
-        <w:t>forall</w:t>
-      </w:r>
-      <w:proofErr w:type="spellEnd"/>
+        <w:t>\</w:t>
+      </w:r>
+      <w:proofErr w:type="spellStart"/>
       <w:r>
         <w:rPr>
           <w:rStyle w:val="CodeChar"/>
-          <w:rPrChange w:id="23" w:author="Michal Moskal" w:date="2010-01-27T11:19:00Z">
+          <w:rPrChange w:id="50" w:author="Michal Moskal" w:date="2010-01-27T11:19:00Z">
             <w:rPr/>
           </w:rPrChange>
         </w:rPr>
-        <w:t xml:space="preserve"> </w:t>
-      </w:r>
-      <w:r>
-        <w:t>etc. with these special forms using an ‘autocorrect’ approach.</w:t>
-      </w:r>
-    </w:p>
-    <w:p>
-      <w:r>
-        <w:t>Iden</w:t>
-      </w:r>
-      <w:r>
-        <w:t>ti</w:t>
-      </w:r>
-      <w:r>
-        <w:t>fiers can start with the backslash character and any annotation-specific keyword does so</w:t>
-      </w:r>
-      <w:r>
-        <w:t xml:space="preserve"> (see ‘</w:t>
+        <w:t>forall</w:t>
+      </w:r>
+      <w:proofErr w:type="spellEnd"/>
+      <w:r>
+        <w:t>’ below)</w:t>
+      </w:r>
+      <w:r>
+        <w:t>, except when the keyword is at the start of a spec block (like the ‘</w:t>
       </w:r>
       <w:r>
         <w:rPr>
           <w:rStyle w:val="CodeChar"/>
-          <w:rPrChange w:id="24" w:author="Michal Moskal" w:date="2010-01-27T11:19:00Z">
+          <w:rPrChange w:id="51" w:author="Michal Moskal" w:date="2010-01-27T11:19:00Z">
             <w:rPr/>
           </w:rPrChange>
         </w:rPr>
-        <w:t>\</w:t>
-      </w:r>
-      <w:proofErr w:type="spellStart"/>
+        <w:t>requires</w:t>
+      </w:r>
+      <w:r>
+        <w:t>’ in the example above) or after a semicolon that starts new annotation (like the ‘</w:t>
+      </w:r>
       <w:r>
         <w:rPr>
           <w:rStyle w:val="CodeChar"/>
-          <w:rPrChange w:id="25" w:author="Michal Moskal" w:date="2010-01-27T11:19:00Z">
-            <w:rPr/>
-          </w:rPrChange>
-        </w:rPr>
-        <w:t>forall</w:t>
-      </w:r>
-      <w:proofErr w:type="spellEnd"/>
-      <w:r>
-        <w:t>’ below)</w:t>
-      </w:r>
-      <w:r>
-        <w:t>, except when the keyword is at the start of a spec block (like the ‘</w:t>
-      </w:r>
-      <w:r>
-        <w:rPr>
-          <w:rStyle w:val="CodeChar"/>
-          <w:rPrChange w:id="26" w:author="Michal Moskal" w:date="2010-01-27T11:19:00Z">
-            <w:rPr/>
-          </w:rPrChange>
-        </w:rPr>
-        <w:t>requires</w:t>
-      </w:r>
-      <w:r>
-        <w:t>’ in the example above) or after a semicolon that starts new annotation (like the ‘</w:t>
-      </w:r>
-      <w:r>
-        <w:rPr>
-          <w:rStyle w:val="CodeChar"/>
-          <w:rPrChange w:id="27" w:author="Michal Moskal" w:date="2010-01-27T11:19:00Z">
+          <w:rPrChange w:id="52" w:author="Michal Moskal" w:date="2010-01-27T11:19:00Z">
             <w:rPr/>
           </w:rPrChange>
         </w:rPr>
@@ -473,22 +665,19 @@
           <w:numId w:val="1"/>
         </w:numPr>
       </w:pPr>
-      <w:ins w:id="28" w:author="Michal Moskal" w:date="2010-01-27T11:19:00Z">
+      <w:ins w:id="53" w:author="Michal Moskal" w:date="2010-01-27T11:19:00Z">
         <w:r>
           <w:t xml:space="preserve">Unlike ACSL, </w:t>
         </w:r>
       </w:ins>
-      <w:del w:id="29" w:author="Michal Moskal" w:date="2010-01-27T11:20:00Z">
+      <w:del w:id="54" w:author="Michal Moskal" w:date="2010-01-27T11:20:00Z">
         <w:r>
           <w:delText xml:space="preserve">We </w:delText>
         </w:r>
       </w:del>
-      <w:ins w:id="30" w:author="Michal Moskal" w:date="2010-01-27T11:20:00Z">
-        <w:r>
-          <w:t>w</w:t>
-        </w:r>
-        <w:r>
-          <w:t xml:space="preserve">e </w:t>
+      <w:ins w:id="55" w:author="Michal Moskal" w:date="2010-01-27T11:20:00Z">
+        <w:r>
+          <w:t xml:space="preserve">we </w:t>
         </w:r>
       </w:ins>
       <w:r>
@@ -623,7 +812,7 @@
           <w:numId w:val="1"/>
         </w:numPr>
       </w:pPr>
-      <w:del w:id="31" w:author="Michal Moskal" w:date="2010-01-27T11:25:00Z">
+      <w:del w:id="56" w:author="Michal Moskal" w:date="2010-01-27T11:25:00Z">
         <w:r>
           <w:delText xml:space="preserve"> </w:delText>
         </w:r>
@@ -640,54 +829,54 @@
       <w:r>
         <w:t xml:space="preserve"> </w:t>
       </w:r>
-      <w:ins w:id="32" w:author="Michal Moskal" w:date="2010-01-27T11:20:00Z">
+      <w:ins w:id="57" w:author="Michal Moskal" w:date="2010-01-27T11:20:00Z">
         <w:r>
           <w:t xml:space="preserve">, for example </w:t>
         </w:r>
         <w:r>
           <w:rPr>
             <w:rStyle w:val="CodeChar"/>
-            <w:rPrChange w:id="33" w:author="Michal Moskal" w:date="2010-01-27T11:27:00Z">
+            <w:rPrChange w:id="58" w:author="Michal Moskal" w:date="2010-01-27T11:27:00Z">
               <w:rPr/>
             </w:rPrChange>
           </w:rPr>
           <w:t xml:space="preserve">\let </w:t>
         </w:r>
       </w:ins>
-      <w:ins w:id="34" w:author="Michal Moskal" w:date="2010-01-27T11:26:00Z">
+      <w:ins w:id="59" w:author="Michal Moskal" w:date="2010-01-27T11:26:00Z">
         <w:r>
           <w:rPr>
             <w:rStyle w:val="CodeChar"/>
-            <w:rPrChange w:id="35" w:author="Michal Moskal" w:date="2010-01-27T11:27:00Z">
+            <w:rPrChange w:id="60" w:author="Michal Moskal" w:date="2010-01-27T11:27:00Z">
               <w:rPr/>
             </w:rPrChange>
           </w:rPr>
           <w:t>x = f(y, 12); g(x</w:t>
         </w:r>
       </w:ins>
-      <w:ins w:id="36" w:author="Michal Moskal" w:date="2010-01-27T11:27:00Z">
+      <w:ins w:id="61" w:author="Michal Moskal" w:date="2010-01-27T11:27:00Z">
         <w:r>
           <w:rPr>
             <w:rStyle w:val="CodeChar"/>
-            <w:rPrChange w:id="37" w:author="Michal Moskal" w:date="2010-01-27T11:27:00Z">
+            <w:rPrChange w:id="62" w:author="Michal Moskal" w:date="2010-01-27T11:27:00Z">
               <w:rPr/>
             </w:rPrChange>
           </w:rPr>
           <w:t>, x</w:t>
         </w:r>
       </w:ins>
-      <w:ins w:id="38" w:author="Michal Moskal" w:date="2010-01-27T11:26:00Z">
+      <w:ins w:id="63" w:author="Michal Moskal" w:date="2010-01-27T11:26:00Z">
         <w:r>
           <w:rPr>
             <w:rStyle w:val="CodeChar"/>
-            <w:rPrChange w:id="39" w:author="Michal Moskal" w:date="2010-01-27T11:27:00Z">
+            <w:rPrChange w:id="64" w:author="Michal Moskal" w:date="2010-01-27T11:27:00Z">
               <w:rPr/>
             </w:rPrChange>
           </w:rPr>
           <w:t>)</w:t>
         </w:r>
       </w:ins>
-      <w:del w:id="40" w:author="Michal Moskal" w:date="2010-01-27T11:20:00Z">
+      <w:del w:id="65" w:author="Michal Moskal" w:date="2010-01-27T11:20:00Z">
         <w:r>
           <w:delText>.</w:delText>
         </w:r>
@@ -726,7 +915,7 @@
         </w:rPr>
         <w:t xml:space="preserve"> \with .id = v }</w:t>
       </w:r>
-      <w:del w:id="41" w:author="Michal Moskal" w:date="2010-01-27T11:27:00Z">
+      <w:del w:id="66" w:author="Michal Moskal" w:date="2010-01-27T11:27:00Z">
         <w:r>
           <w:delText xml:space="preserve"> in addition to the use of ‘</w:delText>
         </w:r>
@@ -740,12 +929,12 @@
           <w:delText>’ from ACSL</w:delText>
         </w:r>
       </w:del>
-      <w:ins w:id="42" w:author="Michal Moskal" w:date="2010-01-27T11:27:00Z">
+      <w:ins w:id="67" w:author="Michal Moskal" w:date="2010-01-27T11:27:00Z">
         <w:r>
           <w:t xml:space="preserve">, </w:t>
         </w:r>
       </w:ins>
-      <w:del w:id="43" w:author="Michal Moskal" w:date="2010-01-27T11:27:00Z">
+      <w:del w:id="68" w:author="Michal Moskal" w:date="2010-01-27T11:27:00Z">
         <w:r>
           <w:delText xml:space="preserve">; </w:delText>
         </w:r>
@@ -762,14 +951,14 @@
       <w:r>
         <w:t>.</w:t>
       </w:r>
-      <w:ins w:id="44" w:author="Michal Moskal" w:date="2010-01-27T11:27:00Z">
+      <w:ins w:id="69" w:author="Michal Moskal" w:date="2010-01-27T11:27:00Z">
         <w:r>
           <w:t xml:space="preserve"> ACSL uses </w:t>
         </w:r>
         <w:r>
           <w:rPr>
             <w:rStyle w:val="CodeChar"/>
-            <w:rPrChange w:id="45" w:author="Michal Moskal" w:date="2010-01-27T11:27:00Z">
+            <w:rPrChange w:id="70" w:author="Michal Moskal" w:date="2010-01-27T11:27:00Z">
               <w:rPr/>
             </w:rPrChange>
           </w:rPr>
@@ -781,7 +970,7 @@
         <w:r>
           <w:rPr>
             <w:rStyle w:val="CodeChar"/>
-            <w:rPrChange w:id="46" w:author="Michal Moskal" w:date="2010-01-27T11:28:00Z">
+            <w:rPrChange w:id="71" w:author="Michal Moskal" w:date="2010-01-27T11:28:00Z">
               <w:rPr/>
             </w:rPrChange>
           </w:rPr>
@@ -803,17 +992,17 @@
       <w:r>
         <w:t>We do not add the</w:t>
       </w:r>
-      <w:ins w:id="47" w:author="Michal Moskal" w:date="2010-01-27T11:25:00Z">
+      <w:ins w:id="72" w:author="Michal Moskal" w:date="2010-01-27T11:25:00Z">
         <w:r>
           <w:t xml:space="preserve"> ACS</w:t>
         </w:r>
       </w:ins>
-      <w:ins w:id="48" w:author="Michal Moskal" w:date="2010-01-27T11:38:00Z">
+      <w:ins w:id="73" w:author="Michal Moskal" w:date="2010-01-27T11:38:00Z">
         <w:r>
           <w:t>L</w:t>
         </w:r>
       </w:ins>
-      <w:ins w:id="49" w:author="Michal Moskal" w:date="2010-01-27T11:25:00Z">
+      <w:ins w:id="74" w:author="Michal Moskal" w:date="2010-01-27T11:25:00Z">
         <w:r>
           <w:t>’s</w:t>
         </w:r>
@@ -847,32 +1036,20 @@
           <w:ilvl w:val="0"/>
           <w:numId w:val="1"/>
         </w:numPr>
-        <w:pPrChange w:id="50" w:author="Michal Moskal" w:date="2010-01-27T11:28:00Z">
-          <w:pPr>
-            <w:pStyle w:val="ListParagraph"/>
-            <w:numPr>
-              <w:numId w:val="1"/>
-            </w:numPr>
-            <w:ind w:hanging="360"/>
-          </w:pPr>
-        </w:pPrChange>
-      </w:pPr>
-      <w:ins w:id="51" w:author="Michal Moskal" w:date="2010-01-27T11:25:00Z">
+      </w:pPr>
+      <w:ins w:id="75" w:author="Michal Moskal" w:date="2010-01-27T11:25:00Z">
         <w:r>
           <w:t xml:space="preserve">Unlike ACSL, </w:t>
         </w:r>
       </w:ins>
-      <w:del w:id="52" w:author="Michal Moskal" w:date="2010-01-27T11:25:00Z">
+      <w:del w:id="76" w:author="Michal Moskal" w:date="2010-01-27T11:25:00Z">
         <w:r>
           <w:delText xml:space="preserve">We </w:delText>
         </w:r>
       </w:del>
-      <w:ins w:id="53" w:author="Michal Moskal" w:date="2010-01-27T11:25:00Z">
-        <w:r>
-          <w:t>w</w:t>
-        </w:r>
-        <w:r>
-          <w:t xml:space="preserve">e </w:t>
+      <w:ins w:id="77" w:author="Michal Moskal" w:date="2010-01-27T11:25:00Z">
+        <w:r>
+          <w:t xml:space="preserve">we </w:t>
         </w:r>
       </w:ins>
       <w:r>
@@ -893,25 +1070,19 @@
       <w:r>
         <w:t xml:space="preserve"> because </w:t>
       </w:r>
-      <w:ins w:id="54" w:author="Michal Moskal" w:date="2010-01-27T11:28:00Z">
+      <w:ins w:id="78" w:author="Michal Moskal" w:date="2010-01-27T11:28:00Z">
         <w:r>
           <w:t xml:space="preserve">the C semantics of that expression is confusingly different. </w:t>
         </w:r>
       </w:ins>
-      <w:del w:id="55" w:author="Michal Moskal" w:date="2010-01-27T11:28:00Z">
+      <w:del w:id="79" w:author="Michal Moskal" w:date="2010-01-27T11:28:00Z">
         <w:r>
           <w:delText xml:space="preserve">it </w:delText>
         </w:r>
       </w:del>
-      <w:ins w:id="56" w:author="Michal Moskal" w:date="2010-01-27T11:28:00Z">
-        <w:r>
-          <w:t>I</w:t>
-        </w:r>
-        <w:r>
-          <w:t xml:space="preserve">t </w:t>
-        </w:r>
-        <w:r>
-          <w:t xml:space="preserve">also </w:t>
+      <w:ins w:id="80" w:author="Michal Moskal" w:date="2010-01-27T11:28:00Z">
+        <w:r>
+          <w:t xml:space="preserve">It also </w:t>
         </w:r>
       </w:ins>
       <w:r>
@@ -935,7 +1106,7 @@
       <w:r>
         <w:t>AC</w:t>
       </w:r>
-      <w:del w:id="57" w:author="Michal Moskal" w:date="2010-01-27T11:38:00Z">
+      <w:del w:id="81" w:author="Michal Moskal" w:date="2010-01-27T11:38:00Z">
         <w:r>
           <w:delText>L</w:delText>
         </w:r>
@@ -943,7 +1114,7 @@
       <w:r>
         <w:t>S</w:t>
       </w:r>
-      <w:ins w:id="58" w:author="Michal Moskal" w:date="2010-01-27T11:38:00Z">
+      <w:ins w:id="82" w:author="Michal Moskal" w:date="2010-01-27T11:38:00Z">
         <w:r>
           <w:t>L</w:t>
         </w:r>
@@ -954,7 +1125,7 @@
       <w:r>
         <w:t xml:space="preserve"> mathematical integers. In AC</w:t>
       </w:r>
-      <w:del w:id="59" w:author="Michal Moskal" w:date="2010-01-27T11:39:00Z">
+      <w:del w:id="83" w:author="Michal Moskal" w:date="2010-01-27T11:39:00Z">
         <w:r>
           <w:delText>L</w:delText>
         </w:r>
@@ -962,7 +1133,7 @@
       <w:r>
         <w:t>S</w:t>
       </w:r>
-      <w:ins w:id="60" w:author="Michal Moskal" w:date="2010-01-27T11:39:00Z">
+      <w:ins w:id="84" w:author="Michal Moskal" w:date="2010-01-27T11:39:00Z">
         <w:r>
           <w:t>L</w:t>
         </w:r>
@@ -1153,8 +1324,18 @@
     </w:p>
     <w:p>
       <w:r>
-        <w:t>For now, no support beyond what we currently have.</w:t>
-      </w:r>
+        <w:t>For now, no support beyond what we currently have</w:t>
+      </w:r>
+      <w:ins w:id="85" w:author="Michal Moskal" w:date="2010-02-11T11:47:00Z">
+        <w:r>
+          <w:t xml:space="preserve"> (i.e., very limited).</w:t>
+        </w:r>
+      </w:ins>
+      <w:del w:id="86" w:author="Michal Moskal" w:date="2010-02-11T11:47:00Z">
+        <w:r>
+          <w:delText>.</w:delText>
+        </w:r>
+      </w:del>
     </w:p>
     <w:p>
       <w:pPr>
@@ -1165,6 +1346,11 @@
       </w:r>
     </w:p>
     <w:p>
+      <w:pPr>
+        <w:rPr>
+          <w:ins w:id="87" w:author="Michal Moskal" w:date="2010-02-11T13:48:00Z"/>
+        </w:rPr>
+      </w:pPr>
       <w:r>
         <w:t xml:space="preserve">ACSL uses a separate syntax for logic type definitions. C already has syntax for </w:t>
       </w:r>
@@ -1174,8 +1360,78 @@
       </w:r>
       <w:proofErr w:type="spellEnd"/>
       <w:r>
-        <w:t xml:space="preserve"> and would use that instead of a second mechanism for defining types.</w:t>
-      </w:r>
+        <w:t xml:space="preserve"> and </w:t>
+      </w:r>
+      <w:ins w:id="88" w:author="Michal Moskal" w:date="2010-02-11T13:48:00Z">
+        <w:r>
+          <w:t xml:space="preserve">we </w:t>
+        </w:r>
+      </w:ins>
+      <w:r>
+        <w:t>would use that instead of a second mechanism for defining types</w:t>
+      </w:r>
+      <w:ins w:id="89" w:author="Michal Moskal" w:date="2010-02-11T13:48:00Z">
+        <w:r>
+          <w:t>, i.e.:</w:t>
+        </w:r>
+      </w:ins>
+    </w:p>
+    <w:p>
+      <w:pPr>
+        <w:pStyle w:val="Code"/>
+        <w:pPrChange w:id="90" w:author="Michal Moskal" w:date="2010-02-11T13:48:00Z">
+          <w:pPr/>
+        </w:pPrChange>
+      </w:pPr>
+      <w:proofErr w:type="gramStart"/>
+      <w:ins w:id="91" w:author="Michal Moskal" w:date="2010-02-11T13:48:00Z">
+        <w:r>
+          <w:t>_(</w:t>
+        </w:r>
+        <w:proofErr w:type="gramEnd"/>
+        <w:r>
+          <w:t xml:space="preserve">ghost </w:t>
+        </w:r>
+        <w:proofErr w:type="spellStart"/>
+        <w:r>
+          <w:t>typedef</w:t>
+        </w:r>
+        <w:proofErr w:type="spellEnd"/>
+        <w:r>
+          <w:t xml:space="preserve"> </w:t>
+        </w:r>
+        <w:proofErr w:type="spellStart"/>
+        <w:r>
+          <w:t>int</w:t>
+        </w:r>
+        <w:proofErr w:type="spellEnd"/>
+        <w:r>
+          <w:t xml:space="preserve"> </w:t>
+        </w:r>
+        <w:proofErr w:type="spellStart"/>
+        <w:r>
+          <w:t>intmap</w:t>
+        </w:r>
+      </w:ins>
+      <w:proofErr w:type="spellEnd"/>
+      <w:del w:id="92" w:author="Michal Moskal" w:date="2010-02-11T13:48:00Z">
+        <w:r>
+          <w:delText>.</w:delText>
+        </w:r>
+      </w:del>
+      <w:ins w:id="93" w:author="Michal Moskal" w:date="2010-02-11T13:48:00Z">
+        <w:r>
+          <w:t>[</w:t>
+        </w:r>
+        <w:proofErr w:type="spellStart"/>
+        <w:r>
+          <w:t>int</w:t>
+        </w:r>
+        <w:proofErr w:type="spellEnd"/>
+        <w:r>
+          <w:t>])</w:t>
+        </w:r>
+      </w:ins>
     </w:p>
     <w:p>
       <w:r>
@@ -1233,20 +1489,25 @@
     <w:p>
       <w:pPr>
         <w:pStyle w:val="Question"/>
-      </w:pPr>
-      <w:r>
-        <w:t>Does ACSL have a map type?</w:t>
-      </w:r>
-      <w:r>
-        <w:t xml:space="preserve"> What about lambda expressions?</w:t>
-      </w:r>
+        <w:rPr>
+          <w:del w:id="94" w:author="Michal Moskal" w:date="2010-02-11T13:48:00Z"/>
+        </w:rPr>
+      </w:pPr>
+      <w:del w:id="95" w:author="Michal Moskal" w:date="2010-02-11T13:48:00Z">
+        <w:r>
+          <w:lastRenderedPageBreak/>
+          <w:delText>Does ACSL have a map type?</w:delText>
+        </w:r>
+        <w:r>
+          <w:delText xml:space="preserve"> What about lambda expressions?</w:delText>
+        </w:r>
+      </w:del>
     </w:p>
     <w:p>
       <w:pPr>
         <w:pStyle w:val="Heading3"/>
       </w:pPr>
       <w:r>
-        <w:lastRenderedPageBreak/>
         <w:t>2.2.8 Address operator</w:t>
       </w:r>
     </w:p>
@@ -1270,10 +1531,98 @@
           <w:ilvl w:val="0"/>
           <w:numId w:val="3"/>
         </w:numPr>
-      </w:pPr>
-      <w:r>
-        <w:t>Function contracts should follow the function prototype, not precede it.</w:t>
-      </w:r>
+        <w:rPr>
+          <w:ins w:id="96" w:author="Michal Moskal" w:date="2010-02-11T11:48:00Z"/>
+        </w:rPr>
+      </w:pPr>
+      <w:r>
+        <w:t>Function contracts</w:t>
+      </w:r>
+      <w:ins w:id="97" w:author="Michal Moskal" w:date="2010-02-11T11:48:00Z">
+        <w:r>
+          <w:t xml:space="preserve"> in VCC will</w:t>
+        </w:r>
+      </w:ins>
+      <w:del w:id="98" w:author="Michal Moskal" w:date="2010-02-11T11:48:00Z">
+        <w:r>
+          <w:delText xml:space="preserve"> should </w:delText>
+        </w:r>
+      </w:del>
+      <w:ins w:id="99" w:author="Michal Moskal" w:date="2010-02-11T11:48:00Z">
+        <w:r>
+          <w:t xml:space="preserve"> </w:t>
+        </w:r>
+      </w:ins>
+      <w:r>
+        <w:t>follow the function prototype, not precede it</w:t>
+      </w:r>
+      <w:ins w:id="100" w:author="Michal Moskal" w:date="2010-02-11T11:48:00Z">
+        <w:r>
+          <w:t>, as done in ACSL.</w:t>
+        </w:r>
+      </w:ins>
+    </w:p>
+    <w:p>
+      <w:pPr>
+        <w:pStyle w:val="ListParagraph"/>
+        <w:numPr>
+          <w:ilvl w:val="1"/>
+          <w:numId w:val="3"/>
+        </w:numPr>
+        <w:pPrChange w:id="101" w:author="Michal Moskal" w:date="2010-02-11T11:49:00Z">
+          <w:pPr>
+            <w:pStyle w:val="ListParagraph"/>
+            <w:numPr>
+              <w:numId w:val="3"/>
+            </w:numPr>
+            <w:ind w:hanging="360"/>
+          </w:pPr>
+        </w:pPrChange>
+      </w:pPr>
+      <w:ins w:id="102" w:author="Michal Moskal" w:date="2010-02-11T11:49:00Z">
+        <w:r>
+          <w:t xml:space="preserve">Motivation: Our </w:t>
+        </w:r>
+        <w:proofErr w:type="gramStart"/>
+        <w:r>
+          <w:t>_(</w:t>
+        </w:r>
+        <w:proofErr w:type="gramEnd"/>
+        <w:r>
+          <w:t>...) annotations look more first class than ACSL comments, so</w:t>
+        </w:r>
+      </w:ins>
+      <w:del w:id="103" w:author="Michal Moskal" w:date="2010-02-11T11:48:00Z">
+        <w:r>
+          <w:delText>.</w:delText>
+        </w:r>
+      </w:del>
+      <w:ins w:id="104" w:author="Michal Moskal" w:date="2010-02-11T11:49:00Z">
+        <w:r>
+          <w:t xml:space="preserve"> it would make sense to have definitions of formal </w:t>
+        </w:r>
+      </w:ins>
+      <w:ins w:id="105" w:author="Michal Moskal" w:date="2010-02-11T11:50:00Z">
+        <w:r>
+          <w:t>parameters</w:t>
+        </w:r>
+      </w:ins>
+      <w:ins w:id="106" w:author="Michal Moskal" w:date="2010-02-11T11:49:00Z">
+        <w:r>
+          <w:t xml:space="preserve"> </w:t>
+        </w:r>
+      </w:ins>
+      <w:ins w:id="107" w:author="Michal Moskal" w:date="2010-02-11T11:50:00Z">
+        <w:r>
+          <w:rPr>
+            <w:b/>
+          </w:rPr>
+          <w:t>before</w:t>
+        </w:r>
+        <w:r>
+          <w:t xml:space="preserve"> their usage in contracts.</w:t>
+        </w:r>
+      </w:ins>
     </w:p>
     <w:p>
       <w:pPr>
@@ -1284,7 +1633,15 @@
         </w:numPr>
       </w:pPr>
       <w:r>
-        <w:t>The ACSL annotations for termination seem to make sense but are orthogonal to our current efforts and can optionally be added in later. If so, support general termination measures, not only integers.</w:t>
+        <w:t xml:space="preserve">The ACSL annotations for termination </w:t>
+      </w:r>
+      <w:del w:id="108" w:author="Michal Moskal" w:date="2010-02-11T11:48:00Z">
+        <w:r>
+          <w:delText xml:space="preserve">seem to make sense but </w:delText>
+        </w:r>
+      </w:del>
+      <w:r>
+        <w:t>are orthogonal to our current efforts and can optionally be added in later. If so, support general termination measures, not only integers.</w:t>
       </w:r>
     </w:p>
     <w:p>
@@ -1298,12 +1655,12 @@
       <w:r>
         <w:t xml:space="preserve">Named behaviors have low priority, but if we should adopt them, we would follow </w:t>
       </w:r>
-      <w:del w:id="61" w:author="Michal Moskal" w:date="2010-01-27T11:30:00Z">
+      <w:del w:id="109" w:author="Michal Moskal" w:date="2010-01-27T11:30:00Z">
         <w:r>
           <w:delText xml:space="preserve">their </w:delText>
         </w:r>
       </w:del>
-      <w:ins w:id="62" w:author="Michal Moskal" w:date="2010-01-27T11:30:00Z">
+      <w:ins w:id="110" w:author="Michal Moskal" w:date="2010-01-27T11:30:00Z">
         <w:r>
           <w:t xml:space="preserve">ACSL’s </w:t>
         </w:r>
@@ -1323,12 +1680,12 @@
       <w:r>
         <w:t xml:space="preserve">In ACSL, no writes clause means unspecified with a provision for tool inference should the function be defined. For </w:t>
       </w:r>
-      <w:del w:id="63" w:author="Michal Moskal" w:date="2010-01-27T11:30:00Z">
+      <w:del w:id="111" w:author="Michal Moskal" w:date="2010-01-27T11:30:00Z">
         <w:r>
           <w:delText>use</w:delText>
         </w:r>
       </w:del>
-      <w:ins w:id="64" w:author="Michal Moskal" w:date="2010-01-27T11:30:00Z">
+      <w:ins w:id="112" w:author="Michal Moskal" w:date="2010-01-27T11:30:00Z">
         <w:r>
           <w:t>VCC</w:t>
         </w:r>
@@ -1354,7 +1711,41 @@
         </w:numPr>
       </w:pPr>
       <w:r>
-        <w:t>ACSL allows merging of multiple contracts. We think that having all contracts in one place is better, modulo a support for public/private contracts, which have been requested for VCC, but for which we have not proper answer yet.</w:t>
+        <w:t xml:space="preserve">ACSL allows merging of multiple contracts. We </w:t>
+      </w:r>
+      <w:ins w:id="113" w:author="Michal Moskal" w:date="2010-02-11T11:50:00Z">
+        <w:r>
+          <w:t>insist</w:t>
+        </w:r>
+      </w:ins>
+      <w:del w:id="114" w:author="Michal Moskal" w:date="2010-02-11T11:50:00Z">
+        <w:r>
+          <w:delText>think that</w:delText>
+        </w:r>
+      </w:del>
+      <w:ins w:id="115" w:author="Michal Moskal" w:date="2010-02-11T11:50:00Z">
+        <w:r>
+          <w:t xml:space="preserve"> on</w:t>
+        </w:r>
+      </w:ins>
+      <w:r>
+        <w:t xml:space="preserve"> having all contracts in one place</w:t>
+      </w:r>
+      <w:del w:id="116" w:author="Michal Moskal" w:date="2010-02-11T11:51:00Z">
+        <w:r>
+          <w:delText xml:space="preserve"> is better</w:delText>
+        </w:r>
+      </w:del>
+      <w:r>
+        <w:t>, modulo a support for public/private contracts, which have been requested for VCC, but for which we have no</w:t>
+      </w:r>
+      <w:del w:id="117" w:author="Michal Moskal" w:date="2010-02-11T11:51:00Z">
+        <w:r>
+          <w:delText>t</w:delText>
+        </w:r>
+      </w:del>
+      <w:r>
+        <w:t xml:space="preserve"> proper answer yet.</w:t>
       </w:r>
     </w:p>
     <w:p>
@@ -1371,7 +1762,7 @@
       <w:r>
         <w:rPr>
           <w:rStyle w:val="CodeChar"/>
-          <w:rPrChange w:id="65" w:author="Michal Moskal" w:date="2010-01-27T11:31:00Z">
+          <w:rPrChange w:id="118" w:author="Michal Moskal" w:date="2010-01-27T11:31:00Z">
             <w:rPr/>
           </w:rPrChange>
         </w:rPr>
@@ -1383,19 +1774,86 @@
       <w:r>
         <w:rPr>
           <w:rStyle w:val="CodeChar"/>
-          <w:rPrChange w:id="66" w:author="Michal Moskal" w:date="2010-01-27T11:31:00Z">
+          <w:rPrChange w:id="119" w:author="Michal Moskal" w:date="2010-01-27T11:31:00Z">
             <w:rPr/>
           </w:rPrChange>
         </w:rPr>
         <w:t>assigns *p</w:t>
       </w:r>
       <w:r>
-        <w:t>’; we think that the pointer-oriented approach is more suitable for our object-oriented memory model. We would use ‘</w:t>
+        <w:t>’; we think that the pointer-oriented approach is more suitable for our object-oriented memory model</w:t>
+      </w:r>
+      <w:ins w:id="120" w:author="Michal Moskal" w:date="2010-02-11T11:51:00Z">
+        <w:r>
+          <w:t xml:space="preserve"> (</w:t>
+        </w:r>
+        <w:r>
+          <w:rPr>
+            <w:rStyle w:val="CodeChar"/>
+            <w:rPrChange w:id="121" w:author="Michal Moskal" w:date="2010-02-11T11:51:00Z">
+              <w:rPr/>
+            </w:rPrChange>
+          </w:rPr>
+          <w:t>writes p</w:t>
+        </w:r>
+        <w:r>
+          <w:rPr>
+            <w:rStyle w:val="CodeChar"/>
+          </w:rPr>
+          <w:t xml:space="preserve"> </w:t>
+        </w:r>
+        <w:r>
+          <w:rPr>
+            <w:rPrChange w:id="122" w:author="Michal Moskal" w:date="2010-02-11T11:51:00Z">
+              <w:rPr>
+                <w:rStyle w:val="CodeChar"/>
+              </w:rPr>
+            </w:rPrChange>
+          </w:rPr>
+          <w:t>mean</w:t>
+        </w:r>
+        <w:r>
+          <w:t xml:space="preserve">s writing the ownership domain of </w:t>
+        </w:r>
+        <w:r>
+          <w:rPr>
+            <w:rStyle w:val="CodeChar"/>
+            <w:rPrChange w:id="123" w:author="Michal Moskal" w:date="2010-02-11T11:51:00Z">
+              <w:rPr/>
+            </w:rPrChange>
+          </w:rPr>
+          <w:t>p</w:t>
+        </w:r>
+        <w:r>
+          <w:t>, not</w:t>
+        </w:r>
+      </w:ins>
+      <w:ins w:id="124" w:author="Michal Moskal" w:date="2010-02-11T11:52:00Z">
+        <w:r>
+          <w:t xml:space="preserve"> the structure pointed to by </w:t>
+        </w:r>
+        <w:r>
+          <w:rPr>
+            <w:rStyle w:val="CodeChar"/>
+            <w:rPrChange w:id="125" w:author="Michal Moskal" w:date="2010-02-11T11:52:00Z">
+              <w:rPr/>
+            </w:rPrChange>
+          </w:rPr>
+          <w:t>p</w:t>
+        </w:r>
+      </w:ins>
+      <w:ins w:id="126" w:author="Michal Moskal" w:date="2010-02-11T11:51:00Z">
+        <w:r>
+          <w:t>)</w:t>
+        </w:r>
+      </w:ins>
+      <w:r>
+        <w:t>. We would use ‘</w:t>
       </w:r>
       <w:r>
         <w:rPr>
           <w:rStyle w:val="CodeChar"/>
-          <w:rPrChange w:id="67" w:author="Michal Moskal" w:date="2010-01-27T11:31:00Z">
+          <w:rPrChange w:id="127" w:author="Michal Moskal" w:date="2010-01-27T11:31:00Z">
             <w:rPr/>
           </w:rPrChange>
         </w:rPr>
@@ -1407,7 +1865,7 @@
       <w:r>
         <w:rPr>
           <w:rStyle w:val="CodeChar"/>
-          <w:rPrChange w:id="68" w:author="Michal Moskal" w:date="2010-01-27T11:31:00Z">
+          <w:rPrChange w:id="128" w:author="Michal Moskal" w:date="2010-01-27T11:31:00Z">
             <w:rPr/>
           </w:rPrChange>
         </w:rPr>
@@ -1588,21 +2046,40 @@
       <w:r>
         <w:t xml:space="preserve">Asserts become their own annotation elements: </w:t>
       </w:r>
+      <w:del w:id="129" w:author="Michal Moskal" w:date="2010-02-11T11:55:00Z">
+        <w:r>
+          <w:rPr>
+            <w:rStyle w:val="CodeChar"/>
+            <w:rPrChange w:id="130" w:author="Michal Moskal" w:date="2010-01-27T11:32:00Z">
+              <w:rPr/>
+            </w:rPrChange>
+          </w:rPr>
+          <w:delText>spec</w:delText>
+        </w:r>
+      </w:del>
       <w:proofErr w:type="gramStart"/>
+      <w:ins w:id="131" w:author="Michal Moskal" w:date="2010-02-11T11:55:00Z">
+        <w:r>
+          <w:rPr>
+            <w:rStyle w:val="CodeChar"/>
+          </w:rPr>
+          <w:t>_</w:t>
+        </w:r>
+      </w:ins>
       <w:r>
         <w:rPr>
           <w:rStyle w:val="CodeChar"/>
-          <w:rPrChange w:id="69" w:author="Michal Moskal" w:date="2010-01-27T11:32:00Z">
+          <w:rPrChange w:id="132" w:author="Michal Moskal" w:date="2010-01-27T11:32:00Z">
             <w:rPr/>
           </w:rPrChange>
         </w:rPr>
-        <w:t>spec(</w:t>
+        <w:t>(</w:t>
       </w:r>
       <w:proofErr w:type="gramEnd"/>
       <w:r>
         <w:rPr>
           <w:rStyle w:val="CodeChar"/>
-          <w:rPrChange w:id="70" w:author="Michal Moskal" w:date="2010-01-27T11:32:00Z">
+          <w:rPrChange w:id="133" w:author="Michal Moskal" w:date="2010-01-27T11:32:00Z">
             <w:rPr/>
           </w:rPrChange>
         </w:rPr>
@@ -1611,14 +2088,33 @@
       <w:r>
         <w:t xml:space="preserve">instead of </w:t>
       </w:r>
+      <w:del w:id="134" w:author="Michal Moskal" w:date="2010-02-11T11:55:00Z">
+        <w:r>
+          <w:rPr>
+            <w:rStyle w:val="CodeChar"/>
+            <w:rPrChange w:id="135" w:author="Michal Moskal" w:date="2010-01-27T11:32:00Z">
+              <w:rPr/>
+            </w:rPrChange>
+          </w:rPr>
+          <w:delText>assert</w:delText>
+        </w:r>
+      </w:del>
+      <w:ins w:id="136" w:author="Michal Moskal" w:date="2010-02-11T11:56:00Z">
+        <w:r>
+          <w:rPr>
+            <w:rStyle w:val="CodeChar"/>
+          </w:rPr>
+          <w:t>assert</w:t>
+        </w:r>
+      </w:ins>
       <w:r>
         <w:rPr>
           <w:rStyle w:val="CodeChar"/>
-          <w:rPrChange w:id="71" w:author="Michal Moskal" w:date="2010-01-27T11:32:00Z">
+          <w:rPrChange w:id="137" w:author="Michal Moskal" w:date="2010-01-27T11:32:00Z">
             <w:rPr/>
           </w:rPrChange>
         </w:rPr>
-        <w:t>assert(p)</w:t>
+        <w:t>(p)</w:t>
       </w:r>
       <w:r>
         <w:t xml:space="preserve"> so we do not collide with </w:t>
@@ -1648,43 +2144,48 @@
           <w:numId w:val="4"/>
         </w:numPr>
       </w:pPr>
-      <w:ins w:id="72" w:author="Michal Moskal" w:date="2010-01-27T11:32:00Z">
+      <w:ins w:id="138" w:author="Michal Moskal" w:date="2010-01-27T11:32:00Z">
         <w:r>
           <w:t xml:space="preserve">We will </w:t>
         </w:r>
       </w:ins>
-      <w:del w:id="73" w:author="Michal Moskal" w:date="2010-01-27T11:32:00Z">
+      <w:del w:id="139" w:author="Michal Moskal" w:date="2010-01-27T11:32:00Z">
         <w:r>
           <w:delText xml:space="preserve">Add </w:delText>
         </w:r>
       </w:del>
-      <w:ins w:id="74" w:author="Michal Moskal" w:date="2010-01-27T11:32:00Z">
-        <w:r>
-          <w:t>a</w:t>
-        </w:r>
-        <w:r>
-          <w:t xml:space="preserve">dd </w:t>
+      <w:ins w:id="140" w:author="Michal Moskal" w:date="2010-01-27T11:32:00Z">
+        <w:r>
+          <w:t xml:space="preserve">add </w:t>
         </w:r>
       </w:ins>
       <w:r>
         <w:t xml:space="preserve">an </w:t>
       </w:r>
       <w:proofErr w:type="gramStart"/>
-      <w:ins w:id="75" w:author="Michal Moskal" w:date="2010-01-27T11:32:00Z">
+      <w:ins w:id="141" w:author="Michal Moskal" w:date="2010-02-11T11:56:00Z">
         <w:r>
           <w:rPr>
             <w:rStyle w:val="CodeChar"/>
-            <w:rPrChange w:id="76" w:author="Michal Moskal" w:date="2010-01-27T11:32:00Z">
+          </w:rPr>
+          <w:t>_</w:t>
+        </w:r>
+      </w:ins>
+      <w:ins w:id="142" w:author="Michal Moskal" w:date="2010-01-27T11:32:00Z">
+        <w:r>
+          <w:rPr>
+            <w:rStyle w:val="CodeChar"/>
+            <w:rPrChange w:id="143" w:author="Michal Moskal" w:date="2010-01-27T11:32:00Z">
               <w:rPr/>
             </w:rPrChange>
           </w:rPr>
-          <w:t>spec(</w:t>
+          <w:t>(</w:t>
         </w:r>
         <w:proofErr w:type="gramEnd"/>
         <w:r>
           <w:rPr>
             <w:rStyle w:val="CodeChar"/>
-            <w:rPrChange w:id="77" w:author="Michal Moskal" w:date="2010-01-27T11:32:00Z">
+            <w:rPrChange w:id="144" w:author="Michal Moskal" w:date="2010-01-27T11:32:00Z">
               <w:rPr/>
             </w:rPrChange>
           </w:rPr>
@@ -1694,17 +2195,17 @@
       <w:r>
         <w:rPr>
           <w:rStyle w:val="CodeChar"/>
-          <w:rPrChange w:id="78" w:author="Michal Moskal" w:date="2010-01-27T11:32:00Z">
+          <w:rPrChange w:id="145" w:author="Michal Moskal" w:date="2010-01-27T11:32:00Z">
             <w:rPr/>
           </w:rPrChange>
         </w:rPr>
         <w:t xml:space="preserve">assume </w:t>
       </w:r>
-      <w:ins w:id="79" w:author="Michal Moskal" w:date="2010-01-27T11:32:00Z">
+      <w:ins w:id="146" w:author="Michal Moskal" w:date="2010-01-27T11:32:00Z">
         <w:r>
           <w:rPr>
             <w:rStyle w:val="CodeChar"/>
-            <w:rPrChange w:id="80" w:author="Michal Moskal" w:date="2010-01-27T11:32:00Z">
+            <w:rPrChange w:id="147" w:author="Michal Moskal" w:date="2010-01-27T11:32:00Z">
               <w:rPr/>
             </w:rPrChange>
           </w:rPr>
@@ -1717,7 +2218,7 @@
       <w:r>
         <w:t>statement</w:t>
       </w:r>
-      <w:ins w:id="81" w:author="Michal Moskal" w:date="2010-01-27T11:32:00Z">
+      <w:ins w:id="148" w:author="Michal Moskal" w:date="2010-01-27T11:32:00Z">
         <w:r>
           <w:t xml:space="preserve"> (absent from ACSL).</w:t>
         </w:r>
@@ -1754,26 +2255,23 @@
       <w:r>
         <w:t xml:space="preserve">It seems that we already implement the same notion of loop invariant as </w:t>
       </w:r>
-      <w:del w:id="82" w:author="Michal Moskal" w:date="2010-01-27T11:33:00Z">
+      <w:del w:id="149" w:author="Michal Moskal" w:date="2010-01-27T11:33:00Z">
         <w:r>
           <w:delText xml:space="preserve">they </w:delText>
         </w:r>
       </w:del>
-      <w:ins w:id="83" w:author="Michal Moskal" w:date="2010-01-27T11:33:00Z">
-        <w:r>
-          <w:t>ACSL</w:t>
-        </w:r>
-        <w:r>
-          <w:t xml:space="preserve"> </w:t>
-        </w:r>
-      </w:ins>
-      <w:del w:id="84" w:author="Michal Moskal" w:date="2010-01-27T11:33:00Z">
+      <w:ins w:id="150" w:author="Michal Moskal" w:date="2010-01-27T11:33:00Z">
+        <w:r>
+          <w:t xml:space="preserve">ACSL </w:t>
+        </w:r>
+      </w:ins>
+      <w:del w:id="151" w:author="Michal Moskal" w:date="2010-01-27T11:33:00Z">
         <w:r>
           <w:delText>do</w:delText>
         </w:r>
       </w:del>
       <w:proofErr w:type="gramStart"/>
-      <w:ins w:id="85" w:author="Michal Moskal" w:date="2010-01-27T11:33:00Z">
+      <w:ins w:id="152" w:author="Michal Moskal" w:date="2010-01-27T11:33:00Z">
         <w:r>
           <w:t>specifies</w:t>
         </w:r>
@@ -1817,12 +2315,12 @@
       <w:r>
         <w:t xml:space="preserve"> – we should consider adding support for that, too</w:t>
       </w:r>
-      <w:ins w:id="86" w:author="Michal Moskal" w:date="2010-01-27T11:33:00Z">
+      <w:ins w:id="153" w:author="Michal Moskal" w:date="2010-01-27T11:33:00Z">
         <w:r>
           <w:t xml:space="preserve"> (which we used to have in VCC1).</w:t>
         </w:r>
       </w:ins>
-      <w:del w:id="87" w:author="Michal Moskal" w:date="2010-01-27T11:33:00Z">
+      <w:del w:id="154" w:author="Michal Moskal" w:date="2010-01-27T11:33:00Z">
         <w:r>
           <w:delText>.</w:delText>
         </w:r>
@@ -1837,12 +2335,13 @@
         </w:numPr>
       </w:pPr>
       <w:r>
+        <w:lastRenderedPageBreak/>
         <w:t xml:space="preserve">ACSL’s approach of using </w:t>
       </w:r>
       <w:r>
         <w:rPr>
           <w:rStyle w:val="CodeChar"/>
-          <w:rPrChange w:id="88" w:author="Michal Moskal" w:date="2010-01-27T11:33:00Z">
+          <w:rPrChange w:id="155" w:author="Michal Moskal" w:date="2010-01-27T11:33:00Z">
             <w:rPr/>
           </w:rPrChange>
         </w:rPr>
@@ -1852,16 +2351,12 @@
         <w:t xml:space="preserve"> with labels seems questionable: what if the label had not been passed on the way to the current state, or multiple times? Instead, we stick with our support of states as first-class citizens. We will need clean up our story regarding the use of old for locals</w:t>
       </w:r>
       <w:r>
-        <w:t xml:space="preserve"> </w:t>
-      </w:r>
-      <w:r>
-        <w:lastRenderedPageBreak/>
-        <w:t xml:space="preserve">and non-head parameters; also, the different semantics of </w:t>
+        <w:t xml:space="preserve"> and non-head parameters; also, the different semantics of </w:t>
       </w:r>
       <w:r>
         <w:rPr>
           <w:rStyle w:val="CodeChar"/>
-          <w:rPrChange w:id="89" w:author="Michal Moskal" w:date="2010-01-27T11:33:00Z">
+          <w:rPrChange w:id="156" w:author="Michal Moskal" w:date="2010-01-27T11:33:00Z">
             <w:rPr/>
           </w:rPrChange>
         </w:rPr>
@@ -1883,7 +2378,7 @@
       <w:r>
         <w:t xml:space="preserve">We would </w:t>
       </w:r>
-      <w:ins w:id="90" w:author="Michal Moskal" w:date="2010-01-27T11:34:00Z">
+      <w:ins w:id="157" w:author="Michal Moskal" w:date="2010-01-27T11:34:00Z">
         <w:r>
           <w:t xml:space="preserve">slightly </w:t>
         </w:r>
@@ -1944,17 +2439,17 @@
     <w:p>
       <w:pPr>
         <w:rPr>
-          <w:ins w:id="91" w:author="Michal Moskal" w:date="2010-01-27T11:34:00Z"/>
-        </w:rPr>
-      </w:pPr>
-      <w:ins w:id="92" w:author="Michal Moskal" w:date="2010-01-27T11:34:00Z">
+          <w:ins w:id="158" w:author="Michal Moskal" w:date="2010-01-27T11:34:00Z"/>
+        </w:rPr>
+      </w:pPr>
+      <w:ins w:id="159" w:author="Michal Moskal" w:date="2010-01-27T11:34:00Z">
         <w:r>
           <w:t xml:space="preserve">Note that </w:t>
         </w:r>
         <w:r>
           <w:rPr>
             <w:rStyle w:val="CodeChar"/>
-            <w:rPrChange w:id="93" w:author="Michal Moskal" w:date="2010-01-27T11:34:00Z">
+            <w:rPrChange w:id="160" w:author="Michal Moskal" w:date="2010-01-27T11:34:00Z">
               <w:rPr/>
             </w:rPrChange>
           </w:rPr>
@@ -1968,7 +2463,7 @@
     <w:p>
       <w:pPr>
         <w:rPr>
-          <w:ins w:id="94" w:author="Michal Moskal" w:date="2010-01-27T11:36:00Z"/>
+          <w:ins w:id="161" w:author="Michal Moskal" w:date="2010-01-27T11:36:00Z"/>
         </w:rPr>
       </w:pPr>
       <w:r>
@@ -1980,14 +2475,14 @@
       <w:r>
         <w:t xml:space="preserve"> pure functions must not have a body. In the future, we may also consider allowing pure functions with bodies, which then provide a witness</w:t>
       </w:r>
-      <w:ins w:id="95" w:author="Michal Moskal" w:date="2010-01-27T11:35:00Z">
+      <w:ins w:id="162" w:author="Michal Moskal" w:date="2010-01-27T11:35:00Z">
         <w:r>
           <w:t xml:space="preserve">, and thus lifting the restriction that pure functions need to have an ensures clause of the form </w:t>
         </w:r>
         <w:r>
           <w:rPr>
             <w:rStyle w:val="CodeChar"/>
-            <w:rPrChange w:id="96" w:author="Michal Moskal" w:date="2010-01-27T11:35:00Z">
+            <w:rPrChange w:id="163" w:author="Michal Moskal" w:date="2010-01-27T11:35:00Z">
               <w:rPr/>
             </w:rPrChange>
           </w:rPr>
@@ -2000,7 +2495,7 @@
       <w:r>
         <w:t>For compatibility with ACSL, we could consider adding their syntax, too</w:t>
       </w:r>
-      <w:ins w:id="97" w:author="Michal Moskal" w:date="2010-01-27T11:36:00Z">
+      <w:ins w:id="164" w:author="Michal Moskal" w:date="2010-01-27T11:36:00Z">
         <w:r>
           <w:t>:</w:t>
         </w:r>
@@ -2010,14 +2505,14 @@
       <w:pPr>
         <w:pStyle w:val="Code"/>
         <w:rPr>
-          <w:ins w:id="98" w:author="Michal Moskal" w:date="2010-01-27T11:36:00Z"/>
-        </w:rPr>
-        <w:pPrChange w:id="99" w:author="Michal Moskal" w:date="2010-01-27T11:36:00Z">
+          <w:ins w:id="165" w:author="Michal Moskal" w:date="2010-01-27T11:36:00Z"/>
+        </w:rPr>
+        <w:pPrChange w:id="166" w:author="Michal Moskal" w:date="2010-01-27T11:36:00Z">
           <w:pPr/>
         </w:pPrChange>
       </w:pPr>
       <w:proofErr w:type="gramStart"/>
-      <w:ins w:id="100" w:author="Michal Moskal" w:date="2010-01-27T11:36:00Z">
+      <w:ins w:id="167" w:author="Michal Moskal" w:date="2010-01-27T11:36:00Z">
         <w:r>
           <w:t>spec(</w:t>
         </w:r>
@@ -2072,12 +2567,12 @@
       </w:ins>
     </w:p>
     <w:p>
-      <w:del w:id="101" w:author="Michal Moskal" w:date="2010-01-27T11:36:00Z">
+      <w:del w:id="168" w:author="Michal Moskal" w:date="2010-01-27T11:36:00Z">
         <w:r>
           <w:delText>, but</w:delText>
         </w:r>
       </w:del>
-      <w:ins w:id="102" w:author="Michal Moskal" w:date="2010-01-27T11:36:00Z">
+      <w:ins w:id="169" w:author="Michal Moskal" w:date="2010-01-27T11:36:00Z">
         <w:r>
           <w:t>We</w:t>
         </w:r>
@@ -2085,12 +2580,12 @@
       <w:r>
         <w:t xml:space="preserve"> would prefer ours because we do not need an entirely new class of declarations</w:t>
       </w:r>
-      <w:ins w:id="103" w:author="Michal Moskal" w:date="2010-01-27T11:35:00Z">
+      <w:ins w:id="170" w:author="Michal Moskal" w:date="2010-01-27T11:35:00Z">
         <w:r>
           <w:t>.</w:t>
         </w:r>
       </w:ins>
-      <w:del w:id="104" w:author="Michal Moskal" w:date="2010-01-27T11:35:00Z">
+      <w:del w:id="171" w:author="Michal Moskal" w:date="2010-01-27T11:35:00Z">
         <w:r>
           <w:delText xml:space="preserve">. </w:delText>
         </w:r>
@@ -2112,7 +2607,7 @@
       <w:r>
         <w:t>We also want to support spec functions with bodies</w:t>
       </w:r>
-      <w:ins w:id="105" w:author="Michal Moskal" w:date="2010-01-27T11:37:00Z">
+      <w:ins w:id="172" w:author="Michal Moskal" w:date="2010-01-27T11:37:00Z">
         <w:r>
           <w:t xml:space="preserve"> (as we currently do)</w:t>
         </w:r>
@@ -2125,18 +2620,38 @@
       <w:pPr>
         <w:pStyle w:val="Code"/>
       </w:pPr>
+      <w:del w:id="173" w:author="Michal Moskal" w:date="2010-02-11T13:47:00Z">
+        <w:r>
+          <w:delText>spec(</w:delText>
+        </w:r>
+      </w:del>
       <w:proofErr w:type="gramStart"/>
-      <w:r>
-        <w:t>spec(</w:t>
-      </w:r>
+      <w:ins w:id="174" w:author="Michal Moskal" w:date="2010-02-11T13:47:00Z">
+        <w:r>
+          <w:t>_(</w:t>
+        </w:r>
+      </w:ins>
       <w:proofErr w:type="gramEnd"/>
       <w:r>
         <w:br/>
-        <w:t xml:space="preserve">  p</w:t>
-      </w:r>
-      <w:r>
-        <w:t xml:space="preserve">rocedure </w:t>
-      </w:r>
+        <w:t xml:space="preserve">  </w:t>
+      </w:r>
+      <w:del w:id="175" w:author="Michal Moskal" w:date="2010-02-11T13:47:00Z">
+        <w:r>
+          <w:delText>p</w:delText>
+        </w:r>
+        <w:r>
+          <w:delText xml:space="preserve">rocedure </w:delText>
+        </w:r>
+      </w:del>
+      <w:ins w:id="176" w:author="Michal Moskal" w:date="2010-02-11T13:47:00Z">
+        <w:r>
+          <w:t>ghost</w:t>
+        </w:r>
+        <w:r>
+          <w:t xml:space="preserve"> </w:t>
+        </w:r>
+      </w:ins>
       <w:proofErr w:type="spellStart"/>
       <w:r>
         <w:t>bool</w:t>
@@ -2165,18 +2680,23 @@
     <w:p>
       <w:pPr>
         <w:pStyle w:val="Question"/>
-      </w:pPr>
-      <w:r>
-        <w:t>Suggestions for a better keyword than ‘procedure’ are welcome!</w:t>
-      </w:r>
-    </w:p>
-    <w:p>
-      <w:pPr>
-        <w:rPr>
-          <w:ins w:id="106" w:author="Michal Moskal" w:date="2010-01-27T11:40:00Z"/>
-        </w:rPr>
-      </w:pPr>
-      <w:ins w:id="107" w:author="Michal Moskal" w:date="2010-01-27T11:39:00Z">
+        <w:rPr>
+          <w:del w:id="177" w:author="Michal Moskal" w:date="2010-02-11T13:47:00Z"/>
+        </w:rPr>
+      </w:pPr>
+      <w:del w:id="178" w:author="Michal Moskal" w:date="2010-02-11T13:47:00Z">
+        <w:r>
+          <w:delText>Suggestions for a better keyword than ‘procedure’ are welcome!</w:delText>
+        </w:r>
+      </w:del>
+    </w:p>
+    <w:p>
+      <w:pPr>
+        <w:rPr>
+          <w:ins w:id="179" w:author="Michal Moskal" w:date="2010-01-27T11:40:00Z"/>
+        </w:rPr>
+      </w:pPr>
+      <w:ins w:id="180" w:author="Michal Moskal" w:date="2010-01-27T11:39:00Z">
         <w:r>
           <w:t xml:space="preserve">Instead of ACSL’s </w:t>
         </w:r>
@@ -2184,7 +2704,7 @@
         <w:r>
           <w:rPr>
             <w:rStyle w:val="CodeChar"/>
-            <w:rPrChange w:id="108" w:author="Michal Moskal" w:date="2010-01-27T11:40:00Z">
+            <w:rPrChange w:id="181" w:author="Michal Moskal" w:date="2010-01-27T11:40:00Z">
               <w:rPr/>
             </w:rPrChange>
           </w:rPr>
@@ -2194,14 +2714,14 @@
         <w:r>
           <w:rPr>
             <w:rStyle w:val="CodeChar"/>
-            <w:rPrChange w:id="109" w:author="Michal Moskal" w:date="2010-01-27T11:40:00Z">
+            <w:rPrChange w:id="182" w:author="Michal Moskal" w:date="2010-01-27T11:40:00Z">
               <w:rPr/>
             </w:rPrChange>
           </w:rPr>
           <w:t xml:space="preserve"> lemma </w:t>
         </w:r>
       </w:ins>
-      <w:ins w:id="110" w:author="Michal Moskal" w:date="2010-01-27T11:40:00Z">
+      <w:ins w:id="183" w:author="Michal Moskal" w:date="2010-01-27T11:40:00Z">
         <w:r>
           <w:rPr>
             <w:rStyle w:val="CodeChar"/>
@@ -2209,11 +2729,11 @@
           <w:t xml:space="preserve">foo: </w:t>
         </w:r>
       </w:ins>
-      <w:ins w:id="111" w:author="Michal Moskal" w:date="2010-01-27T11:39:00Z">
+      <w:ins w:id="184" w:author="Michal Moskal" w:date="2010-01-27T11:39:00Z">
         <w:r>
           <w:rPr>
             <w:rStyle w:val="CodeChar"/>
-            <w:rPrChange w:id="112" w:author="Michal Moskal" w:date="2010-01-27T11:40:00Z">
+            <w:rPrChange w:id="185" w:author="Michal Moskal" w:date="2010-01-27T11:40:00Z">
               <w:rPr/>
             </w:rPrChange>
           </w:rPr>
@@ -2223,7 +2743,7 @@
         <w:r>
           <w:rPr>
             <w:rStyle w:val="CodeChar"/>
-            <w:rPrChange w:id="113" w:author="Michal Moskal" w:date="2010-01-27T11:40:00Z">
+            <w:rPrChange w:id="186" w:author="Michal Moskal" w:date="2010-01-27T11:40:00Z">
               <w:rPr/>
             </w:rPrChange>
           </w:rPr>
@@ -2233,18 +2753,18 @@
         <w:r>
           <w:rPr>
             <w:rStyle w:val="CodeChar"/>
-            <w:rPrChange w:id="114" w:author="Michal Moskal" w:date="2010-01-27T11:40:00Z">
+            <w:rPrChange w:id="187" w:author="Michal Moskal" w:date="2010-01-27T11:40:00Z">
               <w:rPr/>
             </w:rPrChange>
           </w:rPr>
           <w:t xml:space="preserve"> ... </w:t>
         </w:r>
       </w:ins>
-      <w:ins w:id="115" w:author="Michal Moskal" w:date="2010-01-27T11:40:00Z">
+      <w:ins w:id="188" w:author="Michal Moskal" w:date="2010-01-27T11:40:00Z">
         <w:r>
           <w:rPr>
             <w:rStyle w:val="CodeChar"/>
-            <w:rPrChange w:id="116" w:author="Michal Moskal" w:date="2010-01-27T11:40:00Z">
+            <w:rPrChange w:id="189" w:author="Michal Moskal" w:date="2010-01-27T11:40:00Z">
               <w:rPr/>
             </w:rPrChange>
           </w:rPr>
@@ -2258,7 +2778,7 @@
         </w:r>
         <w:r>
           <w:rPr>
-            <w:rPrChange w:id="117" w:author="Michal Moskal" w:date="2010-01-27T11:40:00Z">
+            <w:rPrChange w:id="190" w:author="Michal Moskal" w:date="2010-01-27T11:40:00Z">
               <w:rPr>
                 <w:rStyle w:val="CodeChar"/>
               </w:rPr>
@@ -2272,253 +2792,1275 @@
       <w:pPr>
         <w:pStyle w:val="Code"/>
         <w:rPr>
-          <w:ins w:id="118" w:author="Michal Moskal" w:date="2010-01-27T11:39:00Z"/>
-          <w:rPrChange w:id="119" w:author="Michal Moskal" w:date="2010-01-27T11:40:00Z">
+          <w:ins w:id="191" w:author="Michal Moskal" w:date="2010-01-27T11:39:00Z"/>
+        </w:rPr>
+        <w:pPrChange w:id="192" w:author="Michal Moskal" w:date="2010-01-27T11:41:00Z">
+          <w:pPr/>
+        </w:pPrChange>
+      </w:pPr>
+      <w:proofErr w:type="gramStart"/>
+      <w:ins w:id="193" w:author="Michal Moskal" w:date="2010-01-27T11:40:00Z">
+        <w:r>
+          <w:t>spec(</w:t>
+        </w:r>
+        <w:proofErr w:type="gramEnd"/>
+        <w:r>
+          <w:t xml:space="preserve"> procedure </w:t>
+        </w:r>
+        <w:proofErr w:type="spellStart"/>
+        <w:r>
+          <w:t>bool</w:t>
+        </w:r>
+        <w:proofErr w:type="spellEnd"/>
+        <w:r>
+          <w:t xml:space="preserve"> foo()</w:t>
+        </w:r>
+        <w:r>
+          <w:br/>
+          <w:t xml:space="preserve">                 ensures \</w:t>
+        </w:r>
+        <w:proofErr w:type="spellStart"/>
+        <w:r>
+          <w:t>forall</w:t>
+        </w:r>
+        <w:proofErr w:type="spellEnd"/>
+        <w:r>
+          <w:t xml:space="preserve"> ... </w:t>
+        </w:r>
+        <w:r>
+          <w:br/>
+          <w:t>{ //</w:t>
+        </w:r>
+      </w:ins>
+      <w:ins w:id="194" w:author="Michal Moskal" w:date="2010-01-27T11:41:00Z">
+        <w:r>
+          <w:t xml:space="preserve"> possible to put some guidance to the prover here</w:t>
+        </w:r>
+      </w:ins>
+      <w:ins w:id="195" w:author="Michal Moskal" w:date="2010-01-27T11:40:00Z">
+        <w:r>
+          <w:br/>
+          <w:t>} )</w:t>
+        </w:r>
+      </w:ins>
+    </w:p>
+    <w:p>
+      <w:pPr>
+        <w:rPr>
+          <w:ins w:id="196" w:author="Michal Moskal" w:date="2010-01-27T11:41:00Z"/>
+        </w:rPr>
+      </w:pPr>
+      <w:ins w:id="197" w:author="Michal Moskal" w:date="2010-01-27T11:41:00Z">
+        <w:r>
+          <w:t xml:space="preserve">We will have </w:t>
+        </w:r>
+        <w:proofErr w:type="gramStart"/>
+        <w:r>
+          <w:rPr>
+            <w:rStyle w:val="CodeChar"/>
+            <w:rPrChange w:id="198" w:author="Michal Moskal" w:date="2010-01-27T11:41:00Z">
+              <w:rPr/>
+            </w:rPrChange>
+          </w:rPr>
+          <w:t>spec(</w:t>
+        </w:r>
+        <w:proofErr w:type="gramEnd"/>
+        <w:r>
+          <w:rPr>
+            <w:rStyle w:val="CodeChar"/>
+            <w:rPrChange w:id="199" w:author="Michal Moskal" w:date="2010-01-27T11:41:00Z">
+              <w:rPr/>
+            </w:rPrChange>
+          </w:rPr>
+          <w:t xml:space="preserve"> axiom \</w:t>
+        </w:r>
+        <w:proofErr w:type="spellStart"/>
+        <w:r>
+          <w:rPr>
+            <w:rStyle w:val="CodeChar"/>
+            <w:rPrChange w:id="200" w:author="Michal Moskal" w:date="2010-01-27T11:41:00Z">
+              <w:rPr/>
+            </w:rPrChange>
+          </w:rPr>
+          <w:t>forall</w:t>
+        </w:r>
+        <w:proofErr w:type="spellEnd"/>
+        <w:r>
+          <w:rPr>
+            <w:rStyle w:val="CodeChar"/>
+            <w:rPrChange w:id="201" w:author="Michal Moskal" w:date="2010-01-27T11:41:00Z">
+              <w:rPr/>
+            </w:rPrChange>
+          </w:rPr>
+          <w:t xml:space="preserve"> ... )</w:t>
+        </w:r>
+        <w:r>
+          <w:rPr>
+            <w:rStyle w:val="CodeChar"/>
+          </w:rPr>
+          <w:t>.</w:t>
+        </w:r>
+      </w:ins>
+    </w:p>
+    <w:p>
+      <w:del w:id="202" w:author="Michal Moskal" w:date="2010-01-27T11:37:00Z">
+        <w:r>
+          <w:delText xml:space="preserve">Their </w:delText>
+        </w:r>
+      </w:del>
+      <w:del w:id="203" w:author="Michal Moskal" w:date="2010-01-27T11:42:00Z">
+        <w:r>
+          <w:delText>use of lemmas is not suitable in our context, though we need ways of specifying axioms (which we should syntactically match to the rest of our syntax) and</w:delText>
+        </w:r>
+      </w:del>
+      <w:ins w:id="204" w:author="Michal Moskal" w:date="2010-01-27T11:42:00Z">
+        <w:r>
+          <w:t>We also need</w:t>
+        </w:r>
+      </w:ins>
+      <w:r>
+        <w:t xml:space="preserve"> a way to achieve what we currently do with </w:t>
+      </w:r>
+      <w:proofErr w:type="spellStart"/>
+      <w:r>
+        <w:t>bv_lemma</w:t>
+      </w:r>
+      <w:proofErr w:type="spellEnd"/>
+      <w:r>
+        <w:t xml:space="preserve">. Abstractly, this is nothing but a hint how certain assertions should be proven before they can be used, which would be reflected in the following </w:t>
+      </w:r>
+      <w:proofErr w:type="spellStart"/>
+      <w:r>
+        <w:t>sytax</w:t>
+      </w:r>
+      <w:proofErr w:type="spellEnd"/>
+      <w:r>
+        <w:t>:</w:t>
+      </w:r>
+    </w:p>
+    <w:p>
+      <w:pPr>
+        <w:pStyle w:val="Code"/>
+      </w:pPr>
+      <w:r>
+        <w:lastRenderedPageBreak/>
+        <w:t>{</w:t>
+      </w:r>
+      <w:r>
+        <w:br/>
+      </w:r>
+      <w:proofErr w:type="gramStart"/>
+      <w:r>
+        <w:t xml:space="preserve"> </w:t>
+      </w:r>
+      <w:proofErr w:type="gramEnd"/>
+      <w:r>
+        <w:t xml:space="preserve"> …</w:t>
+      </w:r>
+      <w:r>
+        <w:br/>
+        <w:t xml:space="preserve">  spec( assert {</w:t>
+      </w:r>
+      <w:proofErr w:type="spellStart"/>
+      <w:r>
+        <w:t>bv</w:t>
+      </w:r>
+      <w:proofErr w:type="spellEnd"/>
+      <w:r>
+        <w:t>} \</w:t>
+      </w:r>
+      <w:proofErr w:type="spellStart"/>
+      <w:r>
+        <w:t>forall</w:t>
+      </w:r>
+      <w:proofErr w:type="spellEnd"/>
+      <w:r>
+        <w:t xml:space="preserve"> </w:t>
+      </w:r>
+      <w:proofErr w:type="spellStart"/>
+      <w:r>
+        <w:t>int</w:t>
+      </w:r>
+      <w:proofErr w:type="spellEnd"/>
+      <w:r>
+        <w:t xml:space="preserve"> i; … )</w:t>
+      </w:r>
+      <w:r>
+        <w:br/>
+        <w:t>}</w:t>
+      </w:r>
+    </w:p>
+    <w:p>
+      <w:r>
+        <w:t xml:space="preserve">Here, the </w:t>
+      </w:r>
+      <w:r>
+        <w:rPr>
+          <w:rStyle w:val="CodeChar"/>
+          <w:rPrChange w:id="205" w:author="Michal Moskal" w:date="2010-01-27T11:42:00Z">
+            <w:rPr/>
+          </w:rPrChange>
+        </w:rPr>
+        <w:t>{</w:t>
+      </w:r>
+      <w:proofErr w:type="spellStart"/>
+      <w:proofErr w:type="gramStart"/>
+      <w:r>
+        <w:rPr>
+          <w:rStyle w:val="CodeChar"/>
+          <w:rPrChange w:id="206" w:author="Michal Moskal" w:date="2010-01-27T11:42:00Z">
+            <w:rPr/>
+          </w:rPrChange>
+        </w:rPr>
+        <w:t>bv</w:t>
+      </w:r>
+      <w:proofErr w:type="spellEnd"/>
+      <w:proofErr w:type="gramEnd"/>
+      <w:r>
+        <w:rPr>
+          <w:rStyle w:val="CodeChar"/>
+          <w:rPrChange w:id="207" w:author="Michal Moskal" w:date="2010-01-27T11:42:00Z">
+            <w:rPr/>
+          </w:rPrChange>
+        </w:rPr>
+        <w:t>}</w:t>
+      </w:r>
+      <w:r>
+        <w:t xml:space="preserve"> serves as a pragma to VCC that suggest how the assert should be proved. One could think of other pragmas for similar purposes, thus we support them in this more general fashion.</w:t>
+      </w:r>
+    </w:p>
+    <w:p>
+      <w:pPr>
+        <w:pStyle w:val="ListParagraph"/>
+        <w:numPr>
+          <w:ilvl w:val="0"/>
+          <w:numId w:val="5"/>
+        </w:numPr>
+        <w:rPr>
+          <w:ins w:id="208" w:author="Michal Moskal" w:date="2010-02-11T13:31:00Z"/>
+        </w:rPr>
+        <w:pPrChange w:id="209" w:author="Michal Moskal" w:date="2010-02-11T13:33:00Z">
+          <w:pPr/>
+        </w:pPrChange>
+      </w:pPr>
+      <w:ins w:id="210" w:author="Michal Moskal" w:date="2010-02-11T13:30:00Z">
+        <w:r>
+          <w:t>VCC will not support axiomatic definitions</w:t>
+        </w:r>
+      </w:ins>
+      <w:ins w:id="211" w:author="Michal Moskal" w:date="2010-02-11T13:31:00Z">
+        <w:r>
+          <w:t xml:space="preserve"> and</w:t>
+        </w:r>
+      </w:ins>
+      <w:ins w:id="212" w:author="Michal Moskal" w:date="2010-02-11T13:30:00Z">
+        <w:r>
+          <w:t xml:space="preserve"> recursive logic functions</w:t>
+        </w:r>
+      </w:ins>
+      <w:ins w:id="213" w:author="Michal Moskal" w:date="2010-02-11T13:31:00Z">
+        <w:r>
+          <w:t xml:space="preserve"> at this time.</w:t>
+        </w:r>
+      </w:ins>
+      <w:ins w:id="214" w:author="Michal Moskal" w:date="2010-02-11T13:33:00Z">
+        <w:r>
+          <w:t xml:space="preserve"> For now one can use axioms.</w:t>
+        </w:r>
+      </w:ins>
+    </w:p>
+    <w:p>
+      <w:pPr>
+        <w:pStyle w:val="ListParagraph"/>
+        <w:numPr>
+          <w:ilvl w:val="0"/>
+          <w:numId w:val="5"/>
+        </w:numPr>
+        <w:rPr>
+          <w:ins w:id="215" w:author="Michal Moskal" w:date="2010-02-11T13:32:00Z"/>
+        </w:rPr>
+        <w:pPrChange w:id="216" w:author="Michal Moskal" w:date="2010-02-11T13:33:00Z">
+          <w:pPr/>
+        </w:pPrChange>
+      </w:pPr>
+      <w:ins w:id="217" w:author="Michal Moskal" w:date="2010-02-11T13:32:00Z">
+        <w:r>
+          <w:rPr>
+            <w:rStyle w:val="CodeChar"/>
+            <w:rPrChange w:id="218" w:author="Michal Moskal" w:date="2010-02-11T13:32:00Z">
+              <w:rPr/>
+            </w:rPrChange>
+          </w:rPr>
+          <w:t>\lambda</w:t>
+        </w:r>
+        <w:r>
+          <w:t xml:space="preserve"> will follow ACSL syntax.</w:t>
+        </w:r>
+      </w:ins>
+    </w:p>
+    <w:p>
+      <w:pPr>
+        <w:pStyle w:val="ListParagraph"/>
+        <w:numPr>
+          <w:ilvl w:val="0"/>
+          <w:numId w:val="5"/>
+        </w:numPr>
+        <w:rPr>
+          <w:ins w:id="219" w:author="Michal Moskal" w:date="2010-02-11T13:35:00Z"/>
+        </w:rPr>
+        <w:pPrChange w:id="220" w:author="Michal Moskal" w:date="2010-02-11T13:35:00Z">
+          <w:pPr/>
+        </w:pPrChange>
+      </w:pPr>
+      <w:ins w:id="221" w:author="Michal Moskal" w:date="2010-02-11T13:31:00Z">
+        <w:r>
+          <w:t xml:space="preserve">Higher-order logic constructions </w:t>
+        </w:r>
+      </w:ins>
+      <w:ins w:id="222" w:author="Michal Moskal" w:date="2010-02-11T13:32:00Z">
+        <w:r>
+          <w:rPr>
+            <w:rStyle w:val="CodeChar"/>
+            <w:rPrChange w:id="223" w:author="Michal Moskal" w:date="2010-02-11T13:32:00Z">
+              <w:rPr/>
+            </w:rPrChange>
+          </w:rPr>
+          <w:t>(\min, \max, \</w:t>
+        </w:r>
+        <w:proofErr w:type="gramStart"/>
+        <w:r>
+          <w:rPr>
+            <w:rStyle w:val="CodeChar"/>
+            <w:rPrChange w:id="224" w:author="Michal Moskal" w:date="2010-02-11T13:32:00Z">
+              <w:rPr/>
+            </w:rPrChange>
+          </w:rPr>
+          <w:t>sum</w:t>
+        </w:r>
+        <w:r>
+          <w:t>, ...)</w:t>
+        </w:r>
+        <w:proofErr w:type="gramEnd"/>
+        <w:r>
+          <w:t>: we want to support them, but</w:t>
+        </w:r>
+      </w:ins>
+      <w:ins w:id="225" w:author="Michal Moskal" w:date="2010-02-11T13:33:00Z">
+        <w:r>
+          <w:t xml:space="preserve"> </w:t>
+        </w:r>
+      </w:ins>
+      <w:ins w:id="226" w:author="Michal Moskal" w:date="2010-02-11T13:34:00Z">
+        <w:r>
+          <w:t>Ernie doesn’t</w:t>
+        </w:r>
+      </w:ins>
+      <w:ins w:id="227" w:author="Michal Moskal" w:date="2010-02-11T13:33:00Z">
+        <w:r>
+          <w:t xml:space="preserve"> want them built in.</w:t>
+        </w:r>
+      </w:ins>
+    </w:p>
+    <w:p>
+      <w:pPr>
+        <w:pStyle w:val="ListParagraph"/>
+        <w:numPr>
+          <w:ilvl w:val="0"/>
+          <w:numId w:val="5"/>
+        </w:numPr>
+        <w:rPr>
+          <w:ins w:id="228" w:author="Michal Moskal" w:date="2010-02-11T13:34:00Z"/>
+        </w:rPr>
+        <w:pPrChange w:id="229" w:author="Michal Moskal" w:date="2010-02-11T13:35:00Z">
+          <w:pPr/>
+        </w:pPrChange>
+      </w:pPr>
+      <w:ins w:id="230" w:author="Michal Moskal" w:date="2010-02-11T13:34:00Z">
+        <w:r>
+          <w:t>Concrete logic types</w:t>
+        </w:r>
+      </w:ins>
+      <w:ins w:id="231" w:author="Michal Moskal" w:date="2010-02-11T13:35:00Z">
+        <w:r>
+          <w:t>:</w:t>
+        </w:r>
+      </w:ins>
+      <w:ins w:id="232" w:author="Michal Moskal" w:date="2010-02-11T13:34:00Z">
+        <w:r>
+          <w:t xml:space="preserve"> </w:t>
+        </w:r>
+        <w:proofErr w:type="spellStart"/>
+        <w:r>
+          <w:t>datatypes</w:t>
+        </w:r>
+      </w:ins>
+      <w:proofErr w:type="spellEnd"/>
+      <w:ins w:id="233" w:author="Michal Moskal" w:date="2010-02-11T13:35:00Z">
+        <w:r>
+          <w:t xml:space="preserve"> (sum types</w:t>
+        </w:r>
+      </w:ins>
+      <w:ins w:id="234" w:author="Michal Moskal" w:date="2010-02-11T13:34:00Z">
+        <w:r>
+          <w:t>) are unsupported at this time</w:t>
+        </w:r>
+      </w:ins>
+      <w:ins w:id="235" w:author="Michal Moskal" w:date="2010-02-11T13:35:00Z">
+        <w:r>
+          <w:t xml:space="preserve">, records are already supported (with syntax the same as for defining </w:t>
+        </w:r>
+        <w:proofErr w:type="spellStart"/>
+        <w:r>
+          <w:t>structs</w:t>
+        </w:r>
+        <w:proofErr w:type="spellEnd"/>
+        <w:r>
+          <w:t xml:space="preserve">, except with the </w:t>
+        </w:r>
+        <w:r>
+          <w:rPr>
+            <w:rStyle w:val="CodeChar"/>
+            <w:rPrChange w:id="236" w:author="Michal Moskal" w:date="2010-02-11T13:35:00Z">
+              <w:rPr/>
+            </w:rPrChange>
+          </w:rPr>
+          <w:t>\record</w:t>
+        </w:r>
+        <w:r>
+          <w:rPr>
+            <w:rStyle w:val="CodeChar"/>
+          </w:rPr>
+          <w:t xml:space="preserve"> </w:t>
+        </w:r>
+        <w:r>
+          <w:rPr>
+            <w:rPrChange w:id="237" w:author="Michal Moskal" w:date="2010-02-11T13:35:00Z">
+              <w:rPr>
+                <w:rStyle w:val="CodeChar"/>
+              </w:rPr>
+            </w:rPrChange>
+          </w:rPr>
+          <w:t>keyword).</w:t>
+        </w:r>
+      </w:ins>
+    </w:p>
+    <w:p>
+      <w:pPr>
+        <w:pStyle w:val="ListParagraph"/>
+        <w:numPr>
+          <w:ilvl w:val="0"/>
+          <w:numId w:val="5"/>
+        </w:numPr>
+        <w:rPr>
+          <w:ins w:id="238" w:author="Michal Moskal" w:date="2010-02-11T13:36:00Z"/>
+        </w:rPr>
+        <w:pPrChange w:id="239" w:author="Michal Moskal" w:date="2010-02-11T13:33:00Z">
+          <w:pPr/>
+        </w:pPrChange>
+      </w:pPr>
+      <w:ins w:id="240" w:author="Michal Moskal" w:date="2010-02-11T13:36:00Z">
+        <w:r>
+          <w:t xml:space="preserve">Hybrid functions: currently we </w:t>
+        </w:r>
+      </w:ins>
+      <w:ins w:id="241" w:author="Michal Moskal" w:date="2010-02-11T13:37:00Z">
+        <w:r>
+          <w:t>have objects representing</w:t>
+        </w:r>
+      </w:ins>
+      <w:ins w:id="242" w:author="Michal Moskal" w:date="2010-02-11T13:36:00Z">
+        <w:r>
+          <w:t xml:space="preserve"> state as first class, so one can just pass them to a spec function.</w:t>
+        </w:r>
+      </w:ins>
+    </w:p>
+    <w:p>
+      <w:pPr>
+        <w:pStyle w:val="ListParagraph"/>
+        <w:numPr>
+          <w:ilvl w:val="0"/>
+          <w:numId w:val="5"/>
+        </w:numPr>
+        <w:rPr>
+          <w:ins w:id="243" w:author="Michal Moskal" w:date="2010-02-11T13:37:00Z"/>
+        </w:rPr>
+        <w:pPrChange w:id="244" w:author="Michal Moskal" w:date="2010-02-11T13:33:00Z">
+          <w:pPr/>
+        </w:pPrChange>
+      </w:pPr>
+      <w:ins w:id="245" w:author="Michal Moskal" w:date="2010-02-11T13:37:00Z">
+        <w:r>
+          <w:t>Reads clause: we should double check if frame axioms are really used.</w:t>
+        </w:r>
+      </w:ins>
+    </w:p>
+    <w:p>
+      <w:pPr>
+        <w:pStyle w:val="ListParagraph"/>
+        <w:numPr>
+          <w:ilvl w:val="0"/>
+          <w:numId w:val="5"/>
+        </w:numPr>
+        <w:rPr>
+          <w:ins w:id="246" w:author="Michal Moskal" w:date="2010-02-11T13:38:00Z"/>
+        </w:rPr>
+        <w:pPrChange w:id="247" w:author="Michal Moskal" w:date="2010-02-11T13:33:00Z">
+          <w:pPr/>
+        </w:pPrChange>
+      </w:pPr>
+      <w:ins w:id="248" w:author="Michal Moskal" w:date="2010-02-11T13:38:00Z">
+        <w:r>
+          <w:t>Specification modules are unsupported at this time.</w:t>
+        </w:r>
+      </w:ins>
+    </w:p>
+    <w:p>
+      <w:pPr>
+        <w:pStyle w:val="Heading3"/>
+        <w:rPr>
+          <w:ins w:id="249" w:author="Michal Moskal" w:date="2010-02-11T13:39:00Z"/>
+        </w:rPr>
+        <w:pPrChange w:id="250" w:author="Michal Moskal" w:date="2010-02-11T13:39:00Z">
+          <w:pPr/>
+        </w:pPrChange>
+      </w:pPr>
+      <w:ins w:id="251" w:author="Michal Moskal" w:date="2010-02-11T13:38:00Z">
+        <w:r>
+          <w:t>2.</w:t>
+        </w:r>
+      </w:ins>
+      <w:ins w:id="252" w:author="Michal Moskal" w:date="2010-02-11T13:40:00Z">
+        <w:r>
+          <w:t>7</w:t>
+        </w:r>
+      </w:ins>
+      <w:ins w:id="253" w:author="Michal Moskal" w:date="2010-02-11T13:38:00Z">
+        <w:r>
+          <w:t xml:space="preserve"> </w:t>
+        </w:r>
+        <w:r>
+          <w:t>Pointers and physical addressing</w:t>
+        </w:r>
+      </w:ins>
+    </w:p>
+    <w:p>
+      <w:pPr>
+        <w:rPr>
+          <w:ins w:id="254" w:author="Michal Moskal" w:date="2010-02-11T13:40:00Z"/>
+        </w:rPr>
+        <w:pPrChange w:id="255" w:author="Michal Moskal" w:date="2010-02-11T13:39:00Z">
+          <w:pPr/>
+        </w:pPrChange>
+      </w:pPr>
+      <w:ins w:id="256" w:author="Michal Moskal" w:date="2010-02-11T13:39:00Z">
+        <w:r>
+          <w:rPr>
+            <w:rStyle w:val="CodeChar"/>
+            <w:rPrChange w:id="257" w:author="Michal Moskal" w:date="2010-02-11T13:40:00Z">
+              <w:rPr/>
+            </w:rPrChange>
+          </w:rPr>
+          <w:t>\valid</w:t>
+        </w:r>
+        <w:r>
+          <w:t xml:space="preserve"> </w:t>
+        </w:r>
+      </w:ins>
+      <w:ins w:id="258" w:author="Michal Moskal" w:date="2010-02-11T13:40:00Z">
+        <w:r>
+          <w:t xml:space="preserve">and </w:t>
+        </w:r>
+        <w:r>
+          <w:rPr>
+            <w:rStyle w:val="CodeChar"/>
+            <w:rPrChange w:id="259" w:author="Michal Moskal" w:date="2010-02-11T13:40:00Z">
+              <w:rPr/>
+            </w:rPrChange>
+          </w:rPr>
+          <w:t>\null</w:t>
+        </w:r>
+        <w:r>
+          <w:t xml:space="preserve"> w</w:t>
+        </w:r>
+      </w:ins>
+      <w:ins w:id="260" w:author="Michal Moskal" w:date="2010-02-11T13:39:00Z">
+        <w:r>
+          <w:t xml:space="preserve">ill be supported. </w:t>
+        </w:r>
+      </w:ins>
+      <w:ins w:id="261" w:author="Michal Moskal" w:date="2010-02-11T13:42:00Z">
+        <w:r>
+          <w:t>Equivalents of t</w:t>
+        </w:r>
+      </w:ins>
+      <w:ins w:id="262" w:author="Michal Moskal" w:date="2010-02-11T13:39:00Z">
+        <w:r>
+          <w:t xml:space="preserve">he </w:t>
+        </w:r>
+        <w:r>
+          <w:rPr>
+            <w:rStyle w:val="CodeChar"/>
+            <w:rPrChange w:id="263" w:author="Michal Moskal" w:date="2010-02-11T13:40:00Z">
+              <w:rPr/>
+            </w:rPrChange>
+          </w:rPr>
+          <w:t>\</w:t>
+        </w:r>
+        <w:proofErr w:type="spellStart"/>
+        <w:r>
+          <w:rPr>
+            <w:rStyle w:val="CodeChar"/>
+            <w:rPrChange w:id="264" w:author="Michal Moskal" w:date="2010-02-11T13:40:00Z">
+              <w:rPr/>
+            </w:rPrChange>
+          </w:rPr>
+          <w:t>base_addr</w:t>
+        </w:r>
+        <w:proofErr w:type="spellEnd"/>
+        <w:r>
+          <w:rPr>
+            <w:rStyle w:val="CodeChar"/>
+            <w:rPrChange w:id="265" w:author="Michal Moskal" w:date="2010-02-11T13:40:00Z">
+              <w:rPr/>
+            </w:rPrChange>
+          </w:rPr>
+          <w:t>, \</w:t>
+        </w:r>
+        <w:proofErr w:type="spellStart"/>
+        <w:r>
+          <w:rPr>
+            <w:rStyle w:val="CodeChar"/>
+            <w:rPrChange w:id="266" w:author="Michal Moskal" w:date="2010-02-11T13:40:00Z">
+              <w:rPr/>
+            </w:rPrChange>
+          </w:rPr>
+          <w:t>block_length</w:t>
+        </w:r>
+        <w:proofErr w:type="spellEnd"/>
+        <w:r>
+          <w:t xml:space="preserve"> and </w:t>
+        </w:r>
+        <w:r>
+          <w:rPr>
+            <w:rStyle w:val="CodeChar"/>
+            <w:rPrChange w:id="267" w:author="Michal Moskal" w:date="2010-02-11T13:40:00Z">
+              <w:rPr/>
+            </w:rPrChange>
+          </w:rPr>
+          <w:t>\offset</w:t>
+        </w:r>
+        <w:r>
+          <w:t xml:space="preserve"> are left to be defined by the </w:t>
+        </w:r>
+        <w:proofErr w:type="spellStart"/>
+        <w:r>
+          <w:t>implementor</w:t>
+        </w:r>
+        <w:proofErr w:type="spellEnd"/>
+        <w:r>
+          <w:t xml:space="preserve"> of the memory allocator.</w:t>
+        </w:r>
+      </w:ins>
+    </w:p>
+    <w:p>
+      <w:pPr>
+        <w:rPr>
+          <w:ins w:id="268" w:author="Michal Moskal" w:date="2010-02-11T13:41:00Z"/>
+        </w:rPr>
+        <w:pPrChange w:id="269" w:author="Michal Moskal" w:date="2010-02-11T13:39:00Z">
+          <w:pPr/>
+        </w:pPrChange>
+      </w:pPr>
+      <w:ins w:id="270" w:author="Michal Moskal" w:date="2010-02-11T13:40:00Z">
+        <w:r>
+          <w:rPr>
+            <w:rStyle w:val="CodeChar"/>
+            <w:rPrChange w:id="271" w:author="Michal Moskal" w:date="2010-02-11T13:42:00Z">
+              <w:rPr/>
+            </w:rPrChange>
+          </w:rPr>
+          <w:t>\separated</w:t>
+        </w:r>
+        <w:r>
+          <w:t xml:space="preserve"> is </w:t>
+        </w:r>
+      </w:ins>
+      <w:ins w:id="272" w:author="Michal Moskal" w:date="2010-02-11T13:41:00Z">
+        <w:r>
+          <w:t>largely</w:t>
+        </w:r>
+      </w:ins>
+      <w:ins w:id="273" w:author="Michal Moskal" w:date="2010-02-11T13:40:00Z">
+        <w:r>
+          <w:t xml:space="preserve"> </w:t>
+        </w:r>
+      </w:ins>
+      <w:ins w:id="274" w:author="Michal Moskal" w:date="2010-02-11T13:41:00Z">
+        <w:r>
+          <w:t xml:space="preserve">subsumed by </w:t>
+        </w:r>
+        <w:proofErr w:type="gramStart"/>
+        <w:r>
+          <w:t>ownership,</w:t>
+        </w:r>
+        <w:proofErr w:type="gramEnd"/>
+        <w:r>
+          <w:t xml:space="preserve"> we do not support it at this time.</w:t>
+        </w:r>
+      </w:ins>
+    </w:p>
+    <w:p>
+      <w:pPr>
+        <w:rPr>
+          <w:ins w:id="275" w:author="Michal Moskal" w:date="2010-02-11T13:40:00Z"/>
+        </w:rPr>
+        <w:pPrChange w:id="276" w:author="Michal Moskal" w:date="2010-02-11T13:39:00Z">
+          <w:pPr/>
+        </w:pPrChange>
+      </w:pPr>
+      <w:ins w:id="277" w:author="Michal Moskal" w:date="2010-02-11T13:41:00Z">
+        <w:r>
+          <w:rPr>
+            <w:rStyle w:val="CodeChar"/>
+            <w:rPrChange w:id="278" w:author="Michal Moskal" w:date="2010-02-11T13:42:00Z">
+              <w:rPr/>
+            </w:rPrChange>
+          </w:rPr>
+          <w:t>\fresh</w:t>
+        </w:r>
+        <w:r>
+          <w:t xml:space="preserve"> will be supported, </w:t>
+        </w:r>
+        <w:r>
+          <w:rPr>
+            <w:rStyle w:val="CodeChar"/>
+            <w:rPrChange w:id="279" w:author="Michal Moskal" w:date="2010-02-11T13:42:00Z">
+              <w:rPr/>
+            </w:rPrChange>
+          </w:rPr>
+          <w:t>\freed(s)</w:t>
+        </w:r>
+        <w:r>
+          <w:t xml:space="preserve"> amounts to specifying s in the </w:t>
+        </w:r>
+        <w:r>
+          <w:rPr>
+            <w:rStyle w:val="CodeChar"/>
+            <w:rPrChange w:id="280" w:author="Michal Moskal" w:date="2010-02-11T13:42:00Z">
+              <w:rPr/>
+            </w:rPrChange>
+          </w:rPr>
+          <w:t>writes</w:t>
+        </w:r>
+        <w:r>
+          <w:t xml:space="preserve"> clause and not talking about it in precondition, </w:t>
+        </w:r>
+        <w:proofErr w:type="gramStart"/>
+        <w:r>
+          <w:t>we</w:t>
+        </w:r>
+        <w:proofErr w:type="gramEnd"/>
+        <w:r>
+          <w:t xml:space="preserve"> do not support it.</w:t>
+        </w:r>
+      </w:ins>
+    </w:p>
+    <w:p>
+      <w:pPr>
+        <w:pStyle w:val="Heading3"/>
+        <w:rPr>
+          <w:ins w:id="281" w:author="Michal Moskal" w:date="2010-02-11T13:43:00Z"/>
+        </w:rPr>
+      </w:pPr>
+      <w:ins w:id="282" w:author="Michal Moskal" w:date="2010-02-11T13:43:00Z">
+        <w:r>
+          <w:t>2.</w:t>
+        </w:r>
+        <w:r>
+          <w:t>8</w:t>
+        </w:r>
+        <w:r>
+          <w:t xml:space="preserve"> </w:t>
+        </w:r>
+        <w:r>
+          <w:t>Sets as first-class values</w:t>
+        </w:r>
+      </w:ins>
+    </w:p>
+    <w:p>
+      <w:pPr>
+        <w:rPr>
+          <w:ins w:id="283" w:author="Michal Moskal" w:date="2010-02-11T13:43:00Z"/>
+          <w:rPrChange w:id="284" w:author="Michal Moskal" w:date="2010-02-11T13:43:00Z">
             <w:rPr>
-              <w:ins w:id="120" w:author="Michal Moskal" w:date="2010-01-27T11:39:00Z"/>
+              <w:ins w:id="285" w:author="Michal Moskal" w:date="2010-02-11T13:43:00Z"/>
             </w:rPr>
           </w:rPrChange>
         </w:rPr>
-        <w:pPrChange w:id="121" w:author="Michal Moskal" w:date="2010-01-27T11:41:00Z">
+        <w:pPrChange w:id="286" w:author="Michal Moskal" w:date="2010-02-11T13:43:00Z">
+          <w:pPr>
+            <w:pStyle w:val="Heading3"/>
+          </w:pPr>
+        </w:pPrChange>
+      </w:pPr>
+      <w:ins w:id="287" w:author="Michal Moskal" w:date="2010-02-11T13:44:00Z">
+        <w:r>
+          <w:t xml:space="preserve">We keep supporting the old VCC </w:t>
+        </w:r>
+        <w:proofErr w:type="spellStart"/>
+        <w:r>
+          <w:t>ptrset</w:t>
+        </w:r>
+        <w:proofErr w:type="spellEnd"/>
+        <w:r>
+          <w:t xml:space="preserve"> type, we do not introduce polymorphic sets, </w:t>
+        </w:r>
+        <w:proofErr w:type="gramStart"/>
+        <w:r>
+          <w:t>one</w:t>
+        </w:r>
+        <w:proofErr w:type="gramEnd"/>
+        <w:r>
+          <w:t xml:space="preserve"> should use maps. We will support </w:t>
+        </w:r>
+        <w:r>
+          <w:rPr>
+            <w:rStyle w:val="CodeChar"/>
+            <w:rPrChange w:id="288" w:author="Michal Moskal" w:date="2010-02-11T13:46:00Z">
+              <w:rPr/>
+            </w:rPrChange>
+          </w:rPr>
+          <w:t>\union, \difference,</w:t>
+        </w:r>
+      </w:ins>
+      <w:ins w:id="289" w:author="Michal Moskal" w:date="2010-02-11T13:45:00Z">
+        <w:r>
+          <w:rPr>
+            <w:rStyle w:val="CodeChar"/>
+            <w:rPrChange w:id="290" w:author="Michal Moskal" w:date="2010-02-11T13:46:00Z">
+              <w:rPr/>
+            </w:rPrChange>
+          </w:rPr>
+          <w:t xml:space="preserve"> \inter, \empty</w:t>
+        </w:r>
+        <w:r>
+          <w:t xml:space="preserve">, </w:t>
+        </w:r>
+      </w:ins>
+      <w:ins w:id="291" w:author="Michal Moskal" w:date="2010-02-11T13:46:00Z">
+        <w:r>
+          <w:t xml:space="preserve">and </w:t>
+        </w:r>
+        <w:proofErr w:type="gramStart"/>
+        <w:r>
+          <w:rPr>
+            <w:rStyle w:val="CodeChar"/>
+            <w:rPrChange w:id="292" w:author="Michal Moskal" w:date="2010-02-11T13:46:00Z">
+              <w:rPr/>
+            </w:rPrChange>
+          </w:rPr>
+          <w:t>{ a</w:t>
+        </w:r>
+        <w:proofErr w:type="gramEnd"/>
+        <w:r>
+          <w:rPr>
+            <w:rStyle w:val="CodeChar"/>
+            <w:rPrChange w:id="293" w:author="Michal Moskal" w:date="2010-02-11T13:46:00Z">
+              <w:rPr/>
+            </w:rPrChange>
+          </w:rPr>
+          <w:t>, b, c }</w:t>
+        </w:r>
+        <w:r>
+          <w:t xml:space="preserve"> syntax.</w:t>
+        </w:r>
+      </w:ins>
+    </w:p>
+    <w:p>
+      <w:pPr>
+        <w:pStyle w:val="Heading3"/>
+        <w:rPr>
+          <w:ins w:id="294" w:author="Michal Moskal" w:date="2010-02-11T13:47:00Z"/>
+        </w:rPr>
+      </w:pPr>
+      <w:ins w:id="295" w:author="Michal Moskal" w:date="2010-02-11T13:46:00Z">
+        <w:r>
+          <w:t>2.</w:t>
+        </w:r>
+      </w:ins>
+      <w:ins w:id="296" w:author="Michal Moskal" w:date="2010-02-11T13:47:00Z">
+        <w:r>
+          <w:t>9</w:t>
+        </w:r>
+      </w:ins>
+      <w:ins w:id="297" w:author="Michal Moskal" w:date="2010-02-11T13:46:00Z">
+        <w:r>
+          <w:t xml:space="preserve"> </w:t>
+        </w:r>
+      </w:ins>
+      <w:ins w:id="298" w:author="Michal Moskal" w:date="2010-02-11T13:47:00Z">
+        <w:r>
+          <w:t>Abrupt termination</w:t>
+        </w:r>
+      </w:ins>
+    </w:p>
+    <w:p>
+      <w:pPr>
+        <w:rPr>
+          <w:ins w:id="299" w:author="Michal Moskal" w:date="2010-02-11T13:47:00Z"/>
+        </w:rPr>
+        <w:pPrChange w:id="300" w:author="Michal Moskal" w:date="2010-02-11T13:47:00Z">
+          <w:pPr>
+            <w:pStyle w:val="Heading3"/>
+          </w:pPr>
+        </w:pPrChange>
+      </w:pPr>
+      <w:ins w:id="301" w:author="Michal Moskal" w:date="2010-02-11T13:47:00Z">
+        <w:r>
+          <w:t>We do not support it at this time.</w:t>
+        </w:r>
+      </w:ins>
+    </w:p>
+    <w:p>
+      <w:pPr>
+        <w:pStyle w:val="Heading3"/>
+        <w:rPr>
+          <w:ins w:id="302" w:author="Michal Moskal" w:date="2010-02-11T13:50:00Z"/>
+        </w:rPr>
+      </w:pPr>
+      <w:ins w:id="303" w:author="Michal Moskal" w:date="2010-02-11T13:50:00Z">
+        <w:r>
+          <w:t>2.</w:t>
+        </w:r>
+        <w:r>
+          <w:t>10</w:t>
+        </w:r>
+        <w:r>
+          <w:t xml:space="preserve"> </w:t>
+        </w:r>
+        <w:r>
+          <w:t>Dependencies information</w:t>
+        </w:r>
+      </w:ins>
+    </w:p>
+    <w:p>
+      <w:pPr>
+        <w:rPr>
+          <w:ins w:id="304" w:author="Michal Moskal" w:date="2010-02-11T13:50:00Z"/>
+        </w:rPr>
+      </w:pPr>
+      <w:ins w:id="305" w:author="Michal Moskal" w:date="2010-02-11T13:50:00Z">
+        <w:r>
+          <w:t>We do not support it at this time.</w:t>
+        </w:r>
+      </w:ins>
+    </w:p>
+    <w:p>
+      <w:pPr>
+        <w:pStyle w:val="Heading3"/>
+        <w:rPr>
+          <w:ins w:id="306" w:author="Michal Moskal" w:date="2010-02-11T13:50:00Z"/>
+        </w:rPr>
+      </w:pPr>
+      <w:ins w:id="307" w:author="Michal Moskal" w:date="2010-02-11T13:50:00Z">
+        <w:r>
+          <w:t>2.1</w:t>
+        </w:r>
+        <w:r>
+          <w:t>1 Data invariants</w:t>
+        </w:r>
+      </w:ins>
+    </w:p>
+    <w:p>
+      <w:pPr>
+        <w:rPr>
+          <w:ins w:id="308" w:author="Michal Moskal" w:date="2010-02-11T13:51:00Z"/>
+        </w:rPr>
+        <w:pPrChange w:id="309" w:author="Michal Moskal" w:date="2010-02-11T13:47:00Z">
+          <w:pPr>
+            <w:pStyle w:val="Heading3"/>
+          </w:pPr>
+        </w:pPrChange>
+      </w:pPr>
+      <w:ins w:id="310" w:author="Michal Moskal" w:date="2010-02-11T13:51:00Z">
+        <w:r>
+          <w:t>We stick to our approach of defining invariants inside of types as this is central to our methodology.</w:t>
+        </w:r>
+      </w:ins>
+    </w:p>
+    <w:p>
+      <w:pPr>
+        <w:pStyle w:val="Heading3"/>
+        <w:rPr>
+          <w:ins w:id="311" w:author="Michal Moskal" w:date="2010-02-11T13:51:00Z"/>
+        </w:rPr>
+      </w:pPr>
+      <w:ins w:id="312" w:author="Michal Moskal" w:date="2010-02-11T13:51:00Z">
+        <w:r>
+          <w:t>2.1</w:t>
+        </w:r>
+        <w:r>
+          <w:t>2 Ghost variables and statements</w:t>
+        </w:r>
+      </w:ins>
+    </w:p>
+    <w:p>
+      <w:pPr>
+        <w:rPr>
+          <w:ins w:id="313" w:author="Michal Moskal" w:date="2010-02-11T13:52:00Z"/>
+        </w:rPr>
+        <w:pPrChange w:id="314" w:author="Michal Moskal" w:date="2010-02-11T13:52:00Z">
+          <w:pPr>
+            <w:pStyle w:val="Heading3"/>
+          </w:pPr>
+        </w:pPrChange>
+      </w:pPr>
+      <w:ins w:id="315" w:author="Michal Moskal" w:date="2010-02-11T13:52:00Z">
+        <w:r>
+          <w:t>We follow ACSL:</w:t>
+        </w:r>
+      </w:ins>
+    </w:p>
+    <w:p>
+      <w:pPr>
+        <w:pStyle w:val="Code"/>
+        <w:rPr>
+          <w:ins w:id="316" w:author="Michal Moskal" w:date="2010-02-11T13:53:00Z"/>
+        </w:rPr>
+        <w:pPrChange w:id="317" w:author="Michal Moskal" w:date="2010-02-11T13:53:00Z">
+          <w:pPr>
+            <w:pStyle w:val="Heading3"/>
+          </w:pPr>
+        </w:pPrChange>
+      </w:pPr>
+      <w:proofErr w:type="spellStart"/>
+      <w:proofErr w:type="gramStart"/>
+      <w:ins w:id="318" w:author="Michal Moskal" w:date="2010-02-11T13:52:00Z">
+        <w:r>
+          <w:lastRenderedPageBreak/>
+          <w:t>int</w:t>
+        </w:r>
+        <w:proofErr w:type="spellEnd"/>
+        <w:proofErr w:type="gramEnd"/>
+        <w:r>
+          <w:t xml:space="preserve"> y;</w:t>
+        </w:r>
+        <w:r>
+          <w:br/>
+          <w:t xml:space="preserve">_(ghost </w:t>
+        </w:r>
+        <w:proofErr w:type="spellStart"/>
+        <w:r>
+          <w:t>int</w:t>
+        </w:r>
+        <w:proofErr w:type="spellEnd"/>
+        <w:r>
+          <w:t xml:space="preserve"> x);</w:t>
+        </w:r>
+        <w:r>
+          <w:br/>
+          <w:t>y = 7;</w:t>
+        </w:r>
+        <w:r>
+          <w:br/>
+          <w:t>_(ghost x = 10);</w:t>
+        </w:r>
+      </w:ins>
+    </w:p>
+    <w:p>
+      <w:pPr>
+        <w:pStyle w:val="Code"/>
+        <w:rPr>
+          <w:ins w:id="319" w:author="Michal Moskal" w:date="2010-02-11T13:51:00Z"/>
+          <w:rPrChange w:id="320" w:author="Michal Moskal" w:date="2010-02-11T13:52:00Z">
+            <w:rPr>
+              <w:ins w:id="321" w:author="Michal Moskal" w:date="2010-02-11T13:51:00Z"/>
+            </w:rPr>
+          </w:rPrChange>
+        </w:rPr>
+        <w:pPrChange w:id="322" w:author="Michal Moskal" w:date="2010-02-11T13:53:00Z">
+          <w:pPr>
+            <w:pStyle w:val="Heading3"/>
+          </w:pPr>
+        </w:pPrChange>
+      </w:pPr>
+      <w:proofErr w:type="spellStart"/>
+      <w:proofErr w:type="gramStart"/>
+      <w:ins w:id="323" w:author="Michal Moskal" w:date="2010-02-11T13:52:00Z">
+        <w:r>
+          <w:t>struct</w:t>
+        </w:r>
+        <w:proofErr w:type="spellEnd"/>
+        <w:proofErr w:type="gramEnd"/>
+        <w:r>
+          <w:t xml:space="preserve"> Foo {</w:t>
+        </w:r>
+      </w:ins>
+      <w:ins w:id="324" w:author="Michal Moskal" w:date="2010-02-11T13:53:00Z">
+        <w:r>
+          <w:br/>
+          <w:t xml:space="preserve">  </w:t>
+        </w:r>
+        <w:proofErr w:type="spellStart"/>
+        <w:r>
+          <w:t>int</w:t>
+        </w:r>
+        <w:proofErr w:type="spellEnd"/>
+        <w:r>
+          <w:t xml:space="preserve"> </w:t>
+        </w:r>
+        <w:proofErr w:type="spellStart"/>
+        <w:r>
+          <w:t>xy</w:t>
+        </w:r>
+        <w:proofErr w:type="spellEnd"/>
+        <w:r>
+          <w:t>;</w:t>
+        </w:r>
+      </w:ins>
+      <w:ins w:id="325" w:author="Michal Moskal" w:date="2010-02-11T13:52:00Z">
+        <w:r>
+          <w:br/>
+          <w:t xml:space="preserve">  _(ghost </w:t>
+        </w:r>
+        <w:proofErr w:type="spellStart"/>
+        <w:r>
+          <w:t>int</w:t>
+        </w:r>
+        <w:proofErr w:type="spellEnd"/>
+        <w:r>
+          <w:t xml:space="preserve"> x</w:t>
+        </w:r>
+      </w:ins>
+      <w:ins w:id="326" w:author="Michal Moskal" w:date="2010-02-11T13:53:00Z">
+        <w:r>
+          <w:t>)</w:t>
+        </w:r>
+        <w:r>
+          <w:br/>
+          <w:t>}</w:t>
+        </w:r>
+      </w:ins>
+    </w:p>
+    <w:p>
+      <w:pPr>
+        <w:rPr>
+          <w:ins w:id="327" w:author="Michal Moskal" w:date="2010-02-11T13:55:00Z"/>
+        </w:rPr>
+        <w:pPrChange w:id="328" w:author="Michal Moskal" w:date="2010-02-11T13:47:00Z">
+          <w:pPr>
+            <w:pStyle w:val="Heading3"/>
+          </w:pPr>
+        </w:pPrChange>
+      </w:pPr>
+      <w:ins w:id="329" w:author="Michal Moskal" w:date="2010-02-11T13:55:00Z">
+        <w:r>
+          <w:t>Volatile variables, in the sense of ACSL, are unsupported at this time.</w:t>
+        </w:r>
+      </w:ins>
+    </w:p>
+    <w:p>
+      <w:pPr>
+        <w:pStyle w:val="Heading3"/>
+        <w:rPr>
+          <w:ins w:id="330" w:author="Michal Moskal" w:date="2010-02-11T13:55:00Z"/>
+        </w:rPr>
+      </w:pPr>
+      <w:ins w:id="331" w:author="Michal Moskal" w:date="2010-02-11T13:55:00Z">
+        <w:r>
+          <w:t>2.1</w:t>
+        </w:r>
+        <w:r>
+          <w:t>3 Undefined values, dangling pointers</w:t>
+        </w:r>
+      </w:ins>
+    </w:p>
+    <w:p>
+      <w:pPr>
+        <w:rPr>
+          <w:ins w:id="332" w:author="Michal Moskal" w:date="2010-02-11T13:57:00Z"/>
+        </w:rPr>
+        <w:pPrChange w:id="333" w:author="Michal Moskal" w:date="2010-02-11T13:39:00Z">
           <w:pPr/>
         </w:pPrChange>
       </w:pPr>
-      <w:proofErr w:type="gramStart"/>
-      <w:ins w:id="122" w:author="Michal Moskal" w:date="2010-01-27T11:40:00Z">
-        <w:r>
-          <w:t>spec(</w:t>
-        </w:r>
-        <w:proofErr w:type="gramEnd"/>
-        <w:r>
-          <w:t xml:space="preserve"> procedure </w:t>
-        </w:r>
-        <w:proofErr w:type="spellStart"/>
-        <w:r>
-          <w:t>bool</w:t>
-        </w:r>
-        <w:proofErr w:type="spellEnd"/>
-        <w:r>
-          <w:t xml:space="preserve"> foo()</w:t>
-        </w:r>
-        <w:r>
-          <w:br/>
-          <w:t xml:space="preserve">                 ensures \</w:t>
-        </w:r>
-        <w:proofErr w:type="spellStart"/>
-        <w:r>
-          <w:t>forall</w:t>
-        </w:r>
-        <w:proofErr w:type="spellEnd"/>
-        <w:r>
-          <w:t xml:space="preserve"> ... </w:t>
-        </w:r>
-        <w:r>
-          <w:br/>
-          <w:t>{ //</w:t>
-        </w:r>
-      </w:ins>
-      <w:ins w:id="123" w:author="Michal Moskal" w:date="2010-01-27T11:41:00Z">
-        <w:r>
-          <w:t xml:space="preserve"> possible to put some guidance to the prover here</w:t>
-        </w:r>
-      </w:ins>
-      <w:ins w:id="124" w:author="Michal Moskal" w:date="2010-01-27T11:40:00Z">
-        <w:r>
-          <w:br/>
-          <w:t>} )</w:t>
-        </w:r>
-      </w:ins>
-    </w:p>
-    <w:p>
-      <w:pPr>
-        <w:rPr>
-          <w:ins w:id="125" w:author="Michal Moskal" w:date="2010-01-27T11:41:00Z"/>
-        </w:rPr>
-      </w:pPr>
-      <w:ins w:id="126" w:author="Michal Moskal" w:date="2010-01-27T11:41:00Z">
-        <w:r>
-          <w:t xml:space="preserve">We will have </w:t>
-        </w:r>
-        <w:proofErr w:type="gramStart"/>
+      <w:ins w:id="334" w:author="Michal Moskal" w:date="2010-02-11T13:56:00Z">
         <w:r>
           <w:rPr>
             <w:rStyle w:val="CodeChar"/>
-            <w:rPrChange w:id="127" w:author="Michal Moskal" w:date="2010-01-27T11:41:00Z">
+            <w:rPrChange w:id="335" w:author="Michal Moskal" w:date="2010-02-11T13:56:00Z">
               <w:rPr/>
             </w:rPrChange>
           </w:rPr>
-          <w:t>spec(</w:t>
-        </w:r>
-        <w:proofErr w:type="gramEnd"/>
+          <w:t>\initialized</w:t>
+        </w:r>
+        <w:r>
+          <w:t xml:space="preserve"> </w:t>
+        </w:r>
+      </w:ins>
+      <w:ins w:id="336" w:author="Michal Moskal" w:date="2010-02-11T13:57:00Z">
+        <w:r>
+          <w:t xml:space="preserve">and </w:t>
+        </w:r>
         <w:r>
           <w:rPr>
             <w:rStyle w:val="CodeChar"/>
-            <w:rPrChange w:id="128" w:author="Michal Moskal" w:date="2010-01-27T11:41:00Z">
+            <w:rPrChange w:id="337" w:author="Michal Moskal" w:date="2010-02-11T13:57:00Z">
               <w:rPr/>
             </w:rPrChange>
           </w:rPr>
-          <w:t xml:space="preserve"> axiom \</w:t>
-        </w:r>
-        <w:proofErr w:type="spellStart"/>
-        <w:r>
-          <w:rPr>
-            <w:rStyle w:val="CodeChar"/>
-            <w:rPrChange w:id="129" w:author="Michal Moskal" w:date="2010-01-27T11:41:00Z">
-              <w:rPr/>
-            </w:rPrChange>
-          </w:rPr>
-          <w:t>forall</w:t>
-        </w:r>
-        <w:proofErr w:type="spellEnd"/>
-        <w:r>
-          <w:rPr>
-            <w:rStyle w:val="CodeChar"/>
-            <w:rPrChange w:id="130" w:author="Michal Moskal" w:date="2010-01-27T11:41:00Z">
-              <w:rPr/>
-            </w:rPrChange>
-          </w:rPr>
-          <w:t xml:space="preserve"> ... )</w:t>
-        </w:r>
-        <w:r>
-          <w:rPr>
-            <w:rStyle w:val="CodeChar"/>
-          </w:rPr>
-          <w:t>.</w:t>
-        </w:r>
-      </w:ins>
-    </w:p>
-    <w:p>
-      <w:del w:id="131" w:author="Michal Moskal" w:date="2010-01-27T11:37:00Z">
-        <w:r>
-          <w:delText xml:space="preserve">Their </w:delText>
-        </w:r>
-      </w:del>
-      <w:del w:id="132" w:author="Michal Moskal" w:date="2010-01-27T11:42:00Z">
-        <w:r>
-          <w:delText>use of lemmas is not suitable in our context, though we need ways of specifying axioms (which we should syntactically match to the rest of our syntax) and</w:delText>
-        </w:r>
-      </w:del>
-      <w:ins w:id="133" w:author="Michal Moskal" w:date="2010-01-27T11:42:00Z">
-        <w:r>
-          <w:t>We also need</w:t>
-        </w:r>
-      </w:ins>
-      <w:r>
-        <w:t xml:space="preserve"> a way to achieve what we currently do with </w:t>
-      </w:r>
-      <w:proofErr w:type="spellStart"/>
-      <w:r>
-        <w:t>bv_lemma</w:t>
-      </w:r>
-      <w:proofErr w:type="spellEnd"/>
-      <w:r>
-        <w:t xml:space="preserve">. Abstractly, this is nothing but a hint how certain assertions should be proven before they can be used, which would be reflected in the following </w:t>
-      </w:r>
-      <w:proofErr w:type="spellStart"/>
-      <w:r>
-        <w:t>sytax</w:t>
-      </w:r>
-      <w:proofErr w:type="spellEnd"/>
-      <w:r>
-        <w:t>:</w:t>
-      </w:r>
-    </w:p>
-    <w:p>
-      <w:pPr>
-        <w:pStyle w:val="Code"/>
-      </w:pPr>
-      <w:r>
-        <w:t>{</w:t>
-      </w:r>
-      <w:r>
-        <w:br/>
-      </w:r>
-      <w:proofErr w:type="gramStart"/>
-      <w:r>
-        <w:t xml:space="preserve"> </w:t>
-      </w:r>
-      <w:proofErr w:type="gramEnd"/>
-      <w:r>
-        <w:t xml:space="preserve"> …</w:t>
-      </w:r>
-      <w:r>
-        <w:br/>
-      </w:r>
-      <w:r>
-        <w:lastRenderedPageBreak/>
-        <w:t xml:space="preserve">  spec( assert {</w:t>
-      </w:r>
-      <w:proofErr w:type="spellStart"/>
-      <w:r>
-        <w:t>bv</w:t>
-      </w:r>
-      <w:proofErr w:type="spellEnd"/>
-      <w:r>
-        <w:t>} \</w:t>
-      </w:r>
-      <w:proofErr w:type="spellStart"/>
-      <w:r>
-        <w:t>forall</w:t>
-      </w:r>
-      <w:proofErr w:type="spellEnd"/>
-      <w:r>
-        <w:t xml:space="preserve"> </w:t>
-      </w:r>
-      <w:proofErr w:type="spellStart"/>
-      <w:r>
-        <w:t>int</w:t>
-      </w:r>
-      <w:proofErr w:type="spellEnd"/>
-      <w:r>
-        <w:t xml:space="preserve"> i; … )</w:t>
-      </w:r>
-      <w:r>
-        <w:br/>
-        <w:t>}</w:t>
-      </w:r>
-    </w:p>
-    <w:p>
-      <w:r>
-        <w:t xml:space="preserve">Here, the </w:t>
-      </w:r>
-      <w:r>
-        <w:rPr>
-          <w:rStyle w:val="CodeChar"/>
-          <w:rPrChange w:id="134" w:author="Michal Moskal" w:date="2010-01-27T11:42:00Z">
+          <w:t>\specified</w:t>
+        </w:r>
+      </w:ins>
+      <w:ins w:id="338" w:author="Michal Moskal" w:date="2010-02-11T13:56:00Z">
+        <w:r>
+          <w:t xml:space="preserve"> </w:t>
+        </w:r>
+      </w:ins>
+      <w:ins w:id="339" w:author="Michal Moskal" w:date="2010-02-11T13:57:00Z">
+        <w:r>
+          <w:t xml:space="preserve">are </w:t>
+        </w:r>
+      </w:ins>
+      <w:ins w:id="340" w:author="Michal Moskal" w:date="2010-02-11T13:56:00Z">
+        <w:r>
+          <w:t>unsupported (</w:t>
+        </w:r>
+      </w:ins>
+      <w:ins w:id="341" w:author="Michal Moskal" w:date="2010-02-11T13:57:00Z">
+        <w:r>
+          <w:t>their</w:t>
+        </w:r>
+      </w:ins>
+      <w:ins w:id="342" w:author="Michal Moskal" w:date="2010-02-11T13:56:00Z">
+        <w:r>
+          <w:t xml:space="preserve"> usage is unclear to us).</w:t>
+        </w:r>
+      </w:ins>
+    </w:p>
+    <w:p>
+      <w:pPr>
+        <w:rPr>
+          <w:ins w:id="343" w:author="Michal Moskal" w:date="2010-02-11T13:56:00Z"/>
+        </w:rPr>
+        <w:pPrChange w:id="344" w:author="Michal Moskal" w:date="2010-02-11T13:39:00Z">
+          <w:pPr/>
+        </w:pPrChange>
+      </w:pPr>
+    </w:p>
+    <w:p>
+      <w:pPr>
+        <w:rPr>
+          <w:rPrChange w:id="345" w:author="Michal Moskal" w:date="2010-02-11T13:39:00Z">
             <w:rPr/>
           </w:rPrChange>
         </w:rPr>
-        <w:t>{</w:t>
-      </w:r>
-      <w:proofErr w:type="spellStart"/>
-      <w:proofErr w:type="gramStart"/>
-      <w:r>
-        <w:rPr>
-          <w:rStyle w:val="CodeChar"/>
-          <w:rPrChange w:id="135" w:author="Michal Moskal" w:date="2010-01-27T11:42:00Z">
-            <w:rPr/>
-          </w:rPrChange>
-        </w:rPr>
-        <w:t>bv</w:t>
-      </w:r>
-      <w:proofErr w:type="spellEnd"/>
-      <w:proofErr w:type="gramEnd"/>
-      <w:r>
-        <w:rPr>
-          <w:rStyle w:val="CodeChar"/>
-          <w:rPrChange w:id="136" w:author="Michal Moskal" w:date="2010-01-27T11:42:00Z">
-            <w:rPr/>
-          </w:rPrChange>
-        </w:rPr>
-        <w:t>}</w:t>
-      </w:r>
-      <w:r>
-        <w:t xml:space="preserve"> serves as a pragma to VCC that suggest how the assert should be proved. One could think of other pragmas for similar purposes, thus we support them in this more general fashion.</w:t>
-      </w:r>
-    </w:p>
-    <w:p>
-      <w:bookmarkStart w:id="137" w:name="_GoBack"/>
-      <w:bookmarkEnd w:id="137"/>
+        <w:pPrChange w:id="346" w:author="Michal Moskal" w:date="2010-02-11T13:39:00Z">
+          <w:pPr/>
+        </w:pPrChange>
+      </w:pPr>
+      <w:bookmarkStart w:id="347" w:name="_GoBack"/>
+      <w:bookmarkEnd w:id="347"/>
     </w:p>
     <w:sectPr>
       <w:pgSz w:w="12240" w:h="15840"/>
@@ -2533,9 +4075,9 @@
 <file path=word/numbering.xml><?xml version="1.0" encoding="utf-8"?>
 <w:numbering xmlns:wpc="http://schemas.microsoft.com/office/word/2010/wordprocessingCanvas" xmlns:mc="http://schemas.openxmlformats.org/markup-compatibility/2006" xmlns:o="urn:schemas-microsoft-com:office:office" xmlns:r="http://schemas.openxmlformats.org/officeDocument/2006/relationships" xmlns:m="http://schemas.openxmlformats.org/officeDocument/2006/math" xmlns:v="urn:schemas-microsoft-com:vml" xmlns:wp14="http://schemas.microsoft.com/office/word/2010/wordprocessingDrawing" xmlns:wp="http://schemas.openxmlformats.org/drawingml/2006/wordprocessingDrawing" xmlns:w10="urn:schemas-microsoft-com:office:word" xmlns:w="http://schemas.openxmlformats.org/wordprocessingml/2006/main" xmlns:w14="http://schemas.microsoft.com/office/word/2010/wordml" xmlns:wpg="http://schemas.microsoft.com/office/word/2010/wordprocessingGroup" xmlns:wpi="http://schemas.microsoft.com/office/word/2010/wordprocessingInk" xmlns:wne="http://schemas.microsoft.com/office/word/2006/wordml" xmlns:wps="http://schemas.microsoft.com/office/word/2010/wordprocessingShape" mc:Ignorable="w14 wp14">
   <w:abstractNum w:abstractNumId="0">
-    <w:nsid w:val="104719FC"/>
+    <w:nsid w:val="00072B0F"/>
     <w:multiLevelType w:val="hybridMultilevel"/>
-    <w:tmpl w:val="E0106164"/>
+    <w:tmpl w:val="3A461636"/>
     <w:lvl w:ilvl="0" w:tplc="04090001">
       <w:start w:val="1"/>
       <w:numFmt w:val="bullet"/>
@@ -2646,9 +4188,9 @@
     </w:lvl>
   </w:abstractNum>
   <w:abstractNum w:abstractNumId="1">
-    <w:nsid w:val="17F247C8"/>
+    <w:nsid w:val="104719FC"/>
     <w:multiLevelType w:val="hybridMultilevel"/>
-    <w:tmpl w:val="EF868BD8"/>
+    <w:tmpl w:val="E0106164"/>
     <w:lvl w:ilvl="0" w:tplc="04090001">
       <w:start w:val="1"/>
       <w:numFmt w:val="bullet"/>
@@ -2759,9 +4301,9 @@
     </w:lvl>
   </w:abstractNum>
   <w:abstractNum w:abstractNumId="2">
-    <w:nsid w:val="3E9053CA"/>
+    <w:nsid w:val="17F247C8"/>
     <w:multiLevelType w:val="hybridMultilevel"/>
-    <w:tmpl w:val="59E287B8"/>
+    <w:tmpl w:val="EF868BD8"/>
     <w:lvl w:ilvl="0" w:tplc="04090001">
       <w:start w:val="1"/>
       <w:numFmt w:val="bullet"/>
@@ -2872,6 +4414,119 @@
     </w:lvl>
   </w:abstractNum>
   <w:abstractNum w:abstractNumId="3">
+    <w:nsid w:val="3E9053CA"/>
+    <w:multiLevelType w:val="hybridMultilevel"/>
+    <w:tmpl w:val="59E287B8"/>
+    <w:lvl w:ilvl="0" w:tplc="04090001">
+      <w:start w:val="1"/>
+      <w:numFmt w:val="bullet"/>
+      <w:lvlText w:val=""/>
+      <w:lvlJc w:val="left"/>
+      <w:pPr>
+        <w:ind w:left="720" w:hanging="360"/>
+      </w:pPr>
+      <w:rPr>
+        <w:rFonts w:ascii="Symbol" w:hAnsi="Symbol" w:hint="default"/>
+      </w:rPr>
+    </w:lvl>
+    <w:lvl w:ilvl="1" w:tplc="04090003" w:tentative="1">
+      <w:start w:val="1"/>
+      <w:numFmt w:val="bullet"/>
+      <w:lvlText w:val="o"/>
+      <w:lvlJc w:val="left"/>
+      <w:pPr>
+        <w:ind w:left="1440" w:hanging="360"/>
+      </w:pPr>
+      <w:rPr>
+        <w:rFonts w:ascii="Courier New" w:hAnsi="Courier New" w:cs="Courier New" w:hint="default"/>
+      </w:rPr>
+    </w:lvl>
+    <w:lvl w:ilvl="2" w:tplc="04090005" w:tentative="1">
+      <w:start w:val="1"/>
+      <w:numFmt w:val="bullet"/>
+      <w:lvlText w:val=""/>
+      <w:lvlJc w:val="left"/>
+      <w:pPr>
+        <w:ind w:left="2160" w:hanging="360"/>
+      </w:pPr>
+      <w:rPr>
+        <w:rFonts w:ascii="Wingdings" w:hAnsi="Wingdings" w:hint="default"/>
+      </w:rPr>
+    </w:lvl>
+    <w:lvl w:ilvl="3" w:tplc="04090001" w:tentative="1">
+      <w:start w:val="1"/>
+      <w:numFmt w:val="bullet"/>
+      <w:lvlText w:val=""/>
+      <w:lvlJc w:val="left"/>
+      <w:pPr>
+        <w:ind w:left="2880" w:hanging="360"/>
+      </w:pPr>
+      <w:rPr>
+        <w:rFonts w:ascii="Symbol" w:hAnsi="Symbol" w:hint="default"/>
+      </w:rPr>
+    </w:lvl>
+    <w:lvl w:ilvl="4" w:tplc="04090003" w:tentative="1">
+      <w:start w:val="1"/>
+      <w:numFmt w:val="bullet"/>
+      <w:lvlText w:val="o"/>
+      <w:lvlJc w:val="left"/>
+      <w:pPr>
+        <w:ind w:left="3600" w:hanging="360"/>
+      </w:pPr>
+      <w:rPr>
+        <w:rFonts w:ascii="Courier New" w:hAnsi="Courier New" w:cs="Courier New" w:hint="default"/>
+      </w:rPr>
+    </w:lvl>
+    <w:lvl w:ilvl="5" w:tplc="04090005" w:tentative="1">
+      <w:start w:val="1"/>
+      <w:numFmt w:val="bullet"/>
+      <w:lvlText w:val=""/>
+      <w:lvlJc w:val="left"/>
+      <w:pPr>
+        <w:ind w:left="4320" w:hanging="360"/>
+      </w:pPr>
+      <w:rPr>
+        <w:rFonts w:ascii="Wingdings" w:hAnsi="Wingdings" w:hint="default"/>
+      </w:rPr>
+    </w:lvl>
+    <w:lvl w:ilvl="6" w:tplc="04090001" w:tentative="1">
+      <w:start w:val="1"/>
+      <w:numFmt w:val="bullet"/>
+      <w:lvlText w:val=""/>
+      <w:lvlJc w:val="left"/>
+      <w:pPr>
+        <w:ind w:left="5040" w:hanging="360"/>
+      </w:pPr>
+      <w:rPr>
+        <w:rFonts w:ascii="Symbol" w:hAnsi="Symbol" w:hint="default"/>
+      </w:rPr>
+    </w:lvl>
+    <w:lvl w:ilvl="7" w:tplc="04090003" w:tentative="1">
+      <w:start w:val="1"/>
+      <w:numFmt w:val="bullet"/>
+      <w:lvlText w:val="o"/>
+      <w:lvlJc w:val="left"/>
+      <w:pPr>
+        <w:ind w:left="5760" w:hanging="360"/>
+      </w:pPr>
+      <w:rPr>
+        <w:rFonts w:ascii="Courier New" w:hAnsi="Courier New" w:cs="Courier New" w:hint="default"/>
+      </w:rPr>
+    </w:lvl>
+    <w:lvl w:ilvl="8" w:tplc="04090005" w:tentative="1">
+      <w:start w:val="1"/>
+      <w:numFmt w:val="bullet"/>
+      <w:lvlText w:val=""/>
+      <w:lvlJc w:val="left"/>
+      <w:pPr>
+        <w:ind w:left="6480" w:hanging="360"/>
+      </w:pPr>
+      <w:rPr>
+        <w:rFonts w:ascii="Wingdings" w:hAnsi="Wingdings" w:hint="default"/>
+      </w:rPr>
+    </w:lvl>
+  </w:abstractNum>
+  <w:abstractNum w:abstractNumId="4">
     <w:nsid w:val="652B6407"/>
     <w:multiLevelType w:val="hybridMultilevel"/>
     <w:tmpl w:val="629C88DC"/>
@@ -2985,15 +4640,18 @@
     </w:lvl>
   </w:abstractNum>
   <w:num w:numId="1">
+    <w:abstractNumId w:val="2"/>
+  </w:num>
+  <w:num w:numId="2">
+    <w:abstractNumId w:val="3"/>
+  </w:num>
+  <w:num w:numId="3">
+    <w:abstractNumId w:val="4"/>
+  </w:num>
+  <w:num w:numId="4">
     <w:abstractNumId w:val="1"/>
   </w:num>
-  <w:num w:numId="2">
-    <w:abstractNumId w:val="2"/>
-  </w:num>
-  <w:num w:numId="3">
-    <w:abstractNumId w:val="3"/>
-  </w:num>
-  <w:num w:numId="4">
+  <w:num w:numId="5">
     <w:abstractNumId w:val="0"/>
   </w:num>
 </w:numbering>
@@ -3272,7 +4930,7 @@
     </w:pPr>
     <w:rPr>
       <w:rFonts w:asciiTheme="majorHAnsi" w:eastAsiaTheme="majorEastAsia" w:hAnsiTheme="majorHAnsi" w:cstheme="majorBidi"/>
-      <w:color w:val="17375E" w:themeColor="text2" w:themeShade="BF"/>
+      <w:color w:val="17365D" w:themeColor="text2" w:themeShade="BF"/>
       <w:spacing w:val="5"/>
       <w:kern w:val="28"/>
       <w:sz w:val="52"/>
@@ -3287,7 +4945,7 @@
     <w:rsid w:val="006A55F8"/>
     <w:rPr>
       <w:rFonts w:asciiTheme="majorHAnsi" w:eastAsiaTheme="majorEastAsia" w:hAnsiTheme="majorHAnsi" w:cstheme="majorBidi"/>
-      <w:color w:val="17375E" w:themeColor="text2" w:themeShade="BF"/>
+      <w:color w:val="17365D" w:themeColor="text2" w:themeShade="BF"/>
       <w:spacing w:val="5"/>
       <w:kern w:val="28"/>
       <w:sz w:val="52"/>
@@ -3754,7 +5412,7 @@
     </w:pPr>
     <w:rPr>
       <w:rFonts w:asciiTheme="majorHAnsi" w:eastAsiaTheme="majorEastAsia" w:hAnsiTheme="majorHAnsi" w:cstheme="majorBidi"/>
-      <w:color w:val="17375E" w:themeColor="text2" w:themeShade="BF"/>
+      <w:color w:val="17365D" w:themeColor="text2" w:themeShade="BF"/>
       <w:spacing w:val="5"/>
       <w:kern w:val="28"/>
       <w:sz w:val="52"/>
@@ -3769,7 +5427,7 @@
     <w:rsid w:val="006A55F8"/>
     <w:rPr>
       <w:rFonts w:asciiTheme="majorHAnsi" w:eastAsiaTheme="majorEastAsia" w:hAnsiTheme="majorHAnsi" w:cstheme="majorBidi"/>
-      <w:color w:val="17375E" w:themeColor="text2" w:themeShade="BF"/>
+      <w:color w:val="17365D" w:themeColor="text2" w:themeShade="BF"/>
       <w:spacing w:val="5"/>
       <w:kern w:val="28"/>
       <w:sz w:val="52"/>
@@ -3974,34 +5632,34 @@
         <a:sysClr val="window" lastClr="FFFFFF"/>
       </a:lt1>
       <a:dk2>
-        <a:srgbClr xmlns:mc="http://schemas.openxmlformats.org/markup-compatibility/2006" xmlns:a14="http://schemas.microsoft.com/office/drawing/2010/main" val="1F497D" mc:Ignorable=""/>
+        <a:srgbClr val="1F497D"/>
       </a:dk2>
       <a:lt2>
-        <a:srgbClr xmlns:mc="http://schemas.openxmlformats.org/markup-compatibility/2006" xmlns:a14="http://schemas.microsoft.com/office/drawing/2010/main" val="EEECE1" mc:Ignorable=""/>
+        <a:srgbClr val="EEECE1"/>
       </a:lt2>
       <a:accent1>
-        <a:srgbClr xmlns:mc="http://schemas.openxmlformats.org/markup-compatibility/2006" xmlns:a14="http://schemas.microsoft.com/office/drawing/2010/main" val="4F81BD" mc:Ignorable=""/>
+        <a:srgbClr val="4F81BD"/>
       </a:accent1>
       <a:accent2>
-        <a:srgbClr xmlns:mc="http://schemas.openxmlformats.org/markup-compatibility/2006" xmlns:a14="http://schemas.microsoft.com/office/drawing/2010/main" val="C0504D" mc:Ignorable=""/>
+        <a:srgbClr val="C0504D"/>
       </a:accent2>
       <a:accent3>
-        <a:srgbClr xmlns:mc="http://schemas.openxmlformats.org/markup-compatibility/2006" xmlns:a14="http://schemas.microsoft.com/office/drawing/2010/main" val="9BBB59" mc:Ignorable=""/>
+        <a:srgbClr val="9BBB59"/>
       </a:accent3>
       <a:accent4>
-        <a:srgbClr xmlns:mc="http://schemas.openxmlformats.org/markup-compatibility/2006" xmlns:a14="http://schemas.microsoft.com/office/drawing/2010/main" val="8064A2" mc:Ignorable=""/>
+        <a:srgbClr val="8064A2"/>
       </a:accent4>
       <a:accent5>
-        <a:srgbClr xmlns:mc="http://schemas.openxmlformats.org/markup-compatibility/2006" xmlns:a14="http://schemas.microsoft.com/office/drawing/2010/main" val="4BACC6" mc:Ignorable=""/>
+        <a:srgbClr val="4BACC6"/>
       </a:accent5>
       <a:accent6>
-        <a:srgbClr xmlns:mc="http://schemas.openxmlformats.org/markup-compatibility/2006" xmlns:a14="http://schemas.microsoft.com/office/drawing/2010/main" val="F79646" mc:Ignorable=""/>
+        <a:srgbClr val="F79646"/>
       </a:accent6>
       <a:hlink>
-        <a:srgbClr xmlns:mc="http://schemas.openxmlformats.org/markup-compatibility/2006" xmlns:a14="http://schemas.microsoft.com/office/drawing/2010/main" val="0000FF" mc:Ignorable=""/>
+        <a:srgbClr val="0000FF"/>
       </a:hlink>
       <a:folHlink>
-        <a:srgbClr xmlns:mc="http://schemas.openxmlformats.org/markup-compatibility/2006" xmlns:a14="http://schemas.microsoft.com/office/drawing/2010/main" val="800080" mc:Ignorable=""/>
+        <a:srgbClr val="800080"/>
       </a:folHlink>
     </a:clrScheme>
     <a:fontScheme name="Office">
@@ -4155,7 +5813,7 @@
         <a:effectStyle>
           <a:effectLst>
             <a:outerShdw blurRad="40000" dist="20000" dir="5400000" rotWithShape="0">
-              <a:srgbClr xmlns:mc="http://schemas.openxmlformats.org/markup-compatibility/2006" xmlns:a14="http://schemas.microsoft.com/office/drawing/2010/main" val="000000" mc:Ignorable="">
+              <a:srgbClr val="000000">
                 <a:alpha val="38000"/>
               </a:srgbClr>
             </a:outerShdw>
@@ -4164,7 +5822,7 @@
         <a:effectStyle>
           <a:effectLst>
             <a:outerShdw blurRad="40000" dist="23000" dir="5400000" rotWithShape="0">
-              <a:srgbClr xmlns:mc="http://schemas.openxmlformats.org/markup-compatibility/2006" xmlns:a14="http://schemas.microsoft.com/office/drawing/2010/main" val="000000" mc:Ignorable="">
+              <a:srgbClr val="000000">
                 <a:alpha val="35000"/>
               </a:srgbClr>
             </a:outerShdw>
@@ -4173,7 +5831,7 @@
         <a:effectStyle>
           <a:effectLst>
             <a:outerShdw blurRad="40000" dist="23000" dir="5400000" rotWithShape="0">
-              <a:srgbClr xmlns:mc="http://schemas.openxmlformats.org/markup-compatibility/2006" xmlns:a14="http://schemas.microsoft.com/office/drawing/2010/main" val="000000" mc:Ignorable="">
+              <a:srgbClr val="000000">
                 <a:alpha val="35000"/>
               </a:srgbClr>
             </a:outerShdw>
@@ -4246,4 +5904,16 @@
   <a:objectDefaults/>
   <a:extraClrSchemeLst/>
 </a:theme>
+</file>
+
+<file path=customXml/item1.xml><?xml version="1.0" encoding="utf-8"?>
+<b:Sources xmlns:b="http://schemas.openxmlformats.org/officeDocument/2006/bibliography" xmlns="http://schemas.openxmlformats.org/officeDocument/2006/bibliography" SelectedStyle="\APA.XSL" StyleName="APA"/>
+</file>
+
+<file path=customXml/itemProps1.xml><?xml version="1.0" encoding="utf-8"?>
+<ds:datastoreItem xmlns:ds="http://schemas.openxmlformats.org/officeDocument/2006/customXml" ds:itemID="{A3ADE613-2595-4371-BC0F-3C487C182D9D}">
+  <ds:schemaRefs>
+    <ds:schemaRef ds:uri="http://schemas.openxmlformats.org/officeDocument/2006/bibliography"/>
+  </ds:schemaRefs>
+</ds:datastoreItem>
 </file>
</xml_diff>

<commit_message>
Add new/old function names table
</commit_message>
<xml_diff>
--- a/vcc/Docs/SyntaxUpdate/VCC Syntax Refresh.docx
+++ b/vcc/Docs/SyntaxUpdate/VCC Syntax Refresh.docx
@@ -1442,6 +1442,11 @@
           <w:ilvl w:val="1"/>
           <w:numId w:val="3"/>
         </w:numPr>
+        <w:rPr>
+          <w:ins w:id="5" w:author="Michal Moskal" w:date="2010-02-16T11:01:00Z"/>
+          <w:rStyle w:val="QuestionChar"/>
+          <w:color w:val="auto"/>
+        </w:rPr>
       </w:pPr>
       <w:proofErr w:type="spellStart"/>
       <w:r>
@@ -1519,6 +1524,45 @@
         </w:rPr>
         <w:t>second thing.</w:t>
       </w:r>
+    </w:p>
+    <w:p>
+      <w:pPr>
+        <w:pStyle w:val="ListParagraph"/>
+        <w:numPr>
+          <w:ilvl w:val="1"/>
+          <w:numId w:val="3"/>
+        </w:numPr>
+      </w:pPr>
+      <w:ins w:id="6" w:author="Michal Moskal" w:date="2010-02-16T11:01:00Z">
+        <w:r>
+          <w:t xml:space="preserve">alternatively we could use p + </w:t>
+        </w:r>
+      </w:ins>
+      <w:ins w:id="7" w:author="Michal Moskal" w:date="2010-02-16T11:02:00Z">
+        <w:r>
+          <w:t>(</w:t>
+        </w:r>
+      </w:ins>
+      <w:ins w:id="8" w:author="Michal Moskal" w:date="2010-02-16T11:01:00Z">
+        <w:r>
+          <w:t>0:10</w:t>
+        </w:r>
+      </w:ins>
+      <w:ins w:id="9" w:author="Michal Moskal" w:date="2010-02-16T11:02:00Z">
+        <w:r>
+          <w:t>)</w:t>
+        </w:r>
+      </w:ins>
+      <w:ins w:id="10" w:author="Michal Moskal" w:date="2010-02-16T11:01:00Z">
+        <w:r>
+          <w:t xml:space="preserve"> and &amp;p[</w:t>
+        </w:r>
+      </w:ins>
+      <w:ins w:id="11" w:author="Michal Moskal" w:date="2010-02-16T11:02:00Z">
+        <w:r>
+          <w:t>0:10].</w:t>
+        </w:r>
+      </w:ins>
     </w:p>
     <w:p>
       <w:pPr>
@@ -1819,7 +1863,7 @@
         <w:br/>
         <w:t xml:space="preserve">    </w:t>
       </w:r>
-      <w:ins w:id="5" w:author="Michal Moskal" w:date="2010-02-12T18:16:00Z">
+      <w:ins w:id="12" w:author="Michal Moskal" w:date="2010-02-12T18:16:00Z">
         <w:r>
           <w:t>_(</w:t>
         </w:r>
@@ -1827,7 +1871,7 @@
       <w:r>
         <w:t>ensures \result == x &gt; 0</w:t>
       </w:r>
-      <w:ins w:id="6" w:author="Michal Moskal" w:date="2010-02-12T18:16:00Z">
+      <w:ins w:id="13" w:author="Michal Moskal" w:date="2010-02-12T18:16:00Z">
         <w:r>
           <w:t>)</w:t>
         </w:r>
@@ -2096,12 +2140,12 @@
         <w:br/>
         <w:t xml:space="preserve">       </w:t>
       </w:r>
-      <w:ins w:id="7" w:author="Michal Moskal" w:date="2010-02-12T18:16:00Z">
+      <w:ins w:id="14" w:author="Michal Moskal" w:date="2010-02-12T18:16:00Z">
         <w:r>
           <w:t>_(</w:t>
         </w:r>
       </w:ins>
-      <w:del w:id="8" w:author="Michal Moskal" w:date="2010-02-12T18:16:00Z">
+      <w:del w:id="15" w:author="Michal Moskal" w:date="2010-02-12T18:16:00Z">
         <w:r>
           <w:delText xml:space="preserve">          </w:delText>
         </w:r>
@@ -2117,7 +2161,7 @@
       <w:r>
         <w:t xml:space="preserve"> ... </w:t>
       </w:r>
-      <w:ins w:id="9" w:author="Michal Moskal" w:date="2010-02-12T18:16:00Z">
+      <w:ins w:id="16" w:author="Michal Moskal" w:date="2010-02-12T18:16:00Z">
         <w:r>
           <w:t>)</w:t>
         </w:r>
@@ -2175,8 +2219,6 @@
         </w:rPr>
         <w:t>.</w:t>
       </w:r>
-      <w:bookmarkStart w:id="10" w:name="_GoBack"/>
-      <w:bookmarkEnd w:id="10"/>
     </w:p>
     <w:p>
       <w:r>
@@ -2813,8 +2855,2105 @@
         <w:t xml:space="preserve"> are unsupported (their usage is unclear to us).</w:t>
       </w:r>
     </w:p>
-    <w:p/>
-    <w:p/>
+    <w:p>
+      <w:pPr>
+        <w:rPr>
+          <w:del w:id="17" w:author="Michal Moskal" w:date="2010-02-16T11:33:00Z"/>
+        </w:rPr>
+      </w:pPr>
+    </w:p>
+    <w:p>
+      <w:pPr>
+        <w:rPr>
+          <w:ins w:id="18" w:author="Michal Moskal" w:date="2010-02-16T11:33:00Z"/>
+          <w:rFonts w:asciiTheme="majorHAnsi" w:eastAsiaTheme="majorEastAsia" w:hAnsiTheme="majorHAnsi" w:cstheme="majorBidi"/>
+          <w:b/>
+          <w:bCs/>
+          <w:color w:val="4F81BD" w:themeColor="accent1"/>
+          <w:sz w:val="26"/>
+          <w:szCs w:val="26"/>
+        </w:rPr>
+      </w:pPr>
+      <w:ins w:id="19" w:author="Michal Moskal" w:date="2010-02-16T11:33:00Z">
+        <w:r>
+          <w:br w:type="page"/>
+        </w:r>
+      </w:ins>
+    </w:p>
+    <w:p>
+      <w:pPr>
+        <w:pStyle w:val="Heading2"/>
+        <w:rPr>
+          <w:ins w:id="20" w:author="Michal Moskal" w:date="2010-02-16T11:20:00Z"/>
+        </w:rPr>
+        <w:pPrChange w:id="21" w:author="Michal Moskal" w:date="2010-02-16T11:19:00Z">
+          <w:pPr/>
+        </w:pPrChange>
+      </w:pPr>
+      <w:ins w:id="22" w:author="Michal Moskal" w:date="2010-02-16T11:19:00Z">
+        <w:r>
+          <w:lastRenderedPageBreak/>
+          <w:t>VCC-specific functions</w:t>
+        </w:r>
+      </w:ins>
+    </w:p>
+    <w:p>
+      <w:pPr>
+        <w:rPr>
+          <w:ins w:id="23" w:author="Michal Moskal" w:date="2010-02-16T11:19:00Z"/>
+          <w:rPrChange w:id="24" w:author="Michal Moskal" w:date="2010-02-16T11:20:00Z">
+            <w:rPr>
+              <w:ins w:id="25" w:author="Michal Moskal" w:date="2010-02-16T11:19:00Z"/>
+            </w:rPr>
+          </w:rPrChange>
+        </w:rPr>
+        <w:pPrChange w:id="26" w:author="Michal Moskal" w:date="2010-02-16T11:20:00Z">
+          <w:pPr/>
+        </w:pPrChange>
+      </w:pPr>
+    </w:p>
+    <w:tbl>
+      <w:tblPr>
+        <w:tblStyle w:val="MediumShading1-Accent3"/>
+        <w:tblW w:w="10286" w:type="dxa"/>
+        <w:tblLook w:val="04A0" w:firstRow="1" w:lastRow="0" w:firstColumn="1" w:lastColumn="0" w:noHBand="0" w:noVBand="1"/>
+        <w:tblPrChange w:id="27" w:author="Michal Moskal" w:date="2010-02-16T11:25:00Z">
+          <w:tblPr>
+            <w:tblStyle w:val="MediumShading1-Accent3"/>
+            <w:tblW w:w="0" w:type="auto"/>
+            <w:tblLook w:val="04A0" w:firstRow="1" w:lastRow="0" w:firstColumn="1" w:lastColumn="0" w:noHBand="0" w:noVBand="1"/>
+          </w:tblPr>
+        </w:tblPrChange>
+      </w:tblPr>
+      <w:tblGrid>
+        <w:gridCol w:w="3978"/>
+        <w:gridCol w:w="6308"/>
+        <w:tblGridChange w:id="28">
+          <w:tblGrid>
+            <w:gridCol w:w="3531"/>
+            <w:gridCol w:w="447"/>
+            <w:gridCol w:w="78"/>
+            <w:gridCol w:w="92"/>
+            <w:gridCol w:w="995"/>
+            <w:gridCol w:w="1919"/>
+            <w:gridCol w:w="1050"/>
+            <w:gridCol w:w="184"/>
+            <w:gridCol w:w="1990"/>
+          </w:tblGrid>
+        </w:tblGridChange>
+      </w:tblGrid>
+      <w:tr>
+        <w:trPr>
+          <w:cnfStyle w:val="100000000000" w:firstRow="1" w:lastRow="0" w:firstColumn="0" w:lastColumn="0" w:oddVBand="0" w:evenVBand="0" w:oddHBand="0" w:evenHBand="0" w:firstRowFirstColumn="0" w:firstRowLastColumn="0" w:lastRowFirstColumn="0" w:lastRowLastColumn="0"/>
+          <w:trHeight w:val="309"/>
+          <w:ins w:id="29" w:author="Michal Moskal" w:date="2010-02-16T11:20:00Z"/>
+          <w:trPrChange w:id="30" w:author="Michal Moskal" w:date="2010-02-16T11:25:00Z">
+            <w:trPr>
+              <w:gridAfter w:val="0"/>
+              <w:trHeight w:val="417"/>
+            </w:trPr>
+          </w:trPrChange>
+        </w:trPr>
+        <w:tc>
+          <w:tcPr>
+            <w:cnfStyle w:val="001000000000" w:firstRow="0" w:lastRow="0" w:firstColumn="1" w:lastColumn="0" w:oddVBand="0" w:evenVBand="0" w:oddHBand="0" w:evenHBand="0" w:firstRowFirstColumn="0" w:firstRowLastColumn="0" w:lastRowFirstColumn="0" w:lastRowLastColumn="0"/>
+            <w:tcW w:w="3978" w:type="dxa"/>
+            <w:tcBorders>
+              <w:right w:val="single" w:sz="4" w:space="0" w:color="auto"/>
+            </w:tcBorders>
+            <w:tcPrChange w:id="31" w:author="Michal Moskal" w:date="2010-02-16T11:25:00Z">
+              <w:tcPr>
+                <w:tcW w:w="3531" w:type="dxa"/>
+                <w:tcBorders>
+                  <w:right w:val="single" w:sz="4" w:space="0" w:color="auto"/>
+                </w:tcBorders>
+              </w:tcPr>
+            </w:tcPrChange>
+          </w:tcPr>
+          <w:p>
+            <w:pPr>
+              <w:cnfStyle w:val="101000000000" w:firstRow="1" w:lastRow="0" w:firstColumn="1" w:lastColumn="0" w:oddVBand="0" w:evenVBand="0" w:oddHBand="0" w:evenHBand="0" w:firstRowFirstColumn="0" w:firstRowLastColumn="0" w:lastRowFirstColumn="0" w:lastRowLastColumn="0"/>
+              <w:rPr>
+                <w:ins w:id="32" w:author="Michal Moskal" w:date="2010-02-16T11:20:00Z"/>
+              </w:rPr>
+            </w:pPr>
+            <w:ins w:id="33" w:author="Michal Moskal" w:date="2010-02-16T11:20:00Z">
+              <w:r>
+                <w:t>Old</w:t>
+              </w:r>
+            </w:ins>
+          </w:p>
+        </w:tc>
+        <w:tc>
+          <w:tcPr>
+            <w:tcW w:w="6308" w:type="dxa"/>
+            <w:tcBorders>
+              <w:left w:val="single" w:sz="4" w:space="0" w:color="auto"/>
+            </w:tcBorders>
+            <w:tcPrChange w:id="34" w:author="Michal Moskal" w:date="2010-02-16T11:25:00Z">
+              <w:tcPr>
+                <w:tcW w:w="3531" w:type="dxa"/>
+                <w:gridSpan w:val="5"/>
+                <w:tcBorders>
+                  <w:left w:val="single" w:sz="4" w:space="0" w:color="auto"/>
+                </w:tcBorders>
+              </w:tcPr>
+            </w:tcPrChange>
+          </w:tcPr>
+          <w:p>
+            <w:pPr>
+              <w:cnfStyle w:val="100000000000" w:firstRow="1" w:lastRow="0" w:firstColumn="0" w:lastColumn="0" w:oddVBand="0" w:evenVBand="0" w:oddHBand="0" w:evenHBand="0" w:firstRowFirstColumn="0" w:firstRowLastColumn="0" w:lastRowFirstColumn="0" w:lastRowLastColumn="0"/>
+              <w:rPr>
+                <w:ins w:id="35" w:author="Michal Moskal" w:date="2010-02-16T11:20:00Z"/>
+              </w:rPr>
+            </w:pPr>
+            <w:ins w:id="36" w:author="Michal Moskal" w:date="2010-02-16T11:20:00Z">
+              <w:r>
+                <w:t>New</w:t>
+              </w:r>
+            </w:ins>
+          </w:p>
+        </w:tc>
+      </w:tr>
+      <w:tr>
+        <w:trPr>
+          <w:cnfStyle w:val="000000100000" w:firstRow="0" w:lastRow="0" w:firstColumn="0" w:lastColumn="0" w:oddVBand="0" w:evenVBand="0" w:oddHBand="1" w:evenHBand="0" w:firstRowFirstColumn="0" w:firstRowLastColumn="0" w:lastRowFirstColumn="0" w:lastRowLastColumn="0"/>
+          <w:trHeight w:val="296"/>
+          <w:ins w:id="37" w:author="Michal Moskal" w:date="2010-02-16T11:20:00Z"/>
+          <w:trPrChange w:id="38" w:author="Michal Moskal" w:date="2010-02-16T11:25:00Z">
+            <w:trPr>
+              <w:gridAfter w:val="0"/>
+              <w:trHeight w:val="299"/>
+            </w:trPr>
+          </w:trPrChange>
+        </w:trPr>
+        <w:tc>
+          <w:tcPr>
+            <w:cnfStyle w:val="001000000000" w:firstRow="0" w:lastRow="0" w:firstColumn="1" w:lastColumn="0" w:oddVBand="0" w:evenVBand="0" w:oddHBand="0" w:evenHBand="0" w:firstRowFirstColumn="0" w:firstRowLastColumn="0" w:lastRowFirstColumn="0" w:lastRowLastColumn="0"/>
+            <w:tcW w:w="3978" w:type="dxa"/>
+            <w:tcBorders>
+              <w:right w:val="single" w:sz="4" w:space="0" w:color="auto"/>
+            </w:tcBorders>
+            <w:tcPrChange w:id="39" w:author="Michal Moskal" w:date="2010-02-16T11:25:00Z">
+              <w:tcPr>
+                <w:tcW w:w="4056" w:type="dxa"/>
+                <w:gridSpan w:val="3"/>
+                <w:tcBorders>
+                  <w:right w:val="single" w:sz="4" w:space="0" w:color="auto"/>
+                </w:tcBorders>
+              </w:tcPr>
+            </w:tcPrChange>
+          </w:tcPr>
+          <w:p>
+            <w:pPr>
+              <w:pStyle w:val="Code"/>
+              <w:cnfStyle w:val="001000100000" w:firstRow="0" w:lastRow="0" w:firstColumn="1" w:lastColumn="0" w:oddVBand="0" w:evenVBand="0" w:oddHBand="1" w:evenHBand="0" w:firstRowFirstColumn="0" w:firstRowLastColumn="0" w:lastRowFirstColumn="0" w:lastRowLastColumn="0"/>
+              <w:rPr>
+                <w:ins w:id="40" w:author="Michal Moskal" w:date="2010-02-16T11:20:00Z"/>
+              </w:rPr>
+              <w:pPrChange w:id="41" w:author="Michal Moskal" w:date="2010-02-16T11:23:00Z">
+                <w:pPr>
+                  <w:cnfStyle w:val="001000100000" w:firstRow="0" w:lastRow="0" w:firstColumn="1" w:lastColumn="0" w:oddVBand="0" w:evenVBand="0" w:oddHBand="1" w:evenHBand="0" w:firstRowFirstColumn="0" w:firstRowLastColumn="0" w:lastRowFirstColumn="0" w:lastRowLastColumn="0"/>
+                </w:pPr>
+              </w:pPrChange>
+            </w:pPr>
+            <w:ins w:id="42" w:author="Michal Moskal" w:date="2010-02-16T11:21:00Z">
+              <w:r>
+                <w:t>wrapped</w:t>
+              </w:r>
+            </w:ins>
+            <w:ins w:id="43" w:author="Michal Moskal" w:date="2010-02-16T11:22:00Z">
+              <w:r>
+                <w:t>(x)</w:t>
+              </w:r>
+            </w:ins>
+          </w:p>
+        </w:tc>
+        <w:tc>
+          <w:tcPr>
+            <w:tcW w:w="6308" w:type="dxa"/>
+            <w:tcBorders>
+              <w:left w:val="single" w:sz="4" w:space="0" w:color="auto"/>
+            </w:tcBorders>
+            <w:tcPrChange w:id="44" w:author="Michal Moskal" w:date="2010-02-16T11:25:00Z">
+              <w:tcPr>
+                <w:tcW w:w="4056" w:type="dxa"/>
+                <w:gridSpan w:val="4"/>
+                <w:tcBorders>
+                  <w:left w:val="single" w:sz="4" w:space="0" w:color="auto"/>
+                </w:tcBorders>
+              </w:tcPr>
+            </w:tcPrChange>
+          </w:tcPr>
+          <w:p>
+            <w:pPr>
+              <w:pStyle w:val="Code"/>
+              <w:cnfStyle w:val="000000100000" w:firstRow="0" w:lastRow="0" w:firstColumn="0" w:lastColumn="0" w:oddVBand="0" w:evenVBand="0" w:oddHBand="1" w:evenHBand="0" w:firstRowFirstColumn="0" w:firstRowLastColumn="0" w:lastRowFirstColumn="0" w:lastRowLastColumn="0"/>
+              <w:rPr>
+                <w:ins w:id="45" w:author="Michal Moskal" w:date="2010-02-16T11:20:00Z"/>
+              </w:rPr>
+              <w:pPrChange w:id="46" w:author="Michal Moskal" w:date="2010-02-16T11:23:00Z">
+                <w:pPr>
+                  <w:cnfStyle w:val="000000100000" w:firstRow="0" w:lastRow="0" w:firstColumn="0" w:lastColumn="0" w:oddVBand="0" w:evenVBand="0" w:oddHBand="1" w:evenHBand="0" w:firstRowFirstColumn="0" w:firstRowLastColumn="0" w:lastRowFirstColumn="0" w:lastRowLastColumn="0"/>
+                </w:pPr>
+              </w:pPrChange>
+            </w:pPr>
+            <w:ins w:id="47" w:author="Michal Moskal" w:date="2010-02-16T11:21:00Z">
+              <w:r>
+                <w:t>\wrapped</w:t>
+              </w:r>
+            </w:ins>
+            <w:ins w:id="48" w:author="Michal Moskal" w:date="2010-02-16T11:22:00Z">
+              <w:r>
+                <w:t>(x)</w:t>
+              </w:r>
+            </w:ins>
+          </w:p>
+        </w:tc>
+      </w:tr>
+      <w:tr>
+        <w:tblPrEx>
+          <w:tblPrExChange w:id="49" w:author="Michal Moskal" w:date="2010-02-16T11:25:00Z">
+            <w:tblPrEx>
+              <w:tblW w:w="10286" w:type="dxa"/>
+            </w:tblPrEx>
+          </w:tblPrExChange>
+        </w:tblPrEx>
+        <w:trPr>
+          <w:cnfStyle w:val="000000010000" w:firstRow="0" w:lastRow="0" w:firstColumn="0" w:lastColumn="0" w:oddVBand="0" w:evenVBand="0" w:oddHBand="0" w:evenHBand="1" w:firstRowFirstColumn="0" w:firstRowLastColumn="0" w:lastRowFirstColumn="0" w:lastRowLastColumn="0"/>
+          <w:trHeight w:val="309"/>
+          <w:ins w:id="50" w:author="Michal Moskal" w:date="2010-02-16T11:20:00Z"/>
+          <w:trPrChange w:id="51" w:author="Michal Moskal" w:date="2010-02-16T11:25:00Z">
+            <w:trPr>
+              <w:trHeight w:val="309"/>
+            </w:trPr>
+          </w:trPrChange>
+        </w:trPr>
+        <w:tc>
+          <w:tcPr>
+            <w:cnfStyle w:val="001000000000" w:firstRow="0" w:lastRow="0" w:firstColumn="1" w:lastColumn="0" w:oddVBand="0" w:evenVBand="0" w:oddHBand="0" w:evenHBand="0" w:firstRowFirstColumn="0" w:firstRowLastColumn="0" w:lastRowFirstColumn="0" w:lastRowLastColumn="0"/>
+            <w:tcW w:w="3978" w:type="dxa"/>
+            <w:tcBorders>
+              <w:right w:val="single" w:sz="4" w:space="0" w:color="auto"/>
+            </w:tcBorders>
+            <w:tcPrChange w:id="52" w:author="Michal Moskal" w:date="2010-02-16T11:25:00Z">
+              <w:tcPr>
+                <w:tcW w:w="5143" w:type="dxa"/>
+                <w:gridSpan w:val="5"/>
+                <w:tcBorders>
+                  <w:right w:val="single" w:sz="4" w:space="0" w:color="auto"/>
+                </w:tcBorders>
+              </w:tcPr>
+            </w:tcPrChange>
+          </w:tcPr>
+          <w:p>
+            <w:pPr>
+              <w:pStyle w:val="Code"/>
+              <w:cnfStyle w:val="001000010000" w:firstRow="0" w:lastRow="0" w:firstColumn="1" w:lastColumn="0" w:oddVBand="0" w:evenVBand="0" w:oddHBand="0" w:evenHBand="1" w:firstRowFirstColumn="0" w:firstRowLastColumn="0" w:lastRowFirstColumn="0" w:lastRowLastColumn="0"/>
+              <w:rPr>
+                <w:ins w:id="53" w:author="Michal Moskal" w:date="2010-02-16T11:20:00Z"/>
+              </w:rPr>
+              <w:pPrChange w:id="54" w:author="Michal Moskal" w:date="2010-02-16T11:23:00Z">
+                <w:pPr>
+                  <w:cnfStyle w:val="001000010000" w:firstRow="0" w:lastRow="0" w:firstColumn="1" w:lastColumn="0" w:oddVBand="0" w:evenVBand="0" w:oddHBand="0" w:evenHBand="1" w:firstRowFirstColumn="0" w:firstRowLastColumn="0" w:lastRowFirstColumn="0" w:lastRowLastColumn="0"/>
+                </w:pPr>
+              </w:pPrChange>
+            </w:pPr>
+            <w:ins w:id="55" w:author="Michal Moskal" w:date="2010-02-16T11:21:00Z">
+              <w:r>
+                <w:t>mutable</w:t>
+              </w:r>
+            </w:ins>
+            <w:ins w:id="56" w:author="Michal Moskal" w:date="2010-02-16T11:22:00Z">
+              <w:r>
+                <w:t>(x)</w:t>
+              </w:r>
+            </w:ins>
+          </w:p>
+        </w:tc>
+        <w:tc>
+          <w:tcPr>
+            <w:tcW w:w="6308" w:type="dxa"/>
+            <w:tcBorders>
+              <w:left w:val="single" w:sz="4" w:space="0" w:color="auto"/>
+            </w:tcBorders>
+            <w:tcPrChange w:id="57" w:author="Michal Moskal" w:date="2010-02-16T11:25:00Z">
+              <w:tcPr>
+                <w:tcW w:w="5143" w:type="dxa"/>
+                <w:gridSpan w:val="4"/>
+                <w:tcBorders>
+                  <w:left w:val="single" w:sz="4" w:space="0" w:color="auto"/>
+                </w:tcBorders>
+              </w:tcPr>
+            </w:tcPrChange>
+          </w:tcPr>
+          <w:p>
+            <w:pPr>
+              <w:pStyle w:val="Code"/>
+              <w:cnfStyle w:val="000000010000" w:firstRow="0" w:lastRow="0" w:firstColumn="0" w:lastColumn="0" w:oddVBand="0" w:evenVBand="0" w:oddHBand="0" w:evenHBand="1" w:firstRowFirstColumn="0" w:firstRowLastColumn="0" w:lastRowFirstColumn="0" w:lastRowLastColumn="0"/>
+              <w:rPr>
+                <w:ins w:id="58" w:author="Michal Moskal" w:date="2010-02-16T11:20:00Z"/>
+              </w:rPr>
+              <w:pPrChange w:id="59" w:author="Michal Moskal" w:date="2010-02-16T11:23:00Z">
+                <w:pPr>
+                  <w:cnfStyle w:val="000000010000" w:firstRow="0" w:lastRow="0" w:firstColumn="0" w:lastColumn="0" w:oddVBand="0" w:evenVBand="0" w:oddHBand="0" w:evenHBand="1" w:firstRowFirstColumn="0" w:firstRowLastColumn="0" w:lastRowFirstColumn="0" w:lastRowLastColumn="0"/>
+                </w:pPr>
+              </w:pPrChange>
+            </w:pPr>
+            <w:ins w:id="60" w:author="Michal Moskal" w:date="2010-02-16T11:21:00Z">
+              <w:r>
+                <w:t>\unwrapped</w:t>
+              </w:r>
+            </w:ins>
+            <w:ins w:id="61" w:author="Michal Moskal" w:date="2010-02-16T11:22:00Z">
+              <w:r>
+                <w:t>(x)</w:t>
+              </w:r>
+            </w:ins>
+          </w:p>
+        </w:tc>
+      </w:tr>
+      <w:tr>
+        <w:trPr>
+          <w:cnfStyle w:val="000000100000" w:firstRow="0" w:lastRow="0" w:firstColumn="0" w:lastColumn="0" w:oddVBand="0" w:evenVBand="0" w:oddHBand="1" w:evenHBand="0" w:firstRowFirstColumn="0" w:firstRowLastColumn="0" w:lastRowFirstColumn="0" w:lastRowLastColumn="0"/>
+          <w:trHeight w:val="309"/>
+          <w:ins w:id="62" w:author="Michal Moskal" w:date="2010-02-16T11:20:00Z"/>
+          <w:trPrChange w:id="63" w:author="Michal Moskal" w:date="2010-02-16T11:25:00Z">
+            <w:trPr>
+              <w:gridAfter w:val="0"/>
+              <w:trHeight w:val="312"/>
+            </w:trPr>
+          </w:trPrChange>
+        </w:trPr>
+        <w:tc>
+          <w:tcPr>
+            <w:cnfStyle w:val="001000000000" w:firstRow="0" w:lastRow="0" w:firstColumn="1" w:lastColumn="0" w:oddVBand="0" w:evenVBand="0" w:oddHBand="0" w:evenHBand="0" w:firstRowFirstColumn="0" w:firstRowLastColumn="0" w:lastRowFirstColumn="0" w:lastRowLastColumn="0"/>
+            <w:tcW w:w="3978" w:type="dxa"/>
+            <w:tcBorders>
+              <w:right w:val="single" w:sz="4" w:space="0" w:color="auto"/>
+            </w:tcBorders>
+            <w:tcPrChange w:id="64" w:author="Michal Moskal" w:date="2010-02-16T11:25:00Z">
+              <w:tcPr>
+                <w:tcW w:w="4056" w:type="dxa"/>
+                <w:gridSpan w:val="3"/>
+                <w:tcBorders>
+                  <w:right w:val="single" w:sz="4" w:space="0" w:color="auto"/>
+                </w:tcBorders>
+              </w:tcPr>
+            </w:tcPrChange>
+          </w:tcPr>
+          <w:p>
+            <w:pPr>
+              <w:pStyle w:val="Code"/>
+              <w:cnfStyle w:val="001000100000" w:firstRow="0" w:lastRow="0" w:firstColumn="1" w:lastColumn="0" w:oddVBand="0" w:evenVBand="0" w:oddHBand="1" w:evenHBand="0" w:firstRowFirstColumn="0" w:firstRowLastColumn="0" w:lastRowFirstColumn="0" w:lastRowLastColumn="0"/>
+              <w:rPr>
+                <w:ins w:id="65" w:author="Michal Moskal" w:date="2010-02-16T11:20:00Z"/>
+              </w:rPr>
+              <w:pPrChange w:id="66" w:author="Michal Moskal" w:date="2010-02-16T11:23:00Z">
+                <w:pPr>
+                  <w:cnfStyle w:val="001000100000" w:firstRow="0" w:lastRow="0" w:firstColumn="1" w:lastColumn="0" w:oddVBand="0" w:evenVBand="0" w:oddHBand="1" w:evenHBand="0" w:firstRowFirstColumn="0" w:firstRowLastColumn="0" w:lastRowFirstColumn="0" w:lastRowLastColumn="0"/>
+                </w:pPr>
+              </w:pPrChange>
+            </w:pPr>
+            <w:ins w:id="67" w:author="Michal Moskal" w:date="2010-02-16T11:21:00Z">
+              <w:r>
+                <w:t>wrap</w:t>
+              </w:r>
+            </w:ins>
+            <w:ins w:id="68" w:author="Michal Moskal" w:date="2010-02-16T11:22:00Z">
+              <w:r>
+                <w:t>(x)</w:t>
+              </w:r>
+            </w:ins>
+          </w:p>
+        </w:tc>
+        <w:tc>
+          <w:tcPr>
+            <w:tcW w:w="6308" w:type="dxa"/>
+            <w:tcBorders>
+              <w:left w:val="single" w:sz="4" w:space="0" w:color="auto"/>
+            </w:tcBorders>
+            <w:tcPrChange w:id="69" w:author="Michal Moskal" w:date="2010-02-16T11:25:00Z">
+              <w:tcPr>
+                <w:tcW w:w="4056" w:type="dxa"/>
+                <w:gridSpan w:val="4"/>
+                <w:tcBorders>
+                  <w:left w:val="single" w:sz="4" w:space="0" w:color="auto"/>
+                </w:tcBorders>
+              </w:tcPr>
+            </w:tcPrChange>
+          </w:tcPr>
+          <w:p>
+            <w:pPr>
+              <w:pStyle w:val="Code"/>
+              <w:cnfStyle w:val="000000100000" w:firstRow="0" w:lastRow="0" w:firstColumn="0" w:lastColumn="0" w:oddVBand="0" w:evenVBand="0" w:oddHBand="1" w:evenHBand="0" w:firstRowFirstColumn="0" w:firstRowLastColumn="0" w:lastRowFirstColumn="0" w:lastRowLastColumn="0"/>
+              <w:rPr>
+                <w:ins w:id="70" w:author="Michal Moskal" w:date="2010-02-16T11:20:00Z"/>
+              </w:rPr>
+              <w:pPrChange w:id="71" w:author="Michal Moskal" w:date="2010-02-16T11:23:00Z">
+                <w:pPr>
+                  <w:cnfStyle w:val="000000100000" w:firstRow="0" w:lastRow="0" w:firstColumn="0" w:lastColumn="0" w:oddVBand="0" w:evenVBand="0" w:oddHBand="1" w:evenHBand="0" w:firstRowFirstColumn="0" w:firstRowLastColumn="0" w:lastRowFirstColumn="0" w:lastRowLastColumn="0"/>
+                </w:pPr>
+              </w:pPrChange>
+            </w:pPr>
+            <w:ins w:id="72" w:author="Michal Moskal" w:date="2010-02-16T11:22:00Z">
+              <w:r>
+                <w:t>_(wrap x)</w:t>
+              </w:r>
+            </w:ins>
+          </w:p>
+        </w:tc>
+      </w:tr>
+      <w:tr>
+        <w:tblPrEx>
+          <w:tblPrExChange w:id="73" w:author="Michal Moskal" w:date="2010-02-16T11:25:00Z">
+            <w:tblPrEx>
+              <w:tblW w:w="10286" w:type="dxa"/>
+            </w:tblPrEx>
+          </w:tblPrExChange>
+        </w:tblPrEx>
+        <w:trPr>
+          <w:cnfStyle w:val="000000010000" w:firstRow="0" w:lastRow="0" w:firstColumn="0" w:lastColumn="0" w:oddVBand="0" w:evenVBand="0" w:oddHBand="0" w:evenHBand="1" w:firstRowFirstColumn="0" w:firstRowLastColumn="0" w:lastRowFirstColumn="0" w:lastRowLastColumn="0"/>
+          <w:trHeight w:val="296"/>
+          <w:ins w:id="74" w:author="Michal Moskal" w:date="2010-02-16T11:20:00Z"/>
+          <w:trPrChange w:id="75" w:author="Michal Moskal" w:date="2010-02-16T11:25:00Z">
+            <w:trPr>
+              <w:trHeight w:val="296"/>
+            </w:trPr>
+          </w:trPrChange>
+        </w:trPr>
+        <w:tc>
+          <w:tcPr>
+            <w:cnfStyle w:val="001000000000" w:firstRow="0" w:lastRow="0" w:firstColumn="1" w:lastColumn="0" w:oddVBand="0" w:evenVBand="0" w:oddHBand="0" w:evenHBand="0" w:firstRowFirstColumn="0" w:firstRowLastColumn="0" w:lastRowFirstColumn="0" w:lastRowLastColumn="0"/>
+            <w:tcW w:w="3978" w:type="dxa"/>
+            <w:tcBorders>
+              <w:right w:val="single" w:sz="4" w:space="0" w:color="auto"/>
+            </w:tcBorders>
+            <w:tcPrChange w:id="76" w:author="Michal Moskal" w:date="2010-02-16T11:25:00Z">
+              <w:tcPr>
+                <w:tcW w:w="5143" w:type="dxa"/>
+                <w:gridSpan w:val="5"/>
+                <w:tcBorders>
+                  <w:right w:val="single" w:sz="4" w:space="0" w:color="auto"/>
+                </w:tcBorders>
+              </w:tcPr>
+            </w:tcPrChange>
+          </w:tcPr>
+          <w:p>
+            <w:pPr>
+              <w:pStyle w:val="Code"/>
+              <w:cnfStyle w:val="001000010000" w:firstRow="0" w:lastRow="0" w:firstColumn="1" w:lastColumn="0" w:oddVBand="0" w:evenVBand="0" w:oddHBand="0" w:evenHBand="1" w:firstRowFirstColumn="0" w:firstRowLastColumn="0" w:lastRowFirstColumn="0" w:lastRowLastColumn="0"/>
+              <w:rPr>
+                <w:ins w:id="77" w:author="Michal Moskal" w:date="2010-02-16T11:20:00Z"/>
+              </w:rPr>
+              <w:pPrChange w:id="78" w:author="Michal Moskal" w:date="2010-02-16T11:23:00Z">
+                <w:pPr>
+                  <w:cnfStyle w:val="001000010000" w:firstRow="0" w:lastRow="0" w:firstColumn="1" w:lastColumn="0" w:oddVBand="0" w:evenVBand="0" w:oddHBand="0" w:evenHBand="1" w:firstRowFirstColumn="0" w:firstRowLastColumn="0" w:lastRowFirstColumn="0" w:lastRowLastColumn="0"/>
+                </w:pPr>
+              </w:pPrChange>
+            </w:pPr>
+            <w:ins w:id="79" w:author="Michal Moskal" w:date="2010-02-16T11:21:00Z">
+              <w:r>
+                <w:t>unwrap</w:t>
+              </w:r>
+            </w:ins>
+          </w:p>
+        </w:tc>
+        <w:tc>
+          <w:tcPr>
+            <w:tcW w:w="6308" w:type="dxa"/>
+            <w:tcBorders>
+              <w:left w:val="single" w:sz="4" w:space="0" w:color="auto"/>
+            </w:tcBorders>
+            <w:tcPrChange w:id="80" w:author="Michal Moskal" w:date="2010-02-16T11:25:00Z">
+              <w:tcPr>
+                <w:tcW w:w="5143" w:type="dxa"/>
+                <w:gridSpan w:val="4"/>
+                <w:tcBorders>
+                  <w:left w:val="single" w:sz="4" w:space="0" w:color="auto"/>
+                </w:tcBorders>
+              </w:tcPr>
+            </w:tcPrChange>
+          </w:tcPr>
+          <w:p>
+            <w:pPr>
+              <w:pStyle w:val="Code"/>
+              <w:cnfStyle w:val="000000010000" w:firstRow="0" w:lastRow="0" w:firstColumn="0" w:lastColumn="0" w:oddVBand="0" w:evenVBand="0" w:oddHBand="0" w:evenHBand="1" w:firstRowFirstColumn="0" w:firstRowLastColumn="0" w:lastRowFirstColumn="0" w:lastRowLastColumn="0"/>
+              <w:rPr>
+                <w:ins w:id="81" w:author="Michal Moskal" w:date="2010-02-16T11:20:00Z"/>
+              </w:rPr>
+              <w:pPrChange w:id="82" w:author="Michal Moskal" w:date="2010-02-16T11:23:00Z">
+                <w:pPr>
+                  <w:cnfStyle w:val="000000010000" w:firstRow="0" w:lastRow="0" w:firstColumn="0" w:lastColumn="0" w:oddVBand="0" w:evenVBand="0" w:oddHBand="0" w:evenHBand="1" w:firstRowFirstColumn="0" w:firstRowLastColumn="0" w:lastRowFirstColumn="0" w:lastRowLastColumn="0"/>
+                </w:pPr>
+              </w:pPrChange>
+            </w:pPr>
+            <w:ins w:id="83" w:author="Michal Moskal" w:date="2010-02-16T11:22:00Z">
+              <w:r>
+                <w:t>_(unwrap x)</w:t>
+              </w:r>
+            </w:ins>
+          </w:p>
+        </w:tc>
+      </w:tr>
+      <w:tr>
+        <w:trPr>
+          <w:cnfStyle w:val="000000100000" w:firstRow="0" w:lastRow="0" w:firstColumn="0" w:lastColumn="0" w:oddVBand="0" w:evenVBand="0" w:oddHBand="1" w:evenHBand="0" w:firstRowFirstColumn="0" w:firstRowLastColumn="0" w:lastRowFirstColumn="0" w:lastRowLastColumn="0"/>
+          <w:trHeight w:val="309"/>
+          <w:ins w:id="84" w:author="Michal Moskal" w:date="2010-02-16T11:20:00Z"/>
+          <w:trPrChange w:id="85" w:author="Michal Moskal" w:date="2010-02-16T11:25:00Z">
+            <w:trPr>
+              <w:gridAfter w:val="0"/>
+              <w:trHeight w:val="312"/>
+            </w:trPr>
+          </w:trPrChange>
+        </w:trPr>
+        <w:tc>
+          <w:tcPr>
+            <w:cnfStyle w:val="001000000000" w:firstRow="0" w:lastRow="0" w:firstColumn="1" w:lastColumn="0" w:oddVBand="0" w:evenVBand="0" w:oddHBand="0" w:evenHBand="0" w:firstRowFirstColumn="0" w:firstRowLastColumn="0" w:lastRowFirstColumn="0" w:lastRowLastColumn="0"/>
+            <w:tcW w:w="3978" w:type="dxa"/>
+            <w:tcBorders>
+              <w:right w:val="single" w:sz="4" w:space="0" w:color="auto"/>
+            </w:tcBorders>
+            <w:tcPrChange w:id="86" w:author="Michal Moskal" w:date="2010-02-16T11:25:00Z">
+              <w:tcPr>
+                <w:tcW w:w="4056" w:type="dxa"/>
+                <w:gridSpan w:val="3"/>
+                <w:tcBorders>
+                  <w:right w:val="single" w:sz="4" w:space="0" w:color="auto"/>
+                </w:tcBorders>
+              </w:tcPr>
+            </w:tcPrChange>
+          </w:tcPr>
+          <w:p>
+            <w:pPr>
+              <w:pStyle w:val="Code"/>
+              <w:cnfStyle w:val="001000100000" w:firstRow="0" w:lastRow="0" w:firstColumn="1" w:lastColumn="0" w:oddVBand="0" w:evenVBand="0" w:oddHBand="1" w:evenHBand="0" w:firstRowFirstColumn="0" w:firstRowLastColumn="0" w:lastRowFirstColumn="0" w:lastRowLastColumn="0"/>
+              <w:rPr>
+                <w:ins w:id="87" w:author="Michal Moskal" w:date="2010-02-16T11:20:00Z"/>
+              </w:rPr>
+              <w:pPrChange w:id="88" w:author="Michal Moskal" w:date="2010-02-16T11:23:00Z">
+                <w:pPr>
+                  <w:cnfStyle w:val="001000100000" w:firstRow="0" w:lastRow="0" w:firstColumn="1" w:lastColumn="0" w:oddVBand="0" w:evenVBand="0" w:oddHBand="1" w:evenHBand="0" w:firstRowFirstColumn="0" w:firstRowLastColumn="0" w:lastRowFirstColumn="0" w:lastRowLastColumn="0"/>
+                </w:pPr>
+              </w:pPrChange>
+            </w:pPr>
+            <w:ins w:id="89" w:author="Michal Moskal" w:date="2010-02-16T11:21:00Z">
+              <w:r>
+                <w:t>expose</w:t>
+              </w:r>
+            </w:ins>
+            <w:ins w:id="90" w:author="Michal Moskal" w:date="2010-02-16T11:22:00Z">
+              <w:r>
+                <w:t>(x) { ... }</w:t>
+              </w:r>
+            </w:ins>
+          </w:p>
+        </w:tc>
+        <w:tc>
+          <w:tcPr>
+            <w:tcW w:w="6308" w:type="dxa"/>
+            <w:tcBorders>
+              <w:left w:val="single" w:sz="4" w:space="0" w:color="auto"/>
+            </w:tcBorders>
+            <w:tcPrChange w:id="91" w:author="Michal Moskal" w:date="2010-02-16T11:25:00Z">
+              <w:tcPr>
+                <w:tcW w:w="4056" w:type="dxa"/>
+                <w:gridSpan w:val="4"/>
+                <w:tcBorders>
+                  <w:left w:val="single" w:sz="4" w:space="0" w:color="auto"/>
+                </w:tcBorders>
+              </w:tcPr>
+            </w:tcPrChange>
+          </w:tcPr>
+          <w:p>
+            <w:pPr>
+              <w:pStyle w:val="Code"/>
+              <w:cnfStyle w:val="000000100000" w:firstRow="0" w:lastRow="0" w:firstColumn="0" w:lastColumn="0" w:oddVBand="0" w:evenVBand="0" w:oddHBand="1" w:evenHBand="0" w:firstRowFirstColumn="0" w:firstRowLastColumn="0" w:lastRowFirstColumn="0" w:lastRowLastColumn="0"/>
+              <w:rPr>
+                <w:ins w:id="92" w:author="Michal Moskal" w:date="2010-02-16T11:20:00Z"/>
+              </w:rPr>
+              <w:pPrChange w:id="93" w:author="Michal Moskal" w:date="2010-02-16T11:23:00Z">
+                <w:pPr>
+                  <w:cnfStyle w:val="000000100000" w:firstRow="0" w:lastRow="0" w:firstColumn="0" w:lastColumn="0" w:oddVBand="0" w:evenVBand="0" w:oddHBand="1" w:evenHBand="0" w:firstRowFirstColumn="0" w:firstRowLastColumn="0" w:lastRowFirstColumn="0" w:lastRowLastColumn="0"/>
+                </w:pPr>
+              </w:pPrChange>
+            </w:pPr>
+            <w:ins w:id="94" w:author="Michal Moskal" w:date="2010-02-16T11:22:00Z">
+              <w:r>
+                <w:t>_(unwrapping x) { ... }</w:t>
+              </w:r>
+            </w:ins>
+          </w:p>
+        </w:tc>
+      </w:tr>
+      <w:tr>
+        <w:tblPrEx>
+          <w:tblPrExChange w:id="95" w:author="Michal Moskal" w:date="2010-02-16T11:25:00Z">
+            <w:tblPrEx>
+              <w:tblW w:w="10286" w:type="dxa"/>
+            </w:tblPrEx>
+          </w:tblPrExChange>
+        </w:tblPrEx>
+        <w:trPr>
+          <w:cnfStyle w:val="000000010000" w:firstRow="0" w:lastRow="0" w:firstColumn="0" w:lastColumn="0" w:oddVBand="0" w:evenVBand="0" w:oddHBand="0" w:evenHBand="1" w:firstRowFirstColumn="0" w:firstRowLastColumn="0" w:lastRowFirstColumn="0" w:lastRowLastColumn="0"/>
+          <w:trHeight w:val="309"/>
+          <w:ins w:id="96" w:author="Michal Moskal" w:date="2010-02-16T11:20:00Z"/>
+          <w:trPrChange w:id="97" w:author="Michal Moskal" w:date="2010-02-16T11:25:00Z">
+            <w:trPr>
+              <w:trHeight w:val="309"/>
+            </w:trPr>
+          </w:trPrChange>
+        </w:trPr>
+        <w:tc>
+          <w:tcPr>
+            <w:cnfStyle w:val="001000000000" w:firstRow="0" w:lastRow="0" w:firstColumn="1" w:lastColumn="0" w:oddVBand="0" w:evenVBand="0" w:oddHBand="0" w:evenHBand="0" w:firstRowFirstColumn="0" w:firstRowLastColumn="0" w:lastRowFirstColumn="0" w:lastRowLastColumn="0"/>
+            <w:tcW w:w="3978" w:type="dxa"/>
+            <w:tcBorders>
+              <w:right w:val="single" w:sz="4" w:space="0" w:color="auto"/>
+            </w:tcBorders>
+            <w:tcPrChange w:id="98" w:author="Michal Moskal" w:date="2010-02-16T11:25:00Z">
+              <w:tcPr>
+                <w:tcW w:w="5143" w:type="dxa"/>
+                <w:gridSpan w:val="5"/>
+                <w:tcBorders>
+                  <w:right w:val="single" w:sz="4" w:space="0" w:color="auto"/>
+                </w:tcBorders>
+              </w:tcPr>
+            </w:tcPrChange>
+          </w:tcPr>
+          <w:p>
+            <w:pPr>
+              <w:pStyle w:val="Code"/>
+              <w:cnfStyle w:val="001000010000" w:firstRow="0" w:lastRow="0" w:firstColumn="1" w:lastColumn="0" w:oddVBand="0" w:evenVBand="0" w:oddHBand="0" w:evenHBand="1" w:firstRowFirstColumn="0" w:firstRowLastColumn="0" w:lastRowFirstColumn="0" w:lastRowLastColumn="0"/>
+              <w:rPr>
+                <w:ins w:id="99" w:author="Michal Moskal" w:date="2010-02-16T11:20:00Z"/>
+              </w:rPr>
+              <w:pPrChange w:id="100" w:author="Michal Moskal" w:date="2010-02-16T11:23:00Z">
+                <w:pPr>
+                  <w:cnfStyle w:val="001000010000" w:firstRow="0" w:lastRow="0" w:firstColumn="1" w:lastColumn="0" w:oddVBand="0" w:evenVBand="0" w:oddHBand="0" w:evenHBand="1" w:firstRowFirstColumn="0" w:firstRowLastColumn="0" w:lastRowFirstColumn="0" w:lastRowLastColumn="0"/>
+                </w:pPr>
+              </w:pPrChange>
+            </w:pPr>
+            <w:ins w:id="101" w:author="Michal Moskal" w:date="2010-02-16T11:22:00Z">
+              <w:r>
+                <w:t>typed(x)</w:t>
+              </w:r>
+            </w:ins>
+          </w:p>
+        </w:tc>
+        <w:tc>
+          <w:tcPr>
+            <w:tcW w:w="6308" w:type="dxa"/>
+            <w:tcBorders>
+              <w:left w:val="single" w:sz="4" w:space="0" w:color="auto"/>
+            </w:tcBorders>
+            <w:tcPrChange w:id="102" w:author="Michal Moskal" w:date="2010-02-16T11:25:00Z">
+              <w:tcPr>
+                <w:tcW w:w="5143" w:type="dxa"/>
+                <w:gridSpan w:val="4"/>
+                <w:tcBorders>
+                  <w:left w:val="single" w:sz="4" w:space="0" w:color="auto"/>
+                </w:tcBorders>
+              </w:tcPr>
+            </w:tcPrChange>
+          </w:tcPr>
+          <w:p>
+            <w:pPr>
+              <w:pStyle w:val="Code"/>
+              <w:cnfStyle w:val="000000010000" w:firstRow="0" w:lastRow="0" w:firstColumn="0" w:lastColumn="0" w:oddVBand="0" w:evenVBand="0" w:oddHBand="0" w:evenHBand="1" w:firstRowFirstColumn="0" w:firstRowLastColumn="0" w:lastRowFirstColumn="0" w:lastRowLastColumn="0"/>
+              <w:rPr>
+                <w:ins w:id="103" w:author="Michal Moskal" w:date="2010-02-16T11:20:00Z"/>
+              </w:rPr>
+              <w:pPrChange w:id="104" w:author="Michal Moskal" w:date="2010-02-16T11:23:00Z">
+                <w:pPr>
+                  <w:cnfStyle w:val="000000010000" w:firstRow="0" w:lastRow="0" w:firstColumn="0" w:lastColumn="0" w:oddVBand="0" w:evenVBand="0" w:oddHBand="0" w:evenHBand="1" w:firstRowFirstColumn="0" w:firstRowLastColumn="0" w:lastRowFirstColumn="0" w:lastRowLastColumn="0"/>
+                </w:pPr>
+              </w:pPrChange>
+            </w:pPr>
+            <w:ins w:id="105" w:author="Michal Moskal" w:date="2010-02-16T11:23:00Z">
+              <w:r>
+                <w:t>\valid(x)    // follows ACSL</w:t>
+              </w:r>
+            </w:ins>
+          </w:p>
+        </w:tc>
+      </w:tr>
+      <w:tr>
+        <w:trPr>
+          <w:cnfStyle w:val="000000100000" w:firstRow="0" w:lastRow="0" w:firstColumn="0" w:lastColumn="0" w:oddVBand="0" w:evenVBand="0" w:oddHBand="1" w:evenHBand="0" w:firstRowFirstColumn="0" w:firstRowLastColumn="0" w:lastRowFirstColumn="0" w:lastRowLastColumn="0"/>
+          <w:trHeight w:val="309"/>
+          <w:ins w:id="106" w:author="Michal Moskal" w:date="2010-02-16T11:28:00Z"/>
+        </w:trPr>
+        <w:tc>
+          <w:tcPr>
+            <w:cnfStyle w:val="001000000000" w:firstRow="0" w:lastRow="0" w:firstColumn="1" w:lastColumn="0" w:oddVBand="0" w:evenVBand="0" w:oddHBand="0" w:evenHBand="0" w:firstRowFirstColumn="0" w:firstRowLastColumn="0" w:lastRowFirstColumn="0" w:lastRowLastColumn="0"/>
+            <w:tcW w:w="3978" w:type="dxa"/>
+            <w:tcBorders>
+              <w:right w:val="single" w:sz="4" w:space="0" w:color="auto"/>
+            </w:tcBorders>
+          </w:tcPr>
+          <w:p>
+            <w:pPr>
+              <w:pStyle w:val="Code"/>
+              <w:rPr>
+                <w:ins w:id="107" w:author="Michal Moskal" w:date="2010-02-16T11:28:00Z"/>
+              </w:rPr>
+            </w:pPr>
+            <w:proofErr w:type="spellStart"/>
+            <w:ins w:id="108" w:author="Michal Moskal" w:date="2010-02-16T11:28:00Z">
+              <w:r>
+                <w:t>emb</w:t>
+              </w:r>
+              <w:proofErr w:type="spellEnd"/>
+              <w:r>
+                <w:t>(x)</w:t>
+              </w:r>
+            </w:ins>
+          </w:p>
+        </w:tc>
+        <w:tc>
+          <w:tcPr>
+            <w:tcW w:w="6308" w:type="dxa"/>
+            <w:tcBorders>
+              <w:left w:val="single" w:sz="4" w:space="0" w:color="auto"/>
+            </w:tcBorders>
+          </w:tcPr>
+          <w:p>
+            <w:pPr>
+              <w:pStyle w:val="Code"/>
+              <w:cnfStyle w:val="000000100000" w:firstRow="0" w:lastRow="0" w:firstColumn="0" w:lastColumn="0" w:oddVBand="0" w:evenVBand="0" w:oddHBand="1" w:evenHBand="0" w:firstRowFirstColumn="0" w:firstRowLastColumn="0" w:lastRowFirstColumn="0" w:lastRowLastColumn="0"/>
+              <w:rPr>
+                <w:ins w:id="109" w:author="Michal Moskal" w:date="2010-02-16T11:28:00Z"/>
+              </w:rPr>
+            </w:pPr>
+            <w:ins w:id="110" w:author="Michal Moskal" w:date="2010-02-16T11:28:00Z">
+              <w:r>
+                <w:t>\embedding(x)</w:t>
+              </w:r>
+            </w:ins>
+          </w:p>
+        </w:tc>
+      </w:tr>
+      <w:tr>
+        <w:trPr>
+          <w:cnfStyle w:val="000000010000" w:firstRow="0" w:lastRow="0" w:firstColumn="0" w:lastColumn="0" w:oddVBand="0" w:evenVBand="0" w:oddHBand="0" w:evenHBand="1" w:firstRowFirstColumn="0" w:firstRowLastColumn="0" w:lastRowFirstColumn="0" w:lastRowLastColumn="0"/>
+          <w:trHeight w:val="309"/>
+          <w:ins w:id="111" w:author="Michal Moskal" w:date="2010-02-16T11:28:00Z"/>
+        </w:trPr>
+        <w:tc>
+          <w:tcPr>
+            <w:cnfStyle w:val="001000000000" w:firstRow="0" w:lastRow="0" w:firstColumn="1" w:lastColumn="0" w:oddVBand="0" w:evenVBand="0" w:oddHBand="0" w:evenHBand="0" w:firstRowFirstColumn="0" w:firstRowLastColumn="0" w:lastRowFirstColumn="0" w:lastRowLastColumn="0"/>
+            <w:tcW w:w="3978" w:type="dxa"/>
+            <w:tcBorders>
+              <w:right w:val="single" w:sz="4" w:space="0" w:color="auto"/>
+            </w:tcBorders>
+          </w:tcPr>
+          <w:p>
+            <w:pPr>
+              <w:pStyle w:val="Code"/>
+              <w:rPr>
+                <w:ins w:id="112" w:author="Michal Moskal" w:date="2010-02-16T11:28:00Z"/>
+              </w:rPr>
+            </w:pPr>
+            <w:ins w:id="113" w:author="Michal Moskal" w:date="2010-02-16T11:28:00Z">
+              <w:r>
+                <w:t>me()</w:t>
+              </w:r>
+            </w:ins>
+          </w:p>
+        </w:tc>
+        <w:tc>
+          <w:tcPr>
+            <w:tcW w:w="6308" w:type="dxa"/>
+            <w:tcBorders>
+              <w:left w:val="single" w:sz="4" w:space="0" w:color="auto"/>
+            </w:tcBorders>
+          </w:tcPr>
+          <w:p>
+            <w:pPr>
+              <w:pStyle w:val="Code"/>
+              <w:cnfStyle w:val="000000010000" w:firstRow="0" w:lastRow="0" w:firstColumn="0" w:lastColumn="0" w:oddVBand="0" w:evenVBand="0" w:oddHBand="0" w:evenHBand="1" w:firstRowFirstColumn="0" w:firstRowLastColumn="0" w:lastRowFirstColumn="0" w:lastRowLastColumn="0"/>
+              <w:rPr>
+                <w:ins w:id="114" w:author="Michal Moskal" w:date="2010-02-16T11:28:00Z"/>
+              </w:rPr>
+            </w:pPr>
+            <w:ins w:id="115" w:author="Michal Moskal" w:date="2010-02-16T11:28:00Z">
+              <w:r>
+                <w:t>\me</w:t>
+              </w:r>
+            </w:ins>
+          </w:p>
+        </w:tc>
+      </w:tr>
+      <w:tr>
+        <w:trPr>
+          <w:cnfStyle w:val="000000100000" w:firstRow="0" w:lastRow="0" w:firstColumn="0" w:lastColumn="0" w:oddVBand="0" w:evenVBand="0" w:oddHBand="1" w:evenHBand="0" w:firstRowFirstColumn="0" w:firstRowLastColumn="0" w:lastRowFirstColumn="0" w:lastRowLastColumn="0"/>
+          <w:trHeight w:val="309"/>
+          <w:ins w:id="116" w:author="Michal Moskal" w:date="2010-02-16T11:24:00Z"/>
+          <w:trPrChange w:id="117" w:author="Michal Moskal" w:date="2010-02-16T11:25:00Z">
+            <w:trPr>
+              <w:gridAfter w:val="0"/>
+              <w:trHeight w:val="425"/>
+            </w:trPr>
+          </w:trPrChange>
+        </w:trPr>
+        <w:tc>
+          <w:tcPr>
+            <w:cnfStyle w:val="001000000000" w:firstRow="0" w:lastRow="0" w:firstColumn="1" w:lastColumn="0" w:oddVBand="0" w:evenVBand="0" w:oddHBand="0" w:evenHBand="0" w:firstRowFirstColumn="0" w:firstRowLastColumn="0" w:lastRowFirstColumn="0" w:lastRowLastColumn="0"/>
+            <w:tcW w:w="3978" w:type="dxa"/>
+            <w:tcBorders>
+              <w:right w:val="single" w:sz="4" w:space="0" w:color="auto"/>
+            </w:tcBorders>
+            <w:tcPrChange w:id="118" w:author="Michal Moskal" w:date="2010-02-16T11:25:00Z">
+              <w:tcPr>
+                <w:tcW w:w="4148" w:type="dxa"/>
+                <w:gridSpan w:val="4"/>
+                <w:tcBorders>
+                  <w:right w:val="single" w:sz="4" w:space="0" w:color="auto"/>
+                </w:tcBorders>
+              </w:tcPr>
+            </w:tcPrChange>
+          </w:tcPr>
+          <w:p>
+            <w:pPr>
+              <w:pStyle w:val="Code"/>
+              <w:cnfStyle w:val="001000100000" w:firstRow="0" w:lastRow="0" w:firstColumn="1" w:lastColumn="0" w:oddVBand="0" w:evenVBand="0" w:oddHBand="1" w:evenHBand="0" w:firstRowFirstColumn="0" w:firstRowLastColumn="0" w:lastRowFirstColumn="0" w:lastRowLastColumn="0"/>
+              <w:rPr>
+                <w:ins w:id="119" w:author="Michal Moskal" w:date="2010-02-16T11:24:00Z"/>
+              </w:rPr>
+            </w:pPr>
+            <w:ins w:id="120" w:author="Michal Moskal" w:date="2010-02-16T11:24:00Z">
+              <w:r>
+                <w:t>closed(x)</w:t>
+              </w:r>
+            </w:ins>
+          </w:p>
+        </w:tc>
+        <w:tc>
+          <w:tcPr>
+            <w:tcW w:w="6308" w:type="dxa"/>
+            <w:tcBorders>
+              <w:left w:val="single" w:sz="4" w:space="0" w:color="auto"/>
+            </w:tcBorders>
+            <w:tcPrChange w:id="121" w:author="Michal Moskal" w:date="2010-02-16T11:25:00Z">
+              <w:tcPr>
+                <w:tcW w:w="4148" w:type="dxa"/>
+                <w:gridSpan w:val="4"/>
+                <w:tcBorders>
+                  <w:left w:val="single" w:sz="4" w:space="0" w:color="auto"/>
+                </w:tcBorders>
+              </w:tcPr>
+            </w:tcPrChange>
+          </w:tcPr>
+          <w:p>
+            <w:pPr>
+              <w:pStyle w:val="Code"/>
+              <w:cnfStyle w:val="000000100000" w:firstRow="0" w:lastRow="0" w:firstColumn="0" w:lastColumn="0" w:oddVBand="0" w:evenVBand="0" w:oddHBand="1" w:evenHBand="0" w:firstRowFirstColumn="0" w:firstRowLastColumn="0" w:lastRowFirstColumn="0" w:lastRowLastColumn="0"/>
+              <w:rPr>
+                <w:ins w:id="122" w:author="Michal Moskal" w:date="2010-02-16T11:24:00Z"/>
+              </w:rPr>
+            </w:pPr>
+            <w:ins w:id="123" w:author="Michal Moskal" w:date="2010-02-16T11:24:00Z">
+              <w:r>
+                <w:t>\consistent(x)</w:t>
+              </w:r>
+            </w:ins>
+          </w:p>
+        </w:tc>
+      </w:tr>
+      <w:tr>
+        <w:trPr>
+          <w:cnfStyle w:val="000000010000" w:firstRow="0" w:lastRow="0" w:firstColumn="0" w:lastColumn="0" w:oddVBand="0" w:evenVBand="0" w:oddHBand="0" w:evenHBand="1" w:firstRowFirstColumn="0" w:firstRowLastColumn="0" w:lastRowFirstColumn="0" w:lastRowLastColumn="0"/>
+          <w:trHeight w:val="309"/>
+          <w:ins w:id="124" w:author="Michal Moskal" w:date="2010-02-16T11:24:00Z"/>
+          <w:trPrChange w:id="125" w:author="Michal Moskal" w:date="2010-02-16T11:25:00Z">
+            <w:trPr>
+              <w:gridAfter w:val="0"/>
+              <w:trHeight w:val="425"/>
+            </w:trPr>
+          </w:trPrChange>
+        </w:trPr>
+        <w:tc>
+          <w:tcPr>
+            <w:cnfStyle w:val="001000000000" w:firstRow="0" w:lastRow="0" w:firstColumn="1" w:lastColumn="0" w:oddVBand="0" w:evenVBand="0" w:oddHBand="0" w:evenHBand="0" w:firstRowFirstColumn="0" w:firstRowLastColumn="0" w:lastRowFirstColumn="0" w:lastRowLastColumn="0"/>
+            <w:tcW w:w="3978" w:type="dxa"/>
+            <w:tcBorders>
+              <w:right w:val="single" w:sz="4" w:space="0" w:color="auto"/>
+            </w:tcBorders>
+            <w:tcPrChange w:id="126" w:author="Michal Moskal" w:date="2010-02-16T11:25:00Z">
+              <w:tcPr>
+                <w:tcW w:w="4148" w:type="dxa"/>
+                <w:gridSpan w:val="4"/>
+                <w:tcBorders>
+                  <w:right w:val="single" w:sz="4" w:space="0" w:color="auto"/>
+                </w:tcBorders>
+              </w:tcPr>
+            </w:tcPrChange>
+          </w:tcPr>
+          <w:p>
+            <w:pPr>
+              <w:pStyle w:val="Code"/>
+              <w:cnfStyle w:val="001000010000" w:firstRow="0" w:lastRow="0" w:firstColumn="1" w:lastColumn="0" w:oddVBand="0" w:evenVBand="0" w:oddHBand="0" w:evenHBand="1" w:firstRowFirstColumn="0" w:firstRowLastColumn="0" w:lastRowFirstColumn="0" w:lastRowLastColumn="0"/>
+              <w:rPr>
+                <w:ins w:id="127" w:author="Michal Moskal" w:date="2010-02-16T11:24:00Z"/>
+              </w:rPr>
+            </w:pPr>
+            <w:ins w:id="128" w:author="Michal Moskal" w:date="2010-02-16T11:25:00Z">
+              <w:r>
+                <w:t>unchecked(x)</w:t>
+              </w:r>
+            </w:ins>
+          </w:p>
+        </w:tc>
+        <w:tc>
+          <w:tcPr>
+            <w:tcW w:w="6308" w:type="dxa"/>
+            <w:tcBorders>
+              <w:left w:val="single" w:sz="4" w:space="0" w:color="auto"/>
+            </w:tcBorders>
+            <w:tcPrChange w:id="129" w:author="Michal Moskal" w:date="2010-02-16T11:25:00Z">
+              <w:tcPr>
+                <w:tcW w:w="4148" w:type="dxa"/>
+                <w:gridSpan w:val="4"/>
+                <w:tcBorders>
+                  <w:left w:val="single" w:sz="4" w:space="0" w:color="auto"/>
+                </w:tcBorders>
+              </w:tcPr>
+            </w:tcPrChange>
+          </w:tcPr>
+          <w:p>
+            <w:pPr>
+              <w:pStyle w:val="Code"/>
+              <w:cnfStyle w:val="000000010000" w:firstRow="0" w:lastRow="0" w:firstColumn="0" w:lastColumn="0" w:oddVBand="0" w:evenVBand="0" w:oddHBand="0" w:evenHBand="1" w:firstRowFirstColumn="0" w:firstRowLastColumn="0" w:lastRowFirstColumn="0" w:lastRowLastColumn="0"/>
+              <w:rPr>
+                <w:ins w:id="130" w:author="Michal Moskal" w:date="2010-02-16T11:24:00Z"/>
+              </w:rPr>
+            </w:pPr>
+            <w:ins w:id="131" w:author="Michal Moskal" w:date="2010-02-16T11:25:00Z">
+              <w:r>
+                <w:t>_(unchecked) (x)  // cast-like</w:t>
+              </w:r>
+            </w:ins>
+          </w:p>
+        </w:tc>
+      </w:tr>
+      <w:tr>
+        <w:trPr>
+          <w:cnfStyle w:val="000000100000" w:firstRow="0" w:lastRow="0" w:firstColumn="0" w:lastColumn="0" w:oddVBand="0" w:evenVBand="0" w:oddHBand="1" w:evenHBand="0" w:firstRowFirstColumn="0" w:firstRowLastColumn="0" w:lastRowFirstColumn="0" w:lastRowLastColumn="0"/>
+          <w:trHeight w:val="309"/>
+          <w:ins w:id="132" w:author="Michal Moskal" w:date="2010-02-16T11:24:00Z"/>
+          <w:trPrChange w:id="133" w:author="Michal Moskal" w:date="2010-02-16T11:25:00Z">
+            <w:trPr>
+              <w:gridAfter w:val="0"/>
+              <w:trHeight w:val="425"/>
+            </w:trPr>
+          </w:trPrChange>
+        </w:trPr>
+        <w:tc>
+          <w:tcPr>
+            <w:cnfStyle w:val="001000000000" w:firstRow="0" w:lastRow="0" w:firstColumn="1" w:lastColumn="0" w:oddVBand="0" w:evenVBand="0" w:oddHBand="0" w:evenHBand="0" w:firstRowFirstColumn="0" w:firstRowLastColumn="0" w:lastRowFirstColumn="0" w:lastRowLastColumn="0"/>
+            <w:tcW w:w="3978" w:type="dxa"/>
+            <w:tcBorders>
+              <w:right w:val="single" w:sz="4" w:space="0" w:color="auto"/>
+            </w:tcBorders>
+            <w:tcPrChange w:id="134" w:author="Michal Moskal" w:date="2010-02-16T11:25:00Z">
+              <w:tcPr>
+                <w:tcW w:w="4148" w:type="dxa"/>
+                <w:gridSpan w:val="4"/>
+                <w:tcBorders>
+                  <w:right w:val="single" w:sz="4" w:space="0" w:color="auto"/>
+                </w:tcBorders>
+              </w:tcPr>
+            </w:tcPrChange>
+          </w:tcPr>
+          <w:p>
+            <w:pPr>
+              <w:pStyle w:val="Code"/>
+              <w:cnfStyle w:val="001000100000" w:firstRow="0" w:lastRow="0" w:firstColumn="1" w:lastColumn="0" w:oddVBand="0" w:evenVBand="0" w:oddHBand="1" w:evenHBand="0" w:firstRowFirstColumn="0" w:firstRowLastColumn="0" w:lastRowFirstColumn="0" w:lastRowLastColumn="0"/>
+              <w:rPr>
+                <w:ins w:id="135" w:author="Michal Moskal" w:date="2010-02-16T11:24:00Z"/>
+              </w:rPr>
+            </w:pPr>
+            <w:proofErr w:type="spellStart"/>
+            <w:ins w:id="136" w:author="Michal Moskal" w:date="2010-02-16T11:26:00Z">
+              <w:r>
+                <w:t>obj_t</w:t>
+              </w:r>
+            </w:ins>
+            <w:proofErr w:type="spellEnd"/>
+          </w:p>
+        </w:tc>
+        <w:tc>
+          <w:tcPr>
+            <w:tcW w:w="6308" w:type="dxa"/>
+            <w:tcBorders>
+              <w:left w:val="single" w:sz="4" w:space="0" w:color="auto"/>
+            </w:tcBorders>
+            <w:tcPrChange w:id="137" w:author="Michal Moskal" w:date="2010-02-16T11:25:00Z">
+              <w:tcPr>
+                <w:tcW w:w="4148" w:type="dxa"/>
+                <w:gridSpan w:val="4"/>
+                <w:tcBorders>
+                  <w:left w:val="single" w:sz="4" w:space="0" w:color="auto"/>
+                </w:tcBorders>
+              </w:tcPr>
+            </w:tcPrChange>
+          </w:tcPr>
+          <w:p>
+            <w:pPr>
+              <w:pStyle w:val="Code"/>
+              <w:cnfStyle w:val="000000100000" w:firstRow="0" w:lastRow="0" w:firstColumn="0" w:lastColumn="0" w:oddVBand="0" w:evenVBand="0" w:oddHBand="1" w:evenHBand="0" w:firstRowFirstColumn="0" w:firstRowLastColumn="0" w:lastRowFirstColumn="0" w:lastRowLastColumn="0"/>
+              <w:rPr>
+                <w:ins w:id="138" w:author="Michal Moskal" w:date="2010-02-16T11:24:00Z"/>
+              </w:rPr>
+            </w:pPr>
+            <w:ins w:id="139" w:author="Michal Moskal" w:date="2010-02-16T11:27:00Z">
+              <w:r>
+                <w:t>\object</w:t>
+              </w:r>
+            </w:ins>
+          </w:p>
+        </w:tc>
+      </w:tr>
+      <w:tr>
+        <w:trPr>
+          <w:cnfStyle w:val="000000010000" w:firstRow="0" w:lastRow="0" w:firstColumn="0" w:lastColumn="0" w:oddVBand="0" w:evenVBand="0" w:oddHBand="0" w:evenHBand="1" w:firstRowFirstColumn="0" w:firstRowLastColumn="0" w:lastRowFirstColumn="0" w:lastRowLastColumn="0"/>
+          <w:trHeight w:val="309"/>
+          <w:ins w:id="140" w:author="Michal Moskal" w:date="2010-02-16T11:24:00Z"/>
+          <w:trPrChange w:id="141" w:author="Michal Moskal" w:date="2010-02-16T11:25:00Z">
+            <w:trPr>
+              <w:gridAfter w:val="0"/>
+              <w:trHeight w:val="425"/>
+            </w:trPr>
+          </w:trPrChange>
+        </w:trPr>
+        <w:tc>
+          <w:tcPr>
+            <w:cnfStyle w:val="001000000000" w:firstRow="0" w:lastRow="0" w:firstColumn="1" w:lastColumn="0" w:oddVBand="0" w:evenVBand="0" w:oddHBand="0" w:evenHBand="0" w:firstRowFirstColumn="0" w:firstRowLastColumn="0" w:lastRowFirstColumn="0" w:lastRowLastColumn="0"/>
+            <w:tcW w:w="3978" w:type="dxa"/>
+            <w:tcBorders>
+              <w:right w:val="single" w:sz="4" w:space="0" w:color="auto"/>
+            </w:tcBorders>
+            <w:tcPrChange w:id="142" w:author="Michal Moskal" w:date="2010-02-16T11:25:00Z">
+              <w:tcPr>
+                <w:tcW w:w="4148" w:type="dxa"/>
+                <w:gridSpan w:val="4"/>
+                <w:tcBorders>
+                  <w:right w:val="single" w:sz="4" w:space="0" w:color="auto"/>
+                </w:tcBorders>
+              </w:tcPr>
+            </w:tcPrChange>
+          </w:tcPr>
+          <w:p>
+            <w:pPr>
+              <w:pStyle w:val="Code"/>
+              <w:cnfStyle w:val="001000010000" w:firstRow="0" w:lastRow="0" w:firstColumn="1" w:lastColumn="0" w:oddVBand="0" w:evenVBand="0" w:oddHBand="0" w:evenHBand="1" w:firstRowFirstColumn="0" w:firstRowLastColumn="0" w:lastRowFirstColumn="0" w:lastRowLastColumn="0"/>
+              <w:rPr>
+                <w:ins w:id="143" w:author="Michal Moskal" w:date="2010-02-16T11:24:00Z"/>
+              </w:rPr>
+            </w:pPr>
+            <w:proofErr w:type="spellStart"/>
+            <w:ins w:id="144" w:author="Michal Moskal" w:date="2010-02-16T11:26:00Z">
+              <w:r>
+                <w:t>thread_id</w:t>
+              </w:r>
+            </w:ins>
+            <w:proofErr w:type="spellEnd"/>
+          </w:p>
+        </w:tc>
+        <w:tc>
+          <w:tcPr>
+            <w:tcW w:w="6308" w:type="dxa"/>
+            <w:tcBorders>
+              <w:left w:val="single" w:sz="4" w:space="0" w:color="auto"/>
+            </w:tcBorders>
+            <w:tcPrChange w:id="145" w:author="Michal Moskal" w:date="2010-02-16T11:25:00Z">
+              <w:tcPr>
+                <w:tcW w:w="4148" w:type="dxa"/>
+                <w:gridSpan w:val="4"/>
+                <w:tcBorders>
+                  <w:left w:val="single" w:sz="4" w:space="0" w:color="auto"/>
+                </w:tcBorders>
+              </w:tcPr>
+            </w:tcPrChange>
+          </w:tcPr>
+          <w:p>
+            <w:pPr>
+              <w:pStyle w:val="Code"/>
+              <w:cnfStyle w:val="000000010000" w:firstRow="0" w:lastRow="0" w:firstColumn="0" w:lastColumn="0" w:oddVBand="0" w:evenVBand="0" w:oddHBand="0" w:evenHBand="1" w:firstRowFirstColumn="0" w:firstRowLastColumn="0" w:lastRowFirstColumn="0" w:lastRowLastColumn="0"/>
+              <w:rPr>
+                <w:ins w:id="146" w:author="Michal Moskal" w:date="2010-02-16T11:24:00Z"/>
+              </w:rPr>
+            </w:pPr>
+            <w:ins w:id="147" w:author="Michal Moskal" w:date="2010-02-16T11:27:00Z">
+              <w:r>
+                <w:t>\thread</w:t>
+              </w:r>
+            </w:ins>
+          </w:p>
+        </w:tc>
+      </w:tr>
+      <w:tr>
+        <w:trPr>
+          <w:cnfStyle w:val="000000100000" w:firstRow="0" w:lastRow="0" w:firstColumn="0" w:lastColumn="0" w:oddVBand="0" w:evenVBand="0" w:oddHBand="1" w:evenHBand="0" w:firstRowFirstColumn="0" w:firstRowLastColumn="0" w:lastRowFirstColumn="0" w:lastRowLastColumn="0"/>
+          <w:trHeight w:val="309"/>
+          <w:ins w:id="148" w:author="Michal Moskal" w:date="2010-02-16T11:27:00Z"/>
+        </w:trPr>
+        <w:tc>
+          <w:tcPr>
+            <w:cnfStyle w:val="001000000000" w:firstRow="0" w:lastRow="0" w:firstColumn="1" w:lastColumn="0" w:oddVBand="0" w:evenVBand="0" w:oddHBand="0" w:evenHBand="0" w:firstRowFirstColumn="0" w:firstRowLastColumn="0" w:lastRowFirstColumn="0" w:lastRowLastColumn="0"/>
+            <w:tcW w:w="3978" w:type="dxa"/>
+            <w:tcBorders>
+              <w:right w:val="single" w:sz="4" w:space="0" w:color="auto"/>
+            </w:tcBorders>
+          </w:tcPr>
+          <w:p>
+            <w:pPr>
+              <w:pStyle w:val="Code"/>
+              <w:rPr>
+                <w:ins w:id="149" w:author="Michal Moskal" w:date="2010-02-16T11:27:00Z"/>
+              </w:rPr>
+            </w:pPr>
+            <w:proofErr w:type="spellStart"/>
+            <w:ins w:id="150" w:author="Michal Moskal" w:date="2010-02-16T11:27:00Z">
+              <w:r>
+                <w:t>mathint</w:t>
+              </w:r>
+              <w:proofErr w:type="spellEnd"/>
+            </w:ins>
+          </w:p>
+        </w:tc>
+        <w:tc>
+          <w:tcPr>
+            <w:tcW w:w="6308" w:type="dxa"/>
+            <w:tcBorders>
+              <w:left w:val="single" w:sz="4" w:space="0" w:color="auto"/>
+            </w:tcBorders>
+          </w:tcPr>
+          <w:p>
+            <w:pPr>
+              <w:pStyle w:val="Code"/>
+              <w:cnfStyle w:val="000000100000" w:firstRow="0" w:lastRow="0" w:firstColumn="0" w:lastColumn="0" w:oddVBand="0" w:evenVBand="0" w:oddHBand="1" w:evenHBand="0" w:firstRowFirstColumn="0" w:firstRowLastColumn="0" w:lastRowFirstColumn="0" w:lastRowLastColumn="0"/>
+              <w:rPr>
+                <w:ins w:id="151" w:author="Michal Moskal" w:date="2010-02-16T11:27:00Z"/>
+              </w:rPr>
+            </w:pPr>
+            <w:ins w:id="152" w:author="Michal Moskal" w:date="2010-02-16T11:27:00Z">
+              <w:r>
+                <w:t>\integer   // ACSL uses “integer”</w:t>
+              </w:r>
+            </w:ins>
+          </w:p>
+        </w:tc>
+      </w:tr>
+      <w:tr>
+        <w:trPr>
+          <w:cnfStyle w:val="000000010000" w:firstRow="0" w:lastRow="0" w:firstColumn="0" w:lastColumn="0" w:oddVBand="0" w:evenVBand="0" w:oddHBand="0" w:evenHBand="1" w:firstRowFirstColumn="0" w:firstRowLastColumn="0" w:lastRowFirstColumn="0" w:lastRowLastColumn="0"/>
+          <w:trHeight w:val="309"/>
+          <w:ins w:id="153" w:author="Michal Moskal" w:date="2010-02-16T11:24:00Z"/>
+          <w:trPrChange w:id="154" w:author="Michal Moskal" w:date="2010-02-16T11:25:00Z">
+            <w:trPr>
+              <w:gridAfter w:val="0"/>
+              <w:trHeight w:val="425"/>
+            </w:trPr>
+          </w:trPrChange>
+        </w:trPr>
+        <w:tc>
+          <w:tcPr>
+            <w:cnfStyle w:val="001000000000" w:firstRow="0" w:lastRow="0" w:firstColumn="1" w:lastColumn="0" w:oddVBand="0" w:evenVBand="0" w:oddHBand="0" w:evenHBand="0" w:firstRowFirstColumn="0" w:firstRowLastColumn="0" w:lastRowFirstColumn="0" w:lastRowLastColumn="0"/>
+            <w:tcW w:w="3978" w:type="dxa"/>
+            <w:tcBorders>
+              <w:right w:val="single" w:sz="4" w:space="0" w:color="auto"/>
+            </w:tcBorders>
+            <w:tcPrChange w:id="155" w:author="Michal Moskal" w:date="2010-02-16T11:25:00Z">
+              <w:tcPr>
+                <w:tcW w:w="4148" w:type="dxa"/>
+                <w:gridSpan w:val="4"/>
+                <w:tcBorders>
+                  <w:right w:val="single" w:sz="4" w:space="0" w:color="auto"/>
+                </w:tcBorders>
+              </w:tcPr>
+            </w:tcPrChange>
+          </w:tcPr>
+          <w:p>
+            <w:pPr>
+              <w:pStyle w:val="Code"/>
+              <w:cnfStyle w:val="001000010000" w:firstRow="0" w:lastRow="0" w:firstColumn="1" w:lastColumn="0" w:oddVBand="0" w:evenVBand="0" w:oddHBand="0" w:evenHBand="1" w:firstRowFirstColumn="0" w:firstRowLastColumn="0" w:lastRowFirstColumn="0" w:lastRowLastColumn="0"/>
+              <w:rPr>
+                <w:ins w:id="156" w:author="Michal Moskal" w:date="2010-02-16T11:24:00Z"/>
+              </w:rPr>
+            </w:pPr>
+            <w:proofErr w:type="spellStart"/>
+            <w:ins w:id="157" w:author="Michal Moskal" w:date="2010-02-16T11:26:00Z">
+              <w:r>
+                <w:t>in_domain</w:t>
+              </w:r>
+              <w:proofErr w:type="spellEnd"/>
+              <w:r>
+                <w:t>(</w:t>
+              </w:r>
+              <w:proofErr w:type="spellStart"/>
+              <w:r>
+                <w:t>p,q</w:t>
+              </w:r>
+              <w:proofErr w:type="spellEnd"/>
+              <w:r>
+                <w:t>)</w:t>
+              </w:r>
+            </w:ins>
+          </w:p>
+        </w:tc>
+        <w:tc>
+          <w:tcPr>
+            <w:tcW w:w="6308" w:type="dxa"/>
+            <w:tcBorders>
+              <w:left w:val="single" w:sz="4" w:space="0" w:color="auto"/>
+            </w:tcBorders>
+            <w:tcPrChange w:id="158" w:author="Michal Moskal" w:date="2010-02-16T11:25:00Z">
+              <w:tcPr>
+                <w:tcW w:w="4148" w:type="dxa"/>
+                <w:gridSpan w:val="4"/>
+                <w:tcBorders>
+                  <w:left w:val="single" w:sz="4" w:space="0" w:color="auto"/>
+                </w:tcBorders>
+              </w:tcPr>
+            </w:tcPrChange>
+          </w:tcPr>
+          <w:p>
+            <w:pPr>
+              <w:pStyle w:val="Code"/>
+              <w:cnfStyle w:val="000000010000" w:firstRow="0" w:lastRow="0" w:firstColumn="0" w:lastColumn="0" w:oddVBand="0" w:evenVBand="0" w:oddHBand="0" w:evenHBand="1" w:firstRowFirstColumn="0" w:firstRowLastColumn="0" w:lastRowFirstColumn="0" w:lastRowLastColumn="0"/>
+              <w:rPr>
+                <w:ins w:id="159" w:author="Michal Moskal" w:date="2010-02-16T11:24:00Z"/>
+              </w:rPr>
+            </w:pPr>
+            <w:ins w:id="160" w:author="Michal Moskal" w:date="2010-02-16T11:27:00Z">
+              <w:r>
+                <w:t>p \in \domain(q)</w:t>
+              </w:r>
+            </w:ins>
+          </w:p>
+        </w:tc>
+      </w:tr>
+      <w:tr>
+        <w:trPr>
+          <w:cnfStyle w:val="000000100000" w:firstRow="0" w:lastRow="0" w:firstColumn="0" w:lastColumn="0" w:oddVBand="0" w:evenVBand="0" w:oddHBand="1" w:evenHBand="0" w:firstRowFirstColumn="0" w:firstRowLastColumn="0" w:lastRowFirstColumn="0" w:lastRowLastColumn="0"/>
+          <w:trHeight w:val="309"/>
+          <w:ins w:id="161" w:author="Michal Moskal" w:date="2010-02-16T11:24:00Z"/>
+          <w:trPrChange w:id="162" w:author="Michal Moskal" w:date="2010-02-16T11:25:00Z">
+            <w:trPr>
+              <w:gridAfter w:val="0"/>
+              <w:trHeight w:val="425"/>
+            </w:trPr>
+          </w:trPrChange>
+        </w:trPr>
+        <w:tc>
+          <w:tcPr>
+            <w:cnfStyle w:val="001000000000" w:firstRow="0" w:lastRow="0" w:firstColumn="1" w:lastColumn="0" w:oddVBand="0" w:evenVBand="0" w:oddHBand="0" w:evenHBand="0" w:firstRowFirstColumn="0" w:firstRowLastColumn="0" w:lastRowFirstColumn="0" w:lastRowLastColumn="0"/>
+            <w:tcW w:w="3978" w:type="dxa"/>
+            <w:tcBorders>
+              <w:right w:val="single" w:sz="4" w:space="0" w:color="auto"/>
+            </w:tcBorders>
+            <w:tcPrChange w:id="163" w:author="Michal Moskal" w:date="2010-02-16T11:25:00Z">
+              <w:tcPr>
+                <w:tcW w:w="4148" w:type="dxa"/>
+                <w:gridSpan w:val="4"/>
+                <w:tcBorders>
+                  <w:right w:val="single" w:sz="4" w:space="0" w:color="auto"/>
+                </w:tcBorders>
+              </w:tcPr>
+            </w:tcPrChange>
+          </w:tcPr>
+          <w:p>
+            <w:pPr>
+              <w:pStyle w:val="Code"/>
+              <w:cnfStyle w:val="001000100000" w:firstRow="0" w:lastRow="0" w:firstColumn="1" w:lastColumn="0" w:oddVBand="0" w:evenVBand="0" w:oddHBand="1" w:evenHBand="0" w:firstRowFirstColumn="0" w:firstRowLastColumn="0" w:lastRowFirstColumn="0" w:lastRowLastColumn="0"/>
+              <w:rPr>
+                <w:ins w:id="164" w:author="Michal Moskal" w:date="2010-02-16T11:24:00Z"/>
+              </w:rPr>
+            </w:pPr>
+            <w:ins w:id="165" w:author="Michal Moskal" w:date="2010-02-16T11:26:00Z">
+              <w:r>
+                <w:t>is(p, T)</w:t>
+              </w:r>
+            </w:ins>
+          </w:p>
+        </w:tc>
+        <w:tc>
+          <w:tcPr>
+            <w:tcW w:w="6308" w:type="dxa"/>
+            <w:tcBorders>
+              <w:left w:val="single" w:sz="4" w:space="0" w:color="auto"/>
+            </w:tcBorders>
+            <w:tcPrChange w:id="166" w:author="Michal Moskal" w:date="2010-02-16T11:25:00Z">
+              <w:tcPr>
+                <w:tcW w:w="4148" w:type="dxa"/>
+                <w:gridSpan w:val="4"/>
+                <w:tcBorders>
+                  <w:left w:val="single" w:sz="4" w:space="0" w:color="auto"/>
+                </w:tcBorders>
+              </w:tcPr>
+            </w:tcPrChange>
+          </w:tcPr>
+          <w:p>
+            <w:pPr>
+              <w:pStyle w:val="Code"/>
+              <w:cnfStyle w:val="000000100000" w:firstRow="0" w:lastRow="0" w:firstColumn="0" w:lastColumn="0" w:oddVBand="0" w:evenVBand="0" w:oddHBand="1" w:evenHBand="0" w:firstRowFirstColumn="0" w:firstRowLastColumn="0" w:lastRowFirstColumn="0" w:lastRowLastColumn="0"/>
+              <w:rPr>
+                <w:ins w:id="167" w:author="Michal Moskal" w:date="2010-02-16T11:24:00Z"/>
+              </w:rPr>
+            </w:pPr>
+            <w:ins w:id="168" w:author="Michal Moskal" w:date="2010-02-16T11:27:00Z">
+              <w:r>
+                <w:t>p \is T</w:t>
+              </w:r>
+            </w:ins>
+          </w:p>
+        </w:tc>
+      </w:tr>
+      <w:tr>
+        <w:trPr>
+          <w:cnfStyle w:val="000000010000" w:firstRow="0" w:lastRow="0" w:firstColumn="0" w:lastColumn="0" w:oddVBand="0" w:evenVBand="0" w:oddHBand="0" w:evenHBand="1" w:firstRowFirstColumn="0" w:firstRowLastColumn="0" w:lastRowFirstColumn="0" w:lastRowLastColumn="0"/>
+          <w:trHeight w:val="309"/>
+          <w:ins w:id="169" w:author="Michal Moskal" w:date="2010-02-16T11:24:00Z"/>
+          <w:trPrChange w:id="170" w:author="Michal Moskal" w:date="2010-02-16T11:25:00Z">
+            <w:trPr>
+              <w:gridAfter w:val="0"/>
+              <w:trHeight w:val="425"/>
+            </w:trPr>
+          </w:trPrChange>
+        </w:trPr>
+        <w:tc>
+          <w:tcPr>
+            <w:cnfStyle w:val="001000000000" w:firstRow="0" w:lastRow="0" w:firstColumn="1" w:lastColumn="0" w:oddVBand="0" w:evenVBand="0" w:oddHBand="0" w:evenHBand="0" w:firstRowFirstColumn="0" w:firstRowLastColumn="0" w:lastRowFirstColumn="0" w:lastRowLastColumn="0"/>
+            <w:tcW w:w="3978" w:type="dxa"/>
+            <w:tcBorders>
+              <w:right w:val="single" w:sz="4" w:space="0" w:color="auto"/>
+            </w:tcBorders>
+            <w:tcPrChange w:id="171" w:author="Michal Moskal" w:date="2010-02-16T11:25:00Z">
+              <w:tcPr>
+                <w:tcW w:w="4148" w:type="dxa"/>
+                <w:gridSpan w:val="4"/>
+                <w:tcBorders>
+                  <w:right w:val="single" w:sz="4" w:space="0" w:color="auto"/>
+                </w:tcBorders>
+              </w:tcPr>
+            </w:tcPrChange>
+          </w:tcPr>
+          <w:p>
+            <w:pPr>
+              <w:pStyle w:val="Code"/>
+              <w:cnfStyle w:val="001000010000" w:firstRow="0" w:lastRow="0" w:firstColumn="1" w:lastColumn="0" w:oddVBand="0" w:evenVBand="0" w:oddHBand="0" w:evenHBand="1" w:firstRowFirstColumn="0" w:firstRowLastColumn="0" w:lastRowFirstColumn="0" w:lastRowLastColumn="0"/>
+              <w:rPr>
+                <w:ins w:id="172" w:author="Michal Moskal" w:date="2010-02-16T11:24:00Z"/>
+              </w:rPr>
+            </w:pPr>
+            <w:proofErr w:type="spellStart"/>
+            <w:ins w:id="173" w:author="Michal Moskal" w:date="2010-02-16T11:26:00Z">
+              <w:r>
+                <w:t>set_in</w:t>
+              </w:r>
+              <w:proofErr w:type="spellEnd"/>
+              <w:r>
+                <w:t>(p, S)</w:t>
+              </w:r>
+            </w:ins>
+          </w:p>
+        </w:tc>
+        <w:tc>
+          <w:tcPr>
+            <w:tcW w:w="6308" w:type="dxa"/>
+            <w:tcBorders>
+              <w:left w:val="single" w:sz="4" w:space="0" w:color="auto"/>
+            </w:tcBorders>
+            <w:tcPrChange w:id="174" w:author="Michal Moskal" w:date="2010-02-16T11:25:00Z">
+              <w:tcPr>
+                <w:tcW w:w="4148" w:type="dxa"/>
+                <w:gridSpan w:val="4"/>
+                <w:tcBorders>
+                  <w:left w:val="single" w:sz="4" w:space="0" w:color="auto"/>
+                </w:tcBorders>
+              </w:tcPr>
+            </w:tcPrChange>
+          </w:tcPr>
+          <w:p>
+            <w:pPr>
+              <w:pStyle w:val="Code"/>
+              <w:cnfStyle w:val="000000010000" w:firstRow="0" w:lastRow="0" w:firstColumn="0" w:lastColumn="0" w:oddVBand="0" w:evenVBand="0" w:oddHBand="0" w:evenHBand="1" w:firstRowFirstColumn="0" w:firstRowLastColumn="0" w:lastRowFirstColumn="0" w:lastRowLastColumn="0"/>
+              <w:rPr>
+                <w:ins w:id="175" w:author="Michal Moskal" w:date="2010-02-16T11:24:00Z"/>
+              </w:rPr>
+            </w:pPr>
+            <w:ins w:id="176" w:author="Michal Moskal" w:date="2010-02-16T11:26:00Z">
+              <w:r>
+                <w:t>p \in S</w:t>
+              </w:r>
+            </w:ins>
+          </w:p>
+        </w:tc>
+      </w:tr>
+      <w:tr>
+        <w:trPr>
+          <w:cnfStyle w:val="000000100000" w:firstRow="0" w:lastRow="0" w:firstColumn="0" w:lastColumn="0" w:oddVBand="0" w:evenVBand="0" w:oddHBand="1" w:evenHBand="0" w:firstRowFirstColumn="0" w:firstRowLastColumn="0" w:lastRowFirstColumn="0" w:lastRowLastColumn="0"/>
+          <w:trHeight w:val="309"/>
+          <w:ins w:id="177" w:author="Michal Moskal" w:date="2010-02-16T11:26:00Z"/>
+        </w:trPr>
+        <w:tc>
+          <w:tcPr>
+            <w:cnfStyle w:val="001000000000" w:firstRow="0" w:lastRow="0" w:firstColumn="1" w:lastColumn="0" w:oddVBand="0" w:evenVBand="0" w:oddHBand="0" w:evenHBand="0" w:firstRowFirstColumn="0" w:firstRowLastColumn="0" w:lastRowFirstColumn="0" w:lastRowLastColumn="0"/>
+            <w:tcW w:w="3978" w:type="dxa"/>
+            <w:tcBorders>
+              <w:right w:val="single" w:sz="4" w:space="0" w:color="auto"/>
+            </w:tcBorders>
+          </w:tcPr>
+          <w:p>
+            <w:pPr>
+              <w:pStyle w:val="Code"/>
+              <w:rPr>
+                <w:ins w:id="178" w:author="Michal Moskal" w:date="2010-02-16T11:26:00Z"/>
+              </w:rPr>
+            </w:pPr>
+            <w:ins w:id="179" w:author="Michal Moskal" w:date="2010-02-16T11:28:00Z">
+              <w:r>
+                <w:t>SET(</w:t>
+              </w:r>
+              <w:proofErr w:type="spellStart"/>
+              <w:r>
+                <w:t>a,b,c</w:t>
+              </w:r>
+              <w:proofErr w:type="spellEnd"/>
+              <w:r>
+                <w:t>)</w:t>
+              </w:r>
+            </w:ins>
+          </w:p>
+        </w:tc>
+        <w:tc>
+          <w:tcPr>
+            <w:tcW w:w="6308" w:type="dxa"/>
+            <w:tcBorders>
+              <w:left w:val="single" w:sz="4" w:space="0" w:color="auto"/>
+            </w:tcBorders>
+          </w:tcPr>
+          <w:p>
+            <w:pPr>
+              <w:pStyle w:val="Code"/>
+              <w:cnfStyle w:val="000000100000" w:firstRow="0" w:lastRow="0" w:firstColumn="0" w:lastColumn="0" w:oddVBand="0" w:evenVBand="0" w:oddHBand="1" w:evenHBand="0" w:firstRowFirstColumn="0" w:firstRowLastColumn="0" w:lastRowFirstColumn="0" w:lastRowLastColumn="0"/>
+              <w:rPr>
+                <w:ins w:id="180" w:author="Michal Moskal" w:date="2010-02-16T11:26:00Z"/>
+              </w:rPr>
+            </w:pPr>
+            <w:ins w:id="181" w:author="Michal Moskal" w:date="2010-02-16T11:28:00Z">
+              <w:r>
+                <w:t>{</w:t>
+              </w:r>
+              <w:proofErr w:type="spellStart"/>
+              <w:r>
+                <w:t>a,b,c</w:t>
+              </w:r>
+              <w:proofErr w:type="spellEnd"/>
+              <w:r>
+                <w:t>}</w:t>
+              </w:r>
+            </w:ins>
+          </w:p>
+        </w:tc>
+      </w:tr>
+      <w:tr>
+        <w:trPr>
+          <w:cnfStyle w:val="000000010000" w:firstRow="0" w:lastRow="0" w:firstColumn="0" w:lastColumn="0" w:oddVBand="0" w:evenVBand="0" w:oddHBand="0" w:evenHBand="1" w:firstRowFirstColumn="0" w:firstRowLastColumn="0" w:lastRowFirstColumn="0" w:lastRowLastColumn="0"/>
+          <w:trHeight w:val="309"/>
+          <w:ins w:id="182" w:author="Michal Moskal" w:date="2010-02-16T11:26:00Z"/>
+        </w:trPr>
+        <w:tc>
+          <w:tcPr>
+            <w:cnfStyle w:val="001000000000" w:firstRow="0" w:lastRow="0" w:firstColumn="1" w:lastColumn="0" w:oddVBand="0" w:evenVBand="0" w:oddHBand="0" w:evenHBand="0" w:firstRowFirstColumn="0" w:firstRowLastColumn="0" w:lastRowFirstColumn="0" w:lastRowLastColumn="0"/>
+            <w:tcW w:w="3978" w:type="dxa"/>
+            <w:tcBorders>
+              <w:right w:val="single" w:sz="4" w:space="0" w:color="auto"/>
+            </w:tcBorders>
+          </w:tcPr>
+          <w:p>
+            <w:pPr>
+              <w:pStyle w:val="Code"/>
+              <w:rPr>
+                <w:ins w:id="183" w:author="Michal Moskal" w:date="2010-02-16T11:26:00Z"/>
+              </w:rPr>
+            </w:pPr>
+            <w:proofErr w:type="spellStart"/>
+            <w:ins w:id="184" w:author="Michal Moskal" w:date="2010-02-16T11:29:00Z">
+              <w:r>
+                <w:t>typed_phys</w:t>
+              </w:r>
+              <w:proofErr w:type="spellEnd"/>
+              <w:r>
+                <w:t>(p)</w:t>
+              </w:r>
+            </w:ins>
+          </w:p>
+        </w:tc>
+        <w:tc>
+          <w:tcPr>
+            <w:tcW w:w="6308" w:type="dxa"/>
+            <w:tcBorders>
+              <w:left w:val="single" w:sz="4" w:space="0" w:color="auto"/>
+            </w:tcBorders>
+          </w:tcPr>
+          <w:p>
+            <w:pPr>
+              <w:pStyle w:val="Code"/>
+              <w:cnfStyle w:val="000000010000" w:firstRow="0" w:lastRow="0" w:firstColumn="0" w:lastColumn="0" w:oddVBand="0" w:evenVBand="0" w:oddHBand="0" w:evenHBand="1" w:firstRowFirstColumn="0" w:firstRowLastColumn="0" w:lastRowFirstColumn="0" w:lastRowLastColumn="0"/>
+              <w:rPr>
+                <w:ins w:id="185" w:author="Michal Moskal" w:date="2010-02-16T11:26:00Z"/>
+              </w:rPr>
+            </w:pPr>
+            <w:ins w:id="186" w:author="Michal Moskal" w:date="2010-02-16T11:29:00Z">
+              <w:r>
+                <w:t>\valid(p) &amp;&amp; !\ghost(p)</w:t>
+              </w:r>
+            </w:ins>
+          </w:p>
+        </w:tc>
+      </w:tr>
+      <w:tr>
+        <w:trPr>
+          <w:cnfStyle w:val="000000100000" w:firstRow="0" w:lastRow="0" w:firstColumn="0" w:lastColumn="0" w:oddVBand="0" w:evenVBand="0" w:oddHBand="1" w:evenHBand="0" w:firstRowFirstColumn="0" w:firstRowLastColumn="0" w:lastRowFirstColumn="0" w:lastRowLastColumn="0"/>
+          <w:trHeight w:val="309"/>
+          <w:ins w:id="187" w:author="Michal Moskal" w:date="2010-02-16T11:26:00Z"/>
+        </w:trPr>
+        <w:tc>
+          <w:tcPr>
+            <w:cnfStyle w:val="001000000000" w:firstRow="0" w:lastRow="0" w:firstColumn="1" w:lastColumn="0" w:oddVBand="0" w:evenVBand="0" w:oddHBand="0" w:evenHBand="0" w:firstRowFirstColumn="0" w:firstRowLastColumn="0" w:lastRowFirstColumn="0" w:lastRowLastColumn="0"/>
+            <w:tcW w:w="3978" w:type="dxa"/>
+            <w:tcBorders>
+              <w:right w:val="single" w:sz="4" w:space="0" w:color="auto"/>
+            </w:tcBorders>
+          </w:tcPr>
+          <w:p>
+            <w:pPr>
+              <w:pStyle w:val="Code"/>
+              <w:rPr>
+                <w:ins w:id="188" w:author="Michal Moskal" w:date="2010-02-16T11:26:00Z"/>
+              </w:rPr>
+            </w:pPr>
+            <w:proofErr w:type="spellStart"/>
+            <w:ins w:id="189" w:author="Michal Moskal" w:date="2010-02-16T11:29:00Z">
+              <w:r>
+                <w:t>typed_ghost</w:t>
+              </w:r>
+              <w:proofErr w:type="spellEnd"/>
+              <w:r>
+                <w:t>(p)</w:t>
+              </w:r>
+            </w:ins>
+          </w:p>
+        </w:tc>
+        <w:tc>
+          <w:tcPr>
+            <w:tcW w:w="6308" w:type="dxa"/>
+            <w:tcBorders>
+              <w:left w:val="single" w:sz="4" w:space="0" w:color="auto"/>
+            </w:tcBorders>
+          </w:tcPr>
+          <w:p>
+            <w:pPr>
+              <w:pStyle w:val="Code"/>
+              <w:cnfStyle w:val="000000100000" w:firstRow="0" w:lastRow="0" w:firstColumn="0" w:lastColumn="0" w:oddVBand="0" w:evenVBand="0" w:oddHBand="1" w:evenHBand="0" w:firstRowFirstColumn="0" w:firstRowLastColumn="0" w:lastRowFirstColumn="0" w:lastRowLastColumn="0"/>
+              <w:rPr>
+                <w:ins w:id="190" w:author="Michal Moskal" w:date="2010-02-16T11:26:00Z"/>
+              </w:rPr>
+            </w:pPr>
+            <w:ins w:id="191" w:author="Michal Moskal" w:date="2010-02-16T11:29:00Z">
+              <w:r>
+                <w:t>\valid(p) &amp;&amp; \ghost(p)</w:t>
+              </w:r>
+            </w:ins>
+          </w:p>
+        </w:tc>
+      </w:tr>
+      <w:tr>
+        <w:trPr>
+          <w:cnfStyle w:val="000000010000" w:firstRow="0" w:lastRow="0" w:firstColumn="0" w:lastColumn="0" w:oddVBand="0" w:evenVBand="0" w:oddHBand="0" w:evenHBand="1" w:firstRowFirstColumn="0" w:firstRowLastColumn="0" w:lastRowFirstColumn="0" w:lastRowLastColumn="0"/>
+          <w:trHeight w:val="309"/>
+          <w:ins w:id="192" w:author="Michal Moskal" w:date="2010-02-16T11:26:00Z"/>
+        </w:trPr>
+        <w:tc>
+          <w:tcPr>
+            <w:cnfStyle w:val="001000000000" w:firstRow="0" w:lastRow="0" w:firstColumn="1" w:lastColumn="0" w:oddVBand="0" w:evenVBand="0" w:oddHBand="0" w:evenHBand="0" w:firstRowFirstColumn="0" w:firstRowLastColumn="0" w:lastRowFirstColumn="0" w:lastRowLastColumn="0"/>
+            <w:tcW w:w="3978" w:type="dxa"/>
+            <w:tcBorders>
+              <w:right w:val="single" w:sz="4" w:space="0" w:color="auto"/>
+            </w:tcBorders>
+          </w:tcPr>
+          <w:p>
+            <w:pPr>
+              <w:pStyle w:val="Code"/>
+              <w:rPr>
+                <w:ins w:id="193" w:author="Michal Moskal" w:date="2010-02-16T11:26:00Z"/>
+              </w:rPr>
+            </w:pPr>
+            <w:ins w:id="194" w:author="Michal Moskal" w:date="2010-02-16T11:30:00Z">
+              <w:r>
+                <w:t>keeps(</w:t>
+              </w:r>
+              <w:proofErr w:type="spellStart"/>
+              <w:r>
+                <w:t>x,y,z</w:t>
+              </w:r>
+              <w:proofErr w:type="spellEnd"/>
+              <w:r>
+                <w:t>)</w:t>
+              </w:r>
+            </w:ins>
+          </w:p>
+        </w:tc>
+        <w:tc>
+          <w:tcPr>
+            <w:tcW w:w="6308" w:type="dxa"/>
+            <w:tcBorders>
+              <w:left w:val="single" w:sz="4" w:space="0" w:color="auto"/>
+            </w:tcBorders>
+          </w:tcPr>
+          <w:p>
+            <w:pPr>
+              <w:pStyle w:val="Code"/>
+              <w:cnfStyle w:val="000000010000" w:firstRow="0" w:lastRow="0" w:firstColumn="0" w:lastColumn="0" w:oddVBand="0" w:evenVBand="0" w:oddHBand="0" w:evenHBand="1" w:firstRowFirstColumn="0" w:firstRowLastColumn="0" w:lastRowFirstColumn="0" w:lastRowLastColumn="0"/>
+              <w:rPr>
+                <w:ins w:id="195" w:author="Michal Moskal" w:date="2010-02-16T11:26:00Z"/>
+              </w:rPr>
+            </w:pPr>
+            <w:ins w:id="196" w:author="Michal Moskal" w:date="2010-02-16T11:30:00Z">
+              <w:r>
+                <w:t>\mine(</w:t>
+              </w:r>
+              <w:proofErr w:type="spellStart"/>
+              <w:r>
+                <w:t>x,y,z</w:t>
+              </w:r>
+              <w:proofErr w:type="spellEnd"/>
+              <w:r>
+                <w:t>)</w:t>
+              </w:r>
+            </w:ins>
+          </w:p>
+        </w:tc>
+      </w:tr>
+      <w:tr>
+        <w:trPr>
+          <w:cnfStyle w:val="000000100000" w:firstRow="0" w:lastRow="0" w:firstColumn="0" w:lastColumn="0" w:oddVBand="0" w:evenVBand="0" w:oddHBand="1" w:evenHBand="0" w:firstRowFirstColumn="0" w:firstRowLastColumn="0" w:lastRowFirstColumn="0" w:lastRowLastColumn="0"/>
+          <w:trHeight w:val="309"/>
+          <w:ins w:id="197" w:author="Michal Moskal" w:date="2010-02-16T11:26:00Z"/>
+        </w:trPr>
+        <w:tc>
+          <w:tcPr>
+            <w:cnfStyle w:val="001000000000" w:firstRow="0" w:lastRow="0" w:firstColumn="1" w:lastColumn="0" w:oddVBand="0" w:evenVBand="0" w:oddHBand="0" w:evenHBand="0" w:firstRowFirstColumn="0" w:firstRowLastColumn="0" w:lastRowFirstColumn="0" w:lastRowLastColumn="0"/>
+            <w:tcW w:w="3978" w:type="dxa"/>
+            <w:tcBorders>
+              <w:right w:val="single" w:sz="4" w:space="0" w:color="auto"/>
+            </w:tcBorders>
+          </w:tcPr>
+          <w:p>
+            <w:pPr>
+              <w:pStyle w:val="Code"/>
+              <w:rPr>
+                <w:ins w:id="198" w:author="Michal Moskal" w:date="2010-02-16T11:26:00Z"/>
+              </w:rPr>
+            </w:pPr>
+            <w:ins w:id="199" w:author="Michal Moskal" w:date="2010-02-16T11:31:00Z">
+              <w:r>
+                <w:t>owns(p)</w:t>
+              </w:r>
+            </w:ins>
+          </w:p>
+        </w:tc>
+        <w:tc>
+          <w:tcPr>
+            <w:tcW w:w="6308" w:type="dxa"/>
+            <w:tcBorders>
+              <w:left w:val="single" w:sz="4" w:space="0" w:color="auto"/>
+            </w:tcBorders>
+          </w:tcPr>
+          <w:p>
+            <w:pPr>
+              <w:pStyle w:val="Code"/>
+              <w:cnfStyle w:val="000000100000" w:firstRow="0" w:lastRow="0" w:firstColumn="0" w:lastColumn="0" w:oddVBand="0" w:evenVBand="0" w:oddHBand="1" w:evenHBand="0" w:firstRowFirstColumn="0" w:firstRowLastColumn="0" w:lastRowFirstColumn="0" w:lastRowLastColumn="0"/>
+              <w:rPr>
+                <w:ins w:id="200" w:author="Michal Moskal" w:date="2010-02-16T11:26:00Z"/>
+              </w:rPr>
+            </w:pPr>
+            <w:ins w:id="201" w:author="Michal Moskal" w:date="2010-02-16T11:31:00Z">
+              <w:r>
+                <w:t>\owns(p)</w:t>
+              </w:r>
+            </w:ins>
+          </w:p>
+        </w:tc>
+      </w:tr>
+      <w:tr>
+        <w:trPr>
+          <w:cnfStyle w:val="000000010000" w:firstRow="0" w:lastRow="0" w:firstColumn="0" w:lastColumn="0" w:oddVBand="0" w:evenVBand="0" w:oddHBand="0" w:evenHBand="1" w:firstRowFirstColumn="0" w:firstRowLastColumn="0" w:lastRowFirstColumn="0" w:lastRowLastColumn="0"/>
+          <w:trHeight w:val="309"/>
+          <w:ins w:id="202" w:author="Michal Moskal" w:date="2010-02-16T11:26:00Z"/>
+        </w:trPr>
+        <w:tc>
+          <w:tcPr>
+            <w:cnfStyle w:val="001000000000" w:firstRow="0" w:lastRow="0" w:firstColumn="1" w:lastColumn="0" w:oddVBand="0" w:evenVBand="0" w:oddHBand="0" w:evenHBand="0" w:firstRowFirstColumn="0" w:firstRowLastColumn="0" w:lastRowFirstColumn="0" w:lastRowLastColumn="0"/>
+            <w:tcW w:w="3978" w:type="dxa"/>
+            <w:tcBorders>
+              <w:right w:val="single" w:sz="4" w:space="0" w:color="auto"/>
+            </w:tcBorders>
+          </w:tcPr>
+          <w:p>
+            <w:pPr>
+              <w:pStyle w:val="Code"/>
+              <w:rPr>
+                <w:ins w:id="203" w:author="Michal Moskal" w:date="2010-02-16T11:26:00Z"/>
+              </w:rPr>
+            </w:pPr>
+            <w:ins w:id="204" w:author="Michal Moskal" w:date="2010-02-16T11:31:00Z">
+              <w:r>
+                <w:t>owner(p)</w:t>
+              </w:r>
+            </w:ins>
+          </w:p>
+        </w:tc>
+        <w:tc>
+          <w:tcPr>
+            <w:tcW w:w="6308" w:type="dxa"/>
+            <w:tcBorders>
+              <w:left w:val="single" w:sz="4" w:space="0" w:color="auto"/>
+            </w:tcBorders>
+          </w:tcPr>
+          <w:p>
+            <w:pPr>
+              <w:pStyle w:val="Code"/>
+              <w:cnfStyle w:val="000000010000" w:firstRow="0" w:lastRow="0" w:firstColumn="0" w:lastColumn="0" w:oddVBand="0" w:evenVBand="0" w:oddHBand="0" w:evenHBand="1" w:firstRowFirstColumn="0" w:firstRowLastColumn="0" w:lastRowFirstColumn="0" w:lastRowLastColumn="0"/>
+              <w:rPr>
+                <w:ins w:id="205" w:author="Michal Moskal" w:date="2010-02-16T11:26:00Z"/>
+              </w:rPr>
+            </w:pPr>
+            <w:ins w:id="206" w:author="Michal Moskal" w:date="2010-02-16T11:31:00Z">
+              <w:r>
+                <w:t>\owner(p)</w:t>
+              </w:r>
+            </w:ins>
+          </w:p>
+        </w:tc>
+      </w:tr>
+      <w:tr>
+        <w:trPr>
+          <w:cnfStyle w:val="000000100000" w:firstRow="0" w:lastRow="0" w:firstColumn="0" w:lastColumn="0" w:oddVBand="0" w:evenVBand="0" w:oddHBand="1" w:evenHBand="0" w:firstRowFirstColumn="0" w:firstRowLastColumn="0" w:lastRowFirstColumn="0" w:lastRowLastColumn="0"/>
+          <w:trHeight w:val="309"/>
+          <w:ins w:id="207" w:author="Michal Moskal" w:date="2010-02-16T11:26:00Z"/>
+        </w:trPr>
+        <w:tc>
+          <w:tcPr>
+            <w:cnfStyle w:val="001000000000" w:firstRow="0" w:lastRow="0" w:firstColumn="1" w:lastColumn="0" w:oddVBand="0" w:evenVBand="0" w:oddHBand="0" w:evenHBand="0" w:firstRowFirstColumn="0" w:firstRowLastColumn="0" w:lastRowFirstColumn="0" w:lastRowLastColumn="0"/>
+            <w:tcW w:w="3978" w:type="dxa"/>
+            <w:tcBorders>
+              <w:right w:val="single" w:sz="4" w:space="0" w:color="auto"/>
+            </w:tcBorders>
+          </w:tcPr>
+          <w:p>
+            <w:pPr>
+              <w:pStyle w:val="Code"/>
+              <w:rPr>
+                <w:ins w:id="208" w:author="Michal Moskal" w:date="2010-02-16T11:26:00Z"/>
+              </w:rPr>
+            </w:pPr>
+            <w:proofErr w:type="spellStart"/>
+            <w:ins w:id="209" w:author="Michal Moskal" w:date="2010-02-16T11:31:00Z">
+              <w:r>
+                <w:t>set_owns</w:t>
+              </w:r>
+              <w:proofErr w:type="spellEnd"/>
+              <w:r>
+                <w:t>(</w:t>
+              </w:r>
+              <w:proofErr w:type="spellStart"/>
+              <w:r>
+                <w:t>p,S</w:t>
+              </w:r>
+              <w:proofErr w:type="spellEnd"/>
+              <w:r>
+                <w:t>)</w:t>
+              </w:r>
+            </w:ins>
+          </w:p>
+        </w:tc>
+        <w:tc>
+          <w:tcPr>
+            <w:tcW w:w="6308" w:type="dxa"/>
+            <w:tcBorders>
+              <w:left w:val="single" w:sz="4" w:space="0" w:color="auto"/>
+            </w:tcBorders>
+          </w:tcPr>
+          <w:p>
+            <w:pPr>
+              <w:pStyle w:val="Code"/>
+              <w:cnfStyle w:val="000000100000" w:firstRow="0" w:lastRow="0" w:firstColumn="0" w:lastColumn="0" w:oddVBand="0" w:evenVBand="0" w:oddHBand="1" w:evenHBand="0" w:firstRowFirstColumn="0" w:firstRowLastColumn="0" w:lastRowFirstColumn="0" w:lastRowLastColumn="0"/>
+              <w:rPr>
+                <w:ins w:id="210" w:author="Michal Moskal" w:date="2010-02-16T11:26:00Z"/>
+              </w:rPr>
+            </w:pPr>
+            <w:ins w:id="211" w:author="Michal Moskal" w:date="2010-02-16T11:31:00Z">
+              <w:r>
+                <w:t>\set(\owns(p), S) // not sure about it</w:t>
+              </w:r>
+            </w:ins>
+          </w:p>
+        </w:tc>
+      </w:tr>
+      <w:tr>
+        <w:trPr>
+          <w:cnfStyle w:val="000000010000" w:firstRow="0" w:lastRow="0" w:firstColumn="0" w:lastColumn="0" w:oddVBand="0" w:evenVBand="0" w:oddHBand="0" w:evenHBand="1" w:firstRowFirstColumn="0" w:firstRowLastColumn="0" w:lastRowFirstColumn="0" w:lastRowLastColumn="0"/>
+          <w:trHeight w:val="309"/>
+          <w:ins w:id="212" w:author="Michal Moskal" w:date="2010-02-16T11:26:00Z"/>
+        </w:trPr>
+        <w:tc>
+          <w:tcPr>
+            <w:cnfStyle w:val="001000000000" w:firstRow="0" w:lastRow="0" w:firstColumn="1" w:lastColumn="0" w:oddVBand="0" w:evenVBand="0" w:oddHBand="0" w:evenHBand="0" w:firstRowFirstColumn="0" w:firstRowLastColumn="0" w:lastRowFirstColumn="0" w:lastRowLastColumn="0"/>
+            <w:tcW w:w="3978" w:type="dxa"/>
+            <w:tcBorders>
+              <w:right w:val="single" w:sz="4" w:space="0" w:color="auto"/>
+            </w:tcBorders>
+          </w:tcPr>
+          <w:p>
+            <w:pPr>
+              <w:pStyle w:val="Code"/>
+              <w:rPr>
+                <w:ins w:id="213" w:author="Michal Moskal" w:date="2010-02-16T11:26:00Z"/>
+              </w:rPr>
+            </w:pPr>
+            <w:proofErr w:type="spellStart"/>
+            <w:ins w:id="214" w:author="Michal Moskal" w:date="2010-02-16T11:31:00Z">
+              <w:r>
+                <w:t>set_closed_owner</w:t>
+              </w:r>
+              <w:proofErr w:type="spellEnd"/>
+              <w:r>
+                <w:t>(</w:t>
+              </w:r>
+              <w:proofErr w:type="spellStart"/>
+              <w:r>
+                <w:t>p,q</w:t>
+              </w:r>
+              <w:proofErr w:type="spellEnd"/>
+              <w:r>
+                <w:t>)</w:t>
+              </w:r>
+            </w:ins>
+          </w:p>
+        </w:tc>
+        <w:tc>
+          <w:tcPr>
+            <w:tcW w:w="6308" w:type="dxa"/>
+            <w:tcBorders>
+              <w:left w:val="single" w:sz="4" w:space="0" w:color="auto"/>
+            </w:tcBorders>
+          </w:tcPr>
+          <w:p>
+            <w:pPr>
+              <w:pStyle w:val="Code"/>
+              <w:cnfStyle w:val="000000010000" w:firstRow="0" w:lastRow="0" w:firstColumn="0" w:lastColumn="0" w:oddVBand="0" w:evenVBand="0" w:oddHBand="0" w:evenHBand="1" w:firstRowFirstColumn="0" w:firstRowLastColumn="0" w:lastRowFirstColumn="0" w:lastRowLastColumn="0"/>
+              <w:rPr>
+                <w:ins w:id="215" w:author="Michal Moskal" w:date="2010-02-16T11:26:00Z"/>
+              </w:rPr>
+            </w:pPr>
+            <w:ins w:id="216" w:author="Michal Moskal" w:date="2010-02-16T11:31:00Z">
+              <w:r>
+                <w:t>\set(\owner(p), q)</w:t>
+              </w:r>
+            </w:ins>
+          </w:p>
+        </w:tc>
+      </w:tr>
+      <w:tr>
+        <w:trPr>
+          <w:cnfStyle w:val="000000100000" w:firstRow="0" w:lastRow="0" w:firstColumn="0" w:lastColumn="0" w:oddVBand="0" w:evenVBand="0" w:oddHBand="1" w:evenHBand="0" w:firstRowFirstColumn="0" w:firstRowLastColumn="0" w:lastRowFirstColumn="0" w:lastRowLastColumn="0"/>
+          <w:trHeight w:val="309"/>
+          <w:ins w:id="217" w:author="Michal Moskal" w:date="2010-02-16T11:32:00Z"/>
+        </w:trPr>
+        <w:tc>
+          <w:tcPr>
+            <w:cnfStyle w:val="001000000000" w:firstRow="0" w:lastRow="0" w:firstColumn="1" w:lastColumn="0" w:oddVBand="0" w:evenVBand="0" w:oddHBand="0" w:evenHBand="0" w:firstRowFirstColumn="0" w:firstRowLastColumn="0" w:lastRowFirstColumn="0" w:lastRowLastColumn="0"/>
+            <w:tcW w:w="3978" w:type="dxa"/>
+            <w:tcBorders>
+              <w:right w:val="single" w:sz="4" w:space="0" w:color="auto"/>
+            </w:tcBorders>
+          </w:tcPr>
+          <w:p>
+            <w:pPr>
+              <w:pStyle w:val="Code"/>
+              <w:rPr>
+                <w:ins w:id="218" w:author="Michal Moskal" w:date="2010-02-16T11:32:00Z"/>
+              </w:rPr>
+            </w:pPr>
+            <w:proofErr w:type="spellStart"/>
+            <w:ins w:id="219" w:author="Michal Moskal" w:date="2010-02-16T11:32:00Z">
+              <w:r>
+                <w:t>giveup_closed_owner</w:t>
+              </w:r>
+              <w:proofErr w:type="spellEnd"/>
+              <w:r>
+                <w:t>(</w:t>
+              </w:r>
+              <w:proofErr w:type="spellStart"/>
+              <w:r>
+                <w:t>p,q</w:t>
+              </w:r>
+              <w:proofErr w:type="spellEnd"/>
+              <w:r>
+                <w:t>)</w:t>
+              </w:r>
+            </w:ins>
+          </w:p>
+        </w:tc>
+        <w:tc>
+          <w:tcPr>
+            <w:tcW w:w="6308" w:type="dxa"/>
+            <w:tcBorders>
+              <w:left w:val="single" w:sz="4" w:space="0" w:color="auto"/>
+            </w:tcBorders>
+          </w:tcPr>
+          <w:p>
+            <w:pPr>
+              <w:pStyle w:val="Code"/>
+              <w:cnfStyle w:val="000000100000" w:firstRow="0" w:lastRow="0" w:firstColumn="0" w:lastColumn="0" w:oddVBand="0" w:evenVBand="0" w:oddHBand="1" w:evenHBand="0" w:firstRowFirstColumn="0" w:firstRowLastColumn="0" w:lastRowFirstColumn="0" w:lastRowLastColumn="0"/>
+              <w:rPr>
+                <w:ins w:id="220" w:author="Michal Moskal" w:date="2010-02-16T11:32:00Z"/>
+              </w:rPr>
+            </w:pPr>
+            <w:ins w:id="221" w:author="Michal Moskal" w:date="2010-02-16T11:32:00Z">
+              <w:r>
+                <w:t>\set(\owner(p), \me)</w:t>
+              </w:r>
+            </w:ins>
+          </w:p>
+        </w:tc>
+      </w:tr>
+      <w:tr>
+        <w:trPr>
+          <w:cnfStyle w:val="000000010000" w:firstRow="0" w:lastRow="0" w:firstColumn="0" w:lastColumn="0" w:oddVBand="0" w:evenVBand="0" w:oddHBand="0" w:evenHBand="1" w:firstRowFirstColumn="0" w:firstRowLastColumn="0" w:lastRowFirstColumn="0" w:lastRowLastColumn="0"/>
+          <w:trHeight w:val="309"/>
+          <w:ins w:id="222" w:author="Michal Moskal" w:date="2010-02-16T11:32:00Z"/>
+        </w:trPr>
+        <w:tc>
+          <w:tcPr>
+            <w:cnfStyle w:val="001000000000" w:firstRow="0" w:lastRow="0" w:firstColumn="1" w:lastColumn="0" w:oddVBand="0" w:evenVBand="0" w:oddHBand="0" w:evenHBand="0" w:firstRowFirstColumn="0" w:firstRowLastColumn="0" w:lastRowFirstColumn="0" w:lastRowLastColumn="0"/>
+            <w:tcW w:w="3978" w:type="dxa"/>
+            <w:tcBorders>
+              <w:right w:val="single" w:sz="4" w:space="0" w:color="auto"/>
+            </w:tcBorders>
+          </w:tcPr>
+          <w:p>
+            <w:pPr>
+              <w:pStyle w:val="Code"/>
+              <w:rPr>
+                <w:ins w:id="223" w:author="Michal Moskal" w:date="2010-02-16T11:32:00Z"/>
+              </w:rPr>
+            </w:pPr>
+            <w:proofErr w:type="spellStart"/>
+            <w:ins w:id="224" w:author="Michal Moskal" w:date="2010-02-16T11:32:00Z">
+              <w:r>
+                <w:t>set_owner</w:t>
+              </w:r>
+              <w:proofErr w:type="spellEnd"/>
+              <w:r>
+                <w:t>(</w:t>
+              </w:r>
+              <w:proofErr w:type="spellStart"/>
+              <w:r>
+                <w:t>p,q</w:t>
+              </w:r>
+              <w:proofErr w:type="spellEnd"/>
+              <w:r>
+                <w:t>)</w:t>
+              </w:r>
+            </w:ins>
+          </w:p>
+        </w:tc>
+        <w:tc>
+          <w:tcPr>
+            <w:tcW w:w="6308" w:type="dxa"/>
+            <w:tcBorders>
+              <w:left w:val="single" w:sz="4" w:space="0" w:color="auto"/>
+            </w:tcBorders>
+          </w:tcPr>
+          <w:p>
+            <w:pPr>
+              <w:pStyle w:val="Code"/>
+              <w:cnfStyle w:val="000000010000" w:firstRow="0" w:lastRow="0" w:firstColumn="0" w:lastColumn="0" w:oddVBand="0" w:evenVBand="0" w:oddHBand="0" w:evenHBand="1" w:firstRowFirstColumn="0" w:firstRowLastColumn="0" w:lastRowFirstColumn="0" w:lastRowLastColumn="0"/>
+              <w:rPr>
+                <w:ins w:id="225" w:author="Michal Moskal" w:date="2010-02-16T11:32:00Z"/>
+              </w:rPr>
+            </w:pPr>
+            <w:proofErr w:type="gramStart"/>
+            <w:ins w:id="226" w:author="Michal Moskal" w:date="2010-02-16T11:32:00Z">
+              <w:r>
+                <w:t>use</w:t>
+              </w:r>
+              <w:proofErr w:type="gramEnd"/>
+              <w:r>
+                <w:t xml:space="preserve"> \set(\owns(p),\union(p,{q})) ?</w:t>
+              </w:r>
+            </w:ins>
+          </w:p>
+        </w:tc>
+      </w:tr>
+    </w:tbl>
+    <w:p>
+      <w:pPr>
+        <w:rPr>
+          <w:ins w:id="227" w:author="Michal Moskal" w:date="2010-02-16T11:29:00Z"/>
+        </w:rPr>
+        <w:pPrChange w:id="228" w:author="Michal Moskal" w:date="2010-02-16T11:19:00Z">
+          <w:pPr/>
+        </w:pPrChange>
+      </w:pPr>
+      <w:ins w:id="229" w:author="Michal Moskal" w:date="2010-02-16T11:20:00Z">
+        <w:r>
+          <w:t xml:space="preserve"> </w:t>
+        </w:r>
+      </w:ins>
+    </w:p>
+    <w:p>
+      <w:pPr>
+        <w:rPr>
+          <w:ins w:id="230" w:author="Michal Moskal" w:date="2010-02-16T11:29:00Z"/>
+        </w:rPr>
+        <w:pPrChange w:id="231" w:author="Michal Moskal" w:date="2010-02-16T11:19:00Z">
+          <w:pPr/>
+        </w:pPrChange>
+      </w:pPr>
+      <w:proofErr w:type="spellStart"/>
+      <w:proofErr w:type="gramStart"/>
+      <w:ins w:id="232" w:author="Michal Moskal" w:date="2010-02-16T11:29:00Z">
+        <w:r>
+          <w:t>speccast</w:t>
+        </w:r>
+        <w:proofErr w:type="spellEnd"/>
+        <w:proofErr w:type="gramEnd"/>
+        <w:r>
+          <w:t xml:space="preserve"> would be hopefully going away, we will just make the compiler more relaxed about these.</w:t>
+        </w:r>
+      </w:ins>
+    </w:p>
+    <w:p>
+      <w:pPr>
+        <w:rPr>
+          <w:rPrChange w:id="233" w:author="Michal Moskal" w:date="2010-02-16T11:19:00Z">
+            <w:rPr/>
+          </w:rPrChange>
+        </w:rPr>
+        <w:pPrChange w:id="234" w:author="Michal Moskal" w:date="2010-02-16T11:19:00Z">
+          <w:pPr/>
+        </w:pPrChange>
+      </w:pPr>
+      <w:bookmarkStart w:id="235" w:name="_GoBack"/>
+      <w:bookmarkEnd w:id="235"/>
+    </w:p>
     <w:sectPr>
       <w:pgSz w:w="12240" w:h="15840"/>
       <w:pgMar w:top="1440" w:right="1440" w:bottom="1440" w:left="1440" w:header="720" w:footer="720" w:gutter="0"/>
@@ -3968,6 +6107,651 @@
     <w:pPr>
       <w:spacing w:after="0" w:line="240" w:lineRule="auto"/>
     </w:pPr>
+  </w:style>
+  <w:style w:type="table" w:styleId="TableGrid">
+    <w:name w:val="Table Grid"/>
+    <w:basedOn w:val="TableNormal"/>
+    <w:uiPriority w:val="59"/>
+    <w:rsid w:val="009E42B6"/>
+    <w:pPr>
+      <w:spacing w:after="0" w:line="240" w:lineRule="auto"/>
+    </w:pPr>
+    <w:tblPr>
+      <w:tblInd w:w="0" w:type="dxa"/>
+      <w:tblBorders>
+        <w:top w:val="single" w:sz="4" w:space="0" w:color="auto"/>
+        <w:left w:val="single" w:sz="4" w:space="0" w:color="auto"/>
+        <w:bottom w:val="single" w:sz="4" w:space="0" w:color="auto"/>
+        <w:right w:val="single" w:sz="4" w:space="0" w:color="auto"/>
+        <w:insideH w:val="single" w:sz="4" w:space="0" w:color="auto"/>
+        <w:insideV w:val="single" w:sz="4" w:space="0" w:color="auto"/>
+      </w:tblBorders>
+      <w:tblCellMar>
+        <w:top w:w="0" w:type="dxa"/>
+        <w:left w:w="108" w:type="dxa"/>
+        <w:bottom w:w="0" w:type="dxa"/>
+        <w:right w:w="108" w:type="dxa"/>
+      </w:tblCellMar>
+    </w:tblPr>
+  </w:style>
+  <w:style w:type="table" w:styleId="LightList">
+    <w:name w:val="Light List"/>
+    <w:basedOn w:val="TableNormal"/>
+    <w:uiPriority w:val="61"/>
+    <w:rsid w:val="009E42B6"/>
+    <w:pPr>
+      <w:spacing w:after="0" w:line="240" w:lineRule="auto"/>
+    </w:pPr>
+    <w:tblPr>
+      <w:tblStyleRowBandSize w:val="1"/>
+      <w:tblStyleColBandSize w:val="1"/>
+      <w:tblInd w:w="0" w:type="dxa"/>
+      <w:tblBorders>
+        <w:top w:val="single" w:sz="8" w:space="0" w:color="000000" w:themeColor="text1"/>
+        <w:left w:val="single" w:sz="8" w:space="0" w:color="000000" w:themeColor="text1"/>
+        <w:bottom w:val="single" w:sz="8" w:space="0" w:color="000000" w:themeColor="text1"/>
+        <w:right w:val="single" w:sz="8" w:space="0" w:color="000000" w:themeColor="text1"/>
+      </w:tblBorders>
+      <w:tblCellMar>
+        <w:top w:w="0" w:type="dxa"/>
+        <w:left w:w="108" w:type="dxa"/>
+        <w:bottom w:w="0" w:type="dxa"/>
+        <w:right w:w="108" w:type="dxa"/>
+      </w:tblCellMar>
+    </w:tblPr>
+    <w:tblStylePr w:type="firstRow">
+      <w:pPr>
+        <w:spacing w:before="0" w:after="0" w:line="240" w:lineRule="auto"/>
+      </w:pPr>
+      <w:rPr>
+        <w:b/>
+        <w:bCs/>
+        <w:color w:val="FFFFFF" w:themeColor="background1"/>
+      </w:rPr>
+      <w:tblPr/>
+      <w:tcPr>
+        <w:shd w:val="clear" w:color="auto" w:fill="000000" w:themeFill="text1"/>
+      </w:tcPr>
+    </w:tblStylePr>
+    <w:tblStylePr w:type="lastRow">
+      <w:pPr>
+        <w:spacing w:before="0" w:after="0" w:line="240" w:lineRule="auto"/>
+      </w:pPr>
+      <w:rPr>
+        <w:b/>
+        <w:bCs/>
+      </w:rPr>
+      <w:tblPr/>
+      <w:tcPr>
+        <w:tcBorders>
+          <w:top w:val="double" w:sz="6" w:space="0" w:color="000000" w:themeColor="text1"/>
+          <w:left w:val="single" w:sz="8" w:space="0" w:color="000000" w:themeColor="text1"/>
+          <w:bottom w:val="single" w:sz="8" w:space="0" w:color="000000" w:themeColor="text1"/>
+          <w:right w:val="single" w:sz="8" w:space="0" w:color="000000" w:themeColor="text1"/>
+        </w:tcBorders>
+      </w:tcPr>
+    </w:tblStylePr>
+    <w:tblStylePr w:type="firstCol">
+      <w:rPr>
+        <w:b/>
+        <w:bCs/>
+      </w:rPr>
+    </w:tblStylePr>
+    <w:tblStylePr w:type="lastCol">
+      <w:rPr>
+        <w:b/>
+        <w:bCs/>
+      </w:rPr>
+    </w:tblStylePr>
+    <w:tblStylePr w:type="band1Vert">
+      <w:tblPr/>
+      <w:tcPr>
+        <w:tcBorders>
+          <w:top w:val="single" w:sz="8" w:space="0" w:color="000000" w:themeColor="text1"/>
+          <w:left w:val="single" w:sz="8" w:space="0" w:color="000000" w:themeColor="text1"/>
+          <w:bottom w:val="single" w:sz="8" w:space="0" w:color="000000" w:themeColor="text1"/>
+          <w:right w:val="single" w:sz="8" w:space="0" w:color="000000" w:themeColor="text1"/>
+        </w:tcBorders>
+      </w:tcPr>
+    </w:tblStylePr>
+    <w:tblStylePr w:type="band1Horz">
+      <w:tblPr/>
+      <w:tcPr>
+        <w:tcBorders>
+          <w:top w:val="single" w:sz="8" w:space="0" w:color="000000" w:themeColor="text1"/>
+          <w:left w:val="single" w:sz="8" w:space="0" w:color="000000" w:themeColor="text1"/>
+          <w:bottom w:val="single" w:sz="8" w:space="0" w:color="000000" w:themeColor="text1"/>
+          <w:right w:val="single" w:sz="8" w:space="0" w:color="000000" w:themeColor="text1"/>
+        </w:tcBorders>
+      </w:tcPr>
+    </w:tblStylePr>
+  </w:style>
+  <w:style w:type="table" w:styleId="LightList-Accent1">
+    <w:name w:val="Light List Accent 1"/>
+    <w:basedOn w:val="TableNormal"/>
+    <w:uiPriority w:val="61"/>
+    <w:rsid w:val="009E42B6"/>
+    <w:pPr>
+      <w:spacing w:after="0" w:line="240" w:lineRule="auto"/>
+    </w:pPr>
+    <w:tblPr>
+      <w:tblStyleRowBandSize w:val="1"/>
+      <w:tblStyleColBandSize w:val="1"/>
+      <w:tblInd w:w="0" w:type="dxa"/>
+      <w:tblBorders>
+        <w:top w:val="single" w:sz="8" w:space="0" w:color="4F81BD" w:themeColor="accent1"/>
+        <w:left w:val="single" w:sz="8" w:space="0" w:color="4F81BD" w:themeColor="accent1"/>
+        <w:bottom w:val="single" w:sz="8" w:space="0" w:color="4F81BD" w:themeColor="accent1"/>
+        <w:right w:val="single" w:sz="8" w:space="0" w:color="4F81BD" w:themeColor="accent1"/>
+      </w:tblBorders>
+      <w:tblCellMar>
+        <w:top w:w="0" w:type="dxa"/>
+        <w:left w:w="108" w:type="dxa"/>
+        <w:bottom w:w="0" w:type="dxa"/>
+        <w:right w:w="108" w:type="dxa"/>
+      </w:tblCellMar>
+    </w:tblPr>
+    <w:tblStylePr w:type="firstRow">
+      <w:pPr>
+        <w:spacing w:before="0" w:after="0" w:line="240" w:lineRule="auto"/>
+      </w:pPr>
+      <w:rPr>
+        <w:b/>
+        <w:bCs/>
+        <w:color w:val="FFFFFF" w:themeColor="background1"/>
+      </w:rPr>
+      <w:tblPr/>
+      <w:tcPr>
+        <w:shd w:val="clear" w:color="auto" w:fill="4F81BD" w:themeFill="accent1"/>
+      </w:tcPr>
+    </w:tblStylePr>
+    <w:tblStylePr w:type="lastRow">
+      <w:pPr>
+        <w:spacing w:before="0" w:after="0" w:line="240" w:lineRule="auto"/>
+      </w:pPr>
+      <w:rPr>
+        <w:b/>
+        <w:bCs/>
+      </w:rPr>
+      <w:tblPr/>
+      <w:tcPr>
+        <w:tcBorders>
+          <w:top w:val="double" w:sz="6" w:space="0" w:color="4F81BD" w:themeColor="accent1"/>
+          <w:left w:val="single" w:sz="8" w:space="0" w:color="4F81BD" w:themeColor="accent1"/>
+          <w:bottom w:val="single" w:sz="8" w:space="0" w:color="4F81BD" w:themeColor="accent1"/>
+          <w:right w:val="single" w:sz="8" w:space="0" w:color="4F81BD" w:themeColor="accent1"/>
+        </w:tcBorders>
+      </w:tcPr>
+    </w:tblStylePr>
+    <w:tblStylePr w:type="firstCol">
+      <w:rPr>
+        <w:b/>
+        <w:bCs/>
+      </w:rPr>
+    </w:tblStylePr>
+    <w:tblStylePr w:type="lastCol">
+      <w:rPr>
+        <w:b/>
+        <w:bCs/>
+      </w:rPr>
+    </w:tblStylePr>
+    <w:tblStylePr w:type="band1Vert">
+      <w:tblPr/>
+      <w:tcPr>
+        <w:tcBorders>
+          <w:top w:val="single" w:sz="8" w:space="0" w:color="4F81BD" w:themeColor="accent1"/>
+          <w:left w:val="single" w:sz="8" w:space="0" w:color="4F81BD" w:themeColor="accent1"/>
+          <w:bottom w:val="single" w:sz="8" w:space="0" w:color="4F81BD" w:themeColor="accent1"/>
+          <w:right w:val="single" w:sz="8" w:space="0" w:color="4F81BD" w:themeColor="accent1"/>
+        </w:tcBorders>
+      </w:tcPr>
+    </w:tblStylePr>
+    <w:tblStylePr w:type="band1Horz">
+      <w:tblPr/>
+      <w:tcPr>
+        <w:tcBorders>
+          <w:top w:val="single" w:sz="8" w:space="0" w:color="4F81BD" w:themeColor="accent1"/>
+          <w:left w:val="single" w:sz="8" w:space="0" w:color="4F81BD" w:themeColor="accent1"/>
+          <w:bottom w:val="single" w:sz="8" w:space="0" w:color="4F81BD" w:themeColor="accent1"/>
+          <w:right w:val="single" w:sz="8" w:space="0" w:color="4F81BD" w:themeColor="accent1"/>
+        </w:tcBorders>
+      </w:tcPr>
+    </w:tblStylePr>
+  </w:style>
+  <w:style w:type="table" w:styleId="LightList-Accent3">
+    <w:name w:val="Light List Accent 3"/>
+    <w:basedOn w:val="TableNormal"/>
+    <w:uiPriority w:val="61"/>
+    <w:rsid w:val="009E42B6"/>
+    <w:pPr>
+      <w:spacing w:after="0" w:line="240" w:lineRule="auto"/>
+    </w:pPr>
+    <w:tblPr>
+      <w:tblStyleRowBandSize w:val="1"/>
+      <w:tblStyleColBandSize w:val="1"/>
+      <w:tblInd w:w="0" w:type="dxa"/>
+      <w:tblBorders>
+        <w:top w:val="single" w:sz="8" w:space="0" w:color="9BBB59" w:themeColor="accent3"/>
+        <w:left w:val="single" w:sz="8" w:space="0" w:color="9BBB59" w:themeColor="accent3"/>
+        <w:bottom w:val="single" w:sz="8" w:space="0" w:color="9BBB59" w:themeColor="accent3"/>
+        <w:right w:val="single" w:sz="8" w:space="0" w:color="9BBB59" w:themeColor="accent3"/>
+      </w:tblBorders>
+      <w:tblCellMar>
+        <w:top w:w="0" w:type="dxa"/>
+        <w:left w:w="108" w:type="dxa"/>
+        <w:bottom w:w="0" w:type="dxa"/>
+        <w:right w:w="108" w:type="dxa"/>
+      </w:tblCellMar>
+    </w:tblPr>
+    <w:tblStylePr w:type="firstRow">
+      <w:pPr>
+        <w:spacing w:before="0" w:after="0" w:line="240" w:lineRule="auto"/>
+      </w:pPr>
+      <w:rPr>
+        <w:b/>
+        <w:bCs/>
+        <w:color w:val="FFFFFF" w:themeColor="background1"/>
+      </w:rPr>
+      <w:tblPr/>
+      <w:tcPr>
+        <w:shd w:val="clear" w:color="auto" w:fill="9BBB59" w:themeFill="accent3"/>
+      </w:tcPr>
+    </w:tblStylePr>
+    <w:tblStylePr w:type="lastRow">
+      <w:pPr>
+        <w:spacing w:before="0" w:after="0" w:line="240" w:lineRule="auto"/>
+      </w:pPr>
+      <w:rPr>
+        <w:b/>
+        <w:bCs/>
+      </w:rPr>
+      <w:tblPr/>
+      <w:tcPr>
+        <w:tcBorders>
+          <w:top w:val="double" w:sz="6" w:space="0" w:color="9BBB59" w:themeColor="accent3"/>
+          <w:left w:val="single" w:sz="8" w:space="0" w:color="9BBB59" w:themeColor="accent3"/>
+          <w:bottom w:val="single" w:sz="8" w:space="0" w:color="9BBB59" w:themeColor="accent3"/>
+          <w:right w:val="single" w:sz="8" w:space="0" w:color="9BBB59" w:themeColor="accent3"/>
+        </w:tcBorders>
+      </w:tcPr>
+    </w:tblStylePr>
+    <w:tblStylePr w:type="firstCol">
+      <w:rPr>
+        <w:b/>
+        <w:bCs/>
+      </w:rPr>
+    </w:tblStylePr>
+    <w:tblStylePr w:type="lastCol">
+      <w:rPr>
+        <w:b/>
+        <w:bCs/>
+      </w:rPr>
+    </w:tblStylePr>
+    <w:tblStylePr w:type="band1Vert">
+      <w:tblPr/>
+      <w:tcPr>
+        <w:tcBorders>
+          <w:top w:val="single" w:sz="8" w:space="0" w:color="9BBB59" w:themeColor="accent3"/>
+          <w:left w:val="single" w:sz="8" w:space="0" w:color="9BBB59" w:themeColor="accent3"/>
+          <w:bottom w:val="single" w:sz="8" w:space="0" w:color="9BBB59" w:themeColor="accent3"/>
+          <w:right w:val="single" w:sz="8" w:space="0" w:color="9BBB59" w:themeColor="accent3"/>
+        </w:tcBorders>
+      </w:tcPr>
+    </w:tblStylePr>
+    <w:tblStylePr w:type="band1Horz">
+      <w:tblPr/>
+      <w:tcPr>
+        <w:tcBorders>
+          <w:top w:val="single" w:sz="8" w:space="0" w:color="9BBB59" w:themeColor="accent3"/>
+          <w:left w:val="single" w:sz="8" w:space="0" w:color="9BBB59" w:themeColor="accent3"/>
+          <w:bottom w:val="single" w:sz="8" w:space="0" w:color="9BBB59" w:themeColor="accent3"/>
+          <w:right w:val="single" w:sz="8" w:space="0" w:color="9BBB59" w:themeColor="accent3"/>
+        </w:tcBorders>
+      </w:tcPr>
+    </w:tblStylePr>
+  </w:style>
+  <w:style w:type="table" w:styleId="ColorfulShading-Accent3">
+    <w:name w:val="Colorful Shading Accent 3"/>
+    <w:basedOn w:val="TableNormal"/>
+    <w:uiPriority w:val="71"/>
+    <w:rsid w:val="009E42B6"/>
+    <w:pPr>
+      <w:spacing w:after="0" w:line="240" w:lineRule="auto"/>
+    </w:pPr>
+    <w:rPr>
+      <w:color w:val="000000" w:themeColor="text1"/>
+    </w:rPr>
+    <w:tblPr>
+      <w:tblStyleRowBandSize w:val="1"/>
+      <w:tblStyleColBandSize w:val="1"/>
+      <w:tblInd w:w="0" w:type="dxa"/>
+      <w:tblBorders>
+        <w:top w:val="single" w:sz="24" w:space="0" w:color="8064A2" w:themeColor="accent4"/>
+        <w:left w:val="single" w:sz="4" w:space="0" w:color="9BBB59" w:themeColor="accent3"/>
+        <w:bottom w:val="single" w:sz="4" w:space="0" w:color="9BBB59" w:themeColor="accent3"/>
+        <w:right w:val="single" w:sz="4" w:space="0" w:color="9BBB59" w:themeColor="accent3"/>
+        <w:insideH w:val="single" w:sz="4" w:space="0" w:color="FFFFFF" w:themeColor="background1"/>
+        <w:insideV w:val="single" w:sz="4" w:space="0" w:color="FFFFFF" w:themeColor="background1"/>
+      </w:tblBorders>
+      <w:tblCellMar>
+        <w:top w:w="0" w:type="dxa"/>
+        <w:left w:w="108" w:type="dxa"/>
+        <w:bottom w:w="0" w:type="dxa"/>
+        <w:right w:w="108" w:type="dxa"/>
+      </w:tblCellMar>
+    </w:tblPr>
+    <w:tcPr>
+      <w:shd w:val="clear" w:color="auto" w:fill="F5F8EE" w:themeFill="accent3" w:themeFillTint="19"/>
+    </w:tcPr>
+    <w:tblStylePr w:type="firstRow">
+      <w:rPr>
+        <w:b/>
+        <w:bCs/>
+      </w:rPr>
+      <w:tblPr/>
+      <w:tcPr>
+        <w:tcBorders>
+          <w:top w:val="nil"/>
+          <w:left w:val="nil"/>
+          <w:bottom w:val="single" w:sz="24" w:space="0" w:color="8064A2" w:themeColor="accent4"/>
+          <w:right w:val="nil"/>
+          <w:insideH w:val="nil"/>
+          <w:insideV w:val="nil"/>
+        </w:tcBorders>
+        <w:shd w:val="clear" w:color="auto" w:fill="FFFFFF" w:themeFill="background1"/>
+      </w:tcPr>
+    </w:tblStylePr>
+    <w:tblStylePr w:type="lastRow">
+      <w:rPr>
+        <w:b/>
+        <w:bCs/>
+        <w:color w:val="FFFFFF" w:themeColor="background1"/>
+      </w:rPr>
+      <w:tblPr/>
+      <w:tcPr>
+        <w:tcBorders>
+          <w:top w:val="single" w:sz="6" w:space="0" w:color="FFFFFF" w:themeColor="background1"/>
+        </w:tcBorders>
+        <w:shd w:val="clear" w:color="auto" w:fill="5E7530" w:themeFill="accent3" w:themeFillShade="99"/>
+      </w:tcPr>
+    </w:tblStylePr>
+    <w:tblStylePr w:type="firstCol">
+      <w:rPr>
+        <w:color w:val="FFFFFF" w:themeColor="background1"/>
+      </w:rPr>
+      <w:tblPr/>
+      <w:tcPr>
+        <w:tcBorders>
+          <w:top w:val="nil"/>
+          <w:left w:val="nil"/>
+          <w:bottom w:val="nil"/>
+          <w:right w:val="nil"/>
+          <w:insideH w:val="single" w:sz="4" w:space="0" w:color="5E7530" w:themeColor="accent3" w:themeShade="99"/>
+          <w:insideV w:val="nil"/>
+        </w:tcBorders>
+        <w:shd w:val="clear" w:color="auto" w:fill="5E7530" w:themeFill="accent3" w:themeFillShade="99"/>
+      </w:tcPr>
+    </w:tblStylePr>
+    <w:tblStylePr w:type="lastCol">
+      <w:rPr>
+        <w:color w:val="FFFFFF" w:themeColor="background1"/>
+      </w:rPr>
+      <w:tblPr/>
+      <w:tcPr>
+        <w:tcBorders>
+          <w:top w:val="nil"/>
+          <w:left w:val="nil"/>
+          <w:bottom w:val="nil"/>
+          <w:right w:val="nil"/>
+          <w:insideH w:val="nil"/>
+          <w:insideV w:val="nil"/>
+        </w:tcBorders>
+        <w:shd w:val="clear" w:color="auto" w:fill="5E7530" w:themeFill="accent3" w:themeFillShade="99"/>
+      </w:tcPr>
+    </w:tblStylePr>
+    <w:tblStylePr w:type="band1Vert">
+      <w:tblPr/>
+      <w:tcPr>
+        <w:shd w:val="clear" w:color="auto" w:fill="D6E3BC" w:themeFill="accent3" w:themeFillTint="66"/>
+      </w:tcPr>
+    </w:tblStylePr>
+    <w:tblStylePr w:type="band1Horz">
+      <w:tblPr/>
+      <w:tcPr>
+        <w:shd w:val="clear" w:color="auto" w:fill="CDDDAC" w:themeFill="accent3" w:themeFillTint="7F"/>
+      </w:tcPr>
+    </w:tblStylePr>
+  </w:style>
+  <w:style w:type="table" w:styleId="MediumGrid2-Accent3">
+    <w:name w:val="Medium Grid 2 Accent 3"/>
+    <w:basedOn w:val="TableNormal"/>
+    <w:uiPriority w:val="68"/>
+    <w:rsid w:val="009E42B6"/>
+    <w:pPr>
+      <w:spacing w:after="0" w:line="240" w:lineRule="auto"/>
+    </w:pPr>
+    <w:rPr>
+      <w:rFonts w:asciiTheme="majorHAnsi" w:eastAsiaTheme="majorEastAsia" w:hAnsiTheme="majorHAnsi" w:cstheme="majorBidi"/>
+      <w:color w:val="000000" w:themeColor="text1"/>
+    </w:rPr>
+    <w:tblPr>
+      <w:tblStyleRowBandSize w:val="1"/>
+      <w:tblStyleColBandSize w:val="1"/>
+      <w:tblInd w:w="0" w:type="dxa"/>
+      <w:tblBorders>
+        <w:top w:val="single" w:sz="8" w:space="0" w:color="9BBB59" w:themeColor="accent3"/>
+        <w:left w:val="single" w:sz="8" w:space="0" w:color="9BBB59" w:themeColor="accent3"/>
+        <w:bottom w:val="single" w:sz="8" w:space="0" w:color="9BBB59" w:themeColor="accent3"/>
+        <w:right w:val="single" w:sz="8" w:space="0" w:color="9BBB59" w:themeColor="accent3"/>
+        <w:insideH w:val="single" w:sz="8" w:space="0" w:color="9BBB59" w:themeColor="accent3"/>
+        <w:insideV w:val="single" w:sz="8" w:space="0" w:color="9BBB59" w:themeColor="accent3"/>
+      </w:tblBorders>
+      <w:tblCellMar>
+        <w:top w:w="0" w:type="dxa"/>
+        <w:left w:w="108" w:type="dxa"/>
+        <w:bottom w:w="0" w:type="dxa"/>
+        <w:right w:w="108" w:type="dxa"/>
+      </w:tblCellMar>
+    </w:tblPr>
+    <w:tcPr>
+      <w:shd w:val="clear" w:color="auto" w:fill="E6EED5" w:themeFill="accent3" w:themeFillTint="3F"/>
+    </w:tcPr>
+    <w:tblStylePr w:type="firstRow">
+      <w:rPr>
+        <w:b/>
+        <w:bCs/>
+        <w:color w:val="000000" w:themeColor="text1"/>
+      </w:rPr>
+      <w:tblPr/>
+      <w:tcPr>
+        <w:shd w:val="clear" w:color="auto" w:fill="F5F8EE" w:themeFill="accent3" w:themeFillTint="19"/>
+      </w:tcPr>
+    </w:tblStylePr>
+    <w:tblStylePr w:type="lastRow">
+      <w:rPr>
+        <w:b/>
+        <w:bCs/>
+        <w:color w:val="000000" w:themeColor="text1"/>
+      </w:rPr>
+      <w:tblPr/>
+      <w:tcPr>
+        <w:tcBorders>
+          <w:top w:val="single" w:sz="12" w:space="0" w:color="000000" w:themeColor="text1"/>
+          <w:left w:val="nil"/>
+          <w:bottom w:val="nil"/>
+          <w:right w:val="nil"/>
+          <w:insideH w:val="nil"/>
+          <w:insideV w:val="nil"/>
+        </w:tcBorders>
+        <w:shd w:val="clear" w:color="auto" w:fill="FFFFFF" w:themeFill="background1"/>
+      </w:tcPr>
+    </w:tblStylePr>
+    <w:tblStylePr w:type="firstCol">
+      <w:rPr>
+        <w:b/>
+        <w:bCs/>
+        <w:color w:val="000000" w:themeColor="text1"/>
+      </w:rPr>
+      <w:tblPr/>
+      <w:tcPr>
+        <w:tcBorders>
+          <w:top w:val="nil"/>
+          <w:left w:val="nil"/>
+          <w:bottom w:val="nil"/>
+          <w:right w:val="nil"/>
+          <w:insideH w:val="nil"/>
+          <w:insideV w:val="nil"/>
+        </w:tcBorders>
+        <w:shd w:val="clear" w:color="auto" w:fill="FFFFFF" w:themeFill="background1"/>
+      </w:tcPr>
+    </w:tblStylePr>
+    <w:tblStylePr w:type="lastCol">
+      <w:rPr>
+        <w:b w:val="0"/>
+        <w:bCs w:val="0"/>
+        <w:color w:val="000000" w:themeColor="text1"/>
+      </w:rPr>
+      <w:tblPr/>
+      <w:tcPr>
+        <w:tcBorders>
+          <w:top w:val="nil"/>
+          <w:left w:val="nil"/>
+          <w:bottom w:val="nil"/>
+          <w:right w:val="nil"/>
+          <w:insideH w:val="nil"/>
+          <w:insideV w:val="nil"/>
+        </w:tcBorders>
+        <w:shd w:val="clear" w:color="auto" w:fill="EAF1DD" w:themeFill="accent3" w:themeFillTint="33"/>
+      </w:tcPr>
+    </w:tblStylePr>
+    <w:tblStylePr w:type="band1Vert">
+      <w:tblPr/>
+      <w:tcPr>
+        <w:shd w:val="clear" w:color="auto" w:fill="CDDDAC" w:themeFill="accent3" w:themeFillTint="7F"/>
+      </w:tcPr>
+    </w:tblStylePr>
+    <w:tblStylePr w:type="band1Horz">
+      <w:tblPr/>
+      <w:tcPr>
+        <w:tcBorders>
+          <w:insideH w:val="single" w:sz="6" w:space="0" w:color="9BBB59" w:themeColor="accent3"/>
+          <w:insideV w:val="single" w:sz="6" w:space="0" w:color="9BBB59" w:themeColor="accent3"/>
+        </w:tcBorders>
+        <w:shd w:val="clear" w:color="auto" w:fill="CDDDAC" w:themeFill="accent3" w:themeFillTint="7F"/>
+      </w:tcPr>
+    </w:tblStylePr>
+    <w:tblStylePr w:type="nwCell">
+      <w:tblPr/>
+      <w:tcPr>
+        <w:shd w:val="clear" w:color="auto" w:fill="FFFFFF" w:themeFill="background1"/>
+      </w:tcPr>
+    </w:tblStylePr>
+  </w:style>
+  <w:style w:type="table" w:styleId="MediumShading1-Accent3">
+    <w:name w:val="Medium Shading 1 Accent 3"/>
+    <w:basedOn w:val="TableNormal"/>
+    <w:uiPriority w:val="63"/>
+    <w:rsid w:val="009E42B6"/>
+    <w:pPr>
+      <w:spacing w:after="0" w:line="240" w:lineRule="auto"/>
+    </w:pPr>
+    <w:tblPr>
+      <w:tblStyleRowBandSize w:val="1"/>
+      <w:tblStyleColBandSize w:val="1"/>
+      <w:tblInd w:w="0" w:type="dxa"/>
+      <w:tblBorders>
+        <w:top w:val="single" w:sz="8" w:space="0" w:color="B3CC82" w:themeColor="accent3" w:themeTint="BF"/>
+        <w:left w:val="single" w:sz="8" w:space="0" w:color="B3CC82" w:themeColor="accent3" w:themeTint="BF"/>
+        <w:bottom w:val="single" w:sz="8" w:space="0" w:color="B3CC82" w:themeColor="accent3" w:themeTint="BF"/>
+        <w:right w:val="single" w:sz="8" w:space="0" w:color="B3CC82" w:themeColor="accent3" w:themeTint="BF"/>
+        <w:insideH w:val="single" w:sz="8" w:space="0" w:color="B3CC82" w:themeColor="accent3" w:themeTint="BF"/>
+      </w:tblBorders>
+      <w:tblCellMar>
+        <w:top w:w="0" w:type="dxa"/>
+        <w:left w:w="108" w:type="dxa"/>
+        <w:bottom w:w="0" w:type="dxa"/>
+        <w:right w:w="108" w:type="dxa"/>
+      </w:tblCellMar>
+    </w:tblPr>
+    <w:tblStylePr w:type="firstRow">
+      <w:pPr>
+        <w:spacing w:before="0" w:after="0" w:line="240" w:lineRule="auto"/>
+      </w:pPr>
+      <w:rPr>
+        <w:b/>
+        <w:bCs/>
+        <w:color w:val="FFFFFF" w:themeColor="background1"/>
+      </w:rPr>
+      <w:tblPr/>
+      <w:tcPr>
+        <w:tcBorders>
+          <w:top w:val="single" w:sz="8" w:space="0" w:color="B3CC82" w:themeColor="accent3" w:themeTint="BF"/>
+          <w:left w:val="single" w:sz="8" w:space="0" w:color="B3CC82" w:themeColor="accent3" w:themeTint="BF"/>
+          <w:bottom w:val="single" w:sz="8" w:space="0" w:color="B3CC82" w:themeColor="accent3" w:themeTint="BF"/>
+          <w:right w:val="single" w:sz="8" w:space="0" w:color="B3CC82" w:themeColor="accent3" w:themeTint="BF"/>
+          <w:insideH w:val="nil"/>
+          <w:insideV w:val="nil"/>
+        </w:tcBorders>
+        <w:shd w:val="clear" w:color="auto" w:fill="9BBB59" w:themeFill="accent3"/>
+      </w:tcPr>
+    </w:tblStylePr>
+    <w:tblStylePr w:type="lastRow">
+      <w:pPr>
+        <w:spacing w:before="0" w:after="0" w:line="240" w:lineRule="auto"/>
+      </w:pPr>
+      <w:rPr>
+        <w:b/>
+        <w:bCs/>
+      </w:rPr>
+      <w:tblPr/>
+      <w:tcPr>
+        <w:tcBorders>
+          <w:top w:val="double" w:sz="6" w:space="0" w:color="B3CC82" w:themeColor="accent3" w:themeTint="BF"/>
+          <w:left w:val="single" w:sz="8" w:space="0" w:color="B3CC82" w:themeColor="accent3" w:themeTint="BF"/>
+          <w:bottom w:val="single" w:sz="8" w:space="0" w:color="B3CC82" w:themeColor="accent3" w:themeTint="BF"/>
+          <w:right w:val="single" w:sz="8" w:space="0" w:color="B3CC82" w:themeColor="accent3" w:themeTint="BF"/>
+          <w:insideH w:val="nil"/>
+          <w:insideV w:val="nil"/>
+        </w:tcBorders>
+      </w:tcPr>
+    </w:tblStylePr>
+    <w:tblStylePr w:type="firstCol">
+      <w:rPr>
+        <w:b/>
+        <w:bCs/>
+      </w:rPr>
+    </w:tblStylePr>
+    <w:tblStylePr w:type="lastCol">
+      <w:rPr>
+        <w:b/>
+        <w:bCs/>
+      </w:rPr>
+    </w:tblStylePr>
+    <w:tblStylePr w:type="band1Vert">
+      <w:tblPr/>
+      <w:tcPr>
+        <w:shd w:val="clear" w:color="auto" w:fill="E6EED5" w:themeFill="accent3" w:themeFillTint="3F"/>
+      </w:tcPr>
+    </w:tblStylePr>
+    <w:tblStylePr w:type="band1Horz">
+      <w:tblPr/>
+      <w:tcPr>
+        <w:tcBorders>
+          <w:insideH w:val="nil"/>
+          <w:insideV w:val="nil"/>
+        </w:tcBorders>
+        <w:shd w:val="clear" w:color="auto" w:fill="E6EED5" w:themeFill="accent3" w:themeFillTint="3F"/>
+      </w:tcPr>
+    </w:tblStylePr>
+    <w:tblStylePr w:type="band2Horz">
+      <w:tblPr/>
+      <w:tcPr>
+        <w:tcBorders>
+          <w:insideH w:val="nil"/>
+          <w:insideV w:val="nil"/>
+        </w:tcBorders>
+      </w:tcPr>
+    </w:tblStylePr>
   </w:style>
 </w:styles>
 </file>
@@ -4745,7 +7529,7 @@
 </file>
 
 <file path=customXml/itemProps1.xml><?xml version="1.0" encoding="utf-8"?>
-<ds:datastoreItem xmlns:ds="http://schemas.openxmlformats.org/officeDocument/2006/customXml" ds:itemID="{D87FE2A4-6470-4335-8B00-39B2E2BD9C9E}">
+<ds:datastoreItem xmlns:ds="http://schemas.openxmlformats.org/officeDocument/2006/customXml" ds:itemID="{539D814A-44ED-498F-B197-B837B511720E}">
   <ds:schemaRefs>
     <ds:schemaRef ds:uri="http://schemas.openxmlformats.org/officeDocument/2006/bibliography"/>
   </ds:schemaRefs>

</xml_diff>

<commit_message>
New syntax: support new style function contracts
</commit_message>
<xml_diff>
--- a/vcc/Docs/SyntaxUpdate/VCC Syntax Refresh.docx
+++ b/vcc/Docs/SyntaxUpdate/VCC Syntax Refresh.docx
@@ -285,50 +285,32 @@
       </w:r>
     </w:p>
     <w:p>
-      <w:ins w:id="0" w:author="Michal Moskal" w:date="2010-02-12T18:00:00Z">
-        <w:r>
-          <w:t xml:space="preserve">A single </w:t>
-        </w:r>
-        <w:proofErr w:type="gramStart"/>
-        <w:r>
-          <w:rPr>
-            <w:rStyle w:val="CodeChar"/>
-            <w:rPrChange w:id="1" w:author="Michal Moskal" w:date="2010-02-12T18:01:00Z">
-              <w:rPr/>
-            </w:rPrChange>
-          </w:rPr>
-          <w:t>_(</w:t>
-        </w:r>
-        <w:proofErr w:type="gramEnd"/>
-        <w:r>
-          <w:rPr>
-            <w:rStyle w:val="CodeChar"/>
-            <w:rPrChange w:id="2" w:author="Michal Moskal" w:date="2010-02-12T18:01:00Z">
-              <w:rPr/>
-            </w:rPrChange>
-          </w:rPr>
-          <w:t>...)</w:t>
-        </w:r>
-        <w:r>
-          <w:t xml:space="preserve"> can hold only </w:t>
-        </w:r>
-      </w:ins>
-      <w:ins w:id="3" w:author="Michal Moskal" w:date="2010-02-12T18:01:00Z">
-        <w:r>
-          <w:t xml:space="preserve">one specification construct. I.e., the following is </w:t>
-        </w:r>
-        <w:r>
-          <w:rPr>
-            <w:b/>
-          </w:rPr>
-          <w:t>NOT allowed:</w:t>
-        </w:r>
-      </w:ins>
-      <w:del w:id="4" w:author="Michal Moskal" w:date="2010-02-12T18:01:00Z">
-        <w:r>
-          <w:delText>Multi-line annotations are allowed and need to be separated by semicolon:</w:delText>
-        </w:r>
-      </w:del>
+      <w:r>
+        <w:t xml:space="preserve">A single </w:t>
+      </w:r>
+      <w:proofErr w:type="gramStart"/>
+      <w:r>
+        <w:rPr>
+          <w:rStyle w:val="CodeChar"/>
+        </w:rPr>
+        <w:t>_(</w:t>
+      </w:r>
+      <w:proofErr w:type="gramEnd"/>
+      <w:r>
+        <w:rPr>
+          <w:rStyle w:val="CodeChar"/>
+        </w:rPr>
+        <w:t>...)</w:t>
+      </w:r>
+      <w:r>
+        <w:t xml:space="preserve"> can hold only one specification construct. I.e., the following is </w:t>
+      </w:r>
+      <w:r>
+        <w:rPr>
+          <w:b/>
+        </w:rPr>
+        <w:t>NOT allowed:</w:t>
+      </w:r>
     </w:p>
     <w:p>
       <w:pPr>
@@ -1443,7 +1425,6 @@
           <w:numId w:val="3"/>
         </w:numPr>
         <w:rPr>
-          <w:ins w:id="5" w:author="Michal Moskal" w:date="2010-02-16T11:01:00Z"/>
           <w:rStyle w:val="QuestionChar"/>
           <w:color w:val="auto"/>
         </w:rPr>
@@ -1533,36 +1514,9 @@
           <w:numId w:val="3"/>
         </w:numPr>
       </w:pPr>
-      <w:ins w:id="6" w:author="Michal Moskal" w:date="2010-02-16T11:01:00Z">
-        <w:r>
-          <w:t xml:space="preserve">alternatively we could use p + </w:t>
-        </w:r>
-      </w:ins>
-      <w:ins w:id="7" w:author="Michal Moskal" w:date="2010-02-16T11:02:00Z">
-        <w:r>
-          <w:t>(</w:t>
-        </w:r>
-      </w:ins>
-      <w:ins w:id="8" w:author="Michal Moskal" w:date="2010-02-16T11:01:00Z">
-        <w:r>
-          <w:t>0:10</w:t>
-        </w:r>
-      </w:ins>
-      <w:ins w:id="9" w:author="Michal Moskal" w:date="2010-02-16T11:02:00Z">
-        <w:r>
-          <w:t>)</w:t>
-        </w:r>
-      </w:ins>
-      <w:ins w:id="10" w:author="Michal Moskal" w:date="2010-02-16T11:01:00Z">
-        <w:r>
-          <w:t xml:space="preserve"> and &amp;p[</w:t>
-        </w:r>
-      </w:ins>
-      <w:ins w:id="11" w:author="Michal Moskal" w:date="2010-02-16T11:02:00Z">
-        <w:r>
-          <w:t>0:10].</w:t>
-        </w:r>
-      </w:ins>
+      <w:r>
+        <w:t>alternatively we could use p + (0:10) and &amp;p[0:10].</w:t>
+      </w:r>
     </w:p>
     <w:p>
       <w:pPr>
@@ -1863,19 +1817,15 @@
         <w:br/>
         <w:t xml:space="preserve">    </w:t>
       </w:r>
-      <w:ins w:id="12" w:author="Michal Moskal" w:date="2010-02-12T18:16:00Z">
-        <w:r>
-          <w:t>_(</w:t>
-        </w:r>
-      </w:ins>
+      <w:r>
+        <w:t>_(</w:t>
+      </w:r>
       <w:r>
         <w:t>ensures \result == x &gt; 0</w:t>
       </w:r>
-      <w:ins w:id="13" w:author="Michal Moskal" w:date="2010-02-12T18:16:00Z">
-        <w:r>
-          <w:t>)</w:t>
-        </w:r>
-      </w:ins>
+      <w:r>
+        <w:t>)</w:t>
+      </w:r>
       <w:r>
         <w:t>;</w:t>
       </w:r>
@@ -2140,16 +2090,9 @@
         <w:br/>
         <w:t xml:space="preserve">       </w:t>
       </w:r>
-      <w:ins w:id="14" w:author="Michal Moskal" w:date="2010-02-12T18:16:00Z">
-        <w:r>
-          <w:t>_(</w:t>
-        </w:r>
-      </w:ins>
-      <w:del w:id="15" w:author="Michal Moskal" w:date="2010-02-12T18:16:00Z">
-        <w:r>
-          <w:delText xml:space="preserve">          </w:delText>
-        </w:r>
-      </w:del>
+      <w:r>
+        <w:t>_(</w:t>
+      </w:r>
       <w:r>
         <w:t>ensures \</w:t>
       </w:r>
@@ -2161,11 +2104,9 @@
       <w:r>
         <w:t xml:space="preserve"> ... </w:t>
       </w:r>
-      <w:ins w:id="16" w:author="Michal Moskal" w:date="2010-02-12T18:16:00Z">
-        <w:r>
-          <w:t>)</w:t>
-        </w:r>
-      </w:ins>
+      <w:r>
+        <w:t>)</w:t>
+      </w:r>
       <w:r>
         <w:br/>
         <w:t>{ // possible to put some guidance to the prover here</w:t>
@@ -2858,14 +2799,6 @@
     <w:p>
       <w:pPr>
         <w:rPr>
-          <w:del w:id="17" w:author="Michal Moskal" w:date="2010-02-16T11:33:00Z"/>
-        </w:rPr>
-      </w:pPr>
-    </w:p>
-    <w:p>
-      <w:pPr>
-        <w:rPr>
-          <w:ins w:id="18" w:author="Michal Moskal" w:date="2010-02-16T11:33:00Z"/>
           <w:rFonts w:asciiTheme="majorHAnsi" w:eastAsiaTheme="majorEastAsia" w:hAnsiTheme="majorHAnsi" w:cstheme="majorBidi"/>
           <w:b/>
           <w:bCs/>
@@ -2874,85 +2807,34 @@
           <w:szCs w:val="26"/>
         </w:rPr>
       </w:pPr>
-      <w:ins w:id="19" w:author="Michal Moskal" w:date="2010-02-16T11:33:00Z">
-        <w:r>
-          <w:br w:type="page"/>
-        </w:r>
-      </w:ins>
+      <w:r>
+        <w:br w:type="page"/>
+      </w:r>
     </w:p>
     <w:p>
       <w:pPr>
         <w:pStyle w:val="Heading2"/>
-        <w:rPr>
-          <w:ins w:id="20" w:author="Michal Moskal" w:date="2010-02-16T11:20:00Z"/>
-        </w:rPr>
-        <w:pPrChange w:id="21" w:author="Michal Moskal" w:date="2010-02-16T11:19:00Z">
-          <w:pPr/>
-        </w:pPrChange>
-      </w:pPr>
-      <w:ins w:id="22" w:author="Michal Moskal" w:date="2010-02-16T11:19:00Z">
-        <w:r>
-          <w:lastRenderedPageBreak/>
-          <w:t>VCC-specific functions</w:t>
-        </w:r>
-      </w:ins>
-    </w:p>
-    <w:p>
-      <w:pPr>
-        <w:rPr>
-          <w:ins w:id="23" w:author="Michal Moskal" w:date="2010-02-16T11:19:00Z"/>
-          <w:rPrChange w:id="24" w:author="Michal Moskal" w:date="2010-02-16T11:20:00Z">
-            <w:rPr>
-              <w:ins w:id="25" w:author="Michal Moskal" w:date="2010-02-16T11:19:00Z"/>
-            </w:rPr>
-          </w:rPrChange>
-        </w:rPr>
-        <w:pPrChange w:id="26" w:author="Michal Moskal" w:date="2010-02-16T11:20:00Z">
-          <w:pPr/>
-        </w:pPrChange>
-      </w:pPr>
-    </w:p>
+      </w:pPr>
+      <w:r>
+        <w:lastRenderedPageBreak/>
+        <w:t>VCC-specific functions</w:t>
+      </w:r>
+    </w:p>
+    <w:p/>
     <w:tbl>
       <w:tblPr>
         <w:tblStyle w:val="MediumShading1-Accent3"/>
         <w:tblW w:w="10286" w:type="dxa"/>
         <w:tblLook w:val="04A0" w:firstRow="1" w:lastRow="0" w:firstColumn="1" w:lastColumn="0" w:noHBand="0" w:noVBand="1"/>
-        <w:tblPrChange w:id="27" w:author="Michal Moskal" w:date="2010-02-16T11:25:00Z">
-          <w:tblPr>
-            <w:tblStyle w:val="MediumShading1-Accent3"/>
-            <w:tblW w:w="0" w:type="auto"/>
-            <w:tblLook w:val="04A0" w:firstRow="1" w:lastRow="0" w:firstColumn="1" w:lastColumn="0" w:noHBand="0" w:noVBand="1"/>
-          </w:tblPr>
-        </w:tblPrChange>
       </w:tblPr>
       <w:tblGrid>
         <w:gridCol w:w="3978"/>
         <w:gridCol w:w="6308"/>
-        <w:tblGridChange w:id="28">
-          <w:tblGrid>
-            <w:gridCol w:w="3531"/>
-            <w:gridCol w:w="447"/>
-            <w:gridCol w:w="78"/>
-            <w:gridCol w:w="92"/>
-            <w:gridCol w:w="995"/>
-            <w:gridCol w:w="1919"/>
-            <w:gridCol w:w="1050"/>
-            <w:gridCol w:w="184"/>
-            <w:gridCol w:w="1990"/>
-          </w:tblGrid>
-        </w:tblGridChange>
       </w:tblGrid>
       <w:tr>
         <w:trPr>
           <w:cnfStyle w:val="100000000000" w:firstRow="1" w:lastRow="0" w:firstColumn="0" w:lastColumn="0" w:oddVBand="0" w:evenVBand="0" w:oddHBand="0" w:evenHBand="0" w:firstRowFirstColumn="0" w:firstRowLastColumn="0" w:lastRowFirstColumn="0" w:lastRowLastColumn="0"/>
           <w:trHeight w:val="309"/>
-          <w:ins w:id="29" w:author="Michal Moskal" w:date="2010-02-16T11:20:00Z"/>
-          <w:trPrChange w:id="30" w:author="Michal Moskal" w:date="2010-02-16T11:25:00Z">
-            <w:trPr>
-              <w:gridAfter w:val="0"/>
-              <w:trHeight w:val="417"/>
-            </w:trPr>
-          </w:trPrChange>
         </w:trPr>
         <w:tc>
           <w:tcPr>
@@ -2961,27 +2843,11 @@
             <w:tcBorders>
               <w:right w:val="single" w:sz="4" w:space="0" w:color="auto"/>
             </w:tcBorders>
-            <w:tcPrChange w:id="31" w:author="Michal Moskal" w:date="2010-02-16T11:25:00Z">
-              <w:tcPr>
-                <w:tcW w:w="3531" w:type="dxa"/>
-                <w:tcBorders>
-                  <w:right w:val="single" w:sz="4" w:space="0" w:color="auto"/>
-                </w:tcBorders>
-              </w:tcPr>
-            </w:tcPrChange>
           </w:tcPr>
           <w:p>
-            <w:pPr>
-              <w:cnfStyle w:val="101000000000" w:firstRow="1" w:lastRow="0" w:firstColumn="1" w:lastColumn="0" w:oddVBand="0" w:evenVBand="0" w:oddHBand="0" w:evenHBand="0" w:firstRowFirstColumn="0" w:firstRowLastColumn="0" w:lastRowFirstColumn="0" w:lastRowLastColumn="0"/>
-              <w:rPr>
-                <w:ins w:id="32" w:author="Michal Moskal" w:date="2010-02-16T11:20:00Z"/>
-              </w:rPr>
-            </w:pPr>
-            <w:ins w:id="33" w:author="Michal Moskal" w:date="2010-02-16T11:20:00Z">
-              <w:r>
-                <w:t>Old</w:t>
-              </w:r>
-            </w:ins>
+            <w:r>
+              <w:t>Old</w:t>
+            </w:r>
           </w:p>
         </w:tc>
         <w:tc>
@@ -2990,28 +2856,14 @@
             <w:tcBorders>
               <w:left w:val="single" w:sz="4" w:space="0" w:color="auto"/>
             </w:tcBorders>
-            <w:tcPrChange w:id="34" w:author="Michal Moskal" w:date="2010-02-16T11:25:00Z">
-              <w:tcPr>
-                <w:tcW w:w="3531" w:type="dxa"/>
-                <w:gridSpan w:val="5"/>
-                <w:tcBorders>
-                  <w:left w:val="single" w:sz="4" w:space="0" w:color="auto"/>
-                </w:tcBorders>
-              </w:tcPr>
-            </w:tcPrChange>
           </w:tcPr>
           <w:p>
             <w:pPr>
               <w:cnfStyle w:val="100000000000" w:firstRow="1" w:lastRow="0" w:firstColumn="0" w:lastColumn="0" w:oddVBand="0" w:evenVBand="0" w:oddHBand="0" w:evenHBand="0" w:firstRowFirstColumn="0" w:firstRowLastColumn="0" w:lastRowFirstColumn="0" w:lastRowLastColumn="0"/>
-              <w:rPr>
-                <w:ins w:id="35" w:author="Michal Moskal" w:date="2010-02-16T11:20:00Z"/>
-              </w:rPr>
             </w:pPr>
-            <w:ins w:id="36" w:author="Michal Moskal" w:date="2010-02-16T11:20:00Z">
-              <w:r>
-                <w:t>New</w:t>
-              </w:r>
-            </w:ins>
+            <w:r>
+              <w:t>New</w:t>
+            </w:r>
           </w:p>
         </w:tc>
       </w:tr>
@@ -3019,571 +2871,6 @@
         <w:trPr>
           <w:cnfStyle w:val="000000100000" w:firstRow="0" w:lastRow="0" w:firstColumn="0" w:lastColumn="0" w:oddVBand="0" w:evenVBand="0" w:oddHBand="1" w:evenHBand="0" w:firstRowFirstColumn="0" w:firstRowLastColumn="0" w:lastRowFirstColumn="0" w:lastRowLastColumn="0"/>
           <w:trHeight w:val="296"/>
-          <w:ins w:id="37" w:author="Michal Moskal" w:date="2010-02-16T11:20:00Z"/>
-          <w:trPrChange w:id="38" w:author="Michal Moskal" w:date="2010-02-16T11:25:00Z">
-            <w:trPr>
-              <w:gridAfter w:val="0"/>
-              <w:trHeight w:val="299"/>
-            </w:trPr>
-          </w:trPrChange>
-        </w:trPr>
-        <w:tc>
-          <w:tcPr>
-            <w:cnfStyle w:val="001000000000" w:firstRow="0" w:lastRow="0" w:firstColumn="1" w:lastColumn="0" w:oddVBand="0" w:evenVBand="0" w:oddHBand="0" w:evenHBand="0" w:firstRowFirstColumn="0" w:firstRowLastColumn="0" w:lastRowFirstColumn="0" w:lastRowLastColumn="0"/>
-            <w:tcW w:w="3978" w:type="dxa"/>
-            <w:tcBorders>
-              <w:right w:val="single" w:sz="4" w:space="0" w:color="auto"/>
-            </w:tcBorders>
-            <w:tcPrChange w:id="39" w:author="Michal Moskal" w:date="2010-02-16T11:25:00Z">
-              <w:tcPr>
-                <w:tcW w:w="4056" w:type="dxa"/>
-                <w:gridSpan w:val="3"/>
-                <w:tcBorders>
-                  <w:right w:val="single" w:sz="4" w:space="0" w:color="auto"/>
-                </w:tcBorders>
-              </w:tcPr>
-            </w:tcPrChange>
-          </w:tcPr>
-          <w:p>
-            <w:pPr>
-              <w:pStyle w:val="Code"/>
-              <w:cnfStyle w:val="001000100000" w:firstRow="0" w:lastRow="0" w:firstColumn="1" w:lastColumn="0" w:oddVBand="0" w:evenVBand="0" w:oddHBand="1" w:evenHBand="0" w:firstRowFirstColumn="0" w:firstRowLastColumn="0" w:lastRowFirstColumn="0" w:lastRowLastColumn="0"/>
-              <w:rPr>
-                <w:ins w:id="40" w:author="Michal Moskal" w:date="2010-02-16T11:20:00Z"/>
-              </w:rPr>
-              <w:pPrChange w:id="41" w:author="Michal Moskal" w:date="2010-02-16T11:23:00Z">
-                <w:pPr>
-                  <w:cnfStyle w:val="001000100000" w:firstRow="0" w:lastRow="0" w:firstColumn="1" w:lastColumn="0" w:oddVBand="0" w:evenVBand="0" w:oddHBand="1" w:evenHBand="0" w:firstRowFirstColumn="0" w:firstRowLastColumn="0" w:lastRowFirstColumn="0" w:lastRowLastColumn="0"/>
-                </w:pPr>
-              </w:pPrChange>
-            </w:pPr>
-            <w:ins w:id="42" w:author="Michal Moskal" w:date="2010-02-16T11:21:00Z">
-              <w:r>
-                <w:t>wrapped</w:t>
-              </w:r>
-            </w:ins>
-            <w:ins w:id="43" w:author="Michal Moskal" w:date="2010-02-16T11:22:00Z">
-              <w:r>
-                <w:t>(x)</w:t>
-              </w:r>
-            </w:ins>
-          </w:p>
-        </w:tc>
-        <w:tc>
-          <w:tcPr>
-            <w:tcW w:w="6308" w:type="dxa"/>
-            <w:tcBorders>
-              <w:left w:val="single" w:sz="4" w:space="0" w:color="auto"/>
-            </w:tcBorders>
-            <w:tcPrChange w:id="44" w:author="Michal Moskal" w:date="2010-02-16T11:25:00Z">
-              <w:tcPr>
-                <w:tcW w:w="4056" w:type="dxa"/>
-                <w:gridSpan w:val="4"/>
-                <w:tcBorders>
-                  <w:left w:val="single" w:sz="4" w:space="0" w:color="auto"/>
-                </w:tcBorders>
-              </w:tcPr>
-            </w:tcPrChange>
-          </w:tcPr>
-          <w:p>
-            <w:pPr>
-              <w:pStyle w:val="Code"/>
-              <w:cnfStyle w:val="000000100000" w:firstRow="0" w:lastRow="0" w:firstColumn="0" w:lastColumn="0" w:oddVBand="0" w:evenVBand="0" w:oddHBand="1" w:evenHBand="0" w:firstRowFirstColumn="0" w:firstRowLastColumn="0" w:lastRowFirstColumn="0" w:lastRowLastColumn="0"/>
-              <w:rPr>
-                <w:ins w:id="45" w:author="Michal Moskal" w:date="2010-02-16T11:20:00Z"/>
-              </w:rPr>
-              <w:pPrChange w:id="46" w:author="Michal Moskal" w:date="2010-02-16T11:23:00Z">
-                <w:pPr>
-                  <w:cnfStyle w:val="000000100000" w:firstRow="0" w:lastRow="0" w:firstColumn="0" w:lastColumn="0" w:oddVBand="0" w:evenVBand="0" w:oddHBand="1" w:evenHBand="0" w:firstRowFirstColumn="0" w:firstRowLastColumn="0" w:lastRowFirstColumn="0" w:lastRowLastColumn="0"/>
-                </w:pPr>
-              </w:pPrChange>
-            </w:pPr>
-            <w:ins w:id="47" w:author="Michal Moskal" w:date="2010-02-16T11:21:00Z">
-              <w:r>
-                <w:t>\wrapped</w:t>
-              </w:r>
-            </w:ins>
-            <w:ins w:id="48" w:author="Michal Moskal" w:date="2010-02-16T11:22:00Z">
-              <w:r>
-                <w:t>(x)</w:t>
-              </w:r>
-            </w:ins>
-          </w:p>
-        </w:tc>
-      </w:tr>
-      <w:tr>
-        <w:tblPrEx>
-          <w:tblPrExChange w:id="49" w:author="Michal Moskal" w:date="2010-02-16T11:25:00Z">
-            <w:tblPrEx>
-              <w:tblW w:w="10286" w:type="dxa"/>
-            </w:tblPrEx>
-          </w:tblPrExChange>
-        </w:tblPrEx>
-        <w:trPr>
-          <w:cnfStyle w:val="000000010000" w:firstRow="0" w:lastRow="0" w:firstColumn="0" w:lastColumn="0" w:oddVBand="0" w:evenVBand="0" w:oddHBand="0" w:evenHBand="1" w:firstRowFirstColumn="0" w:firstRowLastColumn="0" w:lastRowFirstColumn="0" w:lastRowLastColumn="0"/>
-          <w:trHeight w:val="309"/>
-          <w:ins w:id="50" w:author="Michal Moskal" w:date="2010-02-16T11:20:00Z"/>
-          <w:trPrChange w:id="51" w:author="Michal Moskal" w:date="2010-02-16T11:25:00Z">
-            <w:trPr>
-              <w:trHeight w:val="309"/>
-            </w:trPr>
-          </w:trPrChange>
-        </w:trPr>
-        <w:tc>
-          <w:tcPr>
-            <w:cnfStyle w:val="001000000000" w:firstRow="0" w:lastRow="0" w:firstColumn="1" w:lastColumn="0" w:oddVBand="0" w:evenVBand="0" w:oddHBand="0" w:evenHBand="0" w:firstRowFirstColumn="0" w:firstRowLastColumn="0" w:lastRowFirstColumn="0" w:lastRowLastColumn="0"/>
-            <w:tcW w:w="3978" w:type="dxa"/>
-            <w:tcBorders>
-              <w:right w:val="single" w:sz="4" w:space="0" w:color="auto"/>
-            </w:tcBorders>
-            <w:tcPrChange w:id="52" w:author="Michal Moskal" w:date="2010-02-16T11:25:00Z">
-              <w:tcPr>
-                <w:tcW w:w="5143" w:type="dxa"/>
-                <w:gridSpan w:val="5"/>
-                <w:tcBorders>
-                  <w:right w:val="single" w:sz="4" w:space="0" w:color="auto"/>
-                </w:tcBorders>
-              </w:tcPr>
-            </w:tcPrChange>
-          </w:tcPr>
-          <w:p>
-            <w:pPr>
-              <w:pStyle w:val="Code"/>
-              <w:cnfStyle w:val="001000010000" w:firstRow="0" w:lastRow="0" w:firstColumn="1" w:lastColumn="0" w:oddVBand="0" w:evenVBand="0" w:oddHBand="0" w:evenHBand="1" w:firstRowFirstColumn="0" w:firstRowLastColumn="0" w:lastRowFirstColumn="0" w:lastRowLastColumn="0"/>
-              <w:rPr>
-                <w:ins w:id="53" w:author="Michal Moskal" w:date="2010-02-16T11:20:00Z"/>
-              </w:rPr>
-              <w:pPrChange w:id="54" w:author="Michal Moskal" w:date="2010-02-16T11:23:00Z">
-                <w:pPr>
-                  <w:cnfStyle w:val="001000010000" w:firstRow="0" w:lastRow="0" w:firstColumn="1" w:lastColumn="0" w:oddVBand="0" w:evenVBand="0" w:oddHBand="0" w:evenHBand="1" w:firstRowFirstColumn="0" w:firstRowLastColumn="0" w:lastRowFirstColumn="0" w:lastRowLastColumn="0"/>
-                </w:pPr>
-              </w:pPrChange>
-            </w:pPr>
-            <w:ins w:id="55" w:author="Michal Moskal" w:date="2010-02-16T11:21:00Z">
-              <w:r>
-                <w:t>mutable</w:t>
-              </w:r>
-            </w:ins>
-            <w:ins w:id="56" w:author="Michal Moskal" w:date="2010-02-16T11:22:00Z">
-              <w:r>
-                <w:t>(x)</w:t>
-              </w:r>
-            </w:ins>
-          </w:p>
-        </w:tc>
-        <w:tc>
-          <w:tcPr>
-            <w:tcW w:w="6308" w:type="dxa"/>
-            <w:tcBorders>
-              <w:left w:val="single" w:sz="4" w:space="0" w:color="auto"/>
-            </w:tcBorders>
-            <w:tcPrChange w:id="57" w:author="Michal Moskal" w:date="2010-02-16T11:25:00Z">
-              <w:tcPr>
-                <w:tcW w:w="5143" w:type="dxa"/>
-                <w:gridSpan w:val="4"/>
-                <w:tcBorders>
-                  <w:left w:val="single" w:sz="4" w:space="0" w:color="auto"/>
-                </w:tcBorders>
-              </w:tcPr>
-            </w:tcPrChange>
-          </w:tcPr>
-          <w:p>
-            <w:pPr>
-              <w:pStyle w:val="Code"/>
-              <w:cnfStyle w:val="000000010000" w:firstRow="0" w:lastRow="0" w:firstColumn="0" w:lastColumn="0" w:oddVBand="0" w:evenVBand="0" w:oddHBand="0" w:evenHBand="1" w:firstRowFirstColumn="0" w:firstRowLastColumn="0" w:lastRowFirstColumn="0" w:lastRowLastColumn="0"/>
-              <w:rPr>
-                <w:ins w:id="58" w:author="Michal Moskal" w:date="2010-02-16T11:20:00Z"/>
-              </w:rPr>
-              <w:pPrChange w:id="59" w:author="Michal Moskal" w:date="2010-02-16T11:23:00Z">
-                <w:pPr>
-                  <w:cnfStyle w:val="000000010000" w:firstRow="0" w:lastRow="0" w:firstColumn="0" w:lastColumn="0" w:oddVBand="0" w:evenVBand="0" w:oddHBand="0" w:evenHBand="1" w:firstRowFirstColumn="0" w:firstRowLastColumn="0" w:lastRowFirstColumn="0" w:lastRowLastColumn="0"/>
-                </w:pPr>
-              </w:pPrChange>
-            </w:pPr>
-            <w:ins w:id="60" w:author="Michal Moskal" w:date="2010-02-16T11:21:00Z">
-              <w:r>
-                <w:t>\unwrapped</w:t>
-              </w:r>
-            </w:ins>
-            <w:ins w:id="61" w:author="Michal Moskal" w:date="2010-02-16T11:22:00Z">
-              <w:r>
-                <w:t>(x)</w:t>
-              </w:r>
-            </w:ins>
-          </w:p>
-        </w:tc>
-      </w:tr>
-      <w:tr>
-        <w:trPr>
-          <w:cnfStyle w:val="000000100000" w:firstRow="0" w:lastRow="0" w:firstColumn="0" w:lastColumn="0" w:oddVBand="0" w:evenVBand="0" w:oddHBand="1" w:evenHBand="0" w:firstRowFirstColumn="0" w:firstRowLastColumn="0" w:lastRowFirstColumn="0" w:lastRowLastColumn="0"/>
-          <w:trHeight w:val="309"/>
-          <w:ins w:id="62" w:author="Michal Moskal" w:date="2010-02-16T11:20:00Z"/>
-          <w:trPrChange w:id="63" w:author="Michal Moskal" w:date="2010-02-16T11:25:00Z">
-            <w:trPr>
-              <w:gridAfter w:val="0"/>
-              <w:trHeight w:val="312"/>
-            </w:trPr>
-          </w:trPrChange>
-        </w:trPr>
-        <w:tc>
-          <w:tcPr>
-            <w:cnfStyle w:val="001000000000" w:firstRow="0" w:lastRow="0" w:firstColumn="1" w:lastColumn="0" w:oddVBand="0" w:evenVBand="0" w:oddHBand="0" w:evenHBand="0" w:firstRowFirstColumn="0" w:firstRowLastColumn="0" w:lastRowFirstColumn="0" w:lastRowLastColumn="0"/>
-            <w:tcW w:w="3978" w:type="dxa"/>
-            <w:tcBorders>
-              <w:right w:val="single" w:sz="4" w:space="0" w:color="auto"/>
-            </w:tcBorders>
-            <w:tcPrChange w:id="64" w:author="Michal Moskal" w:date="2010-02-16T11:25:00Z">
-              <w:tcPr>
-                <w:tcW w:w="4056" w:type="dxa"/>
-                <w:gridSpan w:val="3"/>
-                <w:tcBorders>
-                  <w:right w:val="single" w:sz="4" w:space="0" w:color="auto"/>
-                </w:tcBorders>
-              </w:tcPr>
-            </w:tcPrChange>
-          </w:tcPr>
-          <w:p>
-            <w:pPr>
-              <w:pStyle w:val="Code"/>
-              <w:cnfStyle w:val="001000100000" w:firstRow="0" w:lastRow="0" w:firstColumn="1" w:lastColumn="0" w:oddVBand="0" w:evenVBand="0" w:oddHBand="1" w:evenHBand="0" w:firstRowFirstColumn="0" w:firstRowLastColumn="0" w:lastRowFirstColumn="0" w:lastRowLastColumn="0"/>
-              <w:rPr>
-                <w:ins w:id="65" w:author="Michal Moskal" w:date="2010-02-16T11:20:00Z"/>
-              </w:rPr>
-              <w:pPrChange w:id="66" w:author="Michal Moskal" w:date="2010-02-16T11:23:00Z">
-                <w:pPr>
-                  <w:cnfStyle w:val="001000100000" w:firstRow="0" w:lastRow="0" w:firstColumn="1" w:lastColumn="0" w:oddVBand="0" w:evenVBand="0" w:oddHBand="1" w:evenHBand="0" w:firstRowFirstColumn="0" w:firstRowLastColumn="0" w:lastRowFirstColumn="0" w:lastRowLastColumn="0"/>
-                </w:pPr>
-              </w:pPrChange>
-            </w:pPr>
-            <w:ins w:id="67" w:author="Michal Moskal" w:date="2010-02-16T11:21:00Z">
-              <w:r>
-                <w:t>wrap</w:t>
-              </w:r>
-            </w:ins>
-            <w:ins w:id="68" w:author="Michal Moskal" w:date="2010-02-16T11:22:00Z">
-              <w:r>
-                <w:t>(x)</w:t>
-              </w:r>
-            </w:ins>
-          </w:p>
-        </w:tc>
-        <w:tc>
-          <w:tcPr>
-            <w:tcW w:w="6308" w:type="dxa"/>
-            <w:tcBorders>
-              <w:left w:val="single" w:sz="4" w:space="0" w:color="auto"/>
-            </w:tcBorders>
-            <w:tcPrChange w:id="69" w:author="Michal Moskal" w:date="2010-02-16T11:25:00Z">
-              <w:tcPr>
-                <w:tcW w:w="4056" w:type="dxa"/>
-                <w:gridSpan w:val="4"/>
-                <w:tcBorders>
-                  <w:left w:val="single" w:sz="4" w:space="0" w:color="auto"/>
-                </w:tcBorders>
-              </w:tcPr>
-            </w:tcPrChange>
-          </w:tcPr>
-          <w:p>
-            <w:pPr>
-              <w:pStyle w:val="Code"/>
-              <w:cnfStyle w:val="000000100000" w:firstRow="0" w:lastRow="0" w:firstColumn="0" w:lastColumn="0" w:oddVBand="0" w:evenVBand="0" w:oddHBand="1" w:evenHBand="0" w:firstRowFirstColumn="0" w:firstRowLastColumn="0" w:lastRowFirstColumn="0" w:lastRowLastColumn="0"/>
-              <w:rPr>
-                <w:ins w:id="70" w:author="Michal Moskal" w:date="2010-02-16T11:20:00Z"/>
-              </w:rPr>
-              <w:pPrChange w:id="71" w:author="Michal Moskal" w:date="2010-02-16T11:23:00Z">
-                <w:pPr>
-                  <w:cnfStyle w:val="000000100000" w:firstRow="0" w:lastRow="0" w:firstColumn="0" w:lastColumn="0" w:oddVBand="0" w:evenVBand="0" w:oddHBand="1" w:evenHBand="0" w:firstRowFirstColumn="0" w:firstRowLastColumn="0" w:lastRowFirstColumn="0" w:lastRowLastColumn="0"/>
-                </w:pPr>
-              </w:pPrChange>
-            </w:pPr>
-            <w:ins w:id="72" w:author="Michal Moskal" w:date="2010-02-16T11:22:00Z">
-              <w:r>
-                <w:t>_(wrap x)</w:t>
-              </w:r>
-            </w:ins>
-          </w:p>
-        </w:tc>
-      </w:tr>
-      <w:tr>
-        <w:tblPrEx>
-          <w:tblPrExChange w:id="73" w:author="Michal Moskal" w:date="2010-02-16T11:25:00Z">
-            <w:tblPrEx>
-              <w:tblW w:w="10286" w:type="dxa"/>
-            </w:tblPrEx>
-          </w:tblPrExChange>
-        </w:tblPrEx>
-        <w:trPr>
-          <w:cnfStyle w:val="000000010000" w:firstRow="0" w:lastRow="0" w:firstColumn="0" w:lastColumn="0" w:oddVBand="0" w:evenVBand="0" w:oddHBand="0" w:evenHBand="1" w:firstRowFirstColumn="0" w:firstRowLastColumn="0" w:lastRowFirstColumn="0" w:lastRowLastColumn="0"/>
-          <w:trHeight w:val="296"/>
-          <w:ins w:id="74" w:author="Michal Moskal" w:date="2010-02-16T11:20:00Z"/>
-          <w:trPrChange w:id="75" w:author="Michal Moskal" w:date="2010-02-16T11:25:00Z">
-            <w:trPr>
-              <w:trHeight w:val="296"/>
-            </w:trPr>
-          </w:trPrChange>
-        </w:trPr>
-        <w:tc>
-          <w:tcPr>
-            <w:cnfStyle w:val="001000000000" w:firstRow="0" w:lastRow="0" w:firstColumn="1" w:lastColumn="0" w:oddVBand="0" w:evenVBand="0" w:oddHBand="0" w:evenHBand="0" w:firstRowFirstColumn="0" w:firstRowLastColumn="0" w:lastRowFirstColumn="0" w:lastRowLastColumn="0"/>
-            <w:tcW w:w="3978" w:type="dxa"/>
-            <w:tcBorders>
-              <w:right w:val="single" w:sz="4" w:space="0" w:color="auto"/>
-            </w:tcBorders>
-            <w:tcPrChange w:id="76" w:author="Michal Moskal" w:date="2010-02-16T11:25:00Z">
-              <w:tcPr>
-                <w:tcW w:w="5143" w:type="dxa"/>
-                <w:gridSpan w:val="5"/>
-                <w:tcBorders>
-                  <w:right w:val="single" w:sz="4" w:space="0" w:color="auto"/>
-                </w:tcBorders>
-              </w:tcPr>
-            </w:tcPrChange>
-          </w:tcPr>
-          <w:p>
-            <w:pPr>
-              <w:pStyle w:val="Code"/>
-              <w:cnfStyle w:val="001000010000" w:firstRow="0" w:lastRow="0" w:firstColumn="1" w:lastColumn="0" w:oddVBand="0" w:evenVBand="0" w:oddHBand="0" w:evenHBand="1" w:firstRowFirstColumn="0" w:firstRowLastColumn="0" w:lastRowFirstColumn="0" w:lastRowLastColumn="0"/>
-              <w:rPr>
-                <w:ins w:id="77" w:author="Michal Moskal" w:date="2010-02-16T11:20:00Z"/>
-              </w:rPr>
-              <w:pPrChange w:id="78" w:author="Michal Moskal" w:date="2010-02-16T11:23:00Z">
-                <w:pPr>
-                  <w:cnfStyle w:val="001000010000" w:firstRow="0" w:lastRow="0" w:firstColumn="1" w:lastColumn="0" w:oddVBand="0" w:evenVBand="0" w:oddHBand="0" w:evenHBand="1" w:firstRowFirstColumn="0" w:firstRowLastColumn="0" w:lastRowFirstColumn="0" w:lastRowLastColumn="0"/>
-                </w:pPr>
-              </w:pPrChange>
-            </w:pPr>
-            <w:ins w:id="79" w:author="Michal Moskal" w:date="2010-02-16T11:21:00Z">
-              <w:r>
-                <w:t>unwrap</w:t>
-              </w:r>
-            </w:ins>
-          </w:p>
-        </w:tc>
-        <w:tc>
-          <w:tcPr>
-            <w:tcW w:w="6308" w:type="dxa"/>
-            <w:tcBorders>
-              <w:left w:val="single" w:sz="4" w:space="0" w:color="auto"/>
-            </w:tcBorders>
-            <w:tcPrChange w:id="80" w:author="Michal Moskal" w:date="2010-02-16T11:25:00Z">
-              <w:tcPr>
-                <w:tcW w:w="5143" w:type="dxa"/>
-                <w:gridSpan w:val="4"/>
-                <w:tcBorders>
-                  <w:left w:val="single" w:sz="4" w:space="0" w:color="auto"/>
-                </w:tcBorders>
-              </w:tcPr>
-            </w:tcPrChange>
-          </w:tcPr>
-          <w:p>
-            <w:pPr>
-              <w:pStyle w:val="Code"/>
-              <w:cnfStyle w:val="000000010000" w:firstRow="0" w:lastRow="0" w:firstColumn="0" w:lastColumn="0" w:oddVBand="0" w:evenVBand="0" w:oddHBand="0" w:evenHBand="1" w:firstRowFirstColumn="0" w:firstRowLastColumn="0" w:lastRowFirstColumn="0" w:lastRowLastColumn="0"/>
-              <w:rPr>
-                <w:ins w:id="81" w:author="Michal Moskal" w:date="2010-02-16T11:20:00Z"/>
-              </w:rPr>
-              <w:pPrChange w:id="82" w:author="Michal Moskal" w:date="2010-02-16T11:23:00Z">
-                <w:pPr>
-                  <w:cnfStyle w:val="000000010000" w:firstRow="0" w:lastRow="0" w:firstColumn="0" w:lastColumn="0" w:oddVBand="0" w:evenVBand="0" w:oddHBand="0" w:evenHBand="1" w:firstRowFirstColumn="0" w:firstRowLastColumn="0" w:lastRowFirstColumn="0" w:lastRowLastColumn="0"/>
-                </w:pPr>
-              </w:pPrChange>
-            </w:pPr>
-            <w:ins w:id="83" w:author="Michal Moskal" w:date="2010-02-16T11:22:00Z">
-              <w:r>
-                <w:t>_(unwrap x)</w:t>
-              </w:r>
-            </w:ins>
-          </w:p>
-        </w:tc>
-      </w:tr>
-      <w:tr>
-        <w:trPr>
-          <w:cnfStyle w:val="000000100000" w:firstRow="0" w:lastRow="0" w:firstColumn="0" w:lastColumn="0" w:oddVBand="0" w:evenVBand="0" w:oddHBand="1" w:evenHBand="0" w:firstRowFirstColumn="0" w:firstRowLastColumn="0" w:lastRowFirstColumn="0" w:lastRowLastColumn="0"/>
-          <w:trHeight w:val="309"/>
-          <w:ins w:id="84" w:author="Michal Moskal" w:date="2010-02-16T11:20:00Z"/>
-          <w:trPrChange w:id="85" w:author="Michal Moskal" w:date="2010-02-16T11:25:00Z">
-            <w:trPr>
-              <w:gridAfter w:val="0"/>
-              <w:trHeight w:val="312"/>
-            </w:trPr>
-          </w:trPrChange>
-        </w:trPr>
-        <w:tc>
-          <w:tcPr>
-            <w:cnfStyle w:val="001000000000" w:firstRow="0" w:lastRow="0" w:firstColumn="1" w:lastColumn="0" w:oddVBand="0" w:evenVBand="0" w:oddHBand="0" w:evenHBand="0" w:firstRowFirstColumn="0" w:firstRowLastColumn="0" w:lastRowFirstColumn="0" w:lastRowLastColumn="0"/>
-            <w:tcW w:w="3978" w:type="dxa"/>
-            <w:tcBorders>
-              <w:right w:val="single" w:sz="4" w:space="0" w:color="auto"/>
-            </w:tcBorders>
-            <w:tcPrChange w:id="86" w:author="Michal Moskal" w:date="2010-02-16T11:25:00Z">
-              <w:tcPr>
-                <w:tcW w:w="4056" w:type="dxa"/>
-                <w:gridSpan w:val="3"/>
-                <w:tcBorders>
-                  <w:right w:val="single" w:sz="4" w:space="0" w:color="auto"/>
-                </w:tcBorders>
-              </w:tcPr>
-            </w:tcPrChange>
-          </w:tcPr>
-          <w:p>
-            <w:pPr>
-              <w:pStyle w:val="Code"/>
-              <w:cnfStyle w:val="001000100000" w:firstRow="0" w:lastRow="0" w:firstColumn="1" w:lastColumn="0" w:oddVBand="0" w:evenVBand="0" w:oddHBand="1" w:evenHBand="0" w:firstRowFirstColumn="0" w:firstRowLastColumn="0" w:lastRowFirstColumn="0" w:lastRowLastColumn="0"/>
-              <w:rPr>
-                <w:ins w:id="87" w:author="Michal Moskal" w:date="2010-02-16T11:20:00Z"/>
-              </w:rPr>
-              <w:pPrChange w:id="88" w:author="Michal Moskal" w:date="2010-02-16T11:23:00Z">
-                <w:pPr>
-                  <w:cnfStyle w:val="001000100000" w:firstRow="0" w:lastRow="0" w:firstColumn="1" w:lastColumn="0" w:oddVBand="0" w:evenVBand="0" w:oddHBand="1" w:evenHBand="0" w:firstRowFirstColumn="0" w:firstRowLastColumn="0" w:lastRowFirstColumn="0" w:lastRowLastColumn="0"/>
-                </w:pPr>
-              </w:pPrChange>
-            </w:pPr>
-            <w:ins w:id="89" w:author="Michal Moskal" w:date="2010-02-16T11:21:00Z">
-              <w:r>
-                <w:t>expose</w:t>
-              </w:r>
-            </w:ins>
-            <w:ins w:id="90" w:author="Michal Moskal" w:date="2010-02-16T11:22:00Z">
-              <w:r>
-                <w:t>(x) { ... }</w:t>
-              </w:r>
-            </w:ins>
-          </w:p>
-        </w:tc>
-        <w:tc>
-          <w:tcPr>
-            <w:tcW w:w="6308" w:type="dxa"/>
-            <w:tcBorders>
-              <w:left w:val="single" w:sz="4" w:space="0" w:color="auto"/>
-            </w:tcBorders>
-            <w:tcPrChange w:id="91" w:author="Michal Moskal" w:date="2010-02-16T11:25:00Z">
-              <w:tcPr>
-                <w:tcW w:w="4056" w:type="dxa"/>
-                <w:gridSpan w:val="4"/>
-                <w:tcBorders>
-                  <w:left w:val="single" w:sz="4" w:space="0" w:color="auto"/>
-                </w:tcBorders>
-              </w:tcPr>
-            </w:tcPrChange>
-          </w:tcPr>
-          <w:p>
-            <w:pPr>
-              <w:pStyle w:val="Code"/>
-              <w:cnfStyle w:val="000000100000" w:firstRow="0" w:lastRow="0" w:firstColumn="0" w:lastColumn="0" w:oddVBand="0" w:evenVBand="0" w:oddHBand="1" w:evenHBand="0" w:firstRowFirstColumn="0" w:firstRowLastColumn="0" w:lastRowFirstColumn="0" w:lastRowLastColumn="0"/>
-              <w:rPr>
-                <w:ins w:id="92" w:author="Michal Moskal" w:date="2010-02-16T11:20:00Z"/>
-              </w:rPr>
-              <w:pPrChange w:id="93" w:author="Michal Moskal" w:date="2010-02-16T11:23:00Z">
-                <w:pPr>
-                  <w:cnfStyle w:val="000000100000" w:firstRow="0" w:lastRow="0" w:firstColumn="0" w:lastColumn="0" w:oddVBand="0" w:evenVBand="0" w:oddHBand="1" w:evenHBand="0" w:firstRowFirstColumn="0" w:firstRowLastColumn="0" w:lastRowFirstColumn="0" w:lastRowLastColumn="0"/>
-                </w:pPr>
-              </w:pPrChange>
-            </w:pPr>
-            <w:ins w:id="94" w:author="Michal Moskal" w:date="2010-02-16T11:22:00Z">
-              <w:r>
-                <w:t>_(unwrapping x) { ... }</w:t>
-              </w:r>
-            </w:ins>
-          </w:p>
-        </w:tc>
-      </w:tr>
-      <w:tr>
-        <w:tblPrEx>
-          <w:tblPrExChange w:id="95" w:author="Michal Moskal" w:date="2010-02-16T11:25:00Z">
-            <w:tblPrEx>
-              <w:tblW w:w="10286" w:type="dxa"/>
-            </w:tblPrEx>
-          </w:tblPrExChange>
-        </w:tblPrEx>
-        <w:trPr>
-          <w:cnfStyle w:val="000000010000" w:firstRow="0" w:lastRow="0" w:firstColumn="0" w:lastColumn="0" w:oddVBand="0" w:evenVBand="0" w:oddHBand="0" w:evenHBand="1" w:firstRowFirstColumn="0" w:firstRowLastColumn="0" w:lastRowFirstColumn="0" w:lastRowLastColumn="0"/>
-          <w:trHeight w:val="309"/>
-          <w:ins w:id="96" w:author="Michal Moskal" w:date="2010-02-16T11:20:00Z"/>
-          <w:trPrChange w:id="97" w:author="Michal Moskal" w:date="2010-02-16T11:25:00Z">
-            <w:trPr>
-              <w:trHeight w:val="309"/>
-            </w:trPr>
-          </w:trPrChange>
-        </w:trPr>
-        <w:tc>
-          <w:tcPr>
-            <w:cnfStyle w:val="001000000000" w:firstRow="0" w:lastRow="0" w:firstColumn="1" w:lastColumn="0" w:oddVBand="0" w:evenVBand="0" w:oddHBand="0" w:evenHBand="0" w:firstRowFirstColumn="0" w:firstRowLastColumn="0" w:lastRowFirstColumn="0" w:lastRowLastColumn="0"/>
-            <w:tcW w:w="3978" w:type="dxa"/>
-            <w:tcBorders>
-              <w:right w:val="single" w:sz="4" w:space="0" w:color="auto"/>
-            </w:tcBorders>
-            <w:tcPrChange w:id="98" w:author="Michal Moskal" w:date="2010-02-16T11:25:00Z">
-              <w:tcPr>
-                <w:tcW w:w="5143" w:type="dxa"/>
-                <w:gridSpan w:val="5"/>
-                <w:tcBorders>
-                  <w:right w:val="single" w:sz="4" w:space="0" w:color="auto"/>
-                </w:tcBorders>
-              </w:tcPr>
-            </w:tcPrChange>
-          </w:tcPr>
-          <w:p>
-            <w:pPr>
-              <w:pStyle w:val="Code"/>
-              <w:cnfStyle w:val="001000010000" w:firstRow="0" w:lastRow="0" w:firstColumn="1" w:lastColumn="0" w:oddVBand="0" w:evenVBand="0" w:oddHBand="0" w:evenHBand="1" w:firstRowFirstColumn="0" w:firstRowLastColumn="0" w:lastRowFirstColumn="0" w:lastRowLastColumn="0"/>
-              <w:rPr>
-                <w:ins w:id="99" w:author="Michal Moskal" w:date="2010-02-16T11:20:00Z"/>
-              </w:rPr>
-              <w:pPrChange w:id="100" w:author="Michal Moskal" w:date="2010-02-16T11:23:00Z">
-                <w:pPr>
-                  <w:cnfStyle w:val="001000010000" w:firstRow="0" w:lastRow="0" w:firstColumn="1" w:lastColumn="0" w:oddVBand="0" w:evenVBand="0" w:oddHBand="0" w:evenHBand="1" w:firstRowFirstColumn="0" w:firstRowLastColumn="0" w:lastRowFirstColumn="0" w:lastRowLastColumn="0"/>
-                </w:pPr>
-              </w:pPrChange>
-            </w:pPr>
-            <w:ins w:id="101" w:author="Michal Moskal" w:date="2010-02-16T11:22:00Z">
-              <w:r>
-                <w:t>typed(x)</w:t>
-              </w:r>
-            </w:ins>
-          </w:p>
-        </w:tc>
-        <w:tc>
-          <w:tcPr>
-            <w:tcW w:w="6308" w:type="dxa"/>
-            <w:tcBorders>
-              <w:left w:val="single" w:sz="4" w:space="0" w:color="auto"/>
-            </w:tcBorders>
-            <w:tcPrChange w:id="102" w:author="Michal Moskal" w:date="2010-02-16T11:25:00Z">
-              <w:tcPr>
-                <w:tcW w:w="5143" w:type="dxa"/>
-                <w:gridSpan w:val="4"/>
-                <w:tcBorders>
-                  <w:left w:val="single" w:sz="4" w:space="0" w:color="auto"/>
-                </w:tcBorders>
-              </w:tcPr>
-            </w:tcPrChange>
-          </w:tcPr>
-          <w:p>
-            <w:pPr>
-              <w:pStyle w:val="Code"/>
-              <w:cnfStyle w:val="000000010000" w:firstRow="0" w:lastRow="0" w:firstColumn="0" w:lastColumn="0" w:oddVBand="0" w:evenVBand="0" w:oddHBand="0" w:evenHBand="1" w:firstRowFirstColumn="0" w:firstRowLastColumn="0" w:lastRowFirstColumn="0" w:lastRowLastColumn="0"/>
-              <w:rPr>
-                <w:ins w:id="103" w:author="Michal Moskal" w:date="2010-02-16T11:20:00Z"/>
-              </w:rPr>
-              <w:pPrChange w:id="104" w:author="Michal Moskal" w:date="2010-02-16T11:23:00Z">
-                <w:pPr>
-                  <w:cnfStyle w:val="000000010000" w:firstRow="0" w:lastRow="0" w:firstColumn="0" w:lastColumn="0" w:oddVBand="0" w:evenVBand="0" w:oddHBand="0" w:evenHBand="1" w:firstRowFirstColumn="0" w:firstRowLastColumn="0" w:lastRowFirstColumn="0" w:lastRowLastColumn="0"/>
-                </w:pPr>
-              </w:pPrChange>
-            </w:pPr>
-            <w:ins w:id="105" w:author="Michal Moskal" w:date="2010-02-16T11:23:00Z">
-              <w:r>
-                <w:t>\valid(x)    // follows ACSL</w:t>
-              </w:r>
-            </w:ins>
-          </w:p>
-        </w:tc>
-      </w:tr>
-      <w:tr>
-        <w:trPr>
-          <w:cnfStyle w:val="000000100000" w:firstRow="0" w:lastRow="0" w:firstColumn="0" w:lastColumn="0" w:oddVBand="0" w:evenVBand="0" w:oddHBand="1" w:evenHBand="0" w:firstRowFirstColumn="0" w:firstRowLastColumn="0" w:lastRowFirstColumn="0" w:lastRowLastColumn="0"/>
-          <w:trHeight w:val="309"/>
-          <w:ins w:id="106" w:author="Michal Moskal" w:date="2010-02-16T11:28:00Z"/>
         </w:trPr>
         <w:tc>
           <w:tcPr>
@@ -3597,19 +2884,18 @@
             <w:pPr>
               <w:pStyle w:val="Code"/>
               <w:rPr>
-                <w:ins w:id="107" w:author="Michal Moskal" w:date="2010-02-16T11:28:00Z"/>
+                <w:b/>
+                <w:bCs w:val="0"/>
               </w:rPr>
             </w:pPr>
-            <w:proofErr w:type="spellStart"/>
-            <w:ins w:id="108" w:author="Michal Moskal" w:date="2010-02-16T11:28:00Z">
-              <w:r>
-                <w:t>emb</w:t>
-              </w:r>
-              <w:proofErr w:type="spellEnd"/>
-              <w:r>
-                <w:t>(x)</w:t>
-              </w:r>
-            </w:ins>
+            <w:bookmarkStart w:id="0" w:name="_GoBack"/>
+            <w:r>
+              <w:t>wrapped</w:t>
+            </w:r>
+            <w:bookmarkEnd w:id="0"/>
+            <w:r>
+              <w:t>(x)</w:t>
+            </w:r>
           </w:p>
         </w:tc>
         <w:tc>
@@ -3623,15 +2909,10 @@
             <w:pPr>
               <w:pStyle w:val="Code"/>
               <w:cnfStyle w:val="000000100000" w:firstRow="0" w:lastRow="0" w:firstColumn="0" w:lastColumn="0" w:oddVBand="0" w:evenVBand="0" w:oddHBand="1" w:evenHBand="0" w:firstRowFirstColumn="0" w:firstRowLastColumn="0" w:lastRowFirstColumn="0" w:lastRowLastColumn="0"/>
-              <w:rPr>
-                <w:ins w:id="109" w:author="Michal Moskal" w:date="2010-02-16T11:28:00Z"/>
-              </w:rPr>
             </w:pPr>
-            <w:ins w:id="110" w:author="Michal Moskal" w:date="2010-02-16T11:28:00Z">
-              <w:r>
-                <w:t>\embedding(x)</w:t>
-              </w:r>
-            </w:ins>
+            <w:r>
+              <w:t>\wrapped(x)</w:t>
+            </w:r>
           </w:p>
         </w:tc>
       </w:tr>
@@ -3639,7 +2920,6 @@
         <w:trPr>
           <w:cnfStyle w:val="000000010000" w:firstRow="0" w:lastRow="0" w:firstColumn="0" w:lastColumn="0" w:oddVBand="0" w:evenVBand="0" w:oddHBand="0" w:evenHBand="1" w:firstRowFirstColumn="0" w:firstRowLastColumn="0" w:lastRowFirstColumn="0" w:lastRowLastColumn="0"/>
           <w:trHeight w:val="309"/>
-          <w:ins w:id="111" w:author="Michal Moskal" w:date="2010-02-16T11:28:00Z"/>
         </w:trPr>
         <w:tc>
           <w:tcPr>
@@ -3653,12 +2933,189 @@
             <w:pPr>
               <w:pStyle w:val="Code"/>
               <w:rPr>
-                <w:ins w:id="112" w:author="Michal Moskal" w:date="2010-02-16T11:28:00Z"/>
+                <w:b/>
+                <w:bCs w:val="0"/>
               </w:rPr>
             </w:pPr>
-            <w:ins w:id="113" w:author="Michal Moskal" w:date="2010-02-16T11:28:00Z">
+            <w:r>
+              <w:t>mutable(x)</w:t>
+            </w:r>
+          </w:p>
+        </w:tc>
+        <w:tc>
+          <w:tcPr>
+            <w:tcW w:w="6308" w:type="dxa"/>
+            <w:tcBorders>
+              <w:left w:val="single" w:sz="4" w:space="0" w:color="auto"/>
+            </w:tcBorders>
+          </w:tcPr>
+          <w:p>
+            <w:pPr>
+              <w:pStyle w:val="Code"/>
+              <w:cnfStyle w:val="000000010000" w:firstRow="0" w:lastRow="0" w:firstColumn="0" w:lastColumn="0" w:oddVBand="0" w:evenVBand="0" w:oddHBand="0" w:evenHBand="1" w:firstRowFirstColumn="0" w:firstRowLastColumn="0" w:lastRowFirstColumn="0" w:lastRowLastColumn="0"/>
+            </w:pPr>
+            <w:r>
+              <w:t>\unwrapped(x)</w:t>
+            </w:r>
+          </w:p>
+        </w:tc>
+      </w:tr>
+      <w:tr>
+        <w:trPr>
+          <w:cnfStyle w:val="000000100000" w:firstRow="0" w:lastRow="0" w:firstColumn="0" w:lastColumn="0" w:oddVBand="0" w:evenVBand="0" w:oddHBand="1" w:evenHBand="0" w:firstRowFirstColumn="0" w:firstRowLastColumn="0" w:lastRowFirstColumn="0" w:lastRowLastColumn="0"/>
+          <w:trHeight w:val="309"/>
+        </w:trPr>
+        <w:tc>
+          <w:tcPr>
+            <w:cnfStyle w:val="001000000000" w:firstRow="0" w:lastRow="0" w:firstColumn="1" w:lastColumn="0" w:oddVBand="0" w:evenVBand="0" w:oddHBand="0" w:evenHBand="0" w:firstRowFirstColumn="0" w:firstRowLastColumn="0" w:lastRowFirstColumn="0" w:lastRowLastColumn="0"/>
+            <w:tcW w:w="3978" w:type="dxa"/>
+            <w:tcBorders>
+              <w:right w:val="single" w:sz="4" w:space="0" w:color="auto"/>
+            </w:tcBorders>
+          </w:tcPr>
+          <w:p>
+            <w:pPr>
+              <w:pStyle w:val="Code"/>
+              <w:rPr>
+                <w:b/>
+                <w:bCs w:val="0"/>
+              </w:rPr>
+            </w:pPr>
+            <w:r>
+              <w:t>wrap(x)</w:t>
+            </w:r>
+          </w:p>
+        </w:tc>
+        <w:tc>
+          <w:tcPr>
+            <w:tcW w:w="6308" w:type="dxa"/>
+            <w:tcBorders>
+              <w:left w:val="single" w:sz="4" w:space="0" w:color="auto"/>
+            </w:tcBorders>
+          </w:tcPr>
+          <w:p>
+            <w:pPr>
+              <w:pStyle w:val="Code"/>
+              <w:cnfStyle w:val="000000100000" w:firstRow="0" w:lastRow="0" w:firstColumn="0" w:lastColumn="0" w:oddVBand="0" w:evenVBand="0" w:oddHBand="1" w:evenHBand="0" w:firstRowFirstColumn="0" w:firstRowLastColumn="0" w:lastRowFirstColumn="0" w:lastRowLastColumn="0"/>
+            </w:pPr>
+            <w:r>
+              <w:t>_(wrap x)</w:t>
+            </w:r>
+          </w:p>
+        </w:tc>
+      </w:tr>
+      <w:tr>
+        <w:trPr>
+          <w:cnfStyle w:val="000000010000" w:firstRow="0" w:lastRow="0" w:firstColumn="0" w:lastColumn="0" w:oddVBand="0" w:evenVBand="0" w:oddHBand="0" w:evenHBand="1" w:firstRowFirstColumn="0" w:firstRowLastColumn="0" w:lastRowFirstColumn="0" w:lastRowLastColumn="0"/>
+          <w:trHeight w:val="296"/>
+        </w:trPr>
+        <w:tc>
+          <w:tcPr>
+            <w:cnfStyle w:val="001000000000" w:firstRow="0" w:lastRow="0" w:firstColumn="1" w:lastColumn="0" w:oddVBand="0" w:evenVBand="0" w:oddHBand="0" w:evenHBand="0" w:firstRowFirstColumn="0" w:firstRowLastColumn="0" w:lastRowFirstColumn="0" w:lastRowLastColumn="0"/>
+            <w:tcW w:w="3978" w:type="dxa"/>
+            <w:tcBorders>
+              <w:right w:val="single" w:sz="4" w:space="0" w:color="auto"/>
+            </w:tcBorders>
+          </w:tcPr>
+          <w:p>
+            <w:pPr>
+              <w:pStyle w:val="Code"/>
+              <w:rPr>
+                <w:b/>
+                <w:bCs w:val="0"/>
+              </w:rPr>
+            </w:pPr>
+            <w:r>
+              <w:t>unwrap</w:t>
+            </w:r>
+          </w:p>
+        </w:tc>
+        <w:tc>
+          <w:tcPr>
+            <w:tcW w:w="6308" w:type="dxa"/>
+            <w:tcBorders>
+              <w:left w:val="single" w:sz="4" w:space="0" w:color="auto"/>
+            </w:tcBorders>
+          </w:tcPr>
+          <w:p>
+            <w:pPr>
+              <w:pStyle w:val="Code"/>
+              <w:cnfStyle w:val="000000010000" w:firstRow="0" w:lastRow="0" w:firstColumn="0" w:lastColumn="0" w:oddVBand="0" w:evenVBand="0" w:oddHBand="0" w:evenHBand="1" w:firstRowFirstColumn="0" w:firstRowLastColumn="0" w:lastRowFirstColumn="0" w:lastRowLastColumn="0"/>
+            </w:pPr>
+            <w:r>
+              <w:t>_(unwrap x)</w:t>
+            </w:r>
+          </w:p>
+        </w:tc>
+      </w:tr>
+      <w:tr>
+        <w:trPr>
+          <w:cnfStyle w:val="000000100000" w:firstRow="0" w:lastRow="0" w:firstColumn="0" w:lastColumn="0" w:oddVBand="0" w:evenVBand="0" w:oddHBand="1" w:evenHBand="0" w:firstRowFirstColumn="0" w:firstRowLastColumn="0" w:lastRowFirstColumn="0" w:lastRowLastColumn="0"/>
+          <w:trHeight w:val="309"/>
+        </w:trPr>
+        <w:tc>
+          <w:tcPr>
+            <w:cnfStyle w:val="001000000000" w:firstRow="0" w:lastRow="0" w:firstColumn="1" w:lastColumn="0" w:oddVBand="0" w:evenVBand="0" w:oddHBand="0" w:evenHBand="0" w:firstRowFirstColumn="0" w:firstRowLastColumn="0" w:lastRowFirstColumn="0" w:lastRowLastColumn="0"/>
+            <w:tcW w:w="3978" w:type="dxa"/>
+            <w:tcBorders>
+              <w:right w:val="single" w:sz="4" w:space="0" w:color="auto"/>
+            </w:tcBorders>
+          </w:tcPr>
+          <w:p>
+            <w:pPr>
+              <w:pStyle w:val="Code"/>
+              <w:rPr>
+                <w:b/>
+                <w:bCs w:val="0"/>
+              </w:rPr>
+            </w:pPr>
+            <w:r>
+              <w:t>expose(x) { ... }</w:t>
+            </w:r>
+          </w:p>
+        </w:tc>
+        <w:tc>
+          <w:tcPr>
+            <w:tcW w:w="6308" w:type="dxa"/>
+            <w:tcBorders>
+              <w:left w:val="single" w:sz="4" w:space="0" w:color="auto"/>
+            </w:tcBorders>
+          </w:tcPr>
+          <w:p>
+            <w:pPr>
+              <w:pStyle w:val="Code"/>
+              <w:cnfStyle w:val="000000100000" w:firstRow="0" w:lastRow="0" w:firstColumn="0" w:lastColumn="0" w:oddVBand="0" w:evenVBand="0" w:oddHBand="1" w:evenHBand="0" w:firstRowFirstColumn="0" w:firstRowLastColumn="0" w:lastRowFirstColumn="0" w:lastRowLastColumn="0"/>
+            </w:pPr>
+            <w:r>
+              <w:t>_(unwrapping x) { ... }</w:t>
+            </w:r>
+          </w:p>
+        </w:tc>
+      </w:tr>
+      <w:tr>
+        <w:trPr>
+          <w:cnfStyle w:val="000000010000" w:firstRow="0" w:lastRow="0" w:firstColumn="0" w:lastColumn="0" w:oddVBand="0" w:evenVBand="0" w:oddHBand="0" w:evenHBand="1" w:firstRowFirstColumn="0" w:firstRowLastColumn="0" w:lastRowFirstColumn="0" w:lastRowLastColumn="0"/>
+          <w:trHeight w:val="309"/>
+          <w:ins w:id="1" w:author="Stephan Tobies" w:date="2010-04-01T09:05:00Z"/>
+        </w:trPr>
+        <w:tc>
+          <w:tcPr>
+            <w:cnfStyle w:val="001000000000" w:firstRow="0" w:lastRow="0" w:firstColumn="1" w:lastColumn="0" w:oddVBand="0" w:evenVBand="0" w:oddHBand="0" w:evenHBand="0" w:firstRowFirstColumn="0" w:firstRowLastColumn="0" w:lastRowFirstColumn="0" w:lastRowLastColumn="0"/>
+            <w:tcW w:w="3978" w:type="dxa"/>
+            <w:tcBorders>
+              <w:right w:val="single" w:sz="4" w:space="0" w:color="auto"/>
+            </w:tcBorders>
+          </w:tcPr>
+          <w:p>
+            <w:pPr>
+              <w:pStyle w:val="Code"/>
+              <w:rPr>
+                <w:ins w:id="2" w:author="Stephan Tobies" w:date="2010-04-01T09:05:00Z"/>
+              </w:rPr>
+            </w:pPr>
+            <w:ins w:id="3" w:author="Stephan Tobies" w:date="2010-04-01T09:05:00Z">
               <w:r>
-                <w:t>me()</w:t>
+                <w:t>extent</w:t>
               </w:r>
             </w:ins>
           </w:p>
@@ -3675,12 +3132,12 @@
               <w:pStyle w:val="Code"/>
               <w:cnfStyle w:val="000000010000" w:firstRow="0" w:lastRow="0" w:firstColumn="0" w:lastColumn="0" w:oddVBand="0" w:evenVBand="0" w:oddHBand="0" w:evenHBand="1" w:firstRowFirstColumn="0" w:firstRowLastColumn="0" w:lastRowFirstColumn="0" w:lastRowLastColumn="0"/>
               <w:rPr>
-                <w:ins w:id="114" w:author="Michal Moskal" w:date="2010-02-16T11:28:00Z"/>
+                <w:ins w:id="4" w:author="Stephan Tobies" w:date="2010-04-01T09:05:00Z"/>
               </w:rPr>
             </w:pPr>
-            <w:ins w:id="115" w:author="Michal Moskal" w:date="2010-02-16T11:28:00Z">
+            <w:ins w:id="5" w:author="Stephan Tobies" w:date="2010-04-01T09:05:00Z">
               <w:r>
-                <w:t>\me</w:t>
+                <w:t>\extent</w:t>
               </w:r>
             </w:ins>
           </w:p>
@@ -3690,315 +3147,6 @@
         <w:trPr>
           <w:cnfStyle w:val="000000100000" w:firstRow="0" w:lastRow="0" w:firstColumn="0" w:lastColumn="0" w:oddVBand="0" w:evenVBand="0" w:oddHBand="1" w:evenHBand="0" w:firstRowFirstColumn="0" w:firstRowLastColumn="0" w:lastRowFirstColumn="0" w:lastRowLastColumn="0"/>
           <w:trHeight w:val="309"/>
-          <w:ins w:id="116" w:author="Michal Moskal" w:date="2010-02-16T11:24:00Z"/>
-          <w:trPrChange w:id="117" w:author="Michal Moskal" w:date="2010-02-16T11:25:00Z">
-            <w:trPr>
-              <w:gridAfter w:val="0"/>
-              <w:trHeight w:val="425"/>
-            </w:trPr>
-          </w:trPrChange>
-        </w:trPr>
-        <w:tc>
-          <w:tcPr>
-            <w:cnfStyle w:val="001000000000" w:firstRow="0" w:lastRow="0" w:firstColumn="1" w:lastColumn="0" w:oddVBand="0" w:evenVBand="0" w:oddHBand="0" w:evenHBand="0" w:firstRowFirstColumn="0" w:firstRowLastColumn="0" w:lastRowFirstColumn="0" w:lastRowLastColumn="0"/>
-            <w:tcW w:w="3978" w:type="dxa"/>
-            <w:tcBorders>
-              <w:right w:val="single" w:sz="4" w:space="0" w:color="auto"/>
-            </w:tcBorders>
-            <w:tcPrChange w:id="118" w:author="Michal Moskal" w:date="2010-02-16T11:25:00Z">
-              <w:tcPr>
-                <w:tcW w:w="4148" w:type="dxa"/>
-                <w:gridSpan w:val="4"/>
-                <w:tcBorders>
-                  <w:right w:val="single" w:sz="4" w:space="0" w:color="auto"/>
-                </w:tcBorders>
-              </w:tcPr>
-            </w:tcPrChange>
-          </w:tcPr>
-          <w:p>
-            <w:pPr>
-              <w:pStyle w:val="Code"/>
-              <w:cnfStyle w:val="001000100000" w:firstRow="0" w:lastRow="0" w:firstColumn="1" w:lastColumn="0" w:oddVBand="0" w:evenVBand="0" w:oddHBand="1" w:evenHBand="0" w:firstRowFirstColumn="0" w:firstRowLastColumn="0" w:lastRowFirstColumn="0" w:lastRowLastColumn="0"/>
-              <w:rPr>
-                <w:ins w:id="119" w:author="Michal Moskal" w:date="2010-02-16T11:24:00Z"/>
-              </w:rPr>
-            </w:pPr>
-            <w:ins w:id="120" w:author="Michal Moskal" w:date="2010-02-16T11:24:00Z">
-              <w:r>
-                <w:t>closed(x)</w:t>
-              </w:r>
-            </w:ins>
-          </w:p>
-        </w:tc>
-        <w:tc>
-          <w:tcPr>
-            <w:tcW w:w="6308" w:type="dxa"/>
-            <w:tcBorders>
-              <w:left w:val="single" w:sz="4" w:space="0" w:color="auto"/>
-            </w:tcBorders>
-            <w:tcPrChange w:id="121" w:author="Michal Moskal" w:date="2010-02-16T11:25:00Z">
-              <w:tcPr>
-                <w:tcW w:w="4148" w:type="dxa"/>
-                <w:gridSpan w:val="4"/>
-                <w:tcBorders>
-                  <w:left w:val="single" w:sz="4" w:space="0" w:color="auto"/>
-                </w:tcBorders>
-              </w:tcPr>
-            </w:tcPrChange>
-          </w:tcPr>
-          <w:p>
-            <w:pPr>
-              <w:pStyle w:val="Code"/>
-              <w:cnfStyle w:val="000000100000" w:firstRow="0" w:lastRow="0" w:firstColumn="0" w:lastColumn="0" w:oddVBand="0" w:evenVBand="0" w:oddHBand="1" w:evenHBand="0" w:firstRowFirstColumn="0" w:firstRowLastColumn="0" w:lastRowFirstColumn="0" w:lastRowLastColumn="0"/>
-              <w:rPr>
-                <w:ins w:id="122" w:author="Michal Moskal" w:date="2010-02-16T11:24:00Z"/>
-              </w:rPr>
-            </w:pPr>
-            <w:ins w:id="123" w:author="Michal Moskal" w:date="2010-02-16T11:24:00Z">
-              <w:r>
-                <w:t>\consistent(x)</w:t>
-              </w:r>
-            </w:ins>
-          </w:p>
-        </w:tc>
-      </w:tr>
-      <w:tr>
-        <w:trPr>
-          <w:cnfStyle w:val="000000010000" w:firstRow="0" w:lastRow="0" w:firstColumn="0" w:lastColumn="0" w:oddVBand="0" w:evenVBand="0" w:oddHBand="0" w:evenHBand="1" w:firstRowFirstColumn="0" w:firstRowLastColumn="0" w:lastRowFirstColumn="0" w:lastRowLastColumn="0"/>
-          <w:trHeight w:val="309"/>
-          <w:ins w:id="124" w:author="Michal Moskal" w:date="2010-02-16T11:24:00Z"/>
-          <w:trPrChange w:id="125" w:author="Michal Moskal" w:date="2010-02-16T11:25:00Z">
-            <w:trPr>
-              <w:gridAfter w:val="0"/>
-              <w:trHeight w:val="425"/>
-            </w:trPr>
-          </w:trPrChange>
-        </w:trPr>
-        <w:tc>
-          <w:tcPr>
-            <w:cnfStyle w:val="001000000000" w:firstRow="0" w:lastRow="0" w:firstColumn="1" w:lastColumn="0" w:oddVBand="0" w:evenVBand="0" w:oddHBand="0" w:evenHBand="0" w:firstRowFirstColumn="0" w:firstRowLastColumn="0" w:lastRowFirstColumn="0" w:lastRowLastColumn="0"/>
-            <w:tcW w:w="3978" w:type="dxa"/>
-            <w:tcBorders>
-              <w:right w:val="single" w:sz="4" w:space="0" w:color="auto"/>
-            </w:tcBorders>
-            <w:tcPrChange w:id="126" w:author="Michal Moskal" w:date="2010-02-16T11:25:00Z">
-              <w:tcPr>
-                <w:tcW w:w="4148" w:type="dxa"/>
-                <w:gridSpan w:val="4"/>
-                <w:tcBorders>
-                  <w:right w:val="single" w:sz="4" w:space="0" w:color="auto"/>
-                </w:tcBorders>
-              </w:tcPr>
-            </w:tcPrChange>
-          </w:tcPr>
-          <w:p>
-            <w:pPr>
-              <w:pStyle w:val="Code"/>
-              <w:cnfStyle w:val="001000010000" w:firstRow="0" w:lastRow="0" w:firstColumn="1" w:lastColumn="0" w:oddVBand="0" w:evenVBand="0" w:oddHBand="0" w:evenHBand="1" w:firstRowFirstColumn="0" w:firstRowLastColumn="0" w:lastRowFirstColumn="0" w:lastRowLastColumn="0"/>
-              <w:rPr>
-                <w:ins w:id="127" w:author="Michal Moskal" w:date="2010-02-16T11:24:00Z"/>
-              </w:rPr>
-            </w:pPr>
-            <w:ins w:id="128" w:author="Michal Moskal" w:date="2010-02-16T11:25:00Z">
-              <w:r>
-                <w:t>unchecked(x)</w:t>
-              </w:r>
-            </w:ins>
-          </w:p>
-        </w:tc>
-        <w:tc>
-          <w:tcPr>
-            <w:tcW w:w="6308" w:type="dxa"/>
-            <w:tcBorders>
-              <w:left w:val="single" w:sz="4" w:space="0" w:color="auto"/>
-            </w:tcBorders>
-            <w:tcPrChange w:id="129" w:author="Michal Moskal" w:date="2010-02-16T11:25:00Z">
-              <w:tcPr>
-                <w:tcW w:w="4148" w:type="dxa"/>
-                <w:gridSpan w:val="4"/>
-                <w:tcBorders>
-                  <w:left w:val="single" w:sz="4" w:space="0" w:color="auto"/>
-                </w:tcBorders>
-              </w:tcPr>
-            </w:tcPrChange>
-          </w:tcPr>
-          <w:p>
-            <w:pPr>
-              <w:pStyle w:val="Code"/>
-              <w:cnfStyle w:val="000000010000" w:firstRow="0" w:lastRow="0" w:firstColumn="0" w:lastColumn="0" w:oddVBand="0" w:evenVBand="0" w:oddHBand="0" w:evenHBand="1" w:firstRowFirstColumn="0" w:firstRowLastColumn="0" w:lastRowFirstColumn="0" w:lastRowLastColumn="0"/>
-              <w:rPr>
-                <w:ins w:id="130" w:author="Michal Moskal" w:date="2010-02-16T11:24:00Z"/>
-              </w:rPr>
-            </w:pPr>
-            <w:ins w:id="131" w:author="Michal Moskal" w:date="2010-02-16T11:25:00Z">
-              <w:r>
-                <w:t>_(unchecked) (x)  // cast-like</w:t>
-              </w:r>
-            </w:ins>
-          </w:p>
-        </w:tc>
-      </w:tr>
-      <w:tr>
-        <w:trPr>
-          <w:cnfStyle w:val="000000100000" w:firstRow="0" w:lastRow="0" w:firstColumn="0" w:lastColumn="0" w:oddVBand="0" w:evenVBand="0" w:oddHBand="1" w:evenHBand="0" w:firstRowFirstColumn="0" w:firstRowLastColumn="0" w:lastRowFirstColumn="0" w:lastRowLastColumn="0"/>
-          <w:trHeight w:val="309"/>
-          <w:ins w:id="132" w:author="Michal Moskal" w:date="2010-02-16T11:24:00Z"/>
-          <w:trPrChange w:id="133" w:author="Michal Moskal" w:date="2010-02-16T11:25:00Z">
-            <w:trPr>
-              <w:gridAfter w:val="0"/>
-              <w:trHeight w:val="425"/>
-            </w:trPr>
-          </w:trPrChange>
-        </w:trPr>
-        <w:tc>
-          <w:tcPr>
-            <w:cnfStyle w:val="001000000000" w:firstRow="0" w:lastRow="0" w:firstColumn="1" w:lastColumn="0" w:oddVBand="0" w:evenVBand="0" w:oddHBand="0" w:evenHBand="0" w:firstRowFirstColumn="0" w:firstRowLastColumn="0" w:lastRowFirstColumn="0" w:lastRowLastColumn="0"/>
-            <w:tcW w:w="3978" w:type="dxa"/>
-            <w:tcBorders>
-              <w:right w:val="single" w:sz="4" w:space="0" w:color="auto"/>
-            </w:tcBorders>
-            <w:tcPrChange w:id="134" w:author="Michal Moskal" w:date="2010-02-16T11:25:00Z">
-              <w:tcPr>
-                <w:tcW w:w="4148" w:type="dxa"/>
-                <w:gridSpan w:val="4"/>
-                <w:tcBorders>
-                  <w:right w:val="single" w:sz="4" w:space="0" w:color="auto"/>
-                </w:tcBorders>
-              </w:tcPr>
-            </w:tcPrChange>
-          </w:tcPr>
-          <w:p>
-            <w:pPr>
-              <w:pStyle w:val="Code"/>
-              <w:cnfStyle w:val="001000100000" w:firstRow="0" w:lastRow="0" w:firstColumn="1" w:lastColumn="0" w:oddVBand="0" w:evenVBand="0" w:oddHBand="1" w:evenHBand="0" w:firstRowFirstColumn="0" w:firstRowLastColumn="0" w:lastRowFirstColumn="0" w:lastRowLastColumn="0"/>
-              <w:rPr>
-                <w:ins w:id="135" w:author="Michal Moskal" w:date="2010-02-16T11:24:00Z"/>
-              </w:rPr>
-            </w:pPr>
-            <w:proofErr w:type="spellStart"/>
-            <w:ins w:id="136" w:author="Michal Moskal" w:date="2010-02-16T11:26:00Z">
-              <w:r>
-                <w:t>obj_t</w:t>
-              </w:r>
-            </w:ins>
-            <w:proofErr w:type="spellEnd"/>
-          </w:p>
-        </w:tc>
-        <w:tc>
-          <w:tcPr>
-            <w:tcW w:w="6308" w:type="dxa"/>
-            <w:tcBorders>
-              <w:left w:val="single" w:sz="4" w:space="0" w:color="auto"/>
-            </w:tcBorders>
-            <w:tcPrChange w:id="137" w:author="Michal Moskal" w:date="2010-02-16T11:25:00Z">
-              <w:tcPr>
-                <w:tcW w:w="4148" w:type="dxa"/>
-                <w:gridSpan w:val="4"/>
-                <w:tcBorders>
-                  <w:left w:val="single" w:sz="4" w:space="0" w:color="auto"/>
-                </w:tcBorders>
-              </w:tcPr>
-            </w:tcPrChange>
-          </w:tcPr>
-          <w:p>
-            <w:pPr>
-              <w:pStyle w:val="Code"/>
-              <w:cnfStyle w:val="000000100000" w:firstRow="0" w:lastRow="0" w:firstColumn="0" w:lastColumn="0" w:oddVBand="0" w:evenVBand="0" w:oddHBand="1" w:evenHBand="0" w:firstRowFirstColumn="0" w:firstRowLastColumn="0" w:lastRowFirstColumn="0" w:lastRowLastColumn="0"/>
-              <w:rPr>
-                <w:ins w:id="138" w:author="Michal Moskal" w:date="2010-02-16T11:24:00Z"/>
-              </w:rPr>
-            </w:pPr>
-            <w:ins w:id="139" w:author="Michal Moskal" w:date="2010-02-16T11:27:00Z">
-              <w:r>
-                <w:t>\object</w:t>
-              </w:r>
-            </w:ins>
-          </w:p>
-        </w:tc>
-      </w:tr>
-      <w:tr>
-        <w:trPr>
-          <w:cnfStyle w:val="000000010000" w:firstRow="0" w:lastRow="0" w:firstColumn="0" w:lastColumn="0" w:oddVBand="0" w:evenVBand="0" w:oddHBand="0" w:evenHBand="1" w:firstRowFirstColumn="0" w:firstRowLastColumn="0" w:lastRowFirstColumn="0" w:lastRowLastColumn="0"/>
-          <w:trHeight w:val="309"/>
-          <w:ins w:id="140" w:author="Michal Moskal" w:date="2010-02-16T11:24:00Z"/>
-          <w:trPrChange w:id="141" w:author="Michal Moskal" w:date="2010-02-16T11:25:00Z">
-            <w:trPr>
-              <w:gridAfter w:val="0"/>
-              <w:trHeight w:val="425"/>
-            </w:trPr>
-          </w:trPrChange>
-        </w:trPr>
-        <w:tc>
-          <w:tcPr>
-            <w:cnfStyle w:val="001000000000" w:firstRow="0" w:lastRow="0" w:firstColumn="1" w:lastColumn="0" w:oddVBand="0" w:evenVBand="0" w:oddHBand="0" w:evenHBand="0" w:firstRowFirstColumn="0" w:firstRowLastColumn="0" w:lastRowFirstColumn="0" w:lastRowLastColumn="0"/>
-            <w:tcW w:w="3978" w:type="dxa"/>
-            <w:tcBorders>
-              <w:right w:val="single" w:sz="4" w:space="0" w:color="auto"/>
-            </w:tcBorders>
-            <w:tcPrChange w:id="142" w:author="Michal Moskal" w:date="2010-02-16T11:25:00Z">
-              <w:tcPr>
-                <w:tcW w:w="4148" w:type="dxa"/>
-                <w:gridSpan w:val="4"/>
-                <w:tcBorders>
-                  <w:right w:val="single" w:sz="4" w:space="0" w:color="auto"/>
-                </w:tcBorders>
-              </w:tcPr>
-            </w:tcPrChange>
-          </w:tcPr>
-          <w:p>
-            <w:pPr>
-              <w:pStyle w:val="Code"/>
-              <w:cnfStyle w:val="001000010000" w:firstRow="0" w:lastRow="0" w:firstColumn="1" w:lastColumn="0" w:oddVBand="0" w:evenVBand="0" w:oddHBand="0" w:evenHBand="1" w:firstRowFirstColumn="0" w:firstRowLastColumn="0" w:lastRowFirstColumn="0" w:lastRowLastColumn="0"/>
-              <w:rPr>
-                <w:ins w:id="143" w:author="Michal Moskal" w:date="2010-02-16T11:24:00Z"/>
-              </w:rPr>
-            </w:pPr>
-            <w:proofErr w:type="spellStart"/>
-            <w:ins w:id="144" w:author="Michal Moskal" w:date="2010-02-16T11:26:00Z">
-              <w:r>
-                <w:t>thread_id</w:t>
-              </w:r>
-            </w:ins>
-            <w:proofErr w:type="spellEnd"/>
-          </w:p>
-        </w:tc>
-        <w:tc>
-          <w:tcPr>
-            <w:tcW w:w="6308" w:type="dxa"/>
-            <w:tcBorders>
-              <w:left w:val="single" w:sz="4" w:space="0" w:color="auto"/>
-            </w:tcBorders>
-            <w:tcPrChange w:id="145" w:author="Michal Moskal" w:date="2010-02-16T11:25:00Z">
-              <w:tcPr>
-                <w:tcW w:w="4148" w:type="dxa"/>
-                <w:gridSpan w:val="4"/>
-                <w:tcBorders>
-                  <w:left w:val="single" w:sz="4" w:space="0" w:color="auto"/>
-                </w:tcBorders>
-              </w:tcPr>
-            </w:tcPrChange>
-          </w:tcPr>
-          <w:p>
-            <w:pPr>
-              <w:pStyle w:val="Code"/>
-              <w:cnfStyle w:val="000000010000" w:firstRow="0" w:lastRow="0" w:firstColumn="0" w:lastColumn="0" w:oddVBand="0" w:evenVBand="0" w:oddHBand="0" w:evenHBand="1" w:firstRowFirstColumn="0" w:firstRowLastColumn="0" w:lastRowFirstColumn="0" w:lastRowLastColumn="0"/>
-              <w:rPr>
-                <w:ins w:id="146" w:author="Michal Moskal" w:date="2010-02-16T11:24:00Z"/>
-              </w:rPr>
-            </w:pPr>
-            <w:ins w:id="147" w:author="Michal Moskal" w:date="2010-02-16T11:27:00Z">
-              <w:r>
-                <w:t>\thread</w:t>
-              </w:r>
-            </w:ins>
-          </w:p>
-        </w:tc>
-      </w:tr>
-      <w:tr>
-        <w:trPr>
-          <w:cnfStyle w:val="000000100000" w:firstRow="0" w:lastRow="0" w:firstColumn="0" w:lastColumn="0" w:oddVBand="0" w:evenVBand="0" w:oddHBand="1" w:evenHBand="0" w:firstRowFirstColumn="0" w:firstRowLastColumn="0" w:lastRowFirstColumn="0" w:lastRowLastColumn="0"/>
-          <w:trHeight w:val="309"/>
-          <w:ins w:id="148" w:author="Michal Moskal" w:date="2010-02-16T11:27:00Z"/>
         </w:trPr>
         <w:tc>
           <w:tcPr>
@@ -4012,13 +3160,265 @@
             <w:pPr>
               <w:pStyle w:val="Code"/>
               <w:rPr>
-                <w:ins w:id="149" w:author="Michal Moskal" w:date="2010-02-16T11:27:00Z"/>
+                <w:b/>
+                <w:bCs w:val="0"/>
+              </w:rPr>
+            </w:pPr>
+            <w:r>
+              <w:t>typed(x)</w:t>
+            </w:r>
+          </w:p>
+        </w:tc>
+        <w:tc>
+          <w:tcPr>
+            <w:tcW w:w="6308" w:type="dxa"/>
+            <w:tcBorders>
+              <w:left w:val="single" w:sz="4" w:space="0" w:color="auto"/>
+            </w:tcBorders>
+          </w:tcPr>
+          <w:p>
+            <w:pPr>
+              <w:pStyle w:val="Code"/>
+              <w:cnfStyle w:val="000000100000" w:firstRow="0" w:lastRow="0" w:firstColumn="0" w:lastColumn="0" w:oddVBand="0" w:evenVBand="0" w:oddHBand="1" w:evenHBand="0" w:firstRowFirstColumn="0" w:firstRowLastColumn="0" w:lastRowFirstColumn="0" w:lastRowLastColumn="0"/>
+            </w:pPr>
+            <w:r>
+              <w:t>\valid(x)    // follows ACSL</w:t>
+            </w:r>
+          </w:p>
+        </w:tc>
+      </w:tr>
+      <w:tr>
+        <w:trPr>
+          <w:cnfStyle w:val="000000010000" w:firstRow="0" w:lastRow="0" w:firstColumn="0" w:lastColumn="0" w:oddVBand="0" w:evenVBand="0" w:oddHBand="0" w:evenHBand="1" w:firstRowFirstColumn="0" w:firstRowLastColumn="0" w:lastRowFirstColumn="0" w:lastRowLastColumn="0"/>
+          <w:trHeight w:val="309"/>
+        </w:trPr>
+        <w:tc>
+          <w:tcPr>
+            <w:cnfStyle w:val="001000000000" w:firstRow="0" w:lastRow="0" w:firstColumn="1" w:lastColumn="0" w:oddVBand="0" w:evenVBand="0" w:oddHBand="0" w:evenHBand="0" w:firstRowFirstColumn="0" w:firstRowLastColumn="0" w:lastRowFirstColumn="0" w:lastRowLastColumn="0"/>
+            <w:tcW w:w="3978" w:type="dxa"/>
+            <w:tcBorders>
+              <w:right w:val="single" w:sz="4" w:space="0" w:color="auto"/>
+            </w:tcBorders>
+          </w:tcPr>
+          <w:p>
+            <w:pPr>
+              <w:pStyle w:val="Code"/>
+            </w:pPr>
+            <w:proofErr w:type="spellStart"/>
+            <w:r>
+              <w:t>emb</w:t>
+            </w:r>
+            <w:proofErr w:type="spellEnd"/>
+            <w:r>
+              <w:t>(x)</w:t>
+            </w:r>
+          </w:p>
+        </w:tc>
+        <w:tc>
+          <w:tcPr>
+            <w:tcW w:w="6308" w:type="dxa"/>
+            <w:tcBorders>
+              <w:left w:val="single" w:sz="4" w:space="0" w:color="auto"/>
+            </w:tcBorders>
+          </w:tcPr>
+          <w:p>
+            <w:pPr>
+              <w:pStyle w:val="Code"/>
+              <w:cnfStyle w:val="000000010000" w:firstRow="0" w:lastRow="0" w:firstColumn="0" w:lastColumn="0" w:oddVBand="0" w:evenVBand="0" w:oddHBand="0" w:evenHBand="1" w:firstRowFirstColumn="0" w:firstRowLastColumn="0" w:lastRowFirstColumn="0" w:lastRowLastColumn="0"/>
+            </w:pPr>
+            <w:r>
+              <w:t>\embedding(x)</w:t>
+            </w:r>
+          </w:p>
+        </w:tc>
+      </w:tr>
+      <w:tr>
+        <w:trPr>
+          <w:cnfStyle w:val="000000100000" w:firstRow="0" w:lastRow="0" w:firstColumn="0" w:lastColumn="0" w:oddVBand="0" w:evenVBand="0" w:oddHBand="1" w:evenHBand="0" w:firstRowFirstColumn="0" w:firstRowLastColumn="0" w:lastRowFirstColumn="0" w:lastRowLastColumn="0"/>
+          <w:trHeight w:val="309"/>
+        </w:trPr>
+        <w:tc>
+          <w:tcPr>
+            <w:cnfStyle w:val="001000000000" w:firstRow="0" w:lastRow="0" w:firstColumn="1" w:lastColumn="0" w:oddVBand="0" w:evenVBand="0" w:oddHBand="0" w:evenHBand="0" w:firstRowFirstColumn="0" w:firstRowLastColumn="0" w:lastRowFirstColumn="0" w:lastRowLastColumn="0"/>
+            <w:tcW w:w="3978" w:type="dxa"/>
+            <w:tcBorders>
+              <w:right w:val="single" w:sz="4" w:space="0" w:color="auto"/>
+            </w:tcBorders>
+          </w:tcPr>
+          <w:p>
+            <w:pPr>
+              <w:pStyle w:val="Code"/>
+            </w:pPr>
+            <w:r>
+              <w:t>me()</w:t>
+            </w:r>
+          </w:p>
+        </w:tc>
+        <w:tc>
+          <w:tcPr>
+            <w:tcW w:w="6308" w:type="dxa"/>
+            <w:tcBorders>
+              <w:left w:val="single" w:sz="4" w:space="0" w:color="auto"/>
+            </w:tcBorders>
+          </w:tcPr>
+          <w:p>
+            <w:pPr>
+              <w:pStyle w:val="Code"/>
+              <w:cnfStyle w:val="000000100000" w:firstRow="0" w:lastRow="0" w:firstColumn="0" w:lastColumn="0" w:oddVBand="0" w:evenVBand="0" w:oddHBand="1" w:evenHBand="0" w:firstRowFirstColumn="0" w:firstRowLastColumn="0" w:lastRowFirstColumn="0" w:lastRowLastColumn="0"/>
+            </w:pPr>
+            <w:r>
+              <w:t>\me</w:t>
+            </w:r>
+          </w:p>
+        </w:tc>
+      </w:tr>
+      <w:tr>
+        <w:trPr>
+          <w:cnfStyle w:val="000000010000" w:firstRow="0" w:lastRow="0" w:firstColumn="0" w:lastColumn="0" w:oddVBand="0" w:evenVBand="0" w:oddHBand="0" w:evenHBand="1" w:firstRowFirstColumn="0" w:firstRowLastColumn="0" w:lastRowFirstColumn="0" w:lastRowLastColumn="0"/>
+          <w:trHeight w:val="309"/>
+        </w:trPr>
+        <w:tc>
+          <w:tcPr>
+            <w:cnfStyle w:val="001000000000" w:firstRow="0" w:lastRow="0" w:firstColumn="1" w:lastColumn="0" w:oddVBand="0" w:evenVBand="0" w:oddHBand="0" w:evenHBand="0" w:firstRowFirstColumn="0" w:firstRowLastColumn="0" w:lastRowFirstColumn="0" w:lastRowLastColumn="0"/>
+            <w:tcW w:w="3978" w:type="dxa"/>
+            <w:tcBorders>
+              <w:right w:val="single" w:sz="4" w:space="0" w:color="auto"/>
+            </w:tcBorders>
+          </w:tcPr>
+          <w:p>
+            <w:pPr>
+              <w:pStyle w:val="Code"/>
+            </w:pPr>
+            <w:r>
+              <w:t>closed(x)</w:t>
+            </w:r>
+          </w:p>
+        </w:tc>
+        <w:tc>
+          <w:tcPr>
+            <w:tcW w:w="6308" w:type="dxa"/>
+            <w:tcBorders>
+              <w:left w:val="single" w:sz="4" w:space="0" w:color="auto"/>
+            </w:tcBorders>
+          </w:tcPr>
+          <w:p>
+            <w:pPr>
+              <w:pStyle w:val="Code"/>
+              <w:cnfStyle w:val="000000010000" w:firstRow="0" w:lastRow="0" w:firstColumn="0" w:lastColumn="0" w:oddVBand="0" w:evenVBand="0" w:oddHBand="0" w:evenHBand="1" w:firstRowFirstColumn="0" w:firstRowLastColumn="0" w:lastRowFirstColumn="0" w:lastRowLastColumn="0"/>
+            </w:pPr>
+            <w:r>
+              <w:t>\consistent(x)</w:t>
+            </w:r>
+          </w:p>
+        </w:tc>
+      </w:tr>
+      <w:tr>
+        <w:trPr>
+          <w:cnfStyle w:val="000000100000" w:firstRow="0" w:lastRow="0" w:firstColumn="0" w:lastColumn="0" w:oddVBand="0" w:evenVBand="0" w:oddHBand="1" w:evenHBand="0" w:firstRowFirstColumn="0" w:firstRowLastColumn="0" w:lastRowFirstColumn="0" w:lastRowLastColumn="0"/>
+          <w:trHeight w:val="309"/>
+        </w:trPr>
+        <w:tc>
+          <w:tcPr>
+            <w:cnfStyle w:val="001000000000" w:firstRow="0" w:lastRow="0" w:firstColumn="1" w:lastColumn="0" w:oddVBand="0" w:evenVBand="0" w:oddHBand="0" w:evenHBand="0" w:firstRowFirstColumn="0" w:firstRowLastColumn="0" w:lastRowFirstColumn="0" w:lastRowLastColumn="0"/>
+            <w:tcW w:w="3978" w:type="dxa"/>
+            <w:tcBorders>
+              <w:right w:val="single" w:sz="4" w:space="0" w:color="auto"/>
+            </w:tcBorders>
+          </w:tcPr>
+          <w:p>
+            <w:pPr>
+              <w:pStyle w:val="Code"/>
+            </w:pPr>
+            <w:r>
+              <w:t>unchecked(x)</w:t>
+            </w:r>
+          </w:p>
+        </w:tc>
+        <w:tc>
+          <w:tcPr>
+            <w:tcW w:w="6308" w:type="dxa"/>
+            <w:tcBorders>
+              <w:left w:val="single" w:sz="4" w:space="0" w:color="auto"/>
+            </w:tcBorders>
+          </w:tcPr>
+          <w:p>
+            <w:pPr>
+              <w:pStyle w:val="Code"/>
+              <w:cnfStyle w:val="000000100000" w:firstRow="0" w:lastRow="0" w:firstColumn="0" w:lastColumn="0" w:oddVBand="0" w:evenVBand="0" w:oddHBand="1" w:evenHBand="0" w:firstRowFirstColumn="0" w:firstRowLastColumn="0" w:lastRowFirstColumn="0" w:lastRowLastColumn="0"/>
+            </w:pPr>
+            <w:r>
+              <w:t>_(unchecked) (x)  // cast-like</w:t>
+            </w:r>
+          </w:p>
+        </w:tc>
+      </w:tr>
+      <w:tr>
+        <w:trPr>
+          <w:cnfStyle w:val="000000010000" w:firstRow="0" w:lastRow="0" w:firstColumn="0" w:lastColumn="0" w:oddVBand="0" w:evenVBand="0" w:oddHBand="0" w:evenHBand="1" w:firstRowFirstColumn="0" w:firstRowLastColumn="0" w:lastRowFirstColumn="0" w:lastRowLastColumn="0"/>
+          <w:trHeight w:val="309"/>
+        </w:trPr>
+        <w:tc>
+          <w:tcPr>
+            <w:cnfStyle w:val="001000000000" w:firstRow="0" w:lastRow="0" w:firstColumn="1" w:lastColumn="0" w:oddVBand="0" w:evenVBand="0" w:oddHBand="0" w:evenHBand="0" w:firstRowFirstColumn="0" w:firstRowLastColumn="0" w:lastRowFirstColumn="0" w:lastRowLastColumn="0"/>
+            <w:tcW w:w="3978" w:type="dxa"/>
+            <w:tcBorders>
+              <w:right w:val="single" w:sz="4" w:space="0" w:color="auto"/>
+            </w:tcBorders>
+          </w:tcPr>
+          <w:p>
+            <w:pPr>
+              <w:pStyle w:val="Code"/>
+            </w:pPr>
+            <w:proofErr w:type="spellStart"/>
+            <w:r>
+              <w:t>obj_t</w:t>
+            </w:r>
+            <w:proofErr w:type="spellEnd"/>
+          </w:p>
+        </w:tc>
+        <w:tc>
+          <w:tcPr>
+            <w:tcW w:w="6308" w:type="dxa"/>
+            <w:tcBorders>
+              <w:left w:val="single" w:sz="4" w:space="0" w:color="auto"/>
+            </w:tcBorders>
+          </w:tcPr>
+          <w:p>
+            <w:pPr>
+              <w:pStyle w:val="Code"/>
+              <w:cnfStyle w:val="000000010000" w:firstRow="0" w:lastRow="0" w:firstColumn="0" w:lastColumn="0" w:oddVBand="0" w:evenVBand="0" w:oddHBand="0" w:evenHBand="1" w:firstRowFirstColumn="0" w:firstRowLastColumn="0" w:lastRowFirstColumn="0" w:lastRowLastColumn="0"/>
+            </w:pPr>
+            <w:r>
+              <w:t>\object</w:t>
+            </w:r>
+          </w:p>
+        </w:tc>
+      </w:tr>
+      <w:tr>
+        <w:trPr>
+          <w:cnfStyle w:val="000000100000" w:firstRow="0" w:lastRow="0" w:firstColumn="0" w:lastColumn="0" w:oddVBand="0" w:evenVBand="0" w:oddHBand="1" w:evenHBand="0" w:firstRowFirstColumn="0" w:firstRowLastColumn="0" w:lastRowFirstColumn="0" w:lastRowLastColumn="0"/>
+          <w:trHeight w:val="309"/>
+          <w:ins w:id="6" w:author="Stephan Tobies" w:date="2010-04-01T09:03:00Z"/>
+        </w:trPr>
+        <w:tc>
+          <w:tcPr>
+            <w:cnfStyle w:val="001000000000" w:firstRow="0" w:lastRow="0" w:firstColumn="1" w:lastColumn="0" w:oddVBand="0" w:evenVBand="0" w:oddHBand="0" w:evenHBand="0" w:firstRowFirstColumn="0" w:firstRowLastColumn="0" w:lastRowFirstColumn="0" w:lastRowLastColumn="0"/>
+            <w:tcW w:w="3978" w:type="dxa"/>
+            <w:tcBorders>
+              <w:right w:val="single" w:sz="4" w:space="0" w:color="auto"/>
+            </w:tcBorders>
+          </w:tcPr>
+          <w:p>
+            <w:pPr>
+              <w:pStyle w:val="Code"/>
+              <w:rPr>
+                <w:ins w:id="7" w:author="Stephan Tobies" w:date="2010-04-01T09:03:00Z"/>
               </w:rPr>
             </w:pPr>
             <w:proofErr w:type="spellStart"/>
-            <w:ins w:id="150" w:author="Michal Moskal" w:date="2010-02-16T11:27:00Z">
+            <w:ins w:id="8" w:author="Stephan Tobies" w:date="2010-04-01T09:03:00Z">
               <w:r>
-                <w:t>mathint</w:t>
+                <w:t>ptrset</w:t>
               </w:r>
               <w:proofErr w:type="spellEnd"/>
             </w:ins>
@@ -4036,13 +3436,18 @@
               <w:pStyle w:val="Code"/>
               <w:cnfStyle w:val="000000100000" w:firstRow="0" w:lastRow="0" w:firstColumn="0" w:lastColumn="0" w:oddVBand="0" w:evenVBand="0" w:oddHBand="1" w:evenHBand="0" w:firstRowFirstColumn="0" w:firstRowLastColumn="0" w:lastRowFirstColumn="0" w:lastRowLastColumn="0"/>
               <w:rPr>
-                <w:ins w:id="151" w:author="Michal Moskal" w:date="2010-02-16T11:27:00Z"/>
+                <w:ins w:id="9" w:author="Stephan Tobies" w:date="2010-04-01T09:03:00Z"/>
               </w:rPr>
             </w:pPr>
-            <w:ins w:id="152" w:author="Michal Moskal" w:date="2010-02-16T11:27:00Z">
+            <w:ins w:id="10" w:author="Stephan Tobies" w:date="2010-04-01T09:03:00Z">
               <w:r>
-                <w:t>\integer   // ACSL uses “integer”</w:t>
+                <w:t>\</w:t>
               </w:r>
+              <w:proofErr w:type="spellStart"/>
+              <w:r>
+                <w:t>objset</w:t>
+              </w:r>
+              <w:proofErr w:type="spellEnd"/>
             </w:ins>
           </w:p>
         </w:tc>
@@ -4051,253 +3456,7 @@
         <w:trPr>
           <w:cnfStyle w:val="000000010000" w:firstRow="0" w:lastRow="0" w:firstColumn="0" w:lastColumn="0" w:oddVBand="0" w:evenVBand="0" w:oddHBand="0" w:evenHBand="1" w:firstRowFirstColumn="0" w:firstRowLastColumn="0" w:lastRowFirstColumn="0" w:lastRowLastColumn="0"/>
           <w:trHeight w:val="309"/>
-          <w:ins w:id="153" w:author="Michal Moskal" w:date="2010-02-16T11:24:00Z"/>
-          <w:trPrChange w:id="154" w:author="Michal Moskal" w:date="2010-02-16T11:25:00Z">
-            <w:trPr>
-              <w:gridAfter w:val="0"/>
-              <w:trHeight w:val="425"/>
-            </w:trPr>
-          </w:trPrChange>
-        </w:trPr>
-        <w:tc>
-          <w:tcPr>
-            <w:cnfStyle w:val="001000000000" w:firstRow="0" w:lastRow="0" w:firstColumn="1" w:lastColumn="0" w:oddVBand="0" w:evenVBand="0" w:oddHBand="0" w:evenHBand="0" w:firstRowFirstColumn="0" w:firstRowLastColumn="0" w:lastRowFirstColumn="0" w:lastRowLastColumn="0"/>
-            <w:tcW w:w="3978" w:type="dxa"/>
-            <w:tcBorders>
-              <w:right w:val="single" w:sz="4" w:space="0" w:color="auto"/>
-            </w:tcBorders>
-            <w:tcPrChange w:id="155" w:author="Michal Moskal" w:date="2010-02-16T11:25:00Z">
-              <w:tcPr>
-                <w:tcW w:w="4148" w:type="dxa"/>
-                <w:gridSpan w:val="4"/>
-                <w:tcBorders>
-                  <w:right w:val="single" w:sz="4" w:space="0" w:color="auto"/>
-                </w:tcBorders>
-              </w:tcPr>
-            </w:tcPrChange>
-          </w:tcPr>
-          <w:p>
-            <w:pPr>
-              <w:pStyle w:val="Code"/>
-              <w:cnfStyle w:val="001000010000" w:firstRow="0" w:lastRow="0" w:firstColumn="1" w:lastColumn="0" w:oddVBand="0" w:evenVBand="0" w:oddHBand="0" w:evenHBand="1" w:firstRowFirstColumn="0" w:firstRowLastColumn="0" w:lastRowFirstColumn="0" w:lastRowLastColumn="0"/>
-              <w:rPr>
-                <w:ins w:id="156" w:author="Michal Moskal" w:date="2010-02-16T11:24:00Z"/>
-              </w:rPr>
-            </w:pPr>
-            <w:proofErr w:type="spellStart"/>
-            <w:ins w:id="157" w:author="Michal Moskal" w:date="2010-02-16T11:26:00Z">
-              <w:r>
-                <w:t>in_domain</w:t>
-              </w:r>
-              <w:proofErr w:type="spellEnd"/>
-              <w:r>
-                <w:t>(</w:t>
-              </w:r>
-              <w:proofErr w:type="spellStart"/>
-              <w:r>
-                <w:t>p,q</w:t>
-              </w:r>
-              <w:proofErr w:type="spellEnd"/>
-              <w:r>
-                <w:t>)</w:t>
-              </w:r>
-            </w:ins>
-          </w:p>
-        </w:tc>
-        <w:tc>
-          <w:tcPr>
-            <w:tcW w:w="6308" w:type="dxa"/>
-            <w:tcBorders>
-              <w:left w:val="single" w:sz="4" w:space="0" w:color="auto"/>
-            </w:tcBorders>
-            <w:tcPrChange w:id="158" w:author="Michal Moskal" w:date="2010-02-16T11:25:00Z">
-              <w:tcPr>
-                <w:tcW w:w="4148" w:type="dxa"/>
-                <w:gridSpan w:val="4"/>
-                <w:tcBorders>
-                  <w:left w:val="single" w:sz="4" w:space="0" w:color="auto"/>
-                </w:tcBorders>
-              </w:tcPr>
-            </w:tcPrChange>
-          </w:tcPr>
-          <w:p>
-            <w:pPr>
-              <w:pStyle w:val="Code"/>
-              <w:cnfStyle w:val="000000010000" w:firstRow="0" w:lastRow="0" w:firstColumn="0" w:lastColumn="0" w:oddVBand="0" w:evenVBand="0" w:oddHBand="0" w:evenHBand="1" w:firstRowFirstColumn="0" w:firstRowLastColumn="0" w:lastRowFirstColumn="0" w:lastRowLastColumn="0"/>
-              <w:rPr>
-                <w:ins w:id="159" w:author="Michal Moskal" w:date="2010-02-16T11:24:00Z"/>
-              </w:rPr>
-            </w:pPr>
-            <w:ins w:id="160" w:author="Michal Moskal" w:date="2010-02-16T11:27:00Z">
-              <w:r>
-                <w:t>p \in \domain(q)</w:t>
-              </w:r>
-            </w:ins>
-          </w:p>
-        </w:tc>
-      </w:tr>
-      <w:tr>
-        <w:trPr>
-          <w:cnfStyle w:val="000000100000" w:firstRow="0" w:lastRow="0" w:firstColumn="0" w:lastColumn="0" w:oddVBand="0" w:evenVBand="0" w:oddHBand="1" w:evenHBand="0" w:firstRowFirstColumn="0" w:firstRowLastColumn="0" w:lastRowFirstColumn="0" w:lastRowLastColumn="0"/>
-          <w:trHeight w:val="309"/>
-          <w:ins w:id="161" w:author="Michal Moskal" w:date="2010-02-16T11:24:00Z"/>
-          <w:trPrChange w:id="162" w:author="Michal Moskal" w:date="2010-02-16T11:25:00Z">
-            <w:trPr>
-              <w:gridAfter w:val="0"/>
-              <w:trHeight w:val="425"/>
-            </w:trPr>
-          </w:trPrChange>
-        </w:trPr>
-        <w:tc>
-          <w:tcPr>
-            <w:cnfStyle w:val="001000000000" w:firstRow="0" w:lastRow="0" w:firstColumn="1" w:lastColumn="0" w:oddVBand="0" w:evenVBand="0" w:oddHBand="0" w:evenHBand="0" w:firstRowFirstColumn="0" w:firstRowLastColumn="0" w:lastRowFirstColumn="0" w:lastRowLastColumn="0"/>
-            <w:tcW w:w="3978" w:type="dxa"/>
-            <w:tcBorders>
-              <w:right w:val="single" w:sz="4" w:space="0" w:color="auto"/>
-            </w:tcBorders>
-            <w:tcPrChange w:id="163" w:author="Michal Moskal" w:date="2010-02-16T11:25:00Z">
-              <w:tcPr>
-                <w:tcW w:w="4148" w:type="dxa"/>
-                <w:gridSpan w:val="4"/>
-                <w:tcBorders>
-                  <w:right w:val="single" w:sz="4" w:space="0" w:color="auto"/>
-                </w:tcBorders>
-              </w:tcPr>
-            </w:tcPrChange>
-          </w:tcPr>
-          <w:p>
-            <w:pPr>
-              <w:pStyle w:val="Code"/>
-              <w:cnfStyle w:val="001000100000" w:firstRow="0" w:lastRow="0" w:firstColumn="1" w:lastColumn="0" w:oddVBand="0" w:evenVBand="0" w:oddHBand="1" w:evenHBand="0" w:firstRowFirstColumn="0" w:firstRowLastColumn="0" w:lastRowFirstColumn="0" w:lastRowLastColumn="0"/>
-              <w:rPr>
-                <w:ins w:id="164" w:author="Michal Moskal" w:date="2010-02-16T11:24:00Z"/>
-              </w:rPr>
-            </w:pPr>
-            <w:ins w:id="165" w:author="Michal Moskal" w:date="2010-02-16T11:26:00Z">
-              <w:r>
-                <w:t>is(p, T)</w:t>
-              </w:r>
-            </w:ins>
-          </w:p>
-        </w:tc>
-        <w:tc>
-          <w:tcPr>
-            <w:tcW w:w="6308" w:type="dxa"/>
-            <w:tcBorders>
-              <w:left w:val="single" w:sz="4" w:space="0" w:color="auto"/>
-            </w:tcBorders>
-            <w:tcPrChange w:id="166" w:author="Michal Moskal" w:date="2010-02-16T11:25:00Z">
-              <w:tcPr>
-                <w:tcW w:w="4148" w:type="dxa"/>
-                <w:gridSpan w:val="4"/>
-                <w:tcBorders>
-                  <w:left w:val="single" w:sz="4" w:space="0" w:color="auto"/>
-                </w:tcBorders>
-              </w:tcPr>
-            </w:tcPrChange>
-          </w:tcPr>
-          <w:p>
-            <w:pPr>
-              <w:pStyle w:val="Code"/>
-              <w:cnfStyle w:val="000000100000" w:firstRow="0" w:lastRow="0" w:firstColumn="0" w:lastColumn="0" w:oddVBand="0" w:evenVBand="0" w:oddHBand="1" w:evenHBand="0" w:firstRowFirstColumn="0" w:firstRowLastColumn="0" w:lastRowFirstColumn="0" w:lastRowLastColumn="0"/>
-              <w:rPr>
-                <w:ins w:id="167" w:author="Michal Moskal" w:date="2010-02-16T11:24:00Z"/>
-              </w:rPr>
-            </w:pPr>
-            <w:ins w:id="168" w:author="Michal Moskal" w:date="2010-02-16T11:27:00Z">
-              <w:r>
-                <w:t>p \is T</w:t>
-              </w:r>
-            </w:ins>
-          </w:p>
-        </w:tc>
-      </w:tr>
-      <w:tr>
-        <w:trPr>
-          <w:cnfStyle w:val="000000010000" w:firstRow="0" w:lastRow="0" w:firstColumn="0" w:lastColumn="0" w:oddVBand="0" w:evenVBand="0" w:oddHBand="0" w:evenHBand="1" w:firstRowFirstColumn="0" w:firstRowLastColumn="0" w:lastRowFirstColumn="0" w:lastRowLastColumn="0"/>
-          <w:trHeight w:val="309"/>
-          <w:ins w:id="169" w:author="Michal Moskal" w:date="2010-02-16T11:24:00Z"/>
-          <w:trPrChange w:id="170" w:author="Michal Moskal" w:date="2010-02-16T11:25:00Z">
-            <w:trPr>
-              <w:gridAfter w:val="0"/>
-              <w:trHeight w:val="425"/>
-            </w:trPr>
-          </w:trPrChange>
-        </w:trPr>
-        <w:tc>
-          <w:tcPr>
-            <w:cnfStyle w:val="001000000000" w:firstRow="0" w:lastRow="0" w:firstColumn="1" w:lastColumn="0" w:oddVBand="0" w:evenVBand="0" w:oddHBand="0" w:evenHBand="0" w:firstRowFirstColumn="0" w:firstRowLastColumn="0" w:lastRowFirstColumn="0" w:lastRowLastColumn="0"/>
-            <w:tcW w:w="3978" w:type="dxa"/>
-            <w:tcBorders>
-              <w:right w:val="single" w:sz="4" w:space="0" w:color="auto"/>
-            </w:tcBorders>
-            <w:tcPrChange w:id="171" w:author="Michal Moskal" w:date="2010-02-16T11:25:00Z">
-              <w:tcPr>
-                <w:tcW w:w="4148" w:type="dxa"/>
-                <w:gridSpan w:val="4"/>
-                <w:tcBorders>
-                  <w:right w:val="single" w:sz="4" w:space="0" w:color="auto"/>
-                </w:tcBorders>
-              </w:tcPr>
-            </w:tcPrChange>
-          </w:tcPr>
-          <w:p>
-            <w:pPr>
-              <w:pStyle w:val="Code"/>
-              <w:cnfStyle w:val="001000010000" w:firstRow="0" w:lastRow="0" w:firstColumn="1" w:lastColumn="0" w:oddVBand="0" w:evenVBand="0" w:oddHBand="0" w:evenHBand="1" w:firstRowFirstColumn="0" w:firstRowLastColumn="0" w:lastRowFirstColumn="0" w:lastRowLastColumn="0"/>
-              <w:rPr>
-                <w:ins w:id="172" w:author="Michal Moskal" w:date="2010-02-16T11:24:00Z"/>
-              </w:rPr>
-            </w:pPr>
-            <w:proofErr w:type="spellStart"/>
-            <w:ins w:id="173" w:author="Michal Moskal" w:date="2010-02-16T11:26:00Z">
-              <w:r>
-                <w:t>set_in</w:t>
-              </w:r>
-              <w:proofErr w:type="spellEnd"/>
-              <w:r>
-                <w:t>(p, S)</w:t>
-              </w:r>
-            </w:ins>
-          </w:p>
-        </w:tc>
-        <w:tc>
-          <w:tcPr>
-            <w:tcW w:w="6308" w:type="dxa"/>
-            <w:tcBorders>
-              <w:left w:val="single" w:sz="4" w:space="0" w:color="auto"/>
-            </w:tcBorders>
-            <w:tcPrChange w:id="174" w:author="Michal Moskal" w:date="2010-02-16T11:25:00Z">
-              <w:tcPr>
-                <w:tcW w:w="4148" w:type="dxa"/>
-                <w:gridSpan w:val="4"/>
-                <w:tcBorders>
-                  <w:left w:val="single" w:sz="4" w:space="0" w:color="auto"/>
-                </w:tcBorders>
-              </w:tcPr>
-            </w:tcPrChange>
-          </w:tcPr>
-          <w:p>
-            <w:pPr>
-              <w:pStyle w:val="Code"/>
-              <w:cnfStyle w:val="000000010000" w:firstRow="0" w:lastRow="0" w:firstColumn="0" w:lastColumn="0" w:oddVBand="0" w:evenVBand="0" w:oddHBand="0" w:evenHBand="1" w:firstRowFirstColumn="0" w:firstRowLastColumn="0" w:lastRowFirstColumn="0" w:lastRowLastColumn="0"/>
-              <w:rPr>
-                <w:ins w:id="175" w:author="Michal Moskal" w:date="2010-02-16T11:24:00Z"/>
-              </w:rPr>
-            </w:pPr>
-            <w:ins w:id="176" w:author="Michal Moskal" w:date="2010-02-16T11:26:00Z">
-              <w:r>
-                <w:t>p \in S</w:t>
-              </w:r>
-            </w:ins>
-          </w:p>
-        </w:tc>
-      </w:tr>
-      <w:tr>
-        <w:trPr>
-          <w:cnfStyle w:val="000000100000" w:firstRow="0" w:lastRow="0" w:firstColumn="0" w:lastColumn="0" w:oddVBand="0" w:evenVBand="0" w:oddHBand="1" w:evenHBand="0" w:firstRowFirstColumn="0" w:firstRowLastColumn="0" w:lastRowFirstColumn="0" w:lastRowLastColumn="0"/>
-          <w:trHeight w:val="309"/>
-          <w:ins w:id="177" w:author="Michal Moskal" w:date="2010-02-16T11:26:00Z"/>
+          <w:ins w:id="11" w:author="Stephan Tobies" w:date="2010-04-01T09:05:00Z"/>
         </w:trPr>
         <w:tc>
           <w:tcPr>
@@ -4311,85 +3470,15 @@
             <w:pPr>
               <w:pStyle w:val="Code"/>
               <w:rPr>
-                <w:ins w:id="178" w:author="Michal Moskal" w:date="2010-02-16T11:26:00Z"/>
-              </w:rPr>
-            </w:pPr>
-            <w:ins w:id="179" w:author="Michal Moskal" w:date="2010-02-16T11:28:00Z">
-              <w:r>
-                <w:t>SET(</w:t>
-              </w:r>
-              <w:proofErr w:type="spellStart"/>
-              <w:r>
-                <w:t>a,b,c</w:t>
-              </w:r>
-              <w:proofErr w:type="spellEnd"/>
-              <w:r>
-                <w:t>)</w:t>
-              </w:r>
-            </w:ins>
-          </w:p>
-        </w:tc>
-        <w:tc>
-          <w:tcPr>
-            <w:tcW w:w="6308" w:type="dxa"/>
-            <w:tcBorders>
-              <w:left w:val="single" w:sz="4" w:space="0" w:color="auto"/>
-            </w:tcBorders>
-          </w:tcPr>
-          <w:p>
-            <w:pPr>
-              <w:pStyle w:val="Code"/>
-              <w:cnfStyle w:val="000000100000" w:firstRow="0" w:lastRow="0" w:firstColumn="0" w:lastColumn="0" w:oddVBand="0" w:evenVBand="0" w:oddHBand="1" w:evenHBand="0" w:firstRowFirstColumn="0" w:firstRowLastColumn="0" w:lastRowFirstColumn="0" w:lastRowLastColumn="0"/>
-              <w:rPr>
-                <w:ins w:id="180" w:author="Michal Moskal" w:date="2010-02-16T11:26:00Z"/>
-              </w:rPr>
-            </w:pPr>
-            <w:ins w:id="181" w:author="Michal Moskal" w:date="2010-02-16T11:28:00Z">
-              <w:r>
-                <w:t>{</w:t>
-              </w:r>
-              <w:proofErr w:type="spellStart"/>
-              <w:r>
-                <w:t>a,b,c</w:t>
-              </w:r>
-              <w:proofErr w:type="spellEnd"/>
-              <w:r>
-                <w:t>}</w:t>
-              </w:r>
-            </w:ins>
-          </w:p>
-        </w:tc>
-      </w:tr>
-      <w:tr>
-        <w:trPr>
-          <w:cnfStyle w:val="000000010000" w:firstRow="0" w:lastRow="0" w:firstColumn="0" w:lastColumn="0" w:oddVBand="0" w:evenVBand="0" w:oddHBand="0" w:evenHBand="1" w:firstRowFirstColumn="0" w:firstRowLastColumn="0" w:lastRowFirstColumn="0" w:lastRowLastColumn="0"/>
-          <w:trHeight w:val="309"/>
-          <w:ins w:id="182" w:author="Michal Moskal" w:date="2010-02-16T11:26:00Z"/>
-        </w:trPr>
-        <w:tc>
-          <w:tcPr>
-            <w:cnfStyle w:val="001000000000" w:firstRow="0" w:lastRow="0" w:firstColumn="1" w:lastColumn="0" w:oddVBand="0" w:evenVBand="0" w:oddHBand="0" w:evenHBand="0" w:firstRowFirstColumn="0" w:firstRowLastColumn="0" w:lastRowFirstColumn="0" w:lastRowLastColumn="0"/>
-            <w:tcW w:w="3978" w:type="dxa"/>
-            <w:tcBorders>
-              <w:right w:val="single" w:sz="4" w:space="0" w:color="auto"/>
-            </w:tcBorders>
-          </w:tcPr>
-          <w:p>
-            <w:pPr>
-              <w:pStyle w:val="Code"/>
-              <w:rPr>
-                <w:ins w:id="183" w:author="Michal Moskal" w:date="2010-02-16T11:26:00Z"/>
+                <w:ins w:id="12" w:author="Stephan Tobies" w:date="2010-04-01T09:05:00Z"/>
               </w:rPr>
             </w:pPr>
             <w:proofErr w:type="spellStart"/>
-            <w:ins w:id="184" w:author="Michal Moskal" w:date="2010-02-16T11:29:00Z">
+            <w:ins w:id="13" w:author="Stephan Tobies" w:date="2010-04-01T09:05:00Z">
               <w:r>
-                <w:t>typed_phys</w:t>
+                <w:t>state_t</w:t>
               </w:r>
               <w:proofErr w:type="spellEnd"/>
-              <w:r>
-                <w:t>(p)</w:t>
-              </w:r>
             </w:ins>
           </w:p>
         </w:tc>
@@ -4405,12 +3494,12 @@
               <w:pStyle w:val="Code"/>
               <w:cnfStyle w:val="000000010000" w:firstRow="0" w:lastRow="0" w:firstColumn="0" w:lastColumn="0" w:oddVBand="0" w:evenVBand="0" w:oddHBand="0" w:evenHBand="1" w:firstRowFirstColumn="0" w:firstRowLastColumn="0" w:lastRowFirstColumn="0" w:lastRowLastColumn="0"/>
               <w:rPr>
-                <w:ins w:id="185" w:author="Michal Moskal" w:date="2010-02-16T11:26:00Z"/>
+                <w:ins w:id="14" w:author="Stephan Tobies" w:date="2010-04-01T09:05:00Z"/>
               </w:rPr>
             </w:pPr>
-            <w:ins w:id="186" w:author="Michal Moskal" w:date="2010-02-16T11:29:00Z">
+            <w:ins w:id="15" w:author="Stephan Tobies" w:date="2010-04-01T09:05:00Z">
               <w:r>
-                <w:t>\valid(p) &amp;&amp; !\ghost(p)</w:t>
+                <w:t>\state</w:t>
               </w:r>
             </w:ins>
           </w:p>
@@ -4420,7 +3509,6 @@
         <w:trPr>
           <w:cnfStyle w:val="000000100000" w:firstRow="0" w:lastRow="0" w:firstColumn="0" w:lastColumn="0" w:oddVBand="0" w:evenVBand="0" w:oddHBand="1" w:evenHBand="0" w:firstRowFirstColumn="0" w:firstRowLastColumn="0" w:lastRowFirstColumn="0" w:lastRowLastColumn="0"/>
           <w:trHeight w:val="309"/>
-          <w:ins w:id="187" w:author="Michal Moskal" w:date="2010-02-16T11:26:00Z"/>
         </w:trPr>
         <w:tc>
           <w:tcPr>
@@ -4433,20 +3521,12 @@
           <w:p>
             <w:pPr>
               <w:pStyle w:val="Code"/>
-              <w:rPr>
-                <w:ins w:id="188" w:author="Michal Moskal" w:date="2010-02-16T11:26:00Z"/>
-              </w:rPr>
             </w:pPr>
             <w:proofErr w:type="spellStart"/>
-            <w:ins w:id="189" w:author="Michal Moskal" w:date="2010-02-16T11:29:00Z">
-              <w:r>
-                <w:t>typed_ghost</w:t>
-              </w:r>
-              <w:proofErr w:type="spellEnd"/>
-              <w:r>
-                <w:t>(p)</w:t>
-              </w:r>
-            </w:ins>
+            <w:r>
+              <w:t>thread_id</w:t>
+            </w:r>
+            <w:proofErr w:type="spellEnd"/>
           </w:p>
         </w:tc>
         <w:tc>
@@ -4460,15 +3540,10 @@
             <w:pPr>
               <w:pStyle w:val="Code"/>
               <w:cnfStyle w:val="000000100000" w:firstRow="0" w:lastRow="0" w:firstColumn="0" w:lastColumn="0" w:oddVBand="0" w:evenVBand="0" w:oddHBand="1" w:evenHBand="0" w:firstRowFirstColumn="0" w:firstRowLastColumn="0" w:lastRowFirstColumn="0" w:lastRowLastColumn="0"/>
-              <w:rPr>
-                <w:ins w:id="190" w:author="Michal Moskal" w:date="2010-02-16T11:26:00Z"/>
-              </w:rPr>
             </w:pPr>
-            <w:ins w:id="191" w:author="Michal Moskal" w:date="2010-02-16T11:29:00Z">
-              <w:r>
-                <w:t>\valid(p) &amp;&amp; \ghost(p)</w:t>
-              </w:r>
-            </w:ins>
+            <w:r>
+              <w:t>\thread</w:t>
+            </w:r>
           </w:p>
         </w:tc>
       </w:tr>
@@ -4476,7 +3551,6 @@
         <w:trPr>
           <w:cnfStyle w:val="000000010000" w:firstRow="0" w:lastRow="0" w:firstColumn="0" w:lastColumn="0" w:oddVBand="0" w:evenVBand="0" w:oddHBand="0" w:evenHBand="1" w:firstRowFirstColumn="0" w:firstRowLastColumn="0" w:lastRowFirstColumn="0" w:lastRowLastColumn="0"/>
           <w:trHeight w:val="309"/>
-          <w:ins w:id="192" w:author="Michal Moskal" w:date="2010-02-16T11:26:00Z"/>
         </w:trPr>
         <w:tc>
           <w:tcPr>
@@ -4489,23 +3563,15 @@
           <w:p>
             <w:pPr>
               <w:pStyle w:val="Code"/>
-              <w:rPr>
-                <w:ins w:id="193" w:author="Michal Moskal" w:date="2010-02-16T11:26:00Z"/>
-              </w:rPr>
             </w:pPr>
-            <w:ins w:id="194" w:author="Michal Moskal" w:date="2010-02-16T11:30:00Z">
-              <w:r>
-                <w:t>keeps(</w:t>
-              </w:r>
-              <w:proofErr w:type="spellStart"/>
-              <w:r>
-                <w:t>x,y,z</w:t>
-              </w:r>
-              <w:proofErr w:type="spellEnd"/>
-              <w:r>
-                <w:t>)</w:t>
-              </w:r>
-            </w:ins>
+            <w:proofErr w:type="spellStart"/>
+            <w:r>
+              <w:t>M</w:t>
+            </w:r>
+            <w:r>
+              <w:t>athint</w:t>
+            </w:r>
+            <w:proofErr w:type="spellEnd"/>
           </w:p>
         </w:tc>
         <w:tc>
@@ -4519,23 +3585,10 @@
             <w:pPr>
               <w:pStyle w:val="Code"/>
               <w:cnfStyle w:val="000000010000" w:firstRow="0" w:lastRow="0" w:firstColumn="0" w:lastColumn="0" w:oddVBand="0" w:evenVBand="0" w:oddHBand="0" w:evenHBand="1" w:firstRowFirstColumn="0" w:firstRowLastColumn="0" w:lastRowFirstColumn="0" w:lastRowLastColumn="0"/>
-              <w:rPr>
-                <w:ins w:id="195" w:author="Michal Moskal" w:date="2010-02-16T11:26:00Z"/>
-              </w:rPr>
             </w:pPr>
-            <w:ins w:id="196" w:author="Michal Moskal" w:date="2010-02-16T11:30:00Z">
-              <w:r>
-                <w:t>\mine(</w:t>
-              </w:r>
-              <w:proofErr w:type="spellStart"/>
-              <w:r>
-                <w:t>x,y,z</w:t>
-              </w:r>
-              <w:proofErr w:type="spellEnd"/>
-              <w:r>
-                <w:t>)</w:t>
-              </w:r>
-            </w:ins>
+            <w:r>
+              <w:t>\integer   // ACSL uses “integer”</w:t>
+            </w:r>
           </w:p>
         </w:tc>
       </w:tr>
@@ -4543,7 +3596,6 @@
         <w:trPr>
           <w:cnfStyle w:val="000000100000" w:firstRow="0" w:lastRow="0" w:firstColumn="0" w:lastColumn="0" w:oddVBand="0" w:evenVBand="0" w:oddHBand="1" w:evenHBand="0" w:firstRowFirstColumn="0" w:firstRowLastColumn="0" w:lastRowFirstColumn="0" w:lastRowLastColumn="0"/>
           <w:trHeight w:val="309"/>
-          <w:ins w:id="197" w:author="Michal Moskal" w:date="2010-02-16T11:26:00Z"/>
         </w:trPr>
         <w:tc>
           <w:tcPr>
@@ -4556,15 +3608,23 @@
           <w:p>
             <w:pPr>
               <w:pStyle w:val="Code"/>
-              <w:rPr>
-                <w:ins w:id="198" w:author="Michal Moskal" w:date="2010-02-16T11:26:00Z"/>
-              </w:rPr>
             </w:pPr>
-            <w:ins w:id="199" w:author="Michal Moskal" w:date="2010-02-16T11:31:00Z">
-              <w:r>
-                <w:t>owns(p)</w:t>
-              </w:r>
-            </w:ins>
+            <w:proofErr w:type="spellStart"/>
+            <w:r>
+              <w:t>in_domain</w:t>
+            </w:r>
+            <w:proofErr w:type="spellEnd"/>
+            <w:r>
+              <w:t>(</w:t>
+            </w:r>
+            <w:proofErr w:type="spellStart"/>
+            <w:r>
+              <w:t>p,q</w:t>
+            </w:r>
+            <w:proofErr w:type="spellEnd"/>
+            <w:r>
+              <w:t>)</w:t>
+            </w:r>
           </w:p>
         </w:tc>
         <w:tc>
@@ -4578,15 +3638,10 @@
             <w:pPr>
               <w:pStyle w:val="Code"/>
               <w:cnfStyle w:val="000000100000" w:firstRow="0" w:lastRow="0" w:firstColumn="0" w:lastColumn="0" w:oddVBand="0" w:evenVBand="0" w:oddHBand="1" w:evenHBand="0" w:firstRowFirstColumn="0" w:firstRowLastColumn="0" w:lastRowFirstColumn="0" w:lastRowLastColumn="0"/>
-              <w:rPr>
-                <w:ins w:id="200" w:author="Michal Moskal" w:date="2010-02-16T11:26:00Z"/>
-              </w:rPr>
             </w:pPr>
-            <w:ins w:id="201" w:author="Michal Moskal" w:date="2010-02-16T11:31:00Z">
-              <w:r>
-                <w:t>\owns(p)</w:t>
-              </w:r>
-            </w:ins>
+            <w:r>
+              <w:t>p \in \domain(q)</w:t>
+            </w:r>
           </w:p>
         </w:tc>
       </w:tr>
@@ -4594,7 +3649,6 @@
         <w:trPr>
           <w:cnfStyle w:val="000000010000" w:firstRow="0" w:lastRow="0" w:firstColumn="0" w:lastColumn="0" w:oddVBand="0" w:evenVBand="0" w:oddHBand="0" w:evenHBand="1" w:firstRowFirstColumn="0" w:firstRowLastColumn="0" w:lastRowFirstColumn="0" w:lastRowLastColumn="0"/>
           <w:trHeight w:val="309"/>
-          <w:ins w:id="202" w:author="Michal Moskal" w:date="2010-02-16T11:26:00Z"/>
         </w:trPr>
         <w:tc>
           <w:tcPr>
@@ -4607,15 +3661,10 @@
           <w:p>
             <w:pPr>
               <w:pStyle w:val="Code"/>
-              <w:rPr>
-                <w:ins w:id="203" w:author="Michal Moskal" w:date="2010-02-16T11:26:00Z"/>
-              </w:rPr>
             </w:pPr>
-            <w:ins w:id="204" w:author="Michal Moskal" w:date="2010-02-16T11:31:00Z">
-              <w:r>
-                <w:t>owner(p)</w:t>
-              </w:r>
-            </w:ins>
+            <w:r>
+              <w:t>is(p, T)</w:t>
+            </w:r>
           </w:p>
         </w:tc>
         <w:tc>
@@ -4629,15 +3678,10 @@
             <w:pPr>
               <w:pStyle w:val="Code"/>
               <w:cnfStyle w:val="000000010000" w:firstRow="0" w:lastRow="0" w:firstColumn="0" w:lastColumn="0" w:oddVBand="0" w:evenVBand="0" w:oddHBand="0" w:evenHBand="1" w:firstRowFirstColumn="0" w:firstRowLastColumn="0" w:lastRowFirstColumn="0" w:lastRowLastColumn="0"/>
-              <w:rPr>
-                <w:ins w:id="205" w:author="Michal Moskal" w:date="2010-02-16T11:26:00Z"/>
-              </w:rPr>
             </w:pPr>
-            <w:ins w:id="206" w:author="Michal Moskal" w:date="2010-02-16T11:31:00Z">
-              <w:r>
-                <w:t>\owner(p)</w:t>
-              </w:r>
-            </w:ins>
+            <w:r>
+              <w:t>p \is T</w:t>
+            </w:r>
           </w:p>
         </w:tc>
       </w:tr>
@@ -4645,7 +3689,6 @@
         <w:trPr>
           <w:cnfStyle w:val="000000100000" w:firstRow="0" w:lastRow="0" w:firstColumn="0" w:lastColumn="0" w:oddVBand="0" w:evenVBand="0" w:oddHBand="1" w:evenHBand="0" w:firstRowFirstColumn="0" w:firstRowLastColumn="0" w:lastRowFirstColumn="0" w:lastRowLastColumn="0"/>
           <w:trHeight w:val="309"/>
-          <w:ins w:id="207" w:author="Michal Moskal" w:date="2010-02-16T11:26:00Z"/>
         </w:trPr>
         <w:tc>
           <w:tcPr>
@@ -4658,28 +3701,15 @@
           <w:p>
             <w:pPr>
               <w:pStyle w:val="Code"/>
-              <w:rPr>
-                <w:ins w:id="208" w:author="Michal Moskal" w:date="2010-02-16T11:26:00Z"/>
-              </w:rPr>
             </w:pPr>
             <w:proofErr w:type="spellStart"/>
-            <w:ins w:id="209" w:author="Michal Moskal" w:date="2010-02-16T11:31:00Z">
-              <w:r>
-                <w:t>set_owns</w:t>
-              </w:r>
-              <w:proofErr w:type="spellEnd"/>
-              <w:r>
-                <w:t>(</w:t>
-              </w:r>
-              <w:proofErr w:type="spellStart"/>
-              <w:r>
-                <w:t>p,S</w:t>
-              </w:r>
-              <w:proofErr w:type="spellEnd"/>
-              <w:r>
-                <w:t>)</w:t>
-              </w:r>
-            </w:ins>
+            <w:r>
+              <w:t>set_in</w:t>
+            </w:r>
+            <w:proofErr w:type="spellEnd"/>
+            <w:r>
+              <w:t>(p, S)</w:t>
+            </w:r>
           </w:p>
         </w:tc>
         <w:tc>
@@ -4693,15 +3723,10 @@
             <w:pPr>
               <w:pStyle w:val="Code"/>
               <w:cnfStyle w:val="000000100000" w:firstRow="0" w:lastRow="0" w:firstColumn="0" w:lastColumn="0" w:oddVBand="0" w:evenVBand="0" w:oddHBand="1" w:evenHBand="0" w:firstRowFirstColumn="0" w:firstRowLastColumn="0" w:lastRowFirstColumn="0" w:lastRowLastColumn="0"/>
-              <w:rPr>
-                <w:ins w:id="210" w:author="Michal Moskal" w:date="2010-02-16T11:26:00Z"/>
-              </w:rPr>
             </w:pPr>
-            <w:ins w:id="211" w:author="Michal Moskal" w:date="2010-02-16T11:31:00Z">
-              <w:r>
-                <w:t>\set(\owns(p), S) // not sure about it</w:t>
-              </w:r>
-            </w:ins>
+            <w:r>
+              <w:t>p \in S</w:t>
+            </w:r>
           </w:p>
         </w:tc>
       </w:tr>
@@ -4709,7 +3734,6 @@
         <w:trPr>
           <w:cnfStyle w:val="000000010000" w:firstRow="0" w:lastRow="0" w:firstColumn="0" w:lastColumn="0" w:oddVBand="0" w:evenVBand="0" w:oddHBand="0" w:evenHBand="1" w:firstRowFirstColumn="0" w:firstRowLastColumn="0" w:lastRowFirstColumn="0" w:lastRowLastColumn="0"/>
           <w:trHeight w:val="309"/>
-          <w:ins w:id="212" w:author="Michal Moskal" w:date="2010-02-16T11:26:00Z"/>
         </w:trPr>
         <w:tc>
           <w:tcPr>
@@ -4722,28 +3746,18 @@
           <w:p>
             <w:pPr>
               <w:pStyle w:val="Code"/>
-              <w:rPr>
-                <w:ins w:id="213" w:author="Michal Moskal" w:date="2010-02-16T11:26:00Z"/>
-              </w:rPr>
             </w:pPr>
+            <w:r>
+              <w:t>SET(</w:t>
+            </w:r>
             <w:proofErr w:type="spellStart"/>
-            <w:ins w:id="214" w:author="Michal Moskal" w:date="2010-02-16T11:31:00Z">
-              <w:r>
-                <w:t>set_closed_owner</w:t>
-              </w:r>
-              <w:proofErr w:type="spellEnd"/>
-              <w:r>
-                <w:t>(</w:t>
-              </w:r>
-              <w:proofErr w:type="spellStart"/>
-              <w:r>
-                <w:t>p,q</w:t>
-              </w:r>
-              <w:proofErr w:type="spellEnd"/>
-              <w:r>
-                <w:t>)</w:t>
-              </w:r>
-            </w:ins>
+            <w:r>
+              <w:t>a,b,c</w:t>
+            </w:r>
+            <w:proofErr w:type="spellEnd"/>
+            <w:r>
+              <w:t>)</w:t>
+            </w:r>
           </w:p>
         </w:tc>
         <w:tc>
@@ -4757,15 +3771,18 @@
             <w:pPr>
               <w:pStyle w:val="Code"/>
               <w:cnfStyle w:val="000000010000" w:firstRow="0" w:lastRow="0" w:firstColumn="0" w:lastColumn="0" w:oddVBand="0" w:evenVBand="0" w:oddHBand="0" w:evenHBand="1" w:firstRowFirstColumn="0" w:firstRowLastColumn="0" w:lastRowFirstColumn="0" w:lastRowLastColumn="0"/>
-              <w:rPr>
-                <w:ins w:id="215" w:author="Michal Moskal" w:date="2010-02-16T11:26:00Z"/>
-              </w:rPr>
             </w:pPr>
-            <w:ins w:id="216" w:author="Michal Moskal" w:date="2010-02-16T11:31:00Z">
-              <w:r>
-                <w:t>\set(\owner(p), q)</w:t>
-              </w:r>
-            </w:ins>
+            <w:r>
+              <w:t>{</w:t>
+            </w:r>
+            <w:proofErr w:type="spellStart"/>
+            <w:r>
+              <w:t>a,b,c</w:t>
+            </w:r>
+            <w:proofErr w:type="spellEnd"/>
+            <w:r>
+              <w:t>}</w:t>
+            </w:r>
           </w:p>
         </w:tc>
       </w:tr>
@@ -4773,7 +3790,6 @@
         <w:trPr>
           <w:cnfStyle w:val="000000100000" w:firstRow="0" w:lastRow="0" w:firstColumn="0" w:lastColumn="0" w:oddVBand="0" w:evenVBand="0" w:oddHBand="1" w:evenHBand="0" w:firstRowFirstColumn="0" w:firstRowLastColumn="0" w:lastRowFirstColumn="0" w:lastRowLastColumn="0"/>
           <w:trHeight w:val="309"/>
-          <w:ins w:id="217" w:author="Michal Moskal" w:date="2010-02-16T11:32:00Z"/>
         </w:trPr>
         <w:tc>
           <w:tcPr>
@@ -4786,28 +3802,15 @@
           <w:p>
             <w:pPr>
               <w:pStyle w:val="Code"/>
-              <w:rPr>
-                <w:ins w:id="218" w:author="Michal Moskal" w:date="2010-02-16T11:32:00Z"/>
-              </w:rPr>
             </w:pPr>
             <w:proofErr w:type="spellStart"/>
-            <w:ins w:id="219" w:author="Michal Moskal" w:date="2010-02-16T11:32:00Z">
-              <w:r>
-                <w:t>giveup_closed_owner</w:t>
-              </w:r>
-              <w:proofErr w:type="spellEnd"/>
-              <w:r>
-                <w:t>(</w:t>
-              </w:r>
-              <w:proofErr w:type="spellStart"/>
-              <w:r>
-                <w:t>p,q</w:t>
-              </w:r>
-              <w:proofErr w:type="spellEnd"/>
-              <w:r>
-                <w:t>)</w:t>
-              </w:r>
-            </w:ins>
+            <w:r>
+              <w:t>typed_phys</w:t>
+            </w:r>
+            <w:proofErr w:type="spellEnd"/>
+            <w:r>
+              <w:t>(p)</w:t>
+            </w:r>
           </w:p>
         </w:tc>
         <w:tc>
@@ -4821,15 +3824,10 @@
             <w:pPr>
               <w:pStyle w:val="Code"/>
               <w:cnfStyle w:val="000000100000" w:firstRow="0" w:lastRow="0" w:firstColumn="0" w:lastColumn="0" w:oddVBand="0" w:evenVBand="0" w:oddHBand="1" w:evenHBand="0" w:firstRowFirstColumn="0" w:firstRowLastColumn="0" w:lastRowFirstColumn="0" w:lastRowLastColumn="0"/>
-              <w:rPr>
-                <w:ins w:id="220" w:author="Michal Moskal" w:date="2010-02-16T11:32:00Z"/>
-              </w:rPr>
             </w:pPr>
-            <w:ins w:id="221" w:author="Michal Moskal" w:date="2010-02-16T11:32:00Z">
-              <w:r>
-                <w:t>\set(\owner(p), \me)</w:t>
-              </w:r>
-            </w:ins>
+            <w:r>
+              <w:t>\valid(p) &amp;&amp; !\ghost(p)</w:t>
+            </w:r>
           </w:p>
         </w:tc>
       </w:tr>
@@ -4837,7 +3835,6 @@
         <w:trPr>
           <w:cnfStyle w:val="000000010000" w:firstRow="0" w:lastRow="0" w:firstColumn="0" w:lastColumn="0" w:oddVBand="0" w:evenVBand="0" w:oddHBand="0" w:evenHBand="1" w:firstRowFirstColumn="0" w:firstRowLastColumn="0" w:lastRowFirstColumn="0" w:lastRowLastColumn="0"/>
           <w:trHeight w:val="309"/>
-          <w:ins w:id="222" w:author="Michal Moskal" w:date="2010-02-16T11:32:00Z"/>
         </w:trPr>
         <w:tc>
           <w:tcPr>
@@ -4850,28 +3847,15 @@
           <w:p>
             <w:pPr>
               <w:pStyle w:val="Code"/>
-              <w:rPr>
-                <w:ins w:id="223" w:author="Michal Moskal" w:date="2010-02-16T11:32:00Z"/>
-              </w:rPr>
             </w:pPr>
             <w:proofErr w:type="spellStart"/>
-            <w:ins w:id="224" w:author="Michal Moskal" w:date="2010-02-16T11:32:00Z">
-              <w:r>
-                <w:t>set_owner</w:t>
-              </w:r>
-              <w:proofErr w:type="spellEnd"/>
-              <w:r>
-                <w:t>(</w:t>
-              </w:r>
-              <w:proofErr w:type="spellStart"/>
-              <w:r>
-                <w:t>p,q</w:t>
-              </w:r>
-              <w:proofErr w:type="spellEnd"/>
-              <w:r>
-                <w:t>)</w:t>
-              </w:r>
-            </w:ins>
+            <w:r>
+              <w:t>typed_ghost</w:t>
+            </w:r>
+            <w:proofErr w:type="spellEnd"/>
+            <w:r>
+              <w:t>(p)</w:t>
+            </w:r>
           </w:p>
         </w:tc>
         <w:tc>
@@ -4885,75 +3869,385 @@
             <w:pPr>
               <w:pStyle w:val="Code"/>
               <w:cnfStyle w:val="000000010000" w:firstRow="0" w:lastRow="0" w:firstColumn="0" w:lastColumn="0" w:oddVBand="0" w:evenVBand="0" w:oddHBand="0" w:evenHBand="1" w:firstRowFirstColumn="0" w:firstRowLastColumn="0" w:lastRowFirstColumn="0" w:lastRowLastColumn="0"/>
-              <w:rPr>
-                <w:ins w:id="225" w:author="Michal Moskal" w:date="2010-02-16T11:32:00Z"/>
-              </w:rPr>
+            </w:pPr>
+            <w:r>
+              <w:t>\valid(p) &amp;&amp; \ghost(p)</w:t>
+            </w:r>
+          </w:p>
+        </w:tc>
+      </w:tr>
+      <w:tr>
+        <w:trPr>
+          <w:cnfStyle w:val="000000100000" w:firstRow="0" w:lastRow="0" w:firstColumn="0" w:lastColumn="0" w:oddVBand="0" w:evenVBand="0" w:oddHBand="1" w:evenHBand="0" w:firstRowFirstColumn="0" w:firstRowLastColumn="0" w:lastRowFirstColumn="0" w:lastRowLastColumn="0"/>
+          <w:trHeight w:val="309"/>
+        </w:trPr>
+        <w:tc>
+          <w:tcPr>
+            <w:cnfStyle w:val="001000000000" w:firstRow="0" w:lastRow="0" w:firstColumn="1" w:lastColumn="0" w:oddVBand="0" w:evenVBand="0" w:oddHBand="0" w:evenHBand="0" w:firstRowFirstColumn="0" w:firstRowLastColumn="0" w:lastRowFirstColumn="0" w:lastRowLastColumn="0"/>
+            <w:tcW w:w="3978" w:type="dxa"/>
+            <w:tcBorders>
+              <w:right w:val="single" w:sz="4" w:space="0" w:color="auto"/>
+            </w:tcBorders>
+          </w:tcPr>
+          <w:p>
+            <w:pPr>
+              <w:pStyle w:val="Code"/>
+            </w:pPr>
+            <w:r>
+              <w:t>keeps(</w:t>
+            </w:r>
+            <w:proofErr w:type="spellStart"/>
+            <w:r>
+              <w:t>x,y,z</w:t>
+            </w:r>
+            <w:proofErr w:type="spellEnd"/>
+            <w:r>
+              <w:t>)</w:t>
+            </w:r>
+          </w:p>
+        </w:tc>
+        <w:tc>
+          <w:tcPr>
+            <w:tcW w:w="6308" w:type="dxa"/>
+            <w:tcBorders>
+              <w:left w:val="single" w:sz="4" w:space="0" w:color="auto"/>
+            </w:tcBorders>
+          </w:tcPr>
+          <w:p>
+            <w:pPr>
+              <w:pStyle w:val="Code"/>
+              <w:cnfStyle w:val="000000100000" w:firstRow="0" w:lastRow="0" w:firstColumn="0" w:lastColumn="0" w:oddVBand="0" w:evenVBand="0" w:oddHBand="1" w:evenHBand="0" w:firstRowFirstColumn="0" w:firstRowLastColumn="0" w:lastRowFirstColumn="0" w:lastRowLastColumn="0"/>
+            </w:pPr>
+            <w:r>
+              <w:t>\mine(</w:t>
+            </w:r>
+            <w:proofErr w:type="spellStart"/>
+            <w:r>
+              <w:t>x,y,z</w:t>
+            </w:r>
+            <w:proofErr w:type="spellEnd"/>
+            <w:r>
+              <w:t>)</w:t>
+            </w:r>
+          </w:p>
+        </w:tc>
+      </w:tr>
+      <w:tr>
+        <w:trPr>
+          <w:cnfStyle w:val="000000010000" w:firstRow="0" w:lastRow="0" w:firstColumn="0" w:lastColumn="0" w:oddVBand="0" w:evenVBand="0" w:oddHBand="0" w:evenHBand="1" w:firstRowFirstColumn="0" w:firstRowLastColumn="0" w:lastRowFirstColumn="0" w:lastRowLastColumn="0"/>
+          <w:trHeight w:val="309"/>
+        </w:trPr>
+        <w:tc>
+          <w:tcPr>
+            <w:cnfStyle w:val="001000000000" w:firstRow="0" w:lastRow="0" w:firstColumn="1" w:lastColumn="0" w:oddVBand="0" w:evenVBand="0" w:oddHBand="0" w:evenHBand="0" w:firstRowFirstColumn="0" w:firstRowLastColumn="0" w:lastRowFirstColumn="0" w:lastRowLastColumn="0"/>
+            <w:tcW w:w="3978" w:type="dxa"/>
+            <w:tcBorders>
+              <w:right w:val="single" w:sz="4" w:space="0" w:color="auto"/>
+            </w:tcBorders>
+          </w:tcPr>
+          <w:p>
+            <w:pPr>
+              <w:pStyle w:val="Code"/>
+            </w:pPr>
+            <w:r>
+              <w:t>owns(p)</w:t>
+            </w:r>
+          </w:p>
+        </w:tc>
+        <w:tc>
+          <w:tcPr>
+            <w:tcW w:w="6308" w:type="dxa"/>
+            <w:tcBorders>
+              <w:left w:val="single" w:sz="4" w:space="0" w:color="auto"/>
+            </w:tcBorders>
+          </w:tcPr>
+          <w:p>
+            <w:pPr>
+              <w:pStyle w:val="Code"/>
+              <w:cnfStyle w:val="000000010000" w:firstRow="0" w:lastRow="0" w:firstColumn="0" w:lastColumn="0" w:oddVBand="0" w:evenVBand="0" w:oddHBand="0" w:evenHBand="1" w:firstRowFirstColumn="0" w:firstRowLastColumn="0" w:lastRowFirstColumn="0" w:lastRowLastColumn="0"/>
+            </w:pPr>
+            <w:r>
+              <w:t>\owns(p)</w:t>
+            </w:r>
+          </w:p>
+        </w:tc>
+      </w:tr>
+      <w:tr>
+        <w:trPr>
+          <w:cnfStyle w:val="000000100000" w:firstRow="0" w:lastRow="0" w:firstColumn="0" w:lastColumn="0" w:oddVBand="0" w:evenVBand="0" w:oddHBand="1" w:evenHBand="0" w:firstRowFirstColumn="0" w:firstRowLastColumn="0" w:lastRowFirstColumn="0" w:lastRowLastColumn="0"/>
+          <w:trHeight w:val="309"/>
+        </w:trPr>
+        <w:tc>
+          <w:tcPr>
+            <w:cnfStyle w:val="001000000000" w:firstRow="0" w:lastRow="0" w:firstColumn="1" w:lastColumn="0" w:oddVBand="0" w:evenVBand="0" w:oddHBand="0" w:evenHBand="0" w:firstRowFirstColumn="0" w:firstRowLastColumn="0" w:lastRowFirstColumn="0" w:lastRowLastColumn="0"/>
+            <w:tcW w:w="3978" w:type="dxa"/>
+            <w:tcBorders>
+              <w:right w:val="single" w:sz="4" w:space="0" w:color="auto"/>
+            </w:tcBorders>
+          </w:tcPr>
+          <w:p>
+            <w:pPr>
+              <w:pStyle w:val="Code"/>
+            </w:pPr>
+            <w:r>
+              <w:t>owner(p)</w:t>
+            </w:r>
+          </w:p>
+        </w:tc>
+        <w:tc>
+          <w:tcPr>
+            <w:tcW w:w="6308" w:type="dxa"/>
+            <w:tcBorders>
+              <w:left w:val="single" w:sz="4" w:space="0" w:color="auto"/>
+            </w:tcBorders>
+          </w:tcPr>
+          <w:p>
+            <w:pPr>
+              <w:pStyle w:val="Code"/>
+              <w:cnfStyle w:val="000000100000" w:firstRow="0" w:lastRow="0" w:firstColumn="0" w:lastColumn="0" w:oddVBand="0" w:evenVBand="0" w:oddHBand="1" w:evenHBand="0" w:firstRowFirstColumn="0" w:firstRowLastColumn="0" w:lastRowFirstColumn="0" w:lastRowLastColumn="0"/>
+            </w:pPr>
+            <w:r>
+              <w:t>\owner(p)</w:t>
+            </w:r>
+          </w:p>
+        </w:tc>
+      </w:tr>
+      <w:tr>
+        <w:trPr>
+          <w:cnfStyle w:val="000000010000" w:firstRow="0" w:lastRow="0" w:firstColumn="0" w:lastColumn="0" w:oddVBand="0" w:evenVBand="0" w:oddHBand="0" w:evenHBand="1" w:firstRowFirstColumn="0" w:firstRowLastColumn="0" w:lastRowFirstColumn="0" w:lastRowLastColumn="0"/>
+          <w:trHeight w:val="309"/>
+        </w:trPr>
+        <w:tc>
+          <w:tcPr>
+            <w:cnfStyle w:val="001000000000" w:firstRow="0" w:lastRow="0" w:firstColumn="1" w:lastColumn="0" w:oddVBand="0" w:evenVBand="0" w:oddHBand="0" w:evenHBand="0" w:firstRowFirstColumn="0" w:firstRowLastColumn="0" w:lastRowFirstColumn="0" w:lastRowLastColumn="0"/>
+            <w:tcW w:w="3978" w:type="dxa"/>
+            <w:tcBorders>
+              <w:right w:val="single" w:sz="4" w:space="0" w:color="auto"/>
+            </w:tcBorders>
+          </w:tcPr>
+          <w:p>
+            <w:pPr>
+              <w:pStyle w:val="Code"/>
+            </w:pPr>
+            <w:proofErr w:type="spellStart"/>
+            <w:r>
+              <w:t>set_owns</w:t>
+            </w:r>
+            <w:proofErr w:type="spellEnd"/>
+            <w:r>
+              <w:t>(</w:t>
+            </w:r>
+            <w:proofErr w:type="spellStart"/>
+            <w:r>
+              <w:t>p,S</w:t>
+            </w:r>
+            <w:proofErr w:type="spellEnd"/>
+            <w:r>
+              <w:t>)</w:t>
+            </w:r>
+          </w:p>
+        </w:tc>
+        <w:tc>
+          <w:tcPr>
+            <w:tcW w:w="6308" w:type="dxa"/>
+            <w:tcBorders>
+              <w:left w:val="single" w:sz="4" w:space="0" w:color="auto"/>
+            </w:tcBorders>
+          </w:tcPr>
+          <w:p>
+            <w:pPr>
+              <w:pStyle w:val="Code"/>
+              <w:cnfStyle w:val="000000010000" w:firstRow="0" w:lastRow="0" w:firstColumn="0" w:lastColumn="0" w:oddVBand="0" w:evenVBand="0" w:oddHBand="0" w:evenHBand="1" w:firstRowFirstColumn="0" w:firstRowLastColumn="0" w:lastRowFirstColumn="0" w:lastRowLastColumn="0"/>
+            </w:pPr>
+            <w:r>
+              <w:t>\set(\owns(p), S) // not sure about it</w:t>
+            </w:r>
+          </w:p>
+        </w:tc>
+      </w:tr>
+      <w:tr>
+        <w:trPr>
+          <w:cnfStyle w:val="000000100000" w:firstRow="0" w:lastRow="0" w:firstColumn="0" w:lastColumn="0" w:oddVBand="0" w:evenVBand="0" w:oddHBand="1" w:evenHBand="0" w:firstRowFirstColumn="0" w:firstRowLastColumn="0" w:lastRowFirstColumn="0" w:lastRowLastColumn="0"/>
+          <w:trHeight w:val="309"/>
+        </w:trPr>
+        <w:tc>
+          <w:tcPr>
+            <w:cnfStyle w:val="001000000000" w:firstRow="0" w:lastRow="0" w:firstColumn="1" w:lastColumn="0" w:oddVBand="0" w:evenVBand="0" w:oddHBand="0" w:evenHBand="0" w:firstRowFirstColumn="0" w:firstRowLastColumn="0" w:lastRowFirstColumn="0" w:lastRowLastColumn="0"/>
+            <w:tcW w:w="3978" w:type="dxa"/>
+            <w:tcBorders>
+              <w:right w:val="single" w:sz="4" w:space="0" w:color="auto"/>
+            </w:tcBorders>
+          </w:tcPr>
+          <w:p>
+            <w:pPr>
+              <w:pStyle w:val="Code"/>
+            </w:pPr>
+            <w:proofErr w:type="spellStart"/>
+            <w:r>
+              <w:t>set_closed_owner</w:t>
+            </w:r>
+            <w:proofErr w:type="spellEnd"/>
+            <w:r>
+              <w:t>(</w:t>
+            </w:r>
+            <w:proofErr w:type="spellStart"/>
+            <w:r>
+              <w:t>p,q</w:t>
+            </w:r>
+            <w:proofErr w:type="spellEnd"/>
+            <w:r>
+              <w:t>)</w:t>
+            </w:r>
+          </w:p>
+        </w:tc>
+        <w:tc>
+          <w:tcPr>
+            <w:tcW w:w="6308" w:type="dxa"/>
+            <w:tcBorders>
+              <w:left w:val="single" w:sz="4" w:space="0" w:color="auto"/>
+            </w:tcBorders>
+          </w:tcPr>
+          <w:p>
+            <w:pPr>
+              <w:pStyle w:val="Code"/>
+              <w:cnfStyle w:val="000000100000" w:firstRow="0" w:lastRow="0" w:firstColumn="0" w:lastColumn="0" w:oddVBand="0" w:evenVBand="0" w:oddHBand="1" w:evenHBand="0" w:firstRowFirstColumn="0" w:firstRowLastColumn="0" w:lastRowFirstColumn="0" w:lastRowLastColumn="0"/>
+            </w:pPr>
+            <w:r>
+              <w:t>\set(\owner(p), q)</w:t>
+            </w:r>
+          </w:p>
+        </w:tc>
+      </w:tr>
+      <w:tr>
+        <w:trPr>
+          <w:cnfStyle w:val="000000010000" w:firstRow="0" w:lastRow="0" w:firstColumn="0" w:lastColumn="0" w:oddVBand="0" w:evenVBand="0" w:oddHBand="0" w:evenHBand="1" w:firstRowFirstColumn="0" w:firstRowLastColumn="0" w:lastRowFirstColumn="0" w:lastRowLastColumn="0"/>
+          <w:trHeight w:val="309"/>
+        </w:trPr>
+        <w:tc>
+          <w:tcPr>
+            <w:cnfStyle w:val="001000000000" w:firstRow="0" w:lastRow="0" w:firstColumn="1" w:lastColumn="0" w:oddVBand="0" w:evenVBand="0" w:oddHBand="0" w:evenHBand="0" w:firstRowFirstColumn="0" w:firstRowLastColumn="0" w:lastRowFirstColumn="0" w:lastRowLastColumn="0"/>
+            <w:tcW w:w="3978" w:type="dxa"/>
+            <w:tcBorders>
+              <w:right w:val="single" w:sz="4" w:space="0" w:color="auto"/>
+            </w:tcBorders>
+          </w:tcPr>
+          <w:p>
+            <w:pPr>
+              <w:pStyle w:val="Code"/>
+            </w:pPr>
+            <w:proofErr w:type="spellStart"/>
+            <w:r>
+              <w:t>giveup_closed_owner</w:t>
+            </w:r>
+            <w:proofErr w:type="spellEnd"/>
+            <w:r>
+              <w:t>(</w:t>
+            </w:r>
+            <w:proofErr w:type="spellStart"/>
+            <w:r>
+              <w:t>p,q</w:t>
+            </w:r>
+            <w:proofErr w:type="spellEnd"/>
+            <w:r>
+              <w:t>)</w:t>
+            </w:r>
+          </w:p>
+        </w:tc>
+        <w:tc>
+          <w:tcPr>
+            <w:tcW w:w="6308" w:type="dxa"/>
+            <w:tcBorders>
+              <w:left w:val="single" w:sz="4" w:space="0" w:color="auto"/>
+            </w:tcBorders>
+          </w:tcPr>
+          <w:p>
+            <w:pPr>
+              <w:pStyle w:val="Code"/>
+              <w:cnfStyle w:val="000000010000" w:firstRow="0" w:lastRow="0" w:firstColumn="0" w:lastColumn="0" w:oddVBand="0" w:evenVBand="0" w:oddHBand="0" w:evenHBand="1" w:firstRowFirstColumn="0" w:firstRowLastColumn="0" w:lastRowFirstColumn="0" w:lastRowLastColumn="0"/>
+            </w:pPr>
+            <w:r>
+              <w:t>\set(\owner(p), \me)</w:t>
+            </w:r>
+          </w:p>
+        </w:tc>
+      </w:tr>
+      <w:tr>
+        <w:trPr>
+          <w:cnfStyle w:val="000000100000" w:firstRow="0" w:lastRow="0" w:firstColumn="0" w:lastColumn="0" w:oddVBand="0" w:evenVBand="0" w:oddHBand="1" w:evenHBand="0" w:firstRowFirstColumn="0" w:firstRowLastColumn="0" w:lastRowFirstColumn="0" w:lastRowLastColumn="0"/>
+          <w:trHeight w:val="309"/>
+        </w:trPr>
+        <w:tc>
+          <w:tcPr>
+            <w:cnfStyle w:val="001000000000" w:firstRow="0" w:lastRow="0" w:firstColumn="1" w:lastColumn="0" w:oddVBand="0" w:evenVBand="0" w:oddHBand="0" w:evenHBand="0" w:firstRowFirstColumn="0" w:firstRowLastColumn="0" w:lastRowFirstColumn="0" w:lastRowLastColumn="0"/>
+            <w:tcW w:w="3978" w:type="dxa"/>
+            <w:tcBorders>
+              <w:right w:val="single" w:sz="4" w:space="0" w:color="auto"/>
+            </w:tcBorders>
+          </w:tcPr>
+          <w:p>
+            <w:pPr>
+              <w:pStyle w:val="Code"/>
+            </w:pPr>
+            <w:proofErr w:type="spellStart"/>
+            <w:r>
+              <w:t>set_owner</w:t>
+            </w:r>
+            <w:proofErr w:type="spellEnd"/>
+            <w:r>
+              <w:t>(</w:t>
+            </w:r>
+            <w:proofErr w:type="spellStart"/>
+            <w:r>
+              <w:t>p,q</w:t>
+            </w:r>
+            <w:proofErr w:type="spellEnd"/>
+            <w:r>
+              <w:t>)</w:t>
+            </w:r>
+          </w:p>
+        </w:tc>
+        <w:tc>
+          <w:tcPr>
+            <w:tcW w:w="6308" w:type="dxa"/>
+            <w:tcBorders>
+              <w:left w:val="single" w:sz="4" w:space="0" w:color="auto"/>
+            </w:tcBorders>
+          </w:tcPr>
+          <w:p>
+            <w:pPr>
+              <w:pStyle w:val="Code"/>
+              <w:cnfStyle w:val="000000100000" w:firstRow="0" w:lastRow="0" w:firstColumn="0" w:lastColumn="0" w:oddVBand="0" w:evenVBand="0" w:oddHBand="1" w:evenHBand="0" w:firstRowFirstColumn="0" w:firstRowLastColumn="0" w:lastRowFirstColumn="0" w:lastRowLastColumn="0"/>
             </w:pPr>
             <w:proofErr w:type="gramStart"/>
-            <w:ins w:id="226" w:author="Michal Moskal" w:date="2010-02-16T11:32:00Z">
-              <w:r>
-                <w:t>use</w:t>
-              </w:r>
-              <w:proofErr w:type="gramEnd"/>
-              <w:r>
-                <w:t xml:space="preserve"> \set(\owns(p),\union(p,{q})) ?</w:t>
-              </w:r>
-            </w:ins>
+            <w:r>
+              <w:t>use</w:t>
+            </w:r>
+            <w:proofErr w:type="gramEnd"/>
+            <w:r>
+              <w:t xml:space="preserve"> \set(\owns(p),\union(p,{q})) ?</w:t>
+            </w:r>
           </w:p>
         </w:tc>
       </w:tr>
     </w:tbl>
     <w:p>
-      <w:pPr>
-        <w:rPr>
-          <w:ins w:id="227" w:author="Michal Moskal" w:date="2010-02-16T11:29:00Z"/>
-        </w:rPr>
-        <w:pPrChange w:id="228" w:author="Michal Moskal" w:date="2010-02-16T11:19:00Z">
-          <w:pPr/>
-        </w:pPrChange>
-      </w:pPr>
-      <w:ins w:id="229" w:author="Michal Moskal" w:date="2010-02-16T11:20:00Z">
-        <w:r>
-          <w:t xml:space="preserve"> </w:t>
-        </w:r>
-      </w:ins>
-    </w:p>
-    <w:p>
-      <w:pPr>
-        <w:rPr>
-          <w:ins w:id="230" w:author="Michal Moskal" w:date="2010-02-16T11:29:00Z"/>
-        </w:rPr>
-        <w:pPrChange w:id="231" w:author="Michal Moskal" w:date="2010-02-16T11:19:00Z">
-          <w:pPr/>
-        </w:pPrChange>
-      </w:pPr>
+      <w:r>
+        <w:t xml:space="preserve"> </w:t>
+      </w:r>
+    </w:p>
+    <w:p>
       <w:proofErr w:type="spellStart"/>
       <w:proofErr w:type="gramStart"/>
-      <w:ins w:id="232" w:author="Michal Moskal" w:date="2010-02-16T11:29:00Z">
-        <w:r>
-          <w:t>speccast</w:t>
-        </w:r>
-        <w:proofErr w:type="spellEnd"/>
-        <w:proofErr w:type="gramEnd"/>
-        <w:r>
-          <w:t xml:space="preserve"> would be hopefully going away, we will just make the compiler more relaxed about these.</w:t>
-        </w:r>
-      </w:ins>
-    </w:p>
-    <w:p>
-      <w:pPr>
-        <w:rPr>
-          <w:rPrChange w:id="233" w:author="Michal Moskal" w:date="2010-02-16T11:19:00Z">
-            <w:rPr/>
-          </w:rPrChange>
-        </w:rPr>
-        <w:pPrChange w:id="234" w:author="Michal Moskal" w:date="2010-02-16T11:19:00Z">
-          <w:pPr/>
-        </w:pPrChange>
-      </w:pPr>
-      <w:bookmarkStart w:id="235" w:name="_GoBack"/>
-      <w:bookmarkEnd w:id="235"/>
-    </w:p>
+      <w:r>
+        <w:t>speccast</w:t>
+      </w:r>
+      <w:proofErr w:type="spellEnd"/>
+      <w:proofErr w:type="gramEnd"/>
+      <w:r>
+        <w:t xml:space="preserve"> would be hopefully going away, we will just make the compiler more relaxed about these.</w:t>
+      </w:r>
+    </w:p>
+    <w:p/>
     <w:sectPr>
       <w:pgSz w:w="12240" w:h="15840"/>
       <w:pgMar w:top="1440" w:right="1440" w:bottom="1440" w:left="1440" w:header="720" w:footer="720" w:gutter="0"/>
@@ -5824,7 +5118,7 @@
     </w:pPr>
     <w:rPr>
       <w:rFonts w:asciiTheme="majorHAnsi" w:eastAsiaTheme="majorEastAsia" w:hAnsiTheme="majorHAnsi" w:cstheme="majorBidi"/>
-      <w:color w:val="17365D" w:themeColor="text2" w:themeShade="BF"/>
+      <w:color w:val="17375E" w:themeColor="text2" w:themeShade="BF"/>
       <w:spacing w:val="5"/>
       <w:kern w:val="28"/>
       <w:sz w:val="52"/>
@@ -5839,7 +5133,7 @@
     <w:rsid w:val="006A55F8"/>
     <w:rPr>
       <w:rFonts w:asciiTheme="majorHAnsi" w:eastAsiaTheme="majorEastAsia" w:hAnsiTheme="majorHAnsi" w:cstheme="majorBidi"/>
-      <w:color w:val="17365D" w:themeColor="text2" w:themeShade="BF"/>
+      <w:color w:val="17375E" w:themeColor="text2" w:themeShade="BF"/>
       <w:spacing w:val="5"/>
       <w:kern w:val="28"/>
       <w:sz w:val="52"/>
@@ -6472,7 +5766,7 @@
         <w:tcBorders>
           <w:top w:val="single" w:sz="6" w:space="0" w:color="FFFFFF" w:themeColor="background1"/>
         </w:tcBorders>
-        <w:shd w:val="clear" w:color="auto" w:fill="5E7530" w:themeFill="accent3" w:themeFillShade="99"/>
+        <w:shd w:val="clear" w:color="auto" w:fill="5F7530" w:themeFill="accent3" w:themeFillShade="99"/>
       </w:tcPr>
     </w:tblStylePr>
     <w:tblStylePr w:type="firstCol">
@@ -6486,10 +5780,10 @@
           <w:left w:val="nil"/>
           <w:bottom w:val="nil"/>
           <w:right w:val="nil"/>
-          <w:insideH w:val="single" w:sz="4" w:space="0" w:color="5E7530" w:themeColor="accent3" w:themeShade="99"/>
+          <w:insideH w:val="single" w:sz="4" w:space="0" w:color="5F7530" w:themeColor="accent3" w:themeShade="99"/>
           <w:insideV w:val="nil"/>
         </w:tcBorders>
-        <w:shd w:val="clear" w:color="auto" w:fill="5E7530" w:themeFill="accent3" w:themeFillShade="99"/>
+        <w:shd w:val="clear" w:color="auto" w:fill="5F7530" w:themeFill="accent3" w:themeFillShade="99"/>
       </w:tcPr>
     </w:tblStylePr>
     <w:tblStylePr w:type="lastCol">
@@ -6506,13 +5800,13 @@
           <w:insideH w:val="nil"/>
           <w:insideV w:val="nil"/>
         </w:tcBorders>
-        <w:shd w:val="clear" w:color="auto" w:fill="5E7530" w:themeFill="accent3" w:themeFillShade="99"/>
+        <w:shd w:val="clear" w:color="auto" w:fill="5F7530" w:themeFill="accent3" w:themeFillShade="99"/>
       </w:tcPr>
     </w:tblStylePr>
     <w:tblStylePr w:type="band1Vert">
       <w:tblPr/>
       <w:tcPr>
-        <w:shd w:val="clear" w:color="auto" w:fill="D6E3BC" w:themeFill="accent3" w:themeFillTint="66"/>
+        <w:shd w:val="clear" w:color="auto" w:fill="D7E4BD" w:themeFill="accent3" w:themeFillTint="66"/>
       </w:tcPr>
     </w:tblStylePr>
     <w:tblStylePr w:type="band1Horz">
@@ -6554,7 +5848,7 @@
       </w:tblCellMar>
     </w:tblPr>
     <w:tcPr>
-      <w:shd w:val="clear" w:color="auto" w:fill="E6EED5" w:themeFill="accent3" w:themeFillTint="3F"/>
+      <w:shd w:val="clear" w:color="auto" w:fill="E6EED6" w:themeFill="accent3" w:themeFillTint="3F"/>
     </w:tcPr>
     <w:tblStylePr w:type="firstRow">
       <w:rPr>
@@ -6621,7 +5915,7 @@
           <w:insideH w:val="nil"/>
           <w:insideV w:val="nil"/>
         </w:tcBorders>
-        <w:shd w:val="clear" w:color="auto" w:fill="EAF1DD" w:themeFill="accent3" w:themeFillTint="33"/>
+        <w:shd w:val="clear" w:color="auto" w:fill="EBF1DE" w:themeFill="accent3" w:themeFillTint="33"/>
       </w:tcPr>
     </w:tblStylePr>
     <w:tblStylePr w:type="band1Vert">
@@ -6660,11 +5954,11 @@
       <w:tblStyleColBandSize w:val="1"/>
       <w:tblInd w:w="0" w:type="dxa"/>
       <w:tblBorders>
-        <w:top w:val="single" w:sz="8" w:space="0" w:color="B3CC82" w:themeColor="accent3" w:themeTint="BF"/>
-        <w:left w:val="single" w:sz="8" w:space="0" w:color="B3CC82" w:themeColor="accent3" w:themeTint="BF"/>
-        <w:bottom w:val="single" w:sz="8" w:space="0" w:color="B3CC82" w:themeColor="accent3" w:themeTint="BF"/>
-        <w:right w:val="single" w:sz="8" w:space="0" w:color="B3CC82" w:themeColor="accent3" w:themeTint="BF"/>
-        <w:insideH w:val="single" w:sz="8" w:space="0" w:color="B3CC82" w:themeColor="accent3" w:themeTint="BF"/>
+        <w:top w:val="single" w:sz="8" w:space="0" w:color="B4CC83" w:themeColor="accent3" w:themeTint="BF"/>
+        <w:left w:val="single" w:sz="8" w:space="0" w:color="B4CC83" w:themeColor="accent3" w:themeTint="BF"/>
+        <w:bottom w:val="single" w:sz="8" w:space="0" w:color="B4CC83" w:themeColor="accent3" w:themeTint="BF"/>
+        <w:right w:val="single" w:sz="8" w:space="0" w:color="B4CC83" w:themeColor="accent3" w:themeTint="BF"/>
+        <w:insideH w:val="single" w:sz="8" w:space="0" w:color="B4CC83" w:themeColor="accent3" w:themeTint="BF"/>
       </w:tblBorders>
       <w:tblCellMar>
         <w:top w:w="0" w:type="dxa"/>
@@ -6685,10 +5979,10 @@
       <w:tblPr/>
       <w:tcPr>
         <w:tcBorders>
-          <w:top w:val="single" w:sz="8" w:space="0" w:color="B3CC82" w:themeColor="accent3" w:themeTint="BF"/>
-          <w:left w:val="single" w:sz="8" w:space="0" w:color="B3CC82" w:themeColor="accent3" w:themeTint="BF"/>
-          <w:bottom w:val="single" w:sz="8" w:space="0" w:color="B3CC82" w:themeColor="accent3" w:themeTint="BF"/>
-          <w:right w:val="single" w:sz="8" w:space="0" w:color="B3CC82" w:themeColor="accent3" w:themeTint="BF"/>
+          <w:top w:val="single" w:sz="8" w:space="0" w:color="B4CC83" w:themeColor="accent3" w:themeTint="BF"/>
+          <w:left w:val="single" w:sz="8" w:space="0" w:color="B4CC83" w:themeColor="accent3" w:themeTint="BF"/>
+          <w:bottom w:val="single" w:sz="8" w:space="0" w:color="B4CC83" w:themeColor="accent3" w:themeTint="BF"/>
+          <w:right w:val="single" w:sz="8" w:space="0" w:color="B4CC83" w:themeColor="accent3" w:themeTint="BF"/>
           <w:insideH w:val="nil"/>
           <w:insideV w:val="nil"/>
         </w:tcBorders>
@@ -6706,10 +6000,10 @@
       <w:tblPr/>
       <w:tcPr>
         <w:tcBorders>
-          <w:top w:val="double" w:sz="6" w:space="0" w:color="B3CC82" w:themeColor="accent3" w:themeTint="BF"/>
-          <w:left w:val="single" w:sz="8" w:space="0" w:color="B3CC82" w:themeColor="accent3" w:themeTint="BF"/>
-          <w:bottom w:val="single" w:sz="8" w:space="0" w:color="B3CC82" w:themeColor="accent3" w:themeTint="BF"/>
-          <w:right w:val="single" w:sz="8" w:space="0" w:color="B3CC82" w:themeColor="accent3" w:themeTint="BF"/>
+          <w:top w:val="double" w:sz="6" w:space="0" w:color="B4CC83" w:themeColor="accent3" w:themeTint="BF"/>
+          <w:left w:val="single" w:sz="8" w:space="0" w:color="B4CC83" w:themeColor="accent3" w:themeTint="BF"/>
+          <w:bottom w:val="single" w:sz="8" w:space="0" w:color="B4CC83" w:themeColor="accent3" w:themeTint="BF"/>
+          <w:right w:val="single" w:sz="8" w:space="0" w:color="B4CC83" w:themeColor="accent3" w:themeTint="BF"/>
           <w:insideH w:val="nil"/>
           <w:insideV w:val="nil"/>
         </w:tcBorders>
@@ -6730,7 +6024,7 @@
     <w:tblStylePr w:type="band1Vert">
       <w:tblPr/>
       <w:tcPr>
-        <w:shd w:val="clear" w:color="auto" w:fill="E6EED5" w:themeFill="accent3" w:themeFillTint="3F"/>
+        <w:shd w:val="clear" w:color="auto" w:fill="E6EED6" w:themeFill="accent3" w:themeFillTint="3F"/>
       </w:tcPr>
     </w:tblStylePr>
     <w:tblStylePr w:type="band1Horz">
@@ -6740,7 +6034,7 @@
           <w:insideH w:val="nil"/>
           <w:insideV w:val="nil"/>
         </w:tcBorders>
-        <w:shd w:val="clear" w:color="auto" w:fill="E6EED5" w:themeFill="accent3" w:themeFillTint="3F"/>
+        <w:shd w:val="clear" w:color="auto" w:fill="E6EED6" w:themeFill="accent3" w:themeFillTint="3F"/>
       </w:tcPr>
     </w:tblStylePr>
     <w:tblStylePr w:type="band2Horz">
@@ -7030,7 +6324,7 @@
     </w:pPr>
     <w:rPr>
       <w:rFonts w:asciiTheme="majorHAnsi" w:eastAsiaTheme="majorEastAsia" w:hAnsiTheme="majorHAnsi" w:cstheme="majorBidi"/>
-      <w:color w:val="17365D" w:themeColor="text2" w:themeShade="BF"/>
+      <w:color w:val="17375E" w:themeColor="text2" w:themeShade="BF"/>
       <w:spacing w:val="5"/>
       <w:kern w:val="28"/>
       <w:sz w:val="52"/>
@@ -7045,7 +6339,7 @@
     <w:rsid w:val="006A55F8"/>
     <w:rPr>
       <w:rFonts w:asciiTheme="majorHAnsi" w:eastAsiaTheme="majorEastAsia" w:hAnsiTheme="majorHAnsi" w:cstheme="majorBidi"/>
-      <w:color w:val="17365D" w:themeColor="text2" w:themeShade="BF"/>
+      <w:color w:val="17375E" w:themeColor="text2" w:themeShade="BF"/>
       <w:spacing w:val="5"/>
       <w:kern w:val="28"/>
       <w:sz w:val="52"/>
@@ -7250,34 +6544,34 @@
         <a:sysClr val="window" lastClr="FFFFFF"/>
       </a:lt1>
       <a:dk2>
-        <a:srgbClr val="1F497D"/>
+        <a:srgbClr xmlns:mc="http://schemas.openxmlformats.org/markup-compatibility/2006" xmlns:a14="http://schemas.microsoft.com/office/drawing/2010/main" val="1F497D" mc:Ignorable=""/>
       </a:dk2>
       <a:lt2>
-        <a:srgbClr val="EEECE1"/>
+        <a:srgbClr xmlns:mc="http://schemas.openxmlformats.org/markup-compatibility/2006" xmlns:a14="http://schemas.microsoft.com/office/drawing/2010/main" val="EEECE1" mc:Ignorable=""/>
       </a:lt2>
       <a:accent1>
-        <a:srgbClr val="4F81BD"/>
+        <a:srgbClr xmlns:mc="http://schemas.openxmlformats.org/markup-compatibility/2006" xmlns:a14="http://schemas.microsoft.com/office/drawing/2010/main" val="4F81BD" mc:Ignorable=""/>
       </a:accent1>
       <a:accent2>
-        <a:srgbClr val="C0504D"/>
+        <a:srgbClr xmlns:mc="http://schemas.openxmlformats.org/markup-compatibility/2006" xmlns:a14="http://schemas.microsoft.com/office/drawing/2010/main" val="C0504D" mc:Ignorable=""/>
       </a:accent2>
       <a:accent3>
-        <a:srgbClr val="9BBB59"/>
+        <a:srgbClr xmlns:mc="http://schemas.openxmlformats.org/markup-compatibility/2006" xmlns:a14="http://schemas.microsoft.com/office/drawing/2010/main" val="9BBB59" mc:Ignorable=""/>
       </a:accent3>
       <a:accent4>
-        <a:srgbClr val="8064A2"/>
+        <a:srgbClr xmlns:mc="http://schemas.openxmlformats.org/markup-compatibility/2006" xmlns:a14="http://schemas.microsoft.com/office/drawing/2010/main" val="8064A2" mc:Ignorable=""/>
       </a:accent4>
       <a:accent5>
-        <a:srgbClr val="4BACC6"/>
+        <a:srgbClr xmlns:mc="http://schemas.openxmlformats.org/markup-compatibility/2006" xmlns:a14="http://schemas.microsoft.com/office/drawing/2010/main" val="4BACC6" mc:Ignorable=""/>
       </a:accent5>
       <a:accent6>
-        <a:srgbClr val="F79646"/>
+        <a:srgbClr xmlns:mc="http://schemas.openxmlformats.org/markup-compatibility/2006" xmlns:a14="http://schemas.microsoft.com/office/drawing/2010/main" val="F79646" mc:Ignorable=""/>
       </a:accent6>
       <a:hlink>
-        <a:srgbClr val="0000FF"/>
+        <a:srgbClr xmlns:mc="http://schemas.openxmlformats.org/markup-compatibility/2006" xmlns:a14="http://schemas.microsoft.com/office/drawing/2010/main" val="0000FF" mc:Ignorable=""/>
       </a:hlink>
       <a:folHlink>
-        <a:srgbClr val="800080"/>
+        <a:srgbClr xmlns:mc="http://schemas.openxmlformats.org/markup-compatibility/2006" xmlns:a14="http://schemas.microsoft.com/office/drawing/2010/main" val="800080" mc:Ignorable=""/>
       </a:folHlink>
     </a:clrScheme>
     <a:fontScheme name="Office">
@@ -7431,7 +6725,7 @@
         <a:effectStyle>
           <a:effectLst>
             <a:outerShdw blurRad="40000" dist="20000" dir="5400000" rotWithShape="0">
-              <a:srgbClr val="000000">
+              <a:srgbClr xmlns:mc="http://schemas.openxmlformats.org/markup-compatibility/2006" xmlns:a14="http://schemas.microsoft.com/office/drawing/2010/main" val="000000" mc:Ignorable="">
                 <a:alpha val="38000"/>
               </a:srgbClr>
             </a:outerShdw>
@@ -7440,7 +6734,7 @@
         <a:effectStyle>
           <a:effectLst>
             <a:outerShdw blurRad="40000" dist="23000" dir="5400000" rotWithShape="0">
-              <a:srgbClr val="000000">
+              <a:srgbClr xmlns:mc="http://schemas.openxmlformats.org/markup-compatibility/2006" xmlns:a14="http://schemas.microsoft.com/office/drawing/2010/main" val="000000" mc:Ignorable="">
                 <a:alpha val="35000"/>
               </a:srgbClr>
             </a:outerShdw>
@@ -7449,7 +6743,7 @@
         <a:effectStyle>
           <a:effectLst>
             <a:outerShdw blurRad="40000" dist="23000" dir="5400000" rotWithShape="0">
-              <a:srgbClr val="000000">
+              <a:srgbClr xmlns:mc="http://schemas.openxmlformats.org/markup-compatibility/2006" xmlns:a14="http://schemas.microsoft.com/office/drawing/2010/main" val="000000" mc:Ignorable="">
                 <a:alpha val="35000"/>
               </a:srgbClr>
             </a:outerShdw>
@@ -7529,7 +6823,7 @@
 </file>
 
 <file path=customXml/itemProps1.xml><?xml version="1.0" encoding="utf-8"?>
-<ds:datastoreItem xmlns:ds="http://schemas.openxmlformats.org/officeDocument/2006/customXml" ds:itemID="{539D814A-44ED-498F-B197-B837B511720E}">
+<ds:datastoreItem xmlns:ds="http://schemas.openxmlformats.org/officeDocument/2006/customXml" ds:itemID="{2BC83470-0DB8-49CB-AE08-EA51BDBF037C}">
   <ds:schemaRefs>
     <ds:schemaRef ds:uri="http://schemas.openxmlformats.org/officeDocument/2006/bibliography"/>
   </ds:schemaRefs>

</xml_diff>

<commit_message>
New syntax: support for alloc, pageset example is now completely working with the new syntax
</commit_message>
<xml_diff>
--- a/vcc/Docs/SyntaxUpdate/VCC Syntax Refresh.docx
+++ b/vcc/Docs/SyntaxUpdate/VCC Syntax Refresh.docx
@@ -51,15 +51,7 @@
         <w:t>L</w:t>
       </w:r>
       <w:r>
-        <w:t xml:space="preserve"> specification (ANSI/ISO C Specification Language), which is used by the </w:t>
-      </w:r>
-      <w:proofErr w:type="spellStart"/>
-      <w:r>
-        <w:t>Frama</w:t>
-      </w:r>
-      <w:proofErr w:type="spellEnd"/>
-      <w:r>
-        <w:t xml:space="preserve">-C project and is available from </w:t>
+        <w:t xml:space="preserve"> specification (ANSI/ISO C Specification Language), which is used by the Frama-C project and is available from </w:t>
       </w:r>
     </w:p>
     <w:p>
@@ -104,23 +96,60 @@
         <w:pStyle w:val="Code"/>
       </w:pPr>
       <w:r>
+        <w:t xml:space="preserve">#ifdef </w:t>
+      </w:r>
+      <w:r>
+        <w:t>__VCC_DONT_DEFINE_UNDERSCORE</w:t>
+      </w:r>
+      <w:r>
+        <w:br/>
+      </w:r>
+      <w:r>
         <w:t>#</w:t>
       </w:r>
-      <w:proofErr w:type="spellStart"/>
-      <w:r>
-        <w:t>ifdef</w:t>
-      </w:r>
-      <w:proofErr w:type="spellEnd"/>
-      <w:r>
-        <w:t xml:space="preserve"> </w:t>
-      </w:r>
-      <w:r>
-        <w:t>__VCC_DONT_DEFINE_UNDERSCORE</w:t>
+      <w:r>
+        <w:t xml:space="preserve">  </w:t>
+      </w:r>
+      <w:r>
+        <w:t xml:space="preserve">define </w:t>
+      </w:r>
+      <w:r>
+        <w:t xml:space="preserve">_ </w:t>
+      </w:r>
+      <w:r>
+        <w:t>__vcc_spec</w:t>
       </w:r>
       <w:r>
         <w:br/>
-      </w:r>
-      <w:proofErr w:type="gramStart"/>
+        <w:t>#endif</w:t>
+      </w:r>
+      <w:r>
+        <w:br/>
+      </w:r>
+      <w:r>
+        <w:t>#if</w:t>
+      </w:r>
+      <w:r>
+        <w:t>n</w:t>
+      </w:r>
+      <w:r>
+        <w:t xml:space="preserve">def </w:t>
+      </w:r>
+      <w:r>
+        <w:t>__</w:t>
+      </w:r>
+      <w:r>
+        <w:t>V</w:t>
+      </w:r>
+      <w:r>
+        <w:t>CC_V</w:t>
+      </w:r>
+      <w:r>
+        <w:t>ERIFY</w:t>
+      </w:r>
+      <w:r>
+        <w:br/>
+      </w:r>
       <w:r>
         <w:t>#</w:t>
       </w:r>
@@ -128,209 +157,91 @@
         <w:t xml:space="preserve">  </w:t>
       </w:r>
       <w:r>
-        <w:t>define</w:t>
-      </w:r>
-      <w:proofErr w:type="gramEnd"/>
-      <w:r>
-        <w:t xml:space="preserve"> </w:t>
-      </w:r>
-      <w:r>
-        <w:t xml:space="preserve">_ </w:t>
-      </w:r>
-      <w:r>
-        <w:t>__</w:t>
-      </w:r>
-      <w:proofErr w:type="spellStart"/>
-      <w:r>
-        <w:t>vcc_spec</w:t>
-      </w:r>
-      <w:proofErr w:type="spellEnd"/>
+        <w:t xml:space="preserve">define </w:t>
+      </w:r>
+      <w:r>
+        <w:t>__vcc_spec(...</w:t>
+      </w:r>
+      <w:r>
+        <w:t>)</w:t>
+      </w:r>
+      <w:r>
+        <w:t xml:space="preserve"> /* nothing */</w:t>
+      </w:r>
       <w:r>
         <w:br/>
-        <w:t>#</w:t>
-      </w:r>
-      <w:proofErr w:type="spellStart"/>
-      <w:r>
-        <w:t>endif</w:t>
-      </w:r>
-      <w:proofErr w:type="spellEnd"/>
+        <w:t xml:space="preserve">#endif </w:t>
+      </w:r>
+    </w:p>
+    <w:p>
+      <w:r>
+        <w:t xml:space="preserve">Thus, unless the user decides to use some other identifier, all the specifications will be inside </w:t>
+      </w:r>
+      <w:r>
+        <w:rPr>
+          <w:rStyle w:val="CodeChar"/>
+        </w:rPr>
+        <w:t>_(...)</w:t>
+      </w:r>
+      <w:r>
+        <w:t xml:space="preserve">. </w:t>
+      </w:r>
+    </w:p>
+    <w:p>
+      <w:r>
+        <w:t>This allows preprocessing to work as usual</w:t>
+      </w:r>
+      <w:r>
+        <w:t>, in particular macros like:</w:t>
+      </w:r>
+    </w:p>
+    <w:p>
+      <w:pPr>
+        <w:pStyle w:val="Code"/>
+      </w:pPr>
+      <w:r>
+        <w:t>#define READER_COUNT(n) ((n) &gt;&gt; 1)</w:t>
+      </w:r>
+    </w:p>
+    <w:p>
+      <w:r>
+        <w:t>can be freely used in the specifications.</w:t>
+      </w:r>
+    </w:p>
+    <w:p>
+      <w:r>
+        <w:t xml:space="preserve">A single </w:t>
+      </w:r>
+      <w:r>
+        <w:rPr>
+          <w:rStyle w:val="CodeChar"/>
+        </w:rPr>
+        <w:t>_(...)</w:t>
+      </w:r>
+      <w:r>
+        <w:t xml:space="preserve"> can hold only one specification construct. I.e., the following is </w:t>
+      </w:r>
+      <w:r>
+        <w:rPr>
+          <w:b/>
+        </w:rPr>
+        <w:t>NOT allowed:</w:t>
+      </w:r>
+    </w:p>
+    <w:p>
+      <w:pPr>
+        <w:pStyle w:val="Code"/>
+      </w:pPr>
+      <w:r>
+        <w:t>_</w:t>
+      </w:r>
+      <w:r>
+        <w:t>( requires x &lt; 5;</w:t>
+      </w:r>
       <w:r>
         <w:br/>
       </w:r>
       <w:r>
-        <w:t>#</w:t>
-      </w:r>
-      <w:proofErr w:type="spellStart"/>
-      <w:r>
-        <w:t>if</w:t>
-      </w:r>
-      <w:r>
-        <w:t>n</w:t>
-      </w:r>
-      <w:r>
-        <w:t>def</w:t>
-      </w:r>
-      <w:proofErr w:type="spellEnd"/>
-      <w:r>
-        <w:t xml:space="preserve"> </w:t>
-      </w:r>
-      <w:r>
-        <w:t>__</w:t>
-      </w:r>
-      <w:r>
-        <w:t>V</w:t>
-      </w:r>
-      <w:r>
-        <w:t>CC_V</w:t>
-      </w:r>
-      <w:r>
-        <w:t>ERIFY</w:t>
-      </w:r>
-      <w:r>
-        <w:br/>
-      </w:r>
-      <w:r>
-        <w:t>#</w:t>
-      </w:r>
-      <w:r>
-        <w:t xml:space="preserve">  </w:t>
-      </w:r>
-      <w:r>
-        <w:t xml:space="preserve">define </w:t>
-      </w:r>
-      <w:r>
-        <w:t>__</w:t>
-      </w:r>
-      <w:proofErr w:type="spellStart"/>
-      <w:r>
-        <w:t>vcc_spec</w:t>
-      </w:r>
-      <w:proofErr w:type="spellEnd"/>
-      <w:r>
-        <w:t>(...</w:t>
-      </w:r>
-      <w:r>
-        <w:t>)</w:t>
-      </w:r>
-      <w:r>
-        <w:t xml:space="preserve"> /* nothing */</w:t>
-      </w:r>
-      <w:r>
-        <w:br/>
-        <w:t>#</w:t>
-      </w:r>
-      <w:proofErr w:type="spellStart"/>
-      <w:r>
-        <w:t>endif</w:t>
-      </w:r>
-      <w:proofErr w:type="spellEnd"/>
-      <w:r>
-        <w:t xml:space="preserve"> </w:t>
-      </w:r>
-    </w:p>
-    <w:p>
-      <w:r>
-        <w:t xml:space="preserve">Thus, unless the user decides to use some other identifier, all the specifications will be inside </w:t>
-      </w:r>
-      <w:proofErr w:type="gramStart"/>
-      <w:r>
-        <w:rPr>
-          <w:rStyle w:val="CodeChar"/>
-        </w:rPr>
-        <w:t>_(</w:t>
-      </w:r>
-      <w:proofErr w:type="gramEnd"/>
-      <w:r>
-        <w:rPr>
-          <w:rStyle w:val="CodeChar"/>
-        </w:rPr>
-        <w:t>...)</w:t>
-      </w:r>
-      <w:r>
-        <w:t xml:space="preserve">. </w:t>
-      </w:r>
-    </w:p>
-    <w:p>
-      <w:r>
-        <w:t>This allows preprocessing to work as usual</w:t>
-      </w:r>
-      <w:r>
-        <w:t>, in particular macros like:</w:t>
-      </w:r>
-    </w:p>
-    <w:p>
-      <w:pPr>
-        <w:pStyle w:val="Code"/>
-      </w:pPr>
-      <w:r>
-        <w:t>#define READER_</w:t>
-      </w:r>
-      <w:proofErr w:type="gramStart"/>
-      <w:r>
-        <w:t>COUNT(</w:t>
-      </w:r>
-      <w:proofErr w:type="gramEnd"/>
-      <w:r>
-        <w:t>n) ((n) &gt;&gt; 1)</w:t>
-      </w:r>
-    </w:p>
-    <w:p>
-      <w:proofErr w:type="gramStart"/>
-      <w:r>
-        <w:t>can</w:t>
-      </w:r>
-      <w:proofErr w:type="gramEnd"/>
-      <w:r>
-        <w:t xml:space="preserve"> be freely used in the specifications.</w:t>
-      </w:r>
-    </w:p>
-    <w:p>
-      <w:r>
-        <w:t xml:space="preserve">A single </w:t>
-      </w:r>
-      <w:proofErr w:type="gramStart"/>
-      <w:r>
-        <w:rPr>
-          <w:rStyle w:val="CodeChar"/>
-        </w:rPr>
-        <w:t>_(</w:t>
-      </w:r>
-      <w:proofErr w:type="gramEnd"/>
-      <w:r>
-        <w:rPr>
-          <w:rStyle w:val="CodeChar"/>
-        </w:rPr>
-        <w:t>...)</w:t>
-      </w:r>
-      <w:r>
-        <w:t xml:space="preserve"> can hold only one specification construct. I.e., the following is </w:t>
-      </w:r>
-      <w:r>
-        <w:rPr>
-          <w:b/>
-        </w:rPr>
-        <w:t>NOT allowed:</w:t>
-      </w:r>
-    </w:p>
-    <w:p>
-      <w:pPr>
-        <w:pStyle w:val="Code"/>
-      </w:pPr>
-      <w:proofErr w:type="gramStart"/>
-      <w:r>
-        <w:t>_</w:t>
-      </w:r>
-      <w:r>
-        <w:t>(</w:t>
-      </w:r>
-      <w:proofErr w:type="gramEnd"/>
-      <w:r>
-        <w:t xml:space="preserve"> requires x &lt; 5;</w:t>
-      </w:r>
-      <w:r>
-        <w:br/>
-      </w:r>
-      <w:r>
         <w:t xml:space="preserve">   ensures y &gt; 10 )</w:t>
       </w:r>
     </w:p>
@@ -371,21 +282,7 @@
         <w:rPr>
           <w:rStyle w:val="CodeChar"/>
         </w:rPr>
-        <w:t>\</w:t>
-      </w:r>
-      <w:proofErr w:type="spellStart"/>
-      <w:r>
-        <w:rPr>
-          <w:rStyle w:val="CodeChar"/>
-        </w:rPr>
-        <w:t>forall</w:t>
-      </w:r>
-      <w:proofErr w:type="spellEnd"/>
-      <w:r>
-        <w:rPr>
-          <w:rStyle w:val="CodeChar"/>
-        </w:rPr>
-        <w:t xml:space="preserve"> </w:t>
+        <w:t xml:space="preserve">\forall </w:t>
       </w:r>
       <w:r>
         <w:t>etc. with these special forms using an ‘autocorrect’ approach.</w:t>
@@ -408,16 +305,8 @@
         <w:rPr>
           <w:rStyle w:val="CodeChar"/>
         </w:rPr>
-        <w:t>\</w:t>
-      </w:r>
-      <w:proofErr w:type="spellStart"/>
-      <w:r>
-        <w:rPr>
-          <w:rStyle w:val="CodeChar"/>
-        </w:rPr>
-        <w:t>forall</w:t>
-      </w:r>
-      <w:proofErr w:type="spellEnd"/>
+        <w:t>\forall</w:t>
+      </w:r>
       <w:r>
         <w:t>’ below)</w:t>
       </w:r>
@@ -482,52 +371,10 @@
         <w:ind w:firstLine="720"/>
       </w:pPr>
       <w:r>
-        <w:t>\</w:t>
-      </w:r>
-      <w:proofErr w:type="spellStart"/>
-      <w:r>
-        <w:t>forall</w:t>
-      </w:r>
-      <w:proofErr w:type="spellEnd"/>
-      <w:r>
-        <w:t xml:space="preserve"> </w:t>
-      </w:r>
-      <w:proofErr w:type="spellStart"/>
-      <w:r>
-        <w:t>int</w:t>
-      </w:r>
-      <w:proofErr w:type="spellEnd"/>
-      <w:r>
-        <w:t xml:space="preserve"> </w:t>
-      </w:r>
-      <w:proofErr w:type="spellStart"/>
-      <w:r>
-        <w:t>x</w:t>
-      </w:r>
-      <w:proofErr w:type="gramStart"/>
-      <w:r>
-        <w:t>,y</w:t>
-      </w:r>
-      <w:proofErr w:type="spellEnd"/>
-      <w:proofErr w:type="gramEnd"/>
-      <w:r>
-        <w:t xml:space="preserve">, </w:t>
-      </w:r>
-      <w:proofErr w:type="spellStart"/>
-      <w:r>
-        <w:t>uint</w:t>
-      </w:r>
-      <w:proofErr w:type="spellEnd"/>
-      <w:r>
-        <w:t xml:space="preserve"> z; foo(</w:t>
-      </w:r>
-      <w:proofErr w:type="spellStart"/>
-      <w:r>
-        <w:t>x,y,z</w:t>
-      </w:r>
-      <w:proofErr w:type="spellEnd"/>
-      <w:r>
-        <w:t>)</w:t>
+        <w:t>\forall int x,y</w:t>
+      </w:r>
+      <w:r>
+        <w:t>, uint z; foo(x,y,z)</w:t>
       </w:r>
     </w:p>
     <w:p>
@@ -556,35 +403,7 @@
         <w:rPr>
           <w:rStyle w:val="CodeChar"/>
         </w:rPr>
-        <w:t>\</w:t>
-      </w:r>
-      <w:proofErr w:type="spellStart"/>
-      <w:r>
-        <w:rPr>
-          <w:rStyle w:val="CodeChar"/>
-        </w:rPr>
-        <w:t>forall</w:t>
-      </w:r>
-      <w:proofErr w:type="spellEnd"/>
-      <w:r>
-        <w:rPr>
-          <w:rStyle w:val="CodeChar"/>
-        </w:rPr>
-        <w:t xml:space="preserve"> </w:t>
-      </w:r>
-      <w:proofErr w:type="spellStart"/>
-      <w:r>
-        <w:rPr>
-          <w:rStyle w:val="CodeChar"/>
-        </w:rPr>
-        <w:t>obj</w:t>
-      </w:r>
-      <w:proofErr w:type="spellEnd"/>
-      <w:r>
-        <w:rPr>
-          <w:rStyle w:val="CodeChar"/>
-        </w:rPr>
-        <w:t xml:space="preserve"> x; {bar(x)} foo(bar(x))</w:t>
+        <w:t>\forall obj x; {bar(x)} foo(bar(x))</w:t>
       </w:r>
     </w:p>
     <w:p>
@@ -626,29 +445,13 @@
         </w:numPr>
       </w:pPr>
       <w:r>
-        <w:t xml:space="preserve">For functional modifiers of </w:t>
-      </w:r>
-      <w:proofErr w:type="spellStart"/>
-      <w:r>
-        <w:t>struct</w:t>
-      </w:r>
-      <w:proofErr w:type="spellEnd"/>
-      <w:r>
-        <w:t xml:space="preserve"> or maps, we add the syntax </w:t>
-      </w:r>
-      <w:proofErr w:type="gramStart"/>
-      <w:r>
-        <w:rPr>
-          <w:rStyle w:val="CodeChar"/>
-        </w:rPr>
-        <w:t>{ s</w:t>
-      </w:r>
-      <w:proofErr w:type="gramEnd"/>
-      <w:r>
-        <w:rPr>
-          <w:rStyle w:val="CodeChar"/>
-        </w:rPr>
-        <w:t xml:space="preserve"> \with .id = v }</w:t>
+        <w:t xml:space="preserve">For functional modifiers of struct or maps, we add the syntax </w:t>
+      </w:r>
+      <w:r>
+        <w:rPr>
+          <w:rStyle w:val="CodeChar"/>
+        </w:rPr>
+        <w:t>{ s \with .id = v }</w:t>
       </w:r>
       <w:r>
         <w:t xml:space="preserve">, </w:t>
@@ -806,22 +609,15 @@
       <w:r>
         <w:t>’ (‘</w:t>
       </w:r>
-      <w:proofErr w:type="spellStart"/>
       <w:r>
         <w:rPr>
           <w:rStyle w:val="CodeChar"/>
         </w:rPr>
         <w:t>mathint</w:t>
       </w:r>
-      <w:proofErr w:type="spellEnd"/>
-      <w:r>
-        <w:t xml:space="preserve">’ in VCC, which we will rename). Conversion back to machine integer types must be explicit and will always succeed by taking the “unique value of the corresponding type that is congruent to the mathematical result modulo the cardinal of this type, that </w:t>
-      </w:r>
-      <w:proofErr w:type="gramStart"/>
-      <w:r>
-        <w:t xml:space="preserve">is </w:t>
-      </w:r>
-      <w:proofErr w:type="gramEnd"/>
+      <w:r>
+        <w:t xml:space="preserve">’ in VCC, which we will rename). Conversion back to machine integer types must be explicit and will always succeed by taking the “unique value of the corresponding type that is congruent to the mathematical result modulo the cardinal of this type, that is </w:t>
+      </w:r>
       <m:oMath>
         <m:sSup>
           <m:sSupPr>
@@ -909,16 +705,8 @@
         <w:rPr>
           <w:rStyle w:val="CodeChar"/>
         </w:rPr>
-        <w:t>\</w:t>
-      </w:r>
-      <w:proofErr w:type="gramStart"/>
-      <w:r>
-        <w:rPr>
-          <w:rStyle w:val="CodeChar"/>
-        </w:rPr>
-        <w:t>C(</w:t>
-      </w:r>
-      <w:proofErr w:type="gramEnd"/>
+        <w:t>\C(</w:t>
+      </w:r>
       <w:r>
         <w:rPr>
           <w:rFonts w:eastAsiaTheme="minorEastAsia"/>
@@ -996,15 +784,7 @@
     </w:p>
     <w:p>
       <w:r>
-        <w:t xml:space="preserve">ACSL uses a separate syntax for logic type definitions. C already has syntax for </w:t>
-      </w:r>
-      <w:proofErr w:type="spellStart"/>
-      <w:r>
-        <w:t>typedefs</w:t>
-      </w:r>
-      <w:proofErr w:type="spellEnd"/>
-      <w:r>
-        <w:t xml:space="preserve"> and </w:t>
+        <w:t xml:space="preserve">ACSL uses a separate syntax for logic type definitions. C already has syntax for typedefs and </w:t>
       </w:r>
       <w:r>
         <w:t xml:space="preserve">we </w:t>
@@ -1020,45 +800,8 @@
       <w:pPr>
         <w:pStyle w:val="Code"/>
       </w:pPr>
-      <w:proofErr w:type="gramStart"/>
-      <w:r>
-        <w:t>_(</w:t>
-      </w:r>
-      <w:proofErr w:type="gramEnd"/>
-      <w:r>
-        <w:t xml:space="preserve">ghost </w:t>
-      </w:r>
-      <w:proofErr w:type="spellStart"/>
-      <w:r>
-        <w:t>typedef</w:t>
-      </w:r>
-      <w:proofErr w:type="spellEnd"/>
-      <w:r>
-        <w:t xml:space="preserve"> </w:t>
-      </w:r>
-      <w:proofErr w:type="spellStart"/>
-      <w:r>
-        <w:t>int</w:t>
-      </w:r>
-      <w:proofErr w:type="spellEnd"/>
-      <w:r>
-        <w:t xml:space="preserve"> </w:t>
-      </w:r>
-      <w:proofErr w:type="spellStart"/>
-      <w:r>
-        <w:t>intmap</w:t>
-      </w:r>
-      <w:proofErr w:type="spellEnd"/>
-      <w:r>
-        <w:t>[</w:t>
-      </w:r>
-      <w:proofErr w:type="spellStart"/>
-      <w:r>
-        <w:t>int</w:t>
-      </w:r>
-      <w:proofErr w:type="spellEnd"/>
-      <w:r>
-        <w:t>])</w:t>
+      <w:r>
+        <w:t>_(ghost typedef int intmap[int])</w:t>
       </w:r>
     </w:p>
     <w:p>
@@ -1074,41 +817,11 @@
       <w:r>
         <w:t xml:space="preserve"> structured type, which replaces our current kludge of ‘</w:t>
       </w:r>
-      <w:proofErr w:type="spellStart"/>
-      <w:r>
-        <w:rPr>
-          <w:rStyle w:val="CodeChar"/>
-        </w:rPr>
-        <w:t>struct</w:t>
-      </w:r>
-      <w:proofErr w:type="spellEnd"/>
-      <w:r>
-        <w:rPr>
-          <w:rStyle w:val="CodeChar"/>
-        </w:rPr>
-        <w:t xml:space="preserve"> </w:t>
-      </w:r>
-      <w:proofErr w:type="spellStart"/>
-      <w:proofErr w:type="gramStart"/>
-      <w:r>
-        <w:rPr>
-          <w:rStyle w:val="CodeChar"/>
-        </w:rPr>
-        <w:t>vcc</w:t>
-      </w:r>
-      <w:proofErr w:type="spellEnd"/>
-      <w:r>
-        <w:rPr>
-          <w:rStyle w:val="CodeChar"/>
-        </w:rPr>
-        <w:t>(</w:t>
-      </w:r>
-      <w:proofErr w:type="gramEnd"/>
-      <w:r>
-        <w:rPr>
-          <w:rStyle w:val="CodeChar"/>
-        </w:rPr>
-        <w:t>record) { … }</w:t>
+      <w:r>
+        <w:rPr>
+          <w:rStyle w:val="CodeChar"/>
+        </w:rPr>
+        <w:t>struct vcc(record) { … }</w:t>
       </w:r>
       <w:r>
         <w:t>’</w:t>
@@ -1166,15 +879,7 @@
         </w:numPr>
       </w:pPr>
       <w:r>
-        <w:t xml:space="preserve">Motivation: Our </w:t>
-      </w:r>
-      <w:proofErr w:type="gramStart"/>
-      <w:r>
-        <w:t>_(</w:t>
-      </w:r>
-      <w:proofErr w:type="gramEnd"/>
-      <w:r>
-        <w:t xml:space="preserve">...) annotations look more first class than ACSL comments, so it would make sense to have definitions of formal parameters </w:t>
+        <w:t xml:space="preserve">Motivation: Our _(...) annotations look more first class than ACSL comments, so it would make sense to have definitions of formal parameters </w:t>
       </w:r>
       <w:r>
         <w:rPr>
@@ -1231,15 +936,7 @@
         <w:t>VCC</w:t>
       </w:r>
       <w:r>
-        <w:t xml:space="preserve">, no writes clause means </w:t>
-      </w:r>
-      <w:proofErr w:type="gramStart"/>
-      <w:r>
-        <w:t>no</w:t>
-      </w:r>
-      <w:proofErr w:type="gramEnd"/>
-      <w:r>
-        <w:t xml:space="preserve"> writes, and we tend to like to keep it that way.</w:t>
+        <w:t>, no writes clause means no writes, and we tend to like to keep it that way.</w:t>
       </w:r>
     </w:p>
     <w:p>
@@ -1370,19 +1067,11 @@
           <w:numId w:val="3"/>
         </w:numPr>
       </w:pPr>
-      <w:proofErr w:type="spellStart"/>
-      <w:r>
-        <w:rPr>
-          <w:rStyle w:val="CodeChar"/>
-        </w:rPr>
-        <w:t>as_array</w:t>
-      </w:r>
-      <w:proofErr w:type="spellEnd"/>
-      <w:r>
-        <w:rPr>
-          <w:rStyle w:val="CodeChar"/>
-        </w:rPr>
-        <w:t>(p, 10)</w:t>
+      <w:r>
+        <w:rPr>
+          <w:rStyle w:val="CodeChar"/>
+        </w:rPr>
+        <w:t>as_array(p, 10)</w:t>
       </w:r>
       <w:r>
         <w:t>will be replaced by</w:t>
@@ -1397,21 +1086,7 @@
         <w:rPr>
           <w:rStyle w:val="CodeChar"/>
         </w:rPr>
-        <w:t>(</w:t>
-      </w:r>
-      <w:proofErr w:type="spellStart"/>
-      <w:r>
-        <w:rPr>
-          <w:rStyle w:val="CodeChar"/>
-        </w:rPr>
-        <w:t>int</w:t>
-      </w:r>
-      <w:proofErr w:type="spellEnd"/>
-      <w:r>
-        <w:rPr>
-          <w:rStyle w:val="CodeChar"/>
-        </w:rPr>
-        <w:t>[10])p</w:t>
+        <w:t>(int[10])p</w:t>
       </w:r>
       <w:r>
         <w:t xml:space="preserve"> </w:t>
@@ -1429,33 +1104,11 @@
           <w:color w:val="auto"/>
         </w:rPr>
       </w:pPr>
-      <w:proofErr w:type="spellStart"/>
-      <w:r>
-        <w:rPr>
-          <w:rStyle w:val="CodeChar"/>
-        </w:rPr>
-        <w:t>array_</w:t>
-      </w:r>
-      <w:proofErr w:type="gramStart"/>
-      <w:r>
-        <w:rPr>
-          <w:rStyle w:val="CodeChar"/>
-        </w:rPr>
-        <w:t>range</w:t>
-      </w:r>
-      <w:proofErr w:type="spellEnd"/>
-      <w:r>
-        <w:rPr>
-          <w:rStyle w:val="CodeChar"/>
-        </w:rPr>
-        <w:t>(</w:t>
-      </w:r>
-      <w:proofErr w:type="gramEnd"/>
-      <w:r>
-        <w:rPr>
-          <w:rStyle w:val="CodeChar"/>
-        </w:rPr>
-        <w:t>p, 10)</w:t>
+      <w:r>
+        <w:rPr>
+          <w:rStyle w:val="CodeChar"/>
+        </w:rPr>
+        <w:t>array_range(p, 10)</w:t>
       </w:r>
       <w:r>
         <w:t xml:space="preserve"> will be replaced by </w:t>
@@ -1537,7 +1190,6 @@
       <w:r>
         <w:t xml:space="preserve">Asserts become their own annotation elements: </w:t>
       </w:r>
-      <w:proofErr w:type="gramStart"/>
       <w:r>
         <w:rPr>
           <w:rStyle w:val="CodeChar"/>
@@ -1548,14 +1200,7 @@
         <w:rPr>
           <w:rStyle w:val="CodeChar"/>
         </w:rPr>
-        <w:t>(</w:t>
-      </w:r>
-      <w:proofErr w:type="gramEnd"/>
-      <w:r>
-        <w:rPr>
-          <w:rStyle w:val="CodeChar"/>
-        </w:rPr>
-        <w:t xml:space="preserve"> assert p ) </w:t>
+        <w:t xml:space="preserve">( assert p ) </w:t>
       </w:r>
       <w:r>
         <w:t xml:space="preserve">instead of </w:t>
@@ -1573,23 +1218,7 @@
         <w:t>(p)</w:t>
       </w:r>
       <w:r>
-        <w:t xml:space="preserve"> so we do not collide with </w:t>
-      </w:r>
-      <w:proofErr w:type="spellStart"/>
-      <w:r>
-        <w:t>assert.h</w:t>
-      </w:r>
-      <w:proofErr w:type="spellEnd"/>
-      <w:r>
-        <w:t xml:space="preserve">; if desired, the assert function from </w:t>
-      </w:r>
-      <w:proofErr w:type="spellStart"/>
-      <w:r>
-        <w:t>assert.h</w:t>
-      </w:r>
-      <w:proofErr w:type="spellEnd"/>
-      <w:r>
-        <w:t xml:space="preserve"> can get a precondition that requires the condition to hold.</w:t>
+        <w:t xml:space="preserve"> so we do not collide with assert.h; if desired, the assert function from assert.h can get a precondition that requires the condition to hold.</w:t>
       </w:r>
     </w:p>
     <w:p>
@@ -1606,7 +1235,6 @@
       <w:r>
         <w:t xml:space="preserve">an </w:t>
       </w:r>
-      <w:proofErr w:type="gramStart"/>
       <w:r>
         <w:rPr>
           <w:rStyle w:val="CodeChar"/>
@@ -1617,14 +1245,7 @@
         <w:rPr>
           <w:rStyle w:val="CodeChar"/>
         </w:rPr>
-        <w:t>(</w:t>
-      </w:r>
-      <w:proofErr w:type="gramEnd"/>
-      <w:r>
-        <w:rPr>
-          <w:rStyle w:val="CodeChar"/>
-        </w:rPr>
-        <w:t xml:space="preserve"> assume ... )</w:t>
+        <w:t>( assume ... )</w:t>
       </w:r>
       <w:r>
         <w:t xml:space="preserve"> </w:t>
@@ -1645,15 +1266,7 @@
         </w:numPr>
       </w:pPr>
       <w:r>
-        <w:t xml:space="preserve">Similar to </w:t>
-      </w:r>
-      <w:proofErr w:type="gramStart"/>
-      <w:r>
-        <w:t>function</w:t>
-      </w:r>
-      <w:proofErr w:type="gramEnd"/>
-      <w:r>
-        <w:t xml:space="preserve"> contracts, loop contracts should follow the loop head and not precede it.</w:t>
+        <w:t>Similar to function contracts, loop contracts should follow the loop head and not precede it.</w:t>
       </w:r>
     </w:p>
     <w:p>
@@ -1668,18 +1281,10 @@
         <w:t xml:space="preserve">It seems that we already implement the same notion of loop invariant as </w:t>
       </w:r>
       <w:r>
-        <w:t xml:space="preserve">ACSL </w:t>
-      </w:r>
-      <w:proofErr w:type="gramStart"/>
-      <w:r>
-        <w:t>specifies</w:t>
-      </w:r>
-      <w:r>
-        <w:t>,</w:t>
-      </w:r>
-      <w:proofErr w:type="gramEnd"/>
-      <w:r>
-        <w:t xml:space="preserve"> no semantic difference there.</w:t>
+        <w:t>ACSL specifies</w:t>
+      </w:r>
+      <w:r>
+        <w:t>, no semantic difference there.</w:t>
       </w:r>
     </w:p>
     <w:p>
@@ -1703,15 +1308,7 @@
         </w:numPr>
       </w:pPr>
       <w:r>
-        <w:t xml:space="preserve">Their general invariants also would provide support for loops created by </w:t>
-      </w:r>
-      <w:proofErr w:type="spellStart"/>
-      <w:r>
-        <w:t>gotos</w:t>
-      </w:r>
-      <w:proofErr w:type="spellEnd"/>
-      <w:r>
-        <w:t xml:space="preserve"> – we should consider adding support for that, too</w:t>
+        <w:t>Their general invariants also would provide support for loops created by gotos – we should consider adding support for that, too</w:t>
       </w:r>
       <w:r>
         <w:t xml:space="preserve"> (which we used to have in VCC1).</w:t>
@@ -1774,44 +1371,15 @@
       <w:pPr>
         <w:pStyle w:val="Code"/>
       </w:pPr>
-      <w:proofErr w:type="gramStart"/>
       <w:r>
         <w:t>_</w:t>
       </w:r>
       <w:r>
-        <w:t>(</w:t>
-      </w:r>
-      <w:proofErr w:type="gramEnd"/>
-      <w:r>
-        <w:t xml:space="preserve"> </w:t>
+        <w:t xml:space="preserve">( </w:t>
       </w:r>
       <w:r>
         <w:br/>
-        <w:t xml:space="preserve">  pure </w:t>
-      </w:r>
-      <w:proofErr w:type="spellStart"/>
-      <w:r>
-        <w:t>bool</w:t>
-      </w:r>
-      <w:proofErr w:type="spellEnd"/>
-      <w:r>
-        <w:t xml:space="preserve"> </w:t>
-      </w:r>
-      <w:proofErr w:type="spellStart"/>
-      <w:r>
-        <w:t>isPositive</w:t>
-      </w:r>
-      <w:proofErr w:type="spellEnd"/>
-      <w:r>
-        <w:t>(</w:t>
-      </w:r>
-      <w:proofErr w:type="spellStart"/>
-      <w:r>
-        <w:t>int</w:t>
-      </w:r>
-      <w:proofErr w:type="spellEnd"/>
-      <w:r>
-        <w:t xml:space="preserve"> x)</w:t>
+        <w:t xml:space="preserve">  pure bool isPositive(int x)</w:t>
       </w:r>
       <w:r>
         <w:br/>
@@ -1889,64 +1457,35 @@
       <w:pPr>
         <w:pStyle w:val="Code"/>
       </w:pPr>
-      <w:proofErr w:type="gramStart"/>
       <w:r>
         <w:t>_</w:t>
       </w:r>
       <w:r>
-        <w:t>(</w:t>
-      </w:r>
-      <w:proofErr w:type="gramEnd"/>
-      <w:r>
-        <w:t xml:space="preserve"> logic </w:t>
-      </w:r>
-      <w:proofErr w:type="spellStart"/>
-      <w:r>
-        <w:t>bool</w:t>
-      </w:r>
-      <w:proofErr w:type="spellEnd"/>
-      <w:r>
+        <w:t>( logic bool isPositive(int x) = x &gt; 0; )</w:t>
+      </w:r>
+      <w:r>
+        <w:br/>
+      </w:r>
+    </w:p>
+    <w:p>
+      <w:r>
+        <w:t>However w</w:t>
+      </w:r>
+      <w:r>
+        <w:t>e</w:t>
+      </w:r>
+      <w:r>
+        <w:t xml:space="preserve"> would prefer ours because we do not need an entirely new class of declarations</w:t>
+      </w:r>
+      <w:r>
+        <w:t>.</w:t>
+      </w:r>
+      <w:r>
+        <w:rPr>
+          <w:rStyle w:val="QuestionChar"/>
+        </w:rPr>
         <w:t xml:space="preserve"> </w:t>
       </w:r>
-      <w:proofErr w:type="spellStart"/>
-      <w:r>
-        <w:t>isPositive</w:t>
-      </w:r>
-      <w:proofErr w:type="spellEnd"/>
-      <w:r>
-        <w:t>(</w:t>
-      </w:r>
-      <w:proofErr w:type="spellStart"/>
-      <w:r>
-        <w:t>int</w:t>
-      </w:r>
-      <w:proofErr w:type="spellEnd"/>
-      <w:r>
-        <w:t xml:space="preserve"> x) = x &gt; 0; )</w:t>
-      </w:r>
-      <w:r>
-        <w:br/>
-      </w:r>
-    </w:p>
-    <w:p>
-      <w:r>
-        <w:t>However w</w:t>
-      </w:r>
-      <w:r>
-        <w:t>e</w:t>
-      </w:r>
-      <w:r>
-        <w:t xml:space="preserve"> would prefer ours because we do not need an entirely new class of declarations</w:t>
-      </w:r>
-      <w:r>
-        <w:t>.</w:t>
-      </w:r>
-      <w:r>
-        <w:rPr>
-          <w:rStyle w:val="QuestionChar"/>
-        </w:rPr>
-        <w:t xml:space="preserve"> </w:t>
-      </w:r>
     </w:p>
     <w:p>
       <w:r>
@@ -1963,11 +1502,9 @@
       <w:pPr>
         <w:pStyle w:val="Code"/>
       </w:pPr>
-      <w:proofErr w:type="gramStart"/>
       <w:r>
         <w:t>_(</w:t>
       </w:r>
-      <w:proofErr w:type="gramEnd"/>
       <w:r>
         <w:br/>
         <w:t xml:space="preserve">  </w:t>
@@ -1978,21 +1515,8 @@
       <w:r>
         <w:t xml:space="preserve"> </w:t>
       </w:r>
-      <w:proofErr w:type="spellStart"/>
-      <w:r>
-        <w:t>bool</w:t>
-      </w:r>
-      <w:proofErr w:type="spellEnd"/>
-      <w:r>
-        <w:t xml:space="preserve"> update(</w:t>
-      </w:r>
-      <w:proofErr w:type="spellStart"/>
-      <w:r>
-        <w:t>obj</w:t>
-      </w:r>
-      <w:proofErr w:type="spellEnd"/>
-      <w:r>
-        <w:t xml:space="preserve"> o)</w:t>
+      <w:r>
+        <w:t>bool update(obj o)</w:t>
       </w:r>
       <w:r>
         <w:br/>
@@ -2007,19 +1531,11 @@
       <w:r>
         <w:t xml:space="preserve">Instead of ACSL’s </w:t>
       </w:r>
-      <w:proofErr w:type="gramStart"/>
-      <w:r>
-        <w:rPr>
-          <w:rStyle w:val="CodeChar"/>
-        </w:rPr>
-        <w:t>spec(</w:t>
-      </w:r>
-      <w:proofErr w:type="gramEnd"/>
-      <w:r>
-        <w:rPr>
-          <w:rStyle w:val="CodeChar"/>
-        </w:rPr>
-        <w:t xml:space="preserve"> lemma </w:t>
+      <w:r>
+        <w:rPr>
+          <w:rStyle w:val="CodeChar"/>
+        </w:rPr>
+        <w:t xml:space="preserve">spec( lemma </w:t>
       </w:r>
       <w:r>
         <w:rPr>
@@ -2031,21 +1547,7 @@
         <w:rPr>
           <w:rStyle w:val="CodeChar"/>
         </w:rPr>
-        <w:t>\</w:t>
-      </w:r>
-      <w:proofErr w:type="spellStart"/>
-      <w:r>
-        <w:rPr>
-          <w:rStyle w:val="CodeChar"/>
-        </w:rPr>
-        <w:t>forall</w:t>
-      </w:r>
-      <w:proofErr w:type="spellEnd"/>
-      <w:r>
-        <w:rPr>
-          <w:rStyle w:val="CodeChar"/>
-        </w:rPr>
-        <w:t xml:space="preserve"> ... )</w:t>
+        <w:t>\forall ... )</w:t>
       </w:r>
       <w:r>
         <w:rPr>
@@ -2061,30 +1563,17 @@
       <w:pPr>
         <w:pStyle w:val="Code"/>
       </w:pPr>
-      <w:proofErr w:type="gramStart"/>
       <w:r>
         <w:t>_</w:t>
       </w:r>
       <w:r>
-        <w:t>(</w:t>
-      </w:r>
-      <w:proofErr w:type="gramEnd"/>
-      <w:r>
-        <w:t xml:space="preserve"> </w:t>
+        <w:t xml:space="preserve">( </w:t>
       </w:r>
       <w:r>
         <w:t>ghost</w:t>
       </w:r>
       <w:r>
-        <w:t xml:space="preserve"> </w:t>
-      </w:r>
-      <w:proofErr w:type="spellStart"/>
-      <w:r>
-        <w:t>bool</w:t>
-      </w:r>
-      <w:proofErr w:type="spellEnd"/>
-      <w:r>
-        <w:t xml:space="preserve"> foo()</w:t>
+        <w:t xml:space="preserve"> bool foo()</w:t>
       </w:r>
       <w:r>
         <w:br/>
@@ -2094,15 +1583,7 @@
         <w:t>_(</w:t>
       </w:r>
       <w:r>
-        <w:t>ensures \</w:t>
-      </w:r>
-      <w:proofErr w:type="spellStart"/>
-      <w:r>
-        <w:t>forall</w:t>
-      </w:r>
-      <w:proofErr w:type="spellEnd"/>
-      <w:r>
-        <w:t xml:space="preserve"> ... </w:t>
+        <w:t xml:space="preserve">ensures \forall ... </w:t>
       </w:r>
       <w:r>
         <w:t>)</w:t>
@@ -2120,7 +1601,6 @@
       <w:r>
         <w:t xml:space="preserve">We will have </w:t>
       </w:r>
-      <w:proofErr w:type="gramStart"/>
       <w:r>
         <w:rPr>
           <w:rStyle w:val="CodeChar"/>
@@ -2131,28 +1611,7 @@
         <w:rPr>
           <w:rStyle w:val="CodeChar"/>
         </w:rPr>
-        <w:t>(</w:t>
-      </w:r>
-      <w:proofErr w:type="gramEnd"/>
-      <w:r>
-        <w:rPr>
-          <w:rStyle w:val="CodeChar"/>
-        </w:rPr>
-        <w:t xml:space="preserve"> axiom \</w:t>
-      </w:r>
-      <w:proofErr w:type="spellStart"/>
-      <w:r>
-        <w:rPr>
-          <w:rStyle w:val="CodeChar"/>
-        </w:rPr>
-        <w:t>forall</w:t>
-      </w:r>
-      <w:proofErr w:type="spellEnd"/>
-      <w:r>
-        <w:rPr>
-          <w:rStyle w:val="CodeChar"/>
-        </w:rPr>
-        <w:t xml:space="preserve"> ... )</w:t>
+        <w:t>( axiom \forall ... )</w:t>
       </w:r>
       <w:r>
         <w:rPr>
@@ -2166,23 +1625,7 @@
         <w:t>We also need</w:t>
       </w:r>
       <w:r>
-        <w:t xml:space="preserve"> a way to achieve what we currently do with </w:t>
-      </w:r>
-      <w:proofErr w:type="spellStart"/>
-      <w:r>
-        <w:t>bv_lemma</w:t>
-      </w:r>
-      <w:proofErr w:type="spellEnd"/>
-      <w:r>
-        <w:t xml:space="preserve">. Abstractly, this is nothing but a hint how certain assertions should be proven before they can be used, which would be reflected in the following </w:t>
-      </w:r>
-      <w:proofErr w:type="spellStart"/>
-      <w:r>
-        <w:t>sytax</w:t>
-      </w:r>
-      <w:proofErr w:type="spellEnd"/>
-      <w:r>
-        <w:t>:</w:t>
+        <w:t xml:space="preserve"> a way to achieve what we currently do with bv_lemma. Abstractly, this is nothing but a hint how certain assertions should be proven before they can be used, which would be reflected in the following sytax:</w:t>
       </w:r>
     </w:p>
     <w:p>
@@ -2195,14 +1638,7 @@
       </w:r>
       <w:r>
         <w:br/>
-      </w:r>
-      <w:proofErr w:type="gramStart"/>
-      <w:r>
-        <w:t xml:space="preserve"> </w:t>
-      </w:r>
-      <w:proofErr w:type="gramEnd"/>
-      <w:r>
-        <w:t xml:space="preserve"> …</w:t>
+        <w:t xml:space="preserve">  …</w:t>
       </w:r>
       <w:r>
         <w:br/>
@@ -2212,31 +1648,7 @@
         <w:t>_</w:t>
       </w:r>
       <w:r>
-        <w:t>( assert {</w:t>
-      </w:r>
-      <w:proofErr w:type="spellStart"/>
-      <w:r>
-        <w:t>bv</w:t>
-      </w:r>
-      <w:proofErr w:type="spellEnd"/>
-      <w:r>
-        <w:t>} \</w:t>
-      </w:r>
-      <w:proofErr w:type="spellStart"/>
-      <w:r>
-        <w:t>forall</w:t>
-      </w:r>
-      <w:proofErr w:type="spellEnd"/>
-      <w:r>
-        <w:t xml:space="preserve"> </w:t>
-      </w:r>
-      <w:proofErr w:type="spellStart"/>
-      <w:r>
-        <w:t>int</w:t>
-      </w:r>
-      <w:proofErr w:type="spellEnd"/>
-      <w:r>
-        <w:t xml:space="preserve"> i; … )</w:t>
+        <w:t>( assert {bv} \forall int i; … )</w:t>
       </w:r>
       <w:r>
         <w:br/>
@@ -2251,23 +1663,7 @@
         <w:rPr>
           <w:rStyle w:val="CodeChar"/>
         </w:rPr>
-        <w:t>{</w:t>
-      </w:r>
-      <w:proofErr w:type="spellStart"/>
-      <w:proofErr w:type="gramStart"/>
-      <w:r>
-        <w:rPr>
-          <w:rStyle w:val="CodeChar"/>
-        </w:rPr>
-        <w:t>bv</w:t>
-      </w:r>
-      <w:proofErr w:type="spellEnd"/>
-      <w:proofErr w:type="gramEnd"/>
-      <w:r>
-        <w:rPr>
-          <w:rStyle w:val="CodeChar"/>
-        </w:rPr>
-        <w:t>}</w:t>
+        <w:t>{bv}</w:t>
       </w:r>
       <w:r>
         <w:t xml:space="preserve"> serves as a pragma to VCC that suggest how the assert should be proved. One could think of other pragmas for similar purposes, thus we support them in this more general fashion.</w:t>
@@ -2318,21 +1714,10 @@
         <w:rPr>
           <w:rStyle w:val="CodeChar"/>
         </w:rPr>
-        <w:t>(\min, \max, \</w:t>
-      </w:r>
-      <w:proofErr w:type="gramStart"/>
-      <w:r>
-        <w:rPr>
-          <w:rStyle w:val="CodeChar"/>
-        </w:rPr>
-        <w:t>sum</w:t>
-      </w:r>
-      <w:r>
-        <w:t>, ...)</w:t>
-      </w:r>
-      <w:proofErr w:type="gramEnd"/>
-      <w:r>
-        <w:t>: we want to support them, but Ernie doesn’t want them built in.</w:t>
+        <w:t>(\min, \max, \sum</w:t>
+      </w:r>
+      <w:r>
+        <w:t>, ...): we want to support them, but Ernie doesn’t want them built in.</w:t>
       </w:r>
     </w:p>
     <w:p>
@@ -2344,23 +1729,7 @@
         </w:numPr>
       </w:pPr>
       <w:r>
-        <w:t xml:space="preserve">Concrete logic types: </w:t>
-      </w:r>
-      <w:proofErr w:type="spellStart"/>
-      <w:r>
-        <w:t>datatypes</w:t>
-      </w:r>
-      <w:proofErr w:type="spellEnd"/>
-      <w:r>
-        <w:t xml:space="preserve"> (sum types) are unsupported at this time, records are already supported (with syntax the same as for defining </w:t>
-      </w:r>
-      <w:proofErr w:type="spellStart"/>
-      <w:r>
-        <w:t>structs</w:t>
-      </w:r>
-      <w:proofErr w:type="spellEnd"/>
-      <w:r>
-        <w:t xml:space="preserve">, except with the </w:t>
+        <w:t xml:space="preserve">Concrete logic types: datatypes (sum types) are unsupported at this time, records are already supported (with syntax the same as for defining structs, except with the </w:t>
       </w:r>
       <w:r>
         <w:rPr>
@@ -2457,30 +1826,8 @@
         <w:rPr>
           <w:rStyle w:val="CodeChar"/>
         </w:rPr>
-        <w:t>\</w:t>
-      </w:r>
-      <w:proofErr w:type="spellStart"/>
-      <w:r>
-        <w:rPr>
-          <w:rStyle w:val="CodeChar"/>
-        </w:rPr>
-        <w:t>base_addr</w:t>
-      </w:r>
-      <w:proofErr w:type="spellEnd"/>
-      <w:r>
-        <w:rPr>
-          <w:rStyle w:val="CodeChar"/>
-        </w:rPr>
-        <w:t>, \</w:t>
-      </w:r>
-      <w:proofErr w:type="spellStart"/>
-      <w:r>
-        <w:rPr>
-          <w:rStyle w:val="CodeChar"/>
-        </w:rPr>
-        <w:t>block_length</w:t>
-      </w:r>
-      <w:proofErr w:type="spellEnd"/>
+        <w:t>\base_addr, \block_length</w:t>
+      </w:r>
       <w:r>
         <w:t xml:space="preserve"> and </w:t>
       </w:r>
@@ -2491,15 +1838,7 @@
         <w:t>\offset</w:t>
       </w:r>
       <w:r>
-        <w:t xml:space="preserve"> are left to be defined by the </w:t>
-      </w:r>
-      <w:proofErr w:type="spellStart"/>
-      <w:r>
-        <w:t>implementor</w:t>
-      </w:r>
-      <w:proofErr w:type="spellEnd"/>
-      <w:r>
-        <w:t xml:space="preserve"> of the memory allocator.</w:t>
+        <w:t xml:space="preserve"> are left to be defined by the implementor of the memory allocator.</w:t>
       </w:r>
     </w:p>
     <w:p>
@@ -2510,15 +1849,7 @@
         <w:t>\separated</w:t>
       </w:r>
       <w:r>
-        <w:t xml:space="preserve"> is largely subsumed by </w:t>
-      </w:r>
-      <w:proofErr w:type="gramStart"/>
-      <w:r>
-        <w:t>ownership,</w:t>
-      </w:r>
-      <w:proofErr w:type="gramEnd"/>
-      <w:r>
-        <w:t xml:space="preserve"> we do not support it at this time.</w:t>
+        <w:t xml:space="preserve"> is largely subsumed by ownership, we do not support it at this time.</w:t>
       </w:r>
     </w:p>
     <w:p>
@@ -2547,15 +1878,7 @@
         <w:t>writes</w:t>
       </w:r>
       <w:r>
-        <w:t xml:space="preserve"> clause and not talking about it in precondition, </w:t>
-      </w:r>
-      <w:proofErr w:type="gramStart"/>
-      <w:r>
-        <w:t>we</w:t>
-      </w:r>
-      <w:proofErr w:type="gramEnd"/>
-      <w:r>
-        <w:t xml:space="preserve"> do not support it.</w:t>
+        <w:t xml:space="preserve"> clause and not talking about it in precondition, we do not support it.</w:t>
       </w:r>
     </w:p>
     <w:p>
@@ -2568,32 +1891,11 @@
     </w:p>
     <w:p>
       <w:r>
-        <w:t xml:space="preserve">We keep supporting the old VCC </w:t>
-      </w:r>
-      <w:proofErr w:type="spellStart"/>
-      <w:r>
-        <w:t>ptrset</w:t>
-      </w:r>
-      <w:proofErr w:type="spellEnd"/>
-      <w:r>
-        <w:t xml:space="preserve"> type</w:t>
-      </w:r>
-      <w:r>
-        <w:t xml:space="preserve">, but we </w:t>
-      </w:r>
-      <w:proofErr w:type="gramStart"/>
-      <w:r>
-        <w:t>renames</w:t>
-      </w:r>
-      <w:proofErr w:type="gramEnd"/>
-      <w:r>
-        <w:t xml:space="preserve"> it to </w:t>
-      </w:r>
-      <w:proofErr w:type="spellStart"/>
-      <w:r>
-        <w:t>objset_t</w:t>
-      </w:r>
-      <w:proofErr w:type="spellEnd"/>
+        <w:t>We keep supporting the old VCC ptrset type</w:t>
+      </w:r>
+      <w:r>
+        <w:t>, but we renames it to objset_t</w:t>
+      </w:r>
       <w:r>
         <w:t xml:space="preserve">, we do not introduce polymorphic sets, one should use maps. We will support </w:t>
       </w:r>
@@ -2606,19 +1908,11 @@
       <w:r>
         <w:t xml:space="preserve">, and </w:t>
       </w:r>
-      <w:proofErr w:type="gramStart"/>
-      <w:r>
-        <w:rPr>
-          <w:rStyle w:val="CodeChar"/>
-        </w:rPr>
-        <w:t>{ a</w:t>
-      </w:r>
-      <w:proofErr w:type="gramEnd"/>
-      <w:r>
-        <w:rPr>
-          <w:rStyle w:val="CodeChar"/>
-        </w:rPr>
-        <w:t>, b, c }</w:t>
+      <w:r>
+        <w:rPr>
+          <w:rStyle w:val="CodeChar"/>
+        </w:rPr>
+        <w:t>{ a, b, c }</w:t>
       </w:r>
       <w:r>
         <w:t xml:space="preserve"> syntax.</w:t>
@@ -2680,28 +1974,13 @@
       <w:pPr>
         <w:pStyle w:val="Code"/>
       </w:pPr>
-      <w:proofErr w:type="spellStart"/>
-      <w:proofErr w:type="gramStart"/>
       <w:r>
         <w:lastRenderedPageBreak/>
-        <w:t>int</w:t>
-      </w:r>
-      <w:proofErr w:type="spellEnd"/>
-      <w:proofErr w:type="gramEnd"/>
-      <w:r>
-        <w:t xml:space="preserve"> y;</w:t>
+        <w:t>int y;</w:t>
       </w:r>
       <w:r>
         <w:br/>
-        <w:t xml:space="preserve">_(ghost </w:t>
-      </w:r>
-      <w:proofErr w:type="spellStart"/>
-      <w:r>
-        <w:t>int</w:t>
-      </w:r>
-      <w:proofErr w:type="spellEnd"/>
-      <w:r>
-        <w:t xml:space="preserve"> x);</w:t>
+        <w:t>_(ghost int x);</w:t>
       </w:r>
       <w:r>
         <w:br/>
@@ -2716,47 +1995,16 @@
       <w:pPr>
         <w:pStyle w:val="Code"/>
       </w:pPr>
-      <w:proofErr w:type="spellStart"/>
-      <w:proofErr w:type="gramStart"/>
-      <w:r>
-        <w:t>struct</w:t>
-      </w:r>
-      <w:proofErr w:type="spellEnd"/>
-      <w:proofErr w:type="gramEnd"/>
-      <w:r>
-        <w:t xml:space="preserve"> Foo {</w:t>
+      <w:r>
+        <w:t>struct Foo {</w:t>
       </w:r>
       <w:r>
         <w:br/>
-        <w:t xml:space="preserve">  </w:t>
-      </w:r>
-      <w:proofErr w:type="spellStart"/>
-      <w:r>
-        <w:t>int</w:t>
-      </w:r>
-      <w:proofErr w:type="spellEnd"/>
-      <w:r>
-        <w:t xml:space="preserve"> </w:t>
-      </w:r>
-      <w:proofErr w:type="spellStart"/>
-      <w:r>
-        <w:t>xy</w:t>
-      </w:r>
-      <w:proofErr w:type="spellEnd"/>
-      <w:r>
-        <w:t>;</w:t>
+        <w:t xml:space="preserve">  int xy;</w:t>
       </w:r>
       <w:r>
         <w:br/>
-        <w:t xml:space="preserve">  _(ghost </w:t>
-      </w:r>
-      <w:proofErr w:type="spellStart"/>
-      <w:r>
-        <w:t>int</w:t>
-      </w:r>
-      <w:proofErr w:type="spellEnd"/>
-      <w:r>
-        <w:t xml:space="preserve"> x)</w:t>
+        <w:t xml:space="preserve">  _(ghost int x)</w:t>
       </w:r>
       <w:r>
         <w:br/>
@@ -2888,13 +2136,8 @@
                 <w:bCs w:val="0"/>
               </w:rPr>
             </w:pPr>
-            <w:bookmarkStart w:id="0" w:name="_GoBack"/>
             <w:r>
-              <w:t>wrapped</w:t>
-            </w:r>
-            <w:bookmarkEnd w:id="0"/>
-            <w:r>
-              <w:t>(x)</w:t>
+              <w:t>wrapped(x)</w:t>
             </w:r>
           </w:p>
         </w:tc>
@@ -3096,7 +2339,7 @@
         <w:trPr>
           <w:cnfStyle w:val="000000010000" w:firstRow="0" w:lastRow="0" w:firstColumn="0" w:lastColumn="0" w:oddVBand="0" w:evenVBand="0" w:oddHBand="0" w:evenHBand="1" w:firstRowFirstColumn="0" w:firstRowLastColumn="0" w:lastRowFirstColumn="0" w:lastRowLastColumn="0"/>
           <w:trHeight w:val="309"/>
-          <w:ins w:id="1" w:author="Stephan Tobies" w:date="2010-04-01T09:05:00Z"/>
+          <w:ins w:id="0" w:author="Stephan Tobies" w:date="2010-04-01T09:05:00Z"/>
         </w:trPr>
         <w:tc>
           <w:tcPr>
@@ -3110,10 +2353,10 @@
             <w:pPr>
               <w:pStyle w:val="Code"/>
               <w:rPr>
-                <w:ins w:id="2" w:author="Stephan Tobies" w:date="2010-04-01T09:05:00Z"/>
+                <w:ins w:id="1" w:author="Stephan Tobies" w:date="2010-04-01T09:05:00Z"/>
               </w:rPr>
             </w:pPr>
-            <w:ins w:id="3" w:author="Stephan Tobies" w:date="2010-04-01T09:05:00Z">
+            <w:ins w:id="2" w:author="Stephan Tobies" w:date="2010-04-01T09:05:00Z">
               <w:r>
                 <w:t>extent</w:t>
               </w:r>
@@ -3132,10 +2375,10 @@
               <w:pStyle w:val="Code"/>
               <w:cnfStyle w:val="000000010000" w:firstRow="0" w:lastRow="0" w:firstColumn="0" w:lastColumn="0" w:oddVBand="0" w:evenVBand="0" w:oddHBand="0" w:evenHBand="1" w:firstRowFirstColumn="0" w:firstRowLastColumn="0" w:lastRowFirstColumn="0" w:lastRowLastColumn="0"/>
               <w:rPr>
-                <w:ins w:id="4" w:author="Stephan Tobies" w:date="2010-04-01T09:05:00Z"/>
+                <w:ins w:id="3" w:author="Stephan Tobies" w:date="2010-04-01T09:05:00Z"/>
               </w:rPr>
             </w:pPr>
-            <w:ins w:id="5" w:author="Stephan Tobies" w:date="2010-04-01T09:05:00Z">
+            <w:ins w:id="4" w:author="Stephan Tobies" w:date="2010-04-01T09:05:00Z">
               <w:r>
                 <w:t>\extent</w:t>
               </w:r>
@@ -3204,13 +2447,8 @@
             <w:pPr>
               <w:pStyle w:val="Code"/>
             </w:pPr>
-            <w:proofErr w:type="spellStart"/>
             <w:r>
-              <w:t>emb</w:t>
-            </w:r>
-            <w:proofErr w:type="spellEnd"/>
-            <w:r>
-              <w:t>(x)</w:t>
+              <w:t>emb(x)</w:t>
             </w:r>
           </w:p>
         </w:tc>
@@ -3369,11 +2607,9 @@
             <w:pPr>
               <w:pStyle w:val="Code"/>
             </w:pPr>
-            <w:proofErr w:type="spellStart"/>
             <w:r>
               <w:t>obj_t</w:t>
             </w:r>
-            <w:proofErr w:type="spellEnd"/>
           </w:p>
         </w:tc>
         <w:tc>
@@ -3398,7 +2634,7 @@
         <w:trPr>
           <w:cnfStyle w:val="000000100000" w:firstRow="0" w:lastRow="0" w:firstColumn="0" w:lastColumn="0" w:oddVBand="0" w:evenVBand="0" w:oddHBand="1" w:evenHBand="0" w:firstRowFirstColumn="0" w:firstRowLastColumn="0" w:lastRowFirstColumn="0" w:lastRowLastColumn="0"/>
           <w:trHeight w:val="309"/>
-          <w:ins w:id="6" w:author="Stephan Tobies" w:date="2010-04-01T09:03:00Z"/>
+          <w:ins w:id="5" w:author="Stephan Tobies" w:date="2010-04-01T09:03:00Z"/>
         </w:trPr>
         <w:tc>
           <w:tcPr>
@@ -3412,15 +2648,13 @@
             <w:pPr>
               <w:pStyle w:val="Code"/>
               <w:rPr>
-                <w:ins w:id="7" w:author="Stephan Tobies" w:date="2010-04-01T09:03:00Z"/>
+                <w:ins w:id="6" w:author="Stephan Tobies" w:date="2010-04-01T09:03:00Z"/>
               </w:rPr>
             </w:pPr>
-            <w:proofErr w:type="spellStart"/>
-            <w:ins w:id="8" w:author="Stephan Tobies" w:date="2010-04-01T09:03:00Z">
+            <w:ins w:id="7" w:author="Stephan Tobies" w:date="2010-04-01T09:03:00Z">
               <w:r>
                 <w:t>ptrset</w:t>
               </w:r>
-              <w:proofErr w:type="spellEnd"/>
             </w:ins>
           </w:p>
         </w:tc>
@@ -3436,18 +2670,13 @@
               <w:pStyle w:val="Code"/>
               <w:cnfStyle w:val="000000100000" w:firstRow="0" w:lastRow="0" w:firstColumn="0" w:lastColumn="0" w:oddVBand="0" w:evenVBand="0" w:oddHBand="1" w:evenHBand="0" w:firstRowFirstColumn="0" w:firstRowLastColumn="0" w:lastRowFirstColumn="0" w:lastRowLastColumn="0"/>
               <w:rPr>
-                <w:ins w:id="9" w:author="Stephan Tobies" w:date="2010-04-01T09:03:00Z"/>
+                <w:ins w:id="8" w:author="Stephan Tobies" w:date="2010-04-01T09:03:00Z"/>
               </w:rPr>
             </w:pPr>
-            <w:ins w:id="10" w:author="Stephan Tobies" w:date="2010-04-01T09:03:00Z">
+            <w:ins w:id="9" w:author="Stephan Tobies" w:date="2010-04-01T09:03:00Z">
               <w:r>
-                <w:t>\</w:t>
+                <w:t>\objset</w:t>
               </w:r>
-              <w:proofErr w:type="spellStart"/>
-              <w:r>
-                <w:t>objset</w:t>
-              </w:r>
-              <w:proofErr w:type="spellEnd"/>
             </w:ins>
           </w:p>
         </w:tc>
@@ -3456,7 +2685,7 @@
         <w:trPr>
           <w:cnfStyle w:val="000000010000" w:firstRow="0" w:lastRow="0" w:firstColumn="0" w:lastColumn="0" w:oddVBand="0" w:evenVBand="0" w:oddHBand="0" w:evenHBand="1" w:firstRowFirstColumn="0" w:firstRowLastColumn="0" w:lastRowFirstColumn="0" w:lastRowLastColumn="0"/>
           <w:trHeight w:val="309"/>
-          <w:ins w:id="11" w:author="Stephan Tobies" w:date="2010-04-01T09:05:00Z"/>
+          <w:ins w:id="10" w:author="Stephan Tobies" w:date="2010-04-01T09:05:00Z"/>
         </w:trPr>
         <w:tc>
           <w:tcPr>
@@ -3470,15 +2699,13 @@
             <w:pPr>
               <w:pStyle w:val="Code"/>
               <w:rPr>
-                <w:ins w:id="12" w:author="Stephan Tobies" w:date="2010-04-01T09:05:00Z"/>
+                <w:ins w:id="11" w:author="Stephan Tobies" w:date="2010-04-01T09:05:00Z"/>
               </w:rPr>
             </w:pPr>
-            <w:proofErr w:type="spellStart"/>
-            <w:ins w:id="13" w:author="Stephan Tobies" w:date="2010-04-01T09:05:00Z">
+            <w:ins w:id="12" w:author="Stephan Tobies" w:date="2010-04-01T09:05:00Z">
               <w:r>
                 <w:t>state_t</w:t>
               </w:r>
-              <w:proofErr w:type="spellEnd"/>
             </w:ins>
           </w:p>
         </w:tc>
@@ -3494,14 +2721,107 @@
               <w:pStyle w:val="Code"/>
               <w:cnfStyle w:val="000000010000" w:firstRow="0" w:lastRow="0" w:firstColumn="0" w:lastColumn="0" w:oddVBand="0" w:evenVBand="0" w:oddHBand="0" w:evenHBand="1" w:firstRowFirstColumn="0" w:firstRowLastColumn="0" w:lastRowFirstColumn="0" w:lastRowLastColumn="0"/>
               <w:rPr>
-                <w:ins w:id="14" w:author="Stephan Tobies" w:date="2010-04-01T09:05:00Z"/>
+                <w:ins w:id="13" w:author="Stephan Tobies" w:date="2010-04-01T09:05:00Z"/>
               </w:rPr>
             </w:pPr>
-            <w:ins w:id="15" w:author="Stephan Tobies" w:date="2010-04-01T09:05:00Z">
+            <w:ins w:id="14" w:author="Stephan Tobies" w:date="2010-04-01T09:05:00Z">
               <w:r>
                 <w:t>\state</w:t>
               </w:r>
             </w:ins>
+          </w:p>
+        </w:tc>
+      </w:tr>
+      <w:tr>
+        <w:trPr>
+          <w:cnfStyle w:val="000000100000" w:firstRow="0" w:lastRow="0" w:firstColumn="0" w:lastColumn="0" w:oddVBand="0" w:evenVBand="0" w:oddHBand="1" w:evenHBand="0" w:firstRowFirstColumn="0" w:firstRowLastColumn="0" w:lastRowFirstColumn="0" w:lastRowLastColumn="0"/>
+          <w:trHeight w:val="309"/>
+          <w:ins w:id="15" w:author="Stephan Tobies" w:date="2010-04-01T15:59:00Z"/>
+        </w:trPr>
+        <w:tc>
+          <w:tcPr>
+            <w:cnfStyle w:val="001000000000" w:firstRow="0" w:lastRow="0" w:firstColumn="1" w:lastColumn="0" w:oddVBand="0" w:evenVBand="0" w:oddHBand="0" w:evenHBand="0" w:firstRowFirstColumn="0" w:firstRowLastColumn="0" w:lastRowFirstColumn="0" w:lastRowLastColumn="0"/>
+            <w:tcW w:w="3978" w:type="dxa"/>
+            <w:tcBorders>
+              <w:right w:val="single" w:sz="4" w:space="0" w:color="auto"/>
+            </w:tcBorders>
+          </w:tcPr>
+          <w:p>
+            <w:pPr>
+              <w:pStyle w:val="Code"/>
+              <w:rPr>
+                <w:ins w:id="16" w:author="Stephan Tobies" w:date="2010-04-01T15:59:00Z"/>
+              </w:rPr>
+            </w:pPr>
+            <w:ins w:id="17" w:author="Stephan Tobies" w:date="2010-04-01T15:59:00Z">
+              <w:r>
+                <w:t>Typeid_t</w:t>
+              </w:r>
+            </w:ins>
+          </w:p>
+        </w:tc>
+        <w:tc>
+          <w:tcPr>
+            <w:tcW w:w="6308" w:type="dxa"/>
+            <w:tcBorders>
+              <w:left w:val="single" w:sz="4" w:space="0" w:color="auto"/>
+            </w:tcBorders>
+          </w:tcPr>
+          <w:p>
+            <w:pPr>
+              <w:pStyle w:val="Code"/>
+              <w:cnfStyle w:val="000000100000" w:firstRow="0" w:lastRow="0" w:firstColumn="0" w:lastColumn="0" w:oddVBand="0" w:evenVBand="0" w:oddHBand="1" w:evenHBand="0" w:firstRowFirstColumn="0" w:firstRowLastColumn="0" w:lastRowFirstColumn="0" w:lastRowLastColumn="0"/>
+              <w:rPr>
+                <w:ins w:id="18" w:author="Stephan Tobies" w:date="2010-04-01T15:59:00Z"/>
+              </w:rPr>
+            </w:pPr>
+            <w:ins w:id="19" w:author="Stephan Tobies" w:date="2010-04-01T15:59:00Z">
+              <w:r>
+                <w:t>\type</w:t>
+              </w:r>
+              <w:bookmarkStart w:id="20" w:name="_GoBack"/>
+              <w:bookmarkEnd w:id="20"/>
+            </w:ins>
+          </w:p>
+        </w:tc>
+      </w:tr>
+      <w:tr>
+        <w:trPr>
+          <w:cnfStyle w:val="000000010000" w:firstRow="0" w:lastRow="0" w:firstColumn="0" w:lastColumn="0" w:oddVBand="0" w:evenVBand="0" w:oddHBand="0" w:evenHBand="1" w:firstRowFirstColumn="0" w:firstRowLastColumn="0" w:lastRowFirstColumn="0" w:lastRowLastColumn="0"/>
+          <w:trHeight w:val="309"/>
+        </w:trPr>
+        <w:tc>
+          <w:tcPr>
+            <w:cnfStyle w:val="001000000000" w:firstRow="0" w:lastRow="0" w:firstColumn="1" w:lastColumn="0" w:oddVBand="0" w:evenVBand="0" w:oddHBand="0" w:evenHBand="0" w:firstRowFirstColumn="0" w:firstRowLastColumn="0" w:lastRowFirstColumn="0" w:lastRowLastColumn="0"/>
+            <w:tcW w:w="3978" w:type="dxa"/>
+            <w:tcBorders>
+              <w:right w:val="single" w:sz="4" w:space="0" w:color="auto"/>
+            </w:tcBorders>
+          </w:tcPr>
+          <w:p>
+            <w:pPr>
+              <w:pStyle w:val="Code"/>
+            </w:pPr>
+            <w:r>
+              <w:t>thread_id</w:t>
+            </w:r>
+          </w:p>
+        </w:tc>
+        <w:tc>
+          <w:tcPr>
+            <w:tcW w:w="6308" w:type="dxa"/>
+            <w:tcBorders>
+              <w:left w:val="single" w:sz="4" w:space="0" w:color="auto"/>
+            </w:tcBorders>
+          </w:tcPr>
+          <w:p>
+            <w:pPr>
+              <w:pStyle w:val="Code"/>
+              <w:cnfStyle w:val="000000010000" w:firstRow="0" w:lastRow="0" w:firstColumn="0" w:lastColumn="0" w:oddVBand="0" w:evenVBand="0" w:oddHBand="0" w:evenHBand="1" w:firstRowFirstColumn="0" w:firstRowLastColumn="0" w:lastRowFirstColumn="0" w:lastRowLastColumn="0"/>
+            </w:pPr>
+            <w:r>
+              <w:t>\thread</w:t>
+            </w:r>
           </w:p>
         </w:tc>
       </w:tr>
@@ -3522,11 +2842,12 @@
             <w:pPr>
               <w:pStyle w:val="Code"/>
             </w:pPr>
-            <w:proofErr w:type="spellStart"/>
             <w:r>
-              <w:t>thread_id</w:t>
+              <w:t>M</w:t>
             </w:r>
-            <w:proofErr w:type="spellEnd"/>
+            <w:r>
+              <w:t>athint</w:t>
+            </w:r>
           </w:p>
         </w:tc>
         <w:tc>
@@ -3542,7 +2863,7 @@
               <w:cnfStyle w:val="000000100000" w:firstRow="0" w:lastRow="0" w:firstColumn="0" w:lastColumn="0" w:oddVBand="0" w:evenVBand="0" w:oddHBand="1" w:evenHBand="0" w:firstRowFirstColumn="0" w:firstRowLastColumn="0" w:lastRowFirstColumn="0" w:lastRowLastColumn="0"/>
             </w:pPr>
             <w:r>
-              <w:t>\thread</w:t>
+              <w:t>\integer   // ACSL uses “integer”</w:t>
             </w:r>
           </w:p>
         </w:tc>
@@ -3564,14 +2885,9 @@
             <w:pPr>
               <w:pStyle w:val="Code"/>
             </w:pPr>
-            <w:proofErr w:type="spellStart"/>
             <w:r>
-              <w:t>M</w:t>
+              <w:t>in_domain(p,q)</w:t>
             </w:r>
-            <w:r>
-              <w:t>athint</w:t>
-            </w:r>
-            <w:proofErr w:type="spellEnd"/>
           </w:p>
         </w:tc>
         <w:tc>
@@ -3587,7 +2903,7 @@
               <w:cnfStyle w:val="000000010000" w:firstRow="0" w:lastRow="0" w:firstColumn="0" w:lastColumn="0" w:oddVBand="0" w:evenVBand="0" w:oddHBand="0" w:evenHBand="1" w:firstRowFirstColumn="0" w:firstRowLastColumn="0" w:lastRowFirstColumn="0" w:lastRowLastColumn="0"/>
             </w:pPr>
             <w:r>
-              <w:t>\integer   // ACSL uses “integer”</w:t>
+              <w:t>p \in \domain(q)</w:t>
             </w:r>
           </w:p>
         </w:tc>
@@ -3609,21 +2925,8 @@
             <w:pPr>
               <w:pStyle w:val="Code"/>
             </w:pPr>
-            <w:proofErr w:type="spellStart"/>
             <w:r>
-              <w:t>in_domain</w:t>
-            </w:r>
-            <w:proofErr w:type="spellEnd"/>
-            <w:r>
-              <w:t>(</w:t>
-            </w:r>
-            <w:proofErr w:type="spellStart"/>
-            <w:r>
-              <w:t>p,q</w:t>
-            </w:r>
-            <w:proofErr w:type="spellEnd"/>
-            <w:r>
-              <w:t>)</w:t>
+              <w:t>is(p, T)</w:t>
             </w:r>
           </w:p>
         </w:tc>
@@ -3640,7 +2943,7 @@
               <w:cnfStyle w:val="000000100000" w:firstRow="0" w:lastRow="0" w:firstColumn="0" w:lastColumn="0" w:oddVBand="0" w:evenVBand="0" w:oddHBand="1" w:evenHBand="0" w:firstRowFirstColumn="0" w:firstRowLastColumn="0" w:lastRowFirstColumn="0" w:lastRowLastColumn="0"/>
             </w:pPr>
             <w:r>
-              <w:t>p \in \domain(q)</w:t>
+              <w:t>p \is T</w:t>
             </w:r>
           </w:p>
         </w:tc>
@@ -3663,7 +2966,7 @@
               <w:pStyle w:val="Code"/>
             </w:pPr>
             <w:r>
-              <w:t>is(p, T)</w:t>
+              <w:t>set_in(p, S)</w:t>
             </w:r>
           </w:p>
         </w:tc>
@@ -3680,7 +2983,7 @@
               <w:cnfStyle w:val="000000010000" w:firstRow="0" w:lastRow="0" w:firstColumn="0" w:lastColumn="0" w:oddVBand="0" w:evenVBand="0" w:oddHBand="0" w:evenHBand="1" w:firstRowFirstColumn="0" w:firstRowLastColumn="0" w:lastRowFirstColumn="0" w:lastRowLastColumn="0"/>
             </w:pPr>
             <w:r>
-              <w:t>p \is T</w:t>
+              <w:t>p \in S</w:t>
             </w:r>
           </w:p>
         </w:tc>
@@ -3702,13 +3005,8 @@
             <w:pPr>
               <w:pStyle w:val="Code"/>
             </w:pPr>
-            <w:proofErr w:type="spellStart"/>
             <w:r>
-              <w:t>set_in</w:t>
-            </w:r>
-            <w:proofErr w:type="spellEnd"/>
-            <w:r>
-              <w:t>(p, S)</w:t>
+              <w:t>SET(a,b,c)</w:t>
             </w:r>
           </w:p>
         </w:tc>
@@ -3725,7 +3023,7 @@
               <w:cnfStyle w:val="000000100000" w:firstRow="0" w:lastRow="0" w:firstColumn="0" w:lastColumn="0" w:oddVBand="0" w:evenVBand="0" w:oddHBand="1" w:evenHBand="0" w:firstRowFirstColumn="0" w:firstRowLastColumn="0" w:lastRowFirstColumn="0" w:lastRowLastColumn="0"/>
             </w:pPr>
             <w:r>
-              <w:t>p \in S</w:t>
+              <w:t>{a,b,c}</w:t>
             </w:r>
           </w:p>
         </w:tc>
@@ -3748,15 +3046,7 @@
               <w:pStyle w:val="Code"/>
             </w:pPr>
             <w:r>
-              <w:t>SET(</w:t>
-            </w:r>
-            <w:proofErr w:type="spellStart"/>
-            <w:r>
-              <w:t>a,b,c</w:t>
-            </w:r>
-            <w:proofErr w:type="spellEnd"/>
-            <w:r>
-              <w:t>)</w:t>
+              <w:t>typed_phys(p)</w:t>
             </w:r>
           </w:p>
         </w:tc>
@@ -3773,15 +3063,7 @@
               <w:cnfStyle w:val="000000010000" w:firstRow="0" w:lastRow="0" w:firstColumn="0" w:lastColumn="0" w:oddVBand="0" w:evenVBand="0" w:oddHBand="0" w:evenHBand="1" w:firstRowFirstColumn="0" w:firstRowLastColumn="0" w:lastRowFirstColumn="0" w:lastRowLastColumn="0"/>
             </w:pPr>
             <w:r>
-              <w:t>{</w:t>
-            </w:r>
-            <w:proofErr w:type="spellStart"/>
-            <w:r>
-              <w:t>a,b,c</w:t>
-            </w:r>
-            <w:proofErr w:type="spellEnd"/>
-            <w:r>
-              <w:t>}</w:t>
+              <w:t>\valid(p) &amp;&amp; !\ghost(p)</w:t>
             </w:r>
           </w:p>
         </w:tc>
@@ -3803,13 +3085,8 @@
             <w:pPr>
               <w:pStyle w:val="Code"/>
             </w:pPr>
-            <w:proofErr w:type="spellStart"/>
             <w:r>
-              <w:t>typed_phys</w:t>
-            </w:r>
-            <w:proofErr w:type="spellEnd"/>
-            <w:r>
-              <w:t>(p)</w:t>
+              <w:t>typed_ghost(p)</w:t>
             </w:r>
           </w:p>
         </w:tc>
@@ -3826,7 +3103,7 @@
               <w:cnfStyle w:val="000000100000" w:firstRow="0" w:lastRow="0" w:firstColumn="0" w:lastColumn="0" w:oddVBand="0" w:evenVBand="0" w:oddHBand="1" w:evenHBand="0" w:firstRowFirstColumn="0" w:firstRowLastColumn="0" w:lastRowFirstColumn="0" w:lastRowLastColumn="0"/>
             </w:pPr>
             <w:r>
-              <w:t>\valid(p) &amp;&amp; !\ghost(p)</w:t>
+              <w:t>\valid(p) &amp;&amp; \ghost(p)</w:t>
             </w:r>
           </w:p>
         </w:tc>
@@ -3848,13 +3125,8 @@
             <w:pPr>
               <w:pStyle w:val="Code"/>
             </w:pPr>
-            <w:proofErr w:type="spellStart"/>
             <w:r>
-              <w:t>typed_ghost</w:t>
-            </w:r>
-            <w:proofErr w:type="spellEnd"/>
-            <w:r>
-              <w:t>(p)</w:t>
+              <w:t>keeps(x,y,z)</w:t>
             </w:r>
           </w:p>
         </w:tc>
@@ -3871,7 +3143,7 @@
               <w:cnfStyle w:val="000000010000" w:firstRow="0" w:lastRow="0" w:firstColumn="0" w:lastColumn="0" w:oddVBand="0" w:evenVBand="0" w:oddHBand="0" w:evenHBand="1" w:firstRowFirstColumn="0" w:firstRowLastColumn="0" w:lastRowFirstColumn="0" w:lastRowLastColumn="0"/>
             </w:pPr>
             <w:r>
-              <w:t>\valid(p) &amp;&amp; \ghost(p)</w:t>
+              <w:t>\mine(x,y,z)</w:t>
             </w:r>
           </w:p>
         </w:tc>
@@ -3894,15 +3166,7 @@
               <w:pStyle w:val="Code"/>
             </w:pPr>
             <w:r>
-              <w:t>keeps(</w:t>
-            </w:r>
-            <w:proofErr w:type="spellStart"/>
-            <w:r>
-              <w:t>x,y,z</w:t>
-            </w:r>
-            <w:proofErr w:type="spellEnd"/>
-            <w:r>
-              <w:t>)</w:t>
+              <w:t>owns(p)</w:t>
             </w:r>
           </w:p>
         </w:tc>
@@ -3919,15 +3183,7 @@
               <w:cnfStyle w:val="000000100000" w:firstRow="0" w:lastRow="0" w:firstColumn="0" w:lastColumn="0" w:oddVBand="0" w:evenVBand="0" w:oddHBand="1" w:evenHBand="0" w:firstRowFirstColumn="0" w:firstRowLastColumn="0" w:lastRowFirstColumn="0" w:lastRowLastColumn="0"/>
             </w:pPr>
             <w:r>
-              <w:t>\mine(</w:t>
-            </w:r>
-            <w:proofErr w:type="spellStart"/>
-            <w:r>
-              <w:t>x,y,z</w:t>
-            </w:r>
-            <w:proofErr w:type="spellEnd"/>
-            <w:r>
-              <w:t>)</w:t>
+              <w:t>\owns(p)</w:t>
             </w:r>
           </w:p>
         </w:tc>
@@ -3950,7 +3206,7 @@
               <w:pStyle w:val="Code"/>
             </w:pPr>
             <w:r>
-              <w:t>owns(p)</w:t>
+              <w:t>owner(p)</w:t>
             </w:r>
           </w:p>
         </w:tc>
@@ -3967,7 +3223,7 @@
               <w:cnfStyle w:val="000000010000" w:firstRow="0" w:lastRow="0" w:firstColumn="0" w:lastColumn="0" w:oddVBand="0" w:evenVBand="0" w:oddHBand="0" w:evenHBand="1" w:firstRowFirstColumn="0" w:firstRowLastColumn="0" w:lastRowFirstColumn="0" w:lastRowLastColumn="0"/>
             </w:pPr>
             <w:r>
-              <w:t>\owns(p)</w:t>
+              <w:t>\owner(p)</w:t>
             </w:r>
           </w:p>
         </w:tc>
@@ -3990,7 +3246,7 @@
               <w:pStyle w:val="Code"/>
             </w:pPr>
             <w:r>
-              <w:t>owner(p)</w:t>
+              <w:t>set_owns(p,S)</w:t>
             </w:r>
           </w:p>
         </w:tc>
@@ -4007,7 +3263,7 @@
               <w:cnfStyle w:val="000000100000" w:firstRow="0" w:lastRow="0" w:firstColumn="0" w:lastColumn="0" w:oddVBand="0" w:evenVBand="0" w:oddHBand="1" w:evenHBand="0" w:firstRowFirstColumn="0" w:firstRowLastColumn="0" w:lastRowFirstColumn="0" w:lastRowLastColumn="0"/>
             </w:pPr>
             <w:r>
-              <w:t>\owner(p)</w:t>
+              <w:t>\set(\owns(p), S) // not sure about it</w:t>
             </w:r>
           </w:p>
         </w:tc>
@@ -4029,21 +3285,8 @@
             <w:pPr>
               <w:pStyle w:val="Code"/>
             </w:pPr>
-            <w:proofErr w:type="spellStart"/>
             <w:r>
-              <w:t>set_owns</w:t>
-            </w:r>
-            <w:proofErr w:type="spellEnd"/>
-            <w:r>
-              <w:t>(</w:t>
-            </w:r>
-            <w:proofErr w:type="spellStart"/>
-            <w:r>
-              <w:t>p,S</w:t>
-            </w:r>
-            <w:proofErr w:type="spellEnd"/>
-            <w:r>
-              <w:t>)</w:t>
+              <w:t>set_closed_owner(p,q)</w:t>
             </w:r>
           </w:p>
         </w:tc>
@@ -4060,7 +3303,7 @@
               <w:cnfStyle w:val="000000010000" w:firstRow="0" w:lastRow="0" w:firstColumn="0" w:lastColumn="0" w:oddVBand="0" w:evenVBand="0" w:oddHBand="0" w:evenHBand="1" w:firstRowFirstColumn="0" w:firstRowLastColumn="0" w:lastRowFirstColumn="0" w:lastRowLastColumn="0"/>
             </w:pPr>
             <w:r>
-              <w:t>\set(\owns(p), S) // not sure about it</w:t>
+              <w:t>\set(\owner(p), q)</w:t>
             </w:r>
           </w:p>
         </w:tc>
@@ -4082,21 +3325,8 @@
             <w:pPr>
               <w:pStyle w:val="Code"/>
             </w:pPr>
-            <w:proofErr w:type="spellStart"/>
             <w:r>
-              <w:t>set_closed_owner</w:t>
-            </w:r>
-            <w:proofErr w:type="spellEnd"/>
-            <w:r>
-              <w:t>(</w:t>
-            </w:r>
-            <w:proofErr w:type="spellStart"/>
-            <w:r>
-              <w:t>p,q</w:t>
-            </w:r>
-            <w:proofErr w:type="spellEnd"/>
-            <w:r>
-              <w:t>)</w:t>
+              <w:t>giveup_closed_owner(p,q)</w:t>
             </w:r>
           </w:p>
         </w:tc>
@@ -4113,7 +3343,7 @@
               <w:cnfStyle w:val="000000100000" w:firstRow="0" w:lastRow="0" w:firstColumn="0" w:lastColumn="0" w:oddVBand="0" w:evenVBand="0" w:oddHBand="1" w:evenHBand="0" w:firstRowFirstColumn="0" w:firstRowLastColumn="0" w:lastRowFirstColumn="0" w:lastRowLastColumn="0"/>
             </w:pPr>
             <w:r>
-              <w:t>\set(\owner(p), q)</w:t>
+              <w:t>\set(\owner(p), \me)</w:t>
             </w:r>
           </w:p>
         </w:tc>
@@ -4135,21 +3365,8 @@
             <w:pPr>
               <w:pStyle w:val="Code"/>
             </w:pPr>
-            <w:proofErr w:type="spellStart"/>
             <w:r>
-              <w:t>giveup_closed_owner</w:t>
-            </w:r>
-            <w:proofErr w:type="spellEnd"/>
-            <w:r>
-              <w:t>(</w:t>
-            </w:r>
-            <w:proofErr w:type="spellStart"/>
-            <w:r>
-              <w:t>p,q</w:t>
-            </w:r>
-            <w:proofErr w:type="spellEnd"/>
-            <w:r>
-              <w:t>)</w:t>
+              <w:t>set_owner(p,q)</w:t>
             </w:r>
           </w:p>
         </w:tc>
@@ -4166,65 +3383,7 @@
               <w:cnfStyle w:val="000000010000" w:firstRow="0" w:lastRow="0" w:firstColumn="0" w:lastColumn="0" w:oddVBand="0" w:evenVBand="0" w:oddHBand="0" w:evenHBand="1" w:firstRowFirstColumn="0" w:firstRowLastColumn="0" w:lastRowFirstColumn="0" w:lastRowLastColumn="0"/>
             </w:pPr>
             <w:r>
-              <w:t>\set(\owner(p), \me)</w:t>
-            </w:r>
-          </w:p>
-        </w:tc>
-      </w:tr>
-      <w:tr>
-        <w:trPr>
-          <w:cnfStyle w:val="000000100000" w:firstRow="0" w:lastRow="0" w:firstColumn="0" w:lastColumn="0" w:oddVBand="0" w:evenVBand="0" w:oddHBand="1" w:evenHBand="0" w:firstRowFirstColumn="0" w:firstRowLastColumn="0" w:lastRowFirstColumn="0" w:lastRowLastColumn="0"/>
-          <w:trHeight w:val="309"/>
-        </w:trPr>
-        <w:tc>
-          <w:tcPr>
-            <w:cnfStyle w:val="001000000000" w:firstRow="0" w:lastRow="0" w:firstColumn="1" w:lastColumn="0" w:oddVBand="0" w:evenVBand="0" w:oddHBand="0" w:evenHBand="0" w:firstRowFirstColumn="0" w:firstRowLastColumn="0" w:lastRowFirstColumn="0" w:lastRowLastColumn="0"/>
-            <w:tcW w:w="3978" w:type="dxa"/>
-            <w:tcBorders>
-              <w:right w:val="single" w:sz="4" w:space="0" w:color="auto"/>
-            </w:tcBorders>
-          </w:tcPr>
-          <w:p>
-            <w:pPr>
-              <w:pStyle w:val="Code"/>
-            </w:pPr>
-            <w:proofErr w:type="spellStart"/>
-            <w:r>
-              <w:t>set_owner</w:t>
-            </w:r>
-            <w:proofErr w:type="spellEnd"/>
-            <w:r>
-              <w:t>(</w:t>
-            </w:r>
-            <w:proofErr w:type="spellStart"/>
-            <w:r>
-              <w:t>p,q</w:t>
-            </w:r>
-            <w:proofErr w:type="spellEnd"/>
-            <w:r>
-              <w:t>)</w:t>
-            </w:r>
-          </w:p>
-        </w:tc>
-        <w:tc>
-          <w:tcPr>
-            <w:tcW w:w="6308" w:type="dxa"/>
-            <w:tcBorders>
-              <w:left w:val="single" w:sz="4" w:space="0" w:color="auto"/>
-            </w:tcBorders>
-          </w:tcPr>
-          <w:p>
-            <w:pPr>
-              <w:pStyle w:val="Code"/>
-              <w:cnfStyle w:val="000000100000" w:firstRow="0" w:lastRow="0" w:firstColumn="0" w:lastColumn="0" w:oddVBand="0" w:evenVBand="0" w:oddHBand="1" w:evenHBand="0" w:firstRowFirstColumn="0" w:firstRowLastColumn="0" w:lastRowFirstColumn="0" w:lastRowLastColumn="0"/>
-            </w:pPr>
-            <w:proofErr w:type="gramStart"/>
-            <w:r>
-              <w:t>use</w:t>
-            </w:r>
-            <w:proofErr w:type="gramEnd"/>
-            <w:r>
-              <w:t xml:space="preserve"> \set(\owns(p),\union(p,{q})) ?</w:t>
+              <w:t>use \set(\owns(p),\union(p,{q})) ?</w:t>
             </w:r>
           </w:p>
         </w:tc>
@@ -4236,15 +3395,8 @@
       </w:r>
     </w:p>
     <w:p>
-      <w:proofErr w:type="spellStart"/>
-      <w:proofErr w:type="gramStart"/>
-      <w:r>
-        <w:t>speccast</w:t>
-      </w:r>
-      <w:proofErr w:type="spellEnd"/>
-      <w:proofErr w:type="gramEnd"/>
-      <w:r>
-        <w:t xml:space="preserve"> would be hopefully going away, we will just make the compiler more relaxed about these.</w:t>
+      <w:r>
+        <w:t>speccast would be hopefully going away, we will just make the compiler more relaxed about these.</w:t>
       </w:r>
     </w:p>
     <w:p/>
@@ -6823,7 +5975,7 @@
 </file>
 
 <file path=customXml/itemProps1.xml><?xml version="1.0" encoding="utf-8"?>
-<ds:datastoreItem xmlns:ds="http://schemas.openxmlformats.org/officeDocument/2006/customXml" ds:itemID="{2BC83470-0DB8-49CB-AE08-EA51BDBF037C}">
+<ds:datastoreItem xmlns:ds="http://schemas.openxmlformats.org/officeDocument/2006/customXml" ds:itemID="{B2AF3BB9-0443-4DBD-9C9A-7FE3F5EC1F94}">
   <ds:schemaRefs>
     <ds:schemaRef ds:uri="http://schemas.openxmlformats.org/officeDocument/2006/bibliography"/>
   </ds:schemaRefs>

</xml_diff>